<commit_message>
Sistemato DCP Periodicità e Update Relazione
</commit_message>
<xml_diff>
--- a/WIP/relazione.docx
+++ b/WIP/relazione.docx
@@ -364,7 +364,7 @@
                   </wp:anchor>
                 </w:drawing>
               </mc:Choice>
-              <mc:Fallback xmlns:mv="urn:schemas-microsoft-com:mac:vml" xmlns:mo="http://schemas.microsoft.com/office/mac/office/2008/main">
+              <mc:Fallback xmlns:mo="http://schemas.microsoft.com/office/mac/office/2008/main" xmlns:mv="urn:schemas-microsoft-com:mac:vml">
                 <w:pict>
                   <v:group id="Gruppo 119" o:spid="_x0000_s1026" style="position:absolute;margin-left:0;margin-top:0;width:539.6pt;height:719.9pt;z-index:-251661312;mso-width-percent:882;mso-height-percent:909;mso-position-horizontal:center;mso-position-horizontal-relative:page;mso-position-vertical:center;mso-position-vertical-relative:page;mso-width-percent:882;mso-height-percent:909" coordsize="6858000,9271750" o:gfxdata="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">
                     <v:rect id="Rettangolo 120" o:spid="_x0000_s1027" style="position:absolute;top:7315200;width:6858000;height:143182;visibility:visible;mso-wrap-style:square;v-text-anchor:middle" o:gfxdata="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" fillcolor="#4f81bd [3204]" stroked="f" strokeweight="2pt"/>
@@ -3991,10 +3991,236 @@
       <w:pPr>
         <w:jc w:val="center"/>
       </w:pPr>
+      <w:r>
+        <w:t>Parte relativa ai Filtri</w:t>
+      </w:r>
+    </w:p>
+    <w:p>
+      <w:pPr>
+        <w:jc w:val="center"/>
+        <w:rPr>
+          <w:noProof/>
+          <w:lang w:eastAsia="it-IT"/>
+        </w:rPr>
+      </w:pPr>
+      <w:r>
+        <w:rPr>
+          <w:noProof/>
+          <w:lang w:eastAsia="it-IT"/>
+        </w:rPr>
+        <w:lastRenderedPageBreak/>
+        <w:drawing>
+          <wp:anchor distT="0" distB="0" distL="114300" distR="114300" simplePos="0" relativeHeight="251670528" behindDoc="0" locked="0" layoutInCell="1" allowOverlap="1" wp14:anchorId="793D9EB9" wp14:editId="7F814B7A">
+            <wp:simplePos x="904875" y="723900"/>
+            <wp:positionH relativeFrom="margin">
+              <wp:align>center</wp:align>
+            </wp:positionH>
+            <wp:positionV relativeFrom="margin">
+              <wp:align>top</wp:align>
+            </wp:positionV>
+            <wp:extent cx="9067800" cy="5438775"/>
+            <wp:effectExtent l="0" t="0" r="0" b="9525"/>
+            <wp:wrapTopAndBottom/>
+            <wp:docPr id="7" name="Immagine 7" descr="E:\GITHUB\DynamiCal\WIP\Diagrammi Classi\DCP Calendario.png"/>
+            <wp:cNvGraphicFramePr>
+              <a:graphicFrameLocks xmlns:a="http://schemas.openxmlformats.org/drawingml/2006/main" noChangeAspect="1"/>
+            </wp:cNvGraphicFramePr>
+            <a:graphic xmlns:a="http://schemas.openxmlformats.org/drawingml/2006/main">
+              <a:graphicData uri="http://schemas.openxmlformats.org/drawingml/2006/picture">
+                <pic:pic xmlns:pic="http://schemas.openxmlformats.org/drawingml/2006/picture">
+                  <pic:nvPicPr>
+                    <pic:cNvPr id="0" name="Picture 1" descr="E:\GITHUB\DynamiCal\WIP\Diagrammi Classi\DCP Calendario.png"/>
+                    <pic:cNvPicPr>
+                      <a:picLocks noChangeAspect="1" noChangeArrowheads="1"/>
+                    </pic:cNvPicPr>
+                  </pic:nvPicPr>
+                  <pic:blipFill>
+                    <a:blip r:embed="rId18">
+                      <a:extLst>
+                        <a:ext uri="{28A0092B-C50C-407E-A947-70E740481C1C}">
+                          <a14:useLocalDpi xmlns:a14="http://schemas.microsoft.com/office/drawing/2010/main" val="0"/>
+                        </a:ext>
+                      </a:extLst>
+                    </a:blip>
+                    <a:srcRect/>
+                    <a:stretch>
+                      <a:fillRect/>
+                    </a:stretch>
+                  </pic:blipFill>
+                  <pic:spPr bwMode="auto">
+                    <a:xfrm>
+                      <a:off x="0" y="0"/>
+                      <a:ext cx="9067800" cy="5438775"/>
+                    </a:xfrm>
+                    <a:prstGeom prst="rect">
+                      <a:avLst/>
+                    </a:prstGeom>
+                    <a:noFill/>
+                    <a:ln>
+                      <a:noFill/>
+                    </a:ln>
+                  </pic:spPr>
+                </pic:pic>
+              </a:graphicData>
+            </a:graphic>
+          </wp:anchor>
+        </w:drawing>
+      </w:r>
+      <w:r>
+        <w:rPr>
+          <w:noProof/>
+          <w:lang w:eastAsia="it-IT"/>
+        </w:rPr>
+        <w:t>Parte relativa al Calendario</w:t>
+      </w:r>
+    </w:p>
+    <w:p>
+      <w:pPr>
+        <w:jc w:val="center"/>
+        <w:rPr>
+          <w:noProof/>
+          <w:lang w:eastAsia="it-IT"/>
+        </w:rPr>
+      </w:pPr>
+      <w:r>
+        <w:rPr>
+          <w:noProof/>
+          <w:lang w:eastAsia="it-IT"/>
+        </w:rPr>
+        <w:lastRenderedPageBreak/>
+        <w:drawing>
+          <wp:anchor distT="0" distB="0" distL="114300" distR="114300" simplePos="0" relativeHeight="251671552" behindDoc="0" locked="0" layoutInCell="1" allowOverlap="1" wp14:anchorId="3548C5D2" wp14:editId="5FE02455">
+            <wp:simplePos x="1876425" y="723900"/>
+            <wp:positionH relativeFrom="margin">
+              <wp:align>center</wp:align>
+            </wp:positionH>
+            <wp:positionV relativeFrom="margin">
+              <wp:align>top</wp:align>
+            </wp:positionV>
+            <wp:extent cx="7124700" cy="6115050"/>
+            <wp:effectExtent l="0" t="0" r="0" b="0"/>
+            <wp:wrapTopAndBottom/>
+            <wp:docPr id="8" name="Immagine 8" descr="E:\GITHUB\DynamiCal\WIP\Diagrammi Classi\DCP Modello Evento.png"/>
+            <wp:cNvGraphicFramePr>
+              <a:graphicFrameLocks xmlns:a="http://schemas.openxmlformats.org/drawingml/2006/main" noChangeAspect="1"/>
+            </wp:cNvGraphicFramePr>
+            <a:graphic xmlns:a="http://schemas.openxmlformats.org/drawingml/2006/main">
+              <a:graphicData uri="http://schemas.openxmlformats.org/drawingml/2006/picture">
+                <pic:pic xmlns:pic="http://schemas.openxmlformats.org/drawingml/2006/picture">
+                  <pic:nvPicPr>
+                    <pic:cNvPr id="0" name="Picture 2" descr="E:\GITHUB\DynamiCal\WIP\Diagrammi Classi\DCP Modello Evento.png"/>
+                    <pic:cNvPicPr>
+                      <a:picLocks noChangeAspect="1" noChangeArrowheads="1"/>
+                    </pic:cNvPicPr>
+                  </pic:nvPicPr>
+                  <pic:blipFill>
+                    <a:blip r:embed="rId19">
+                      <a:extLst>
+                        <a:ext uri="{28A0092B-C50C-407E-A947-70E740481C1C}">
+                          <a14:useLocalDpi xmlns:a14="http://schemas.microsoft.com/office/drawing/2010/main" val="0"/>
+                        </a:ext>
+                      </a:extLst>
+                    </a:blip>
+                    <a:srcRect/>
+                    <a:stretch>
+                      <a:fillRect/>
+                    </a:stretch>
+                  </pic:blipFill>
+                  <pic:spPr bwMode="auto">
+                    <a:xfrm>
+                      <a:off x="0" y="0"/>
+                      <a:ext cx="7124700" cy="6115050"/>
+                    </a:xfrm>
+                    <a:prstGeom prst="rect">
+                      <a:avLst/>
+                    </a:prstGeom>
+                    <a:noFill/>
+                    <a:ln>
+                      <a:noFill/>
+                    </a:ln>
+                  </pic:spPr>
+                </pic:pic>
+              </a:graphicData>
+            </a:graphic>
+          </wp:anchor>
+        </w:drawing>
+      </w:r>
+      <w:r>
+        <w:rPr>
+          <w:noProof/>
+          <w:lang w:eastAsia="it-IT"/>
+        </w:rPr>
+        <w:t>Parte relativa al Modello d’Evento</w:t>
+      </w:r>
+    </w:p>
+    <w:p>
+      <w:pPr>
+        <w:jc w:val="center"/>
+      </w:pPr>
+      <w:r>
+        <w:rPr>
+          <w:noProof/>
+          <w:lang w:eastAsia="it-IT"/>
+        </w:rPr>
+        <w:lastRenderedPageBreak/>
+        <w:drawing>
+          <wp:inline distT="0" distB="0" distL="0" distR="0" wp14:anchorId="09D1F3B3" wp14:editId="56D2B782">
+            <wp:extent cx="9067800" cy="5562600"/>
+            <wp:effectExtent l="0" t="0" r="0" b="0"/>
+            <wp:docPr id="11" name="Immagine 11" descr="E:\GITHUB\DynamiCal\WIP\Diagrammi Classi\DCP Periodicita.png"/>
+            <wp:cNvGraphicFramePr>
+              <a:graphicFrameLocks xmlns:a="http://schemas.openxmlformats.org/drawingml/2006/main" noChangeAspect="1"/>
+            </wp:cNvGraphicFramePr>
+            <a:graphic xmlns:a="http://schemas.openxmlformats.org/drawingml/2006/main">
+              <a:graphicData uri="http://schemas.openxmlformats.org/drawingml/2006/picture">
+                <pic:pic xmlns:pic="http://schemas.openxmlformats.org/drawingml/2006/picture">
+                  <pic:nvPicPr>
+                    <pic:cNvPr id="0" name="Picture 4" descr="E:\GITHUB\DynamiCal\WIP\Diagrammi Classi\DCP Periodicita.png"/>
+                    <pic:cNvPicPr>
+                      <a:picLocks noChangeAspect="1" noChangeArrowheads="1"/>
+                    </pic:cNvPicPr>
+                  </pic:nvPicPr>
+                  <pic:blipFill>
+                    <a:blip r:embed="rId20">
+                      <a:extLst>
+                        <a:ext uri="{28A0092B-C50C-407E-A947-70E740481C1C}">
+                          <a14:useLocalDpi xmlns:a14="http://schemas.microsoft.com/office/drawing/2010/main" val="0"/>
+                        </a:ext>
+                      </a:extLst>
+                    </a:blip>
+                    <a:srcRect/>
+                    <a:stretch>
+                      <a:fillRect/>
+                    </a:stretch>
+                  </pic:blipFill>
+                  <pic:spPr bwMode="auto">
+                    <a:xfrm>
+                      <a:off x="0" y="0"/>
+                      <a:ext cx="9067800" cy="5562600"/>
+                    </a:xfrm>
+                    <a:prstGeom prst="rect">
+                      <a:avLst/>
+                    </a:prstGeom>
+                    <a:noFill/>
+                    <a:ln>
+                      <a:noFill/>
+                    </a:ln>
+                  </pic:spPr>
+                </pic:pic>
+              </a:graphicData>
+            </a:graphic>
+          </wp:inline>
+        </w:drawing>
+      </w:r>
       <w:bookmarkStart w:id="0" w:name="_GoBack"/>
       <w:bookmarkEnd w:id="0"/>
-      <w:r>
-        <w:t>Parte relativa ai Filtri</w:t>
+    </w:p>
+    <w:p>
+      <w:pPr>
+        <w:jc w:val="center"/>
+      </w:pPr>
+      <w:r>
+        <w:t>Parte relativa alla Periodicità</w:t>
       </w:r>
       <w:r>
         <w:br w:type="page"/>
@@ -4275,7 +4501,7 @@
                     <pic:cNvPicPr/>
                   </pic:nvPicPr>
                   <pic:blipFill>
-                    <a:blip r:embed="rId18" cstate="print">
+                    <a:blip r:embed="rId21" cstate="print">
                       <a:extLst>
                         <a:ext uri="{28A0092B-C50C-407E-A947-70E740481C1C}">
                           <a14:useLocalDpi xmlns:a14="http://schemas.microsoft.com/office/drawing/2010/main" val="0"/>
@@ -4462,7 +4688,7 @@
                     <pic:cNvPicPr/>
                   </pic:nvPicPr>
                   <pic:blipFill>
-                    <a:blip r:embed="rId19" cstate="print">
+                    <a:blip r:embed="rId22" cstate="print">
                       <a:extLst>
                         <a:ext uri="{28A0092B-C50C-407E-A947-70E740481C1C}">
                           <a14:useLocalDpi xmlns:a14="http://schemas.microsoft.com/office/drawing/2010/main" val="0"/>
@@ -5118,7 +5344,7 @@
                                   <w:noProof/>
                                   <w:color w:val="C0504D" w:themeColor="accent2"/>
                                 </w:rPr>
-                                <w:t>9</w:t>
+                                <w:t>7</w:t>
                               </w:r>
                               <w:r>
                                 <w:rPr>
@@ -5173,7 +5399,7 @@
                             <w:noProof/>
                             <w:color w:val="C0504D" w:themeColor="accent2"/>
                           </w:rPr>
-                          <w:t>9</w:t>
+                          <w:t>7</w:t>
                         </w:r>
                         <w:r>
                           <w:rPr>
@@ -8298,7 +8524,7 @@
 </file>
 
 <file path=customXml/itemProps1.xml><?xml version="1.0" encoding="utf-8"?>
-<ds:datastoreItem xmlns:ds="http://schemas.openxmlformats.org/officeDocument/2006/customXml" ds:itemID="{6C0F64CE-5F09-4E22-ACDF-C972814A3ACE}">
+<ds:datastoreItem xmlns:ds="http://schemas.openxmlformats.org/officeDocument/2006/customXml" ds:itemID="{5C085A79-F451-474B-AC14-A245689C57A7}">
   <ds:schemaRefs>
     <ds:schemaRef ds:uri="http://schemas.openxmlformats.org/officeDocument/2006/bibliography"/>
   </ds:schemaRefs>

</xml_diff>

<commit_message>
Numeri di pagina corretti
</commit_message>
<xml_diff>
--- a/WIP/relazione.docx
+++ b/WIP/relazione.docx
@@ -21,7 +21,7 @@
             <mc:AlternateContent>
               <mc:Choice Requires="wpg">
                 <w:drawing>
-                  <wp:anchor distT="0" distB="0" distL="114300" distR="114300" simplePos="0" relativeHeight="251655168" behindDoc="1" locked="0" layoutInCell="1" allowOverlap="1" wp14:anchorId="1537632C" wp14:editId="08E43919">
+                  <wp:anchor distT="0" distB="0" distL="114300" distR="114300" simplePos="0" relativeHeight="251655680" behindDoc="1" locked="0" layoutInCell="1" allowOverlap="1" wp14:anchorId="1537632C" wp14:editId="08E43919">
                     <wp:simplePos x="0" y="0"/>
                     <wp:positionH relativeFrom="page">
                       <wp:align>center</wp:align>
@@ -266,7 +266,7 @@
                                     </w:rPr>
                                     <w:alias w:val="Titolo"/>
                                     <w:tag w:val=""/>
-                                    <w:id w:val="-1476986296"/>
+                                    <w:id w:val="-1911450889"/>
                                     <w:dataBinding w:prefixMappings="xmlns:ns0='http://purl.org/dc/elements/1.1/' xmlns:ns1='http://schemas.openxmlformats.org/package/2006/metadata/core-properties' " w:xpath="/ns1:coreProperties[1]/ns0:title[1]" w:storeItemID="{6C3C8BC8-F283-45AE-878A-BAB7291924A1}"/>
                                     <w:text/>
                                   </w:sdtPr>
@@ -310,7 +310,7 @@
                                     </w:rPr>
                                     <w:alias w:val="Sottotitolo"/>
                                     <w:tag w:val=""/>
-                                    <w:id w:val="157346227"/>
+                                    <w:id w:val="1730961580"/>
                                     <w:dataBinding w:prefixMappings="xmlns:ns0='http://purl.org/dc/elements/1.1/' xmlns:ns1='http://schemas.openxmlformats.org/package/2006/metadata/core-properties' " w:xpath="/ns1:coreProperties[1]/ns0:subject[1]" w:storeItemID="{6C3C8BC8-F283-45AE-878A-BAB7291924A1}"/>
                                     <w:text/>
                                   </w:sdtPr>
@@ -364,7 +364,7 @@
               </mc:Choice>
               <mc:Fallback>
                 <w:pict>
-                  <v:group w14:anchorId="1537632C" id="Gruppo 119" o:spid="_x0000_s1026" style="position:absolute;margin-left:0;margin-top:0;width:539.6pt;height:719.9pt;z-index:-251661312;mso-width-percent:882;mso-height-percent:909;mso-position-horizontal:center;mso-position-horizontal-relative:page;mso-position-vertical:center;mso-position-vertical-relative:page;mso-width-percent:882;mso-height-percent:909" coordsize="68580,92717" o:gfxdata="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">
+                  <v:group w14:anchorId="1537632C" id="Gruppo 119" o:spid="_x0000_s1026" style="position:absolute;margin-left:0;margin-top:0;width:539.6pt;height:719.9pt;z-index:-251660800;mso-width-percent:882;mso-height-percent:909;mso-position-horizontal:center;mso-position-horizontal-relative:page;mso-position-vertical:center;mso-position-vertical-relative:page;mso-width-percent:882;mso-height-percent:909" coordsize="68580,92717" o:gfxdata="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">
                     <v:rect id="Rettangolo 120" o:spid="_x0000_s1027" style="position:absolute;top:73152;width:68580;height:1431;visibility:visible;mso-wrap-style:square;v-text-anchor:middle" o:gfxdata="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" fillcolor="#4f81bd [3204]" stroked="f" strokeweight="2pt"/>
                     <v:rect id="Rettangolo 121" o:spid="_x0000_s1028" style="position:absolute;top:74390;width:68580;height:18327;visibility:visible;mso-wrap-style:square;v-text-anchor:bottom" o:gfxdata="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" fillcolor="#c0504d [3205]" stroked="f" strokeweight="2pt">
                       <v:textbox inset="36pt,14.4pt,36pt,36pt">
@@ -480,7 +480,7 @@
                               </w:rPr>
                               <w:alias w:val="Titolo"/>
                               <w:tag w:val=""/>
-                              <w:id w:val="-1476986296"/>
+                              <w:id w:val="-1911450889"/>
                               <w:dataBinding w:prefixMappings="xmlns:ns0='http://purl.org/dc/elements/1.1/' xmlns:ns1='http://schemas.openxmlformats.org/package/2006/metadata/core-properties' " w:xpath="/ns1:coreProperties[1]/ns0:title[1]" w:storeItemID="{6C3C8BC8-F283-45AE-878A-BAB7291924A1}"/>
                               <w:text/>
                             </w:sdtPr>
@@ -524,7 +524,7 @@
                               </w:rPr>
                               <w:alias w:val="Sottotitolo"/>
                               <w:tag w:val=""/>
-                              <w:id w:val="157346227"/>
+                              <w:id w:val="1730961580"/>
                               <w:dataBinding w:prefixMappings="xmlns:ns0='http://purl.org/dc/elements/1.1/' xmlns:ns1='http://schemas.openxmlformats.org/package/2006/metadata/core-properties' " w:xpath="/ns1:coreProperties[1]/ns0:subject[1]" w:storeItemID="{6C3C8BC8-F283-45AE-878A-BAB7291924A1}"/>
                               <w:text/>
                             </w:sdtPr>
@@ -564,16 +564,6 @@
               </mc:Fallback>
             </mc:AlternateContent>
           </w:r>
-        </w:p>
-        <w:p>
-          <w:pPr>
-            <w:rPr>
-              <w:rFonts w:asciiTheme="majorHAnsi" w:eastAsiaTheme="majorEastAsia" w:hAnsiTheme="majorHAnsi" w:cstheme="majorBidi"/>
-              <w:color w:val="365F91" w:themeColor="accent1" w:themeShade="BF"/>
-              <w:sz w:val="32"/>
-              <w:szCs w:val="32"/>
-            </w:rPr>
-          </w:pPr>
           <w:r>
             <w:rPr>
               <w:rFonts w:ascii="HelveticaNeueLT Std Thin" w:hAnsi="HelveticaNeueLT Std Thin"/>
@@ -583,7 +573,7 @@
               <w:lang w:eastAsia="it-IT"/>
             </w:rPr>
             <w:drawing>
-              <wp:anchor distT="0" distB="0" distL="114300" distR="114300" simplePos="0" relativeHeight="251656192" behindDoc="0" locked="0" layoutInCell="1" allowOverlap="1" wp14:anchorId="366F2AB5" wp14:editId="61C62530">
+              <wp:anchor distT="0" distB="0" distL="114300" distR="114300" simplePos="0" relativeHeight="251667968" behindDoc="0" locked="0" layoutInCell="1" allowOverlap="1" wp14:anchorId="366F2AB5" wp14:editId="61C62530">
                 <wp:simplePos x="0" y="0"/>
                 <wp:positionH relativeFrom="margin">
                   <wp:posOffset>7796530</wp:posOffset>
@@ -645,12 +635,14 @@
               </wp:anchor>
             </w:drawing>
           </w:r>
-          <w:r>
-            <w:br w:type="page"/>
-          </w:r>
         </w:p>
       </w:sdtContent>
     </w:sdt>
+    <w:p>
+      <w:r>
+        <w:br w:type="page"/>
+      </w:r>
+    </w:p>
     <w:p>
       <w:pPr>
         <w:pStyle w:val="Titolo1"/>
@@ -753,7 +745,10 @@
         <w:t xml:space="preserve">Un </w:t>
       </w:r>
       <w:r>
-        <w:t xml:space="preserve"> evento appartiene ad uno e un solo calendario ed è caratterizzato da un nome, una data, una durata (in minuti) e una periodicità, inoltre può avere un luogo e una descrizione. La periodicità di un evento descrive in che modo un evento si ripete nel tempo (mai, ogni tot giorni/settimane/mesi/anni). Durante la creazione di un evento è necessario a</w:t>
+        <w:t>evento</w:t>
+      </w:r>
+      <w:r>
+        <w:t xml:space="preserve"> appartiene ad uno e un solo calendario ed è caratterizzato da un nome, una data, una durata (in minuti) e una periodicità, inoltre può avere un luogo e una descrizione. La periodicità di un evento descrive in che modo un evento si ripete nel tempo (mai, ogni tot giorni/settimane/mesi/anni). Durante la creazione di un evento è necessario a</w:t>
       </w:r>
       <w:r>
         <w:t xml:space="preserve">ssegnare un modello all'evento e scegliere un calendario </w:t>
@@ -799,7 +794,13 @@
     </w:p>
     <w:p>
       <w:r>
-        <w:t>Ogni voce  è descritta</w:t>
+        <w:t xml:space="preserve">Ogni </w:t>
+      </w:r>
+      <w:r>
+        <w:t>voce è</w:t>
+      </w:r>
+      <w:r>
+        <w:t xml:space="preserve"> descritta</w:t>
       </w:r>
       <w:r>
         <w:t xml:space="preserve"> da un nome e da un tipo (stringa/numero/boolean/data) e può contenere un valore (dello stesso tipo del suo tipo). Una voce può contenere un </w:t>
@@ -1817,6 +1818,8 @@
             </w:r>
           </w:p>
         </w:tc>
+        <w:bookmarkStart w:id="0" w:name="_GoBack"/>
+        <w:bookmarkEnd w:id="0"/>
       </w:tr>
       <w:tr>
         <w:tc>
@@ -3192,9 +3195,9 @@
           <w:szCs w:val="24"/>
         </w:rPr>
         <w:sectPr>
+          <w:footerReference w:type="first" r:id="rId10"/>
           <w:pgSz w:w="16838" w:h="11906" w:orient="landscape"/>
           <w:pgMar w:top="1134" w:right="1134" w:bottom="1134" w:left="1417" w:header="708" w:footer="708" w:gutter="0"/>
-          <w:pgNumType w:start="0"/>
           <w:cols w:num="2" w:space="708"/>
           <w:titlePg/>
           <w:docGrid w:linePitch="360"/>
@@ -3248,7 +3251,7 @@
                     </pic:cNvPicPr>
                   </pic:nvPicPr>
                   <pic:blipFill>
-                    <a:blip r:embed="rId10">
+                    <a:blip r:embed="rId11">
                       <a:extLst>
                         <a:ext uri="{28A0092B-C50C-407E-A947-70E740481C1C}">
                           <a14:useLocalDpi xmlns:a14="http://schemas.microsoft.com/office/drawing/2010/main" val="0"/>
@@ -3472,7 +3475,7 @@
                     </pic:cNvPicPr>
                   </pic:nvPicPr>
                   <pic:blipFill>
-                    <a:blip r:embed="rId11">
+                    <a:blip r:embed="rId12">
                       <a:extLst>
                         <a:ext uri="{28A0092B-C50C-407E-A947-70E740481C1C}">
                           <a14:useLocalDpi xmlns:a14="http://schemas.microsoft.com/office/drawing/2010/main" val="0"/>
@@ -3542,7 +3545,7 @@
                     </pic:cNvPicPr>
                   </pic:nvPicPr>
                   <pic:blipFill>
-                    <a:blip r:embed="rId12">
+                    <a:blip r:embed="rId13">
                       <a:extLst>
                         <a:ext uri="{28A0092B-C50C-407E-A947-70E740481C1C}">
                           <a14:useLocalDpi xmlns:a14="http://schemas.microsoft.com/office/drawing/2010/main" val="0"/>
@@ -3650,7 +3653,7 @@
                     <pic:cNvPicPr/>
                   </pic:nvPicPr>
                   <pic:blipFill>
-                    <a:blip r:embed="rId13">
+                    <a:blip r:embed="rId14">
                       <a:extLst>
                         <a:ext uri="{28A0092B-C50C-407E-A947-70E740481C1C}">
                           <a14:useLocalDpi xmlns:a14="http://schemas.microsoft.com/office/drawing/2010/main" val="0"/>
@@ -3746,7 +3749,7 @@
                     <pic:cNvPicPr/>
                   </pic:nvPicPr>
                   <pic:blipFill>
-                    <a:blip r:embed="rId14" cstate="print">
+                    <a:blip r:embed="rId15" cstate="print">
                       <a:extLst>
                         <a:ext uri="{28A0092B-C50C-407E-A947-70E740481C1C}">
                           <a14:useLocalDpi xmlns:a14="http://schemas.microsoft.com/office/drawing/2010/main" val="0"/>
@@ -3826,7 +3829,7 @@
                     </pic:cNvPicPr>
                   </pic:nvPicPr>
                   <pic:blipFill>
-                    <a:blip r:embed="rId15">
+                    <a:blip r:embed="rId16">
                       <a:extLst>
                         <a:ext uri="{28A0092B-C50C-407E-A947-70E740481C1C}">
                           <a14:useLocalDpi xmlns:a14="http://schemas.microsoft.com/office/drawing/2010/main" val="0"/>
@@ -3931,7 +3934,7 @@
                     </pic:cNvPicPr>
                   </pic:nvPicPr>
                   <pic:blipFill>
-                    <a:blip r:embed="rId16">
+                    <a:blip r:embed="rId17">
                       <a:extLst>
                         <a:ext uri="{28A0092B-C50C-407E-A947-70E740481C1C}">
                           <a14:useLocalDpi xmlns:a14="http://schemas.microsoft.com/office/drawing/2010/main" val="0"/>
@@ -4011,7 +4014,7 @@
                     </pic:cNvPicPr>
                   </pic:nvPicPr>
                   <pic:blipFill>
-                    <a:blip r:embed="rId17">
+                    <a:blip r:embed="rId18">
                       <a:extLst>
                         <a:ext uri="{28A0092B-C50C-407E-A947-70E740481C1C}">
                           <a14:useLocalDpi xmlns:a14="http://schemas.microsoft.com/office/drawing/2010/main" val="0"/>
@@ -4090,7 +4093,7 @@
                     </pic:cNvPicPr>
                   </pic:nvPicPr>
                   <pic:blipFill>
-                    <a:blip r:embed="rId18">
+                    <a:blip r:embed="rId19">
                       <a:extLst>
                         <a:ext uri="{28A0092B-C50C-407E-A947-70E740481C1C}">
                           <a14:useLocalDpi xmlns:a14="http://schemas.microsoft.com/office/drawing/2010/main" val="0"/>
@@ -4157,7 +4160,7 @@
                     </pic:cNvPicPr>
                   </pic:nvPicPr>
                   <pic:blipFill>
-                    <a:blip r:embed="rId19">
+                    <a:blip r:embed="rId20">
                       <a:extLst>
                         <a:ext uri="{28A0092B-C50C-407E-A947-70E740481C1C}">
                           <a14:useLocalDpi xmlns:a14="http://schemas.microsoft.com/office/drawing/2010/main" val="0"/>
@@ -4420,7 +4423,7 @@
                     <pic:cNvPicPr/>
                   </pic:nvPicPr>
                   <pic:blipFill>
-                    <a:blip r:embed="rId20" cstate="print">
+                    <a:blip r:embed="rId21" cstate="print">
                       <a:extLst>
                         <a:ext uri="{28A0092B-C50C-407E-A947-70E740481C1C}">
                           <a14:useLocalDpi xmlns:a14="http://schemas.microsoft.com/office/drawing/2010/main" val="0"/>
@@ -4593,7 +4596,7 @@
                     <pic:cNvPicPr/>
                   </pic:nvPicPr>
                   <pic:blipFill>
-                    <a:blip r:embed="rId21" cstate="print">
+                    <a:blip r:embed="rId22" cstate="print">
                       <a:extLst>
                         <a:ext uri="{28A0092B-C50C-407E-A947-70E740481C1C}">
                           <a14:useLocalDpi xmlns:a14="http://schemas.microsoft.com/office/drawing/2010/main" val="0"/>
@@ -4717,12 +4720,7 @@
         <w:jc w:val="both"/>
       </w:pPr>
       <w:r>
-        <w:t>È stato scelto di usare</w:t>
-      </w:r>
-      <w:bookmarkStart w:id="0" w:name="_GoBack"/>
-      <w:bookmarkEnd w:id="0"/>
-      <w:r>
-        <w:t xml:space="preserve"> il pattern </w:t>
+        <w:t xml:space="preserve">È stato scelto di usare il pattern </w:t>
       </w:r>
       <w:r>
         <w:rPr>
@@ -4961,7 +4959,6 @@
     <w:sectPr>
       <w:pgSz w:w="16838" w:h="11906" w:orient="landscape"/>
       <w:pgMar w:top="1134" w:right="1134" w:bottom="1134" w:left="1417" w:header="708" w:footer="708" w:gutter="0"/>
-      <w:pgNumType w:start="0"/>
       <w:cols w:space="708"/>
       <w:titlePg/>
       <w:docGrid w:linePitch="360"/>
@@ -4999,13 +4996,12 @@
 <w:ftr xmlns:wpc="http://schemas.microsoft.com/office/word/2010/wordprocessingCanvas" xmlns:mc="http://schemas.openxmlformats.org/markup-compatibility/2006" xmlns:o="urn:schemas-microsoft-com:office:office" xmlns:r="http://schemas.openxmlformats.org/officeDocument/2006/relationships" xmlns:m="http://schemas.openxmlformats.org/officeDocument/2006/math" xmlns:v="urn:schemas-microsoft-com:vml" xmlns:wp14="http://schemas.microsoft.com/office/word/2010/wordprocessingDrawing" xmlns:wp="http://schemas.openxmlformats.org/drawingml/2006/wordprocessingDrawing" xmlns:w10="urn:schemas-microsoft-com:office:word" xmlns:w="http://schemas.openxmlformats.org/wordprocessingml/2006/main" xmlns:w14="http://schemas.microsoft.com/office/word/2010/wordml" xmlns:w15="http://schemas.microsoft.com/office/word/2012/wordml" xmlns:wpg="http://schemas.microsoft.com/office/word/2010/wordprocessingGroup" xmlns:wpi="http://schemas.microsoft.com/office/word/2010/wordprocessingInk" xmlns:wne="http://schemas.microsoft.com/office/word/2006/wordml" xmlns:wps="http://schemas.microsoft.com/office/word/2010/wordprocessingShape" mc:Ignorable="w14 w15 wp14">
   <w:sdt>
     <w:sdtPr>
-      <w:id w:val="-657078064"/>
+      <w:id w:val="-1540051534"/>
       <w:docPartObj>
         <w:docPartGallery w:val="Page Numbers (Bottom of Page)"/>
         <w:docPartUnique/>
       </w:docPartObj>
     </w:sdtPr>
-    <w:sdtEndPr/>
     <w:sdtContent>
       <w:p>
         <w:pPr>
@@ -5019,7 +5015,7 @@
           <mc:AlternateContent>
             <mc:Choice Requires="wps">
               <w:drawing>
-                <wp:anchor distT="0" distB="0" distL="114300" distR="114300" simplePos="0" relativeHeight="251659264" behindDoc="0" locked="0" layoutInCell="1" allowOverlap="1" wp14:anchorId="428CD310" wp14:editId="2F89F317">
+                <wp:anchor distT="0" distB="0" distL="114300" distR="114300" simplePos="0" relativeHeight="251660800" behindDoc="0" locked="0" layoutInCell="1" allowOverlap="1" wp14:anchorId="4648CB98" wp14:editId="24DF418B">
                   <wp:simplePos x="0" y="0"/>
                   <wp:positionH relativeFrom="rightMargin">
                     <wp:align>center</wp:align>
@@ -5030,7 +5026,7 @@
                   <wp:extent cx="565785" cy="191770"/>
                   <wp:effectExtent l="0" t="0" r="0" b="0"/>
                   <wp:wrapNone/>
-                  <wp:docPr id="4" name="Rettangolo 4"/>
+                  <wp:docPr id="14" name="Rettangolo 14"/>
                   <wp:cNvGraphicFramePr>
                     <a:graphicFrameLocks xmlns:a="http://schemas.openxmlformats.org/drawingml/2006/main"/>
                   </wp:cNvGraphicFramePr>
@@ -5098,7 +5094,7 @@
                                   <w:noProof/>
                                   <w:color w:val="C0504D" w:themeColor="accent2"/>
                                 </w:rPr>
-                                <w:t>11</w:t>
+                                <w:t>1</w:t>
                               </w:r>
                               <w:r>
                                 <w:rPr>
@@ -5126,7 +5122,7 @@
             </mc:Choice>
             <mc:Fallback>
               <w:pict>
-                <v:rect w14:anchorId="428CD310" id="Rettangolo 4" o:spid="_x0000_s1030" style="position:absolute;margin-left:0;margin-top:0;width:44.55pt;height:15.1pt;rotation:180;flip:x;z-index:251659264;visibility:visible;mso-wrap-style:square;mso-width-percent:0;mso-height-percent:0;mso-wrap-distance-left:9pt;mso-wrap-distance-top:0;mso-wrap-distance-right:9pt;mso-wrap-distance-bottom:0;mso-position-horizontal:center;mso-position-horizontal-relative:right-margin-area;mso-position-vertical:center;mso-position-vertical-relative:bottom-margin-area;mso-width-percent:0;mso-height-percent:0;mso-width-relative:page;mso-height-relative:bottom-margin-area;v-text-anchor:top" o:gfxdata="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" filled="f" fillcolor="#c0504d" stroked="f" strokecolor="#5c83b4" strokeweight="2.25pt">
+                <v:rect w14:anchorId="4648CB98" id="Rettangolo 14" o:spid="_x0000_s1030" style="position:absolute;margin-left:0;margin-top:0;width:44.55pt;height:15.1pt;rotation:180;flip:x;z-index:251660800;visibility:visible;mso-wrap-style:square;mso-width-percent:0;mso-height-percent:0;mso-wrap-distance-left:9pt;mso-wrap-distance-top:0;mso-wrap-distance-right:9pt;mso-wrap-distance-bottom:0;mso-position-horizontal:center;mso-position-horizontal-relative:right-margin-area;mso-position-vertical:center;mso-position-vertical-relative:bottom-margin-area;mso-width-percent:0;mso-height-percent:0;mso-width-relative:page;mso-height-relative:bottom-margin-area;v-text-anchor:top" o:gfxdata="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" filled="f" fillcolor="#c0504d" stroked="f" strokecolor="#5c83b4" strokeweight="2.25pt">
                   <v:textbox inset=",0,,0">
                     <w:txbxContent>
                       <w:p>
@@ -5153,7 +5149,187 @@
                             <w:noProof/>
                             <w:color w:val="C0504D" w:themeColor="accent2"/>
                           </w:rPr>
-                          <w:t>11</w:t>
+                          <w:t>1</w:t>
+                        </w:r>
+                        <w:r>
+                          <w:rPr>
+                            <w:color w:val="C0504D" w:themeColor="accent2"/>
+                          </w:rPr>
+                          <w:fldChar w:fldCharType="end"/>
+                        </w:r>
+                      </w:p>
+                    </w:txbxContent>
+                  </v:textbox>
+                  <w10:wrap anchorx="margin" anchory="margin"/>
+                </v:rect>
+              </w:pict>
+            </mc:Fallback>
+          </mc:AlternateContent>
+        </w:r>
+      </w:p>
+    </w:sdtContent>
+  </w:sdt>
+</w:ftr>
+</file>
+
+<file path=word/footer2.xml><?xml version="1.0" encoding="utf-8"?>
+<w:ftr xmlns:wpc="http://schemas.microsoft.com/office/word/2010/wordprocessingCanvas" xmlns:mc="http://schemas.openxmlformats.org/markup-compatibility/2006" xmlns:o="urn:schemas-microsoft-com:office:office" xmlns:r="http://schemas.openxmlformats.org/officeDocument/2006/relationships" xmlns:m="http://schemas.openxmlformats.org/officeDocument/2006/math" xmlns:v="urn:schemas-microsoft-com:vml" xmlns:wp14="http://schemas.microsoft.com/office/word/2010/wordprocessingDrawing" xmlns:wp="http://schemas.openxmlformats.org/drawingml/2006/wordprocessingDrawing" xmlns:w10="urn:schemas-microsoft-com:office:word" xmlns:w="http://schemas.openxmlformats.org/wordprocessingml/2006/main" xmlns:w14="http://schemas.microsoft.com/office/word/2010/wordml" xmlns:w15="http://schemas.microsoft.com/office/word/2012/wordml" xmlns:wpg="http://schemas.microsoft.com/office/word/2010/wordprocessingGroup" xmlns:wpi="http://schemas.microsoft.com/office/word/2010/wordprocessingInk" xmlns:wne="http://schemas.microsoft.com/office/word/2006/wordml" xmlns:wps="http://schemas.microsoft.com/office/word/2010/wordprocessingShape" mc:Ignorable="w14 w15 wp14">
+  <w:sdt>
+    <w:sdtPr>
+      <w:id w:val="502853472"/>
+      <w:docPartObj>
+        <w:docPartGallery w:val="Page Numbers (Bottom of Page)"/>
+        <w:docPartUnique/>
+      </w:docPartObj>
+    </w:sdtPr>
+    <w:sdtContent>
+      <w:p>
+        <w:pPr>
+          <w:pStyle w:val="Pidipagina"/>
+        </w:pPr>
+        <w:r>
+          <w:rPr>
+            <w:noProof/>
+            <w:lang w:eastAsia="it-IT"/>
+          </w:rPr>
+          <mc:AlternateContent>
+            <mc:Choice Requires="wps">
+              <w:drawing>
+                <wp:anchor distT="0" distB="0" distL="114300" distR="114300" simplePos="0" relativeHeight="251665408" behindDoc="0" locked="0" layoutInCell="1" allowOverlap="1" wp14:anchorId="420430EE" wp14:editId="1E1B78A2">
+                  <wp:simplePos x="0" y="0"/>
+                  <wp:positionH relativeFrom="rightMargin">
+                    <wp:align>center</wp:align>
+                  </wp:positionH>
+                  <wp:positionV relativeFrom="bottomMargin">
+                    <wp:align>center</wp:align>
+                  </wp:positionV>
+                  <wp:extent cx="565785" cy="191770"/>
+                  <wp:effectExtent l="0" t="0" r="0" b="0"/>
+                  <wp:wrapNone/>
+                  <wp:docPr id="17" name="Rettangolo 17"/>
+                  <wp:cNvGraphicFramePr>
+                    <a:graphicFrameLocks xmlns:a="http://schemas.openxmlformats.org/drawingml/2006/main"/>
+                  </wp:cNvGraphicFramePr>
+                  <a:graphic xmlns:a="http://schemas.openxmlformats.org/drawingml/2006/main">
+                    <a:graphicData uri="http://schemas.microsoft.com/office/word/2010/wordprocessingShape">
+                      <wps:wsp>
+                        <wps:cNvSpPr>
+                          <a:spLocks noChangeArrowheads="1"/>
+                        </wps:cNvSpPr>
+                        <wps:spPr bwMode="auto">
+                          <a:xfrm rot="10800000" flipH="1">
+                            <a:off x="0" y="0"/>
+                            <a:ext cx="565785" cy="191770"/>
+                          </a:xfrm>
+                          <a:prstGeom prst="rect">
+                            <a:avLst/>
+                          </a:prstGeom>
+                          <a:noFill/>
+                          <a:ln>
+                            <a:noFill/>
+                          </a:ln>
+                          <a:extLst>
+                            <a:ext uri="{909E8E84-426E-40DD-AFC4-6F175D3DCCD1}">
+                              <a14:hiddenFill xmlns:a14="http://schemas.microsoft.com/office/drawing/2010/main">
+                                <a:solidFill>
+                                  <a:srgbClr val="C0504D"/>
+                                </a:solidFill>
+                              </a14:hiddenFill>
+                            </a:ext>
+                            <a:ext uri="{91240B29-F687-4F45-9708-019B960494DF}">
+                              <a14:hiddenLine xmlns:a14="http://schemas.microsoft.com/office/drawing/2010/main" w="28575">
+                                <a:solidFill>
+                                  <a:srgbClr val="5C83B4"/>
+                                </a:solidFill>
+                                <a:miter lim="800000"/>
+                                <a:headEnd/>
+                                <a:tailEnd/>
+                              </a14:hiddenLine>
+                            </a:ext>
+                          </a:extLst>
+                        </wps:spPr>
+                        <wps:txbx>
+                          <w:txbxContent>
+                            <w:p>
+                              <w:pPr>
+                                <w:pBdr>
+                                  <w:top w:val="single" w:sz="4" w:space="1" w:color="7F7F7F" w:themeColor="background1" w:themeShade="7F"/>
+                                </w:pBdr>
+                                <w:jc w:val="center"/>
+                                <w:rPr>
+                                  <w:color w:val="C0504D" w:themeColor="accent2"/>
+                                </w:rPr>
+                              </w:pPr>
+                              <w:r>
+                                <w:fldChar w:fldCharType="begin"/>
+                              </w:r>
+                              <w:r>
+                                <w:instrText>PAGE   \* MERGEFORMAT</w:instrText>
+                              </w:r>
+                              <w:r>
+                                <w:fldChar w:fldCharType="separate"/>
+                              </w:r>
+                              <w:r>
+                                <w:rPr>
+                                  <w:noProof/>
+                                  <w:color w:val="C0504D" w:themeColor="accent2"/>
+                                </w:rPr>
+                                <w:t>5</w:t>
+                              </w:r>
+                              <w:r>
+                                <w:rPr>
+                                  <w:color w:val="C0504D" w:themeColor="accent2"/>
+                                </w:rPr>
+                                <w:fldChar w:fldCharType="end"/>
+                              </w:r>
+                            </w:p>
+                          </w:txbxContent>
+                        </wps:txbx>
+                        <wps:bodyPr rot="0" vert="horz" wrap="square" lIns="91440" tIns="0" rIns="91440" bIns="0" anchor="t" anchorCtr="0" upright="1">
+                          <a:noAutofit/>
+                        </wps:bodyPr>
+                      </wps:wsp>
+                    </a:graphicData>
+                  </a:graphic>
+                  <wp14:sizeRelH relativeFrom="page">
+                    <wp14:pctWidth>0</wp14:pctWidth>
+                  </wp14:sizeRelH>
+                  <wp14:sizeRelV relativeFrom="bottomMargin">
+                    <wp14:pctHeight>0</wp14:pctHeight>
+                  </wp14:sizeRelV>
+                </wp:anchor>
+              </w:drawing>
+            </mc:Choice>
+            <mc:Fallback>
+              <w:pict>
+                <v:rect w14:anchorId="420430EE" id="Rettangolo 17" o:spid="_x0000_s1031" style="position:absolute;margin-left:0;margin-top:0;width:44.55pt;height:15.1pt;rotation:180;flip:x;z-index:251665408;visibility:visible;mso-wrap-style:square;mso-width-percent:0;mso-height-percent:0;mso-wrap-distance-left:9pt;mso-wrap-distance-top:0;mso-wrap-distance-right:9pt;mso-wrap-distance-bottom:0;mso-position-horizontal:center;mso-position-horizontal-relative:right-margin-area;mso-position-vertical:center;mso-position-vertical-relative:bottom-margin-area;mso-width-percent:0;mso-height-percent:0;mso-width-relative:page;mso-height-relative:bottom-margin-area;v-text-anchor:top" o:gfxdata="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" filled="f" fillcolor="#c0504d" stroked="f" strokecolor="#5c83b4" strokeweight="2.25pt">
+                  <v:textbox inset=",0,,0">
+                    <w:txbxContent>
+                      <w:p>
+                        <w:pPr>
+                          <w:pBdr>
+                            <w:top w:val="single" w:sz="4" w:space="1" w:color="7F7F7F" w:themeColor="background1" w:themeShade="7F"/>
+                          </w:pBdr>
+                          <w:jc w:val="center"/>
+                          <w:rPr>
+                            <w:color w:val="C0504D" w:themeColor="accent2"/>
+                          </w:rPr>
+                        </w:pPr>
+                        <w:r>
+                          <w:fldChar w:fldCharType="begin"/>
+                        </w:r>
+                        <w:r>
+                          <w:instrText>PAGE   \* MERGEFORMAT</w:instrText>
+                        </w:r>
+                        <w:r>
+                          <w:fldChar w:fldCharType="separate"/>
+                        </w:r>
+                        <w:r>
+                          <w:rPr>
+                            <w:noProof/>
+                            <w:color w:val="C0504D" w:themeColor="accent2"/>
+                          </w:rPr>
+                          <w:t>5</w:t>
                         </w:r>
                         <w:r>
                           <w:rPr>
@@ -8106,7 +8282,7 @@
 </file>
 
 <file path=customXml/itemProps1.xml><?xml version="1.0" encoding="utf-8"?>
-<ds:datastoreItem xmlns:ds="http://schemas.openxmlformats.org/officeDocument/2006/customXml" ds:itemID="{7B7401E6-D114-418E-802F-0BF95D33CBE9}">
+<ds:datastoreItem xmlns:ds="http://schemas.openxmlformats.org/officeDocument/2006/customXml" ds:itemID="{396A791B-2640-47A0-9BEA-AFFEAEF16574}">
   <ds:schemaRefs>
     <ds:schemaRef ds:uri="http://schemas.openxmlformats.org/officeDocument/2006/bibliography"/>
   </ds:schemaRefs>

</xml_diff>

<commit_message>
Spostato il diagramma di sequenza che era finito prima delle classi di progettazione
</commit_message>
<xml_diff>
--- a/WIP/relazione.docx
+++ b/WIP/relazione.docx
@@ -21,7 +21,7 @@
             <mc:AlternateContent>
               <mc:Choice Requires="wpg">
                 <w:drawing>
-                  <wp:anchor distT="0" distB="0" distL="114300" distR="114300" simplePos="0" relativeHeight="251655680" behindDoc="1" locked="0" layoutInCell="1" allowOverlap="1" wp14:anchorId="1537632C" wp14:editId="08E43919">
+                  <wp:anchor distT="0" distB="0" distL="114300" distR="114300" simplePos="0" relativeHeight="251651584" behindDoc="1" locked="0" layoutInCell="1" allowOverlap="1" wp14:anchorId="1537632C" wp14:editId="7EDD7BA8">
                     <wp:simplePos x="0" y="0"/>
                     <wp:positionH relativeFrom="page">
                       <wp:align>center</wp:align>
@@ -364,7 +364,7 @@
               </mc:Choice>
               <mc:Fallback>
                 <w:pict>
-                  <v:group w14:anchorId="1537632C" id="Gruppo 119" o:spid="_x0000_s1026" style="position:absolute;margin-left:0;margin-top:0;width:539.6pt;height:719.9pt;z-index:-251660800;mso-width-percent:882;mso-height-percent:909;mso-position-horizontal:center;mso-position-horizontal-relative:page;mso-position-vertical:center;mso-position-vertical-relative:page;mso-width-percent:882;mso-height-percent:909" coordsize="68580,92717" o:gfxdata="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">
+                  <v:group w14:anchorId="1537632C" id="Gruppo 119" o:spid="_x0000_s1026" style="position:absolute;margin-left:0;margin-top:0;width:539.6pt;height:719.9pt;z-index:-251664896;mso-width-percent:882;mso-height-percent:909;mso-position-horizontal:center;mso-position-horizontal-relative:page;mso-position-vertical:center;mso-position-vertical-relative:page;mso-width-percent:882;mso-height-percent:909" coordsize="68580,92717" o:gfxdata="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">
                     <v:rect id="Rettangolo 120" o:spid="_x0000_s1027" style="position:absolute;top:73152;width:68580;height:1431;visibility:visible;mso-wrap-style:square;v-text-anchor:middle" o:gfxdata="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" fillcolor="#4f81bd [3204]" stroked="f" strokeweight="2pt"/>
                     <v:rect id="Rettangolo 121" o:spid="_x0000_s1028" style="position:absolute;top:74390;width:68580;height:18327;visibility:visible;mso-wrap-style:square;v-text-anchor:bottom" o:gfxdata="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" fillcolor="#c0504d [3205]" stroked="f" strokeweight="2pt">
                       <v:textbox inset="36pt,14.4pt,36pt,36pt">
@@ -573,7 +573,7 @@
               <w:lang w:eastAsia="it-IT"/>
             </w:rPr>
             <w:drawing>
-              <wp:anchor distT="0" distB="0" distL="114300" distR="114300" simplePos="0" relativeHeight="251667968" behindDoc="0" locked="0" layoutInCell="1" allowOverlap="1" wp14:anchorId="366F2AB5" wp14:editId="61C62530">
+              <wp:anchor distT="0" distB="0" distL="114300" distR="114300" simplePos="0" relativeHeight="251661824" behindDoc="0" locked="0" layoutInCell="1" allowOverlap="1" wp14:anchorId="366F2AB5" wp14:editId="11DDC622">
                 <wp:simplePos x="0" y="0"/>
                 <wp:positionH relativeFrom="margin">
                   <wp:posOffset>7796530</wp:posOffset>
@@ -3224,7 +3224,7 @@
           <w:lang w:eastAsia="it-IT"/>
         </w:rPr>
         <w:drawing>
-          <wp:anchor distT="0" distB="0" distL="114300" distR="114300" simplePos="0" relativeHeight="251665408" behindDoc="0" locked="0" layoutInCell="1" allowOverlap="1" wp14:anchorId="163ADCF5" wp14:editId="7976B159">
+          <wp:anchor distT="0" distB="0" distL="114300" distR="114300" simplePos="0" relativeHeight="251658752" behindDoc="0" locked="0" layoutInCell="1" allowOverlap="1" wp14:anchorId="163ADCF5" wp14:editId="0406C1A0">
             <wp:simplePos x="895350" y="1352550"/>
             <wp:positionH relativeFrom="margin">
               <wp:align>center</wp:align>
@@ -3448,7 +3448,7 @@
           <w:lang w:eastAsia="it-IT"/>
         </w:rPr>
         <w:drawing>
-          <wp:anchor distT="0" distB="0" distL="114300" distR="114300" simplePos="0" relativeHeight="251667456" behindDoc="0" locked="0" layoutInCell="1" allowOverlap="1" wp14:anchorId="0CA41ED1" wp14:editId="07CF6B20">
+          <wp:anchor distT="0" distB="0" distL="114300" distR="114300" simplePos="0" relativeHeight="251660800" behindDoc="0" locked="0" layoutInCell="1" allowOverlap="1" wp14:anchorId="0CA41ED1" wp14:editId="123EBE3E">
             <wp:simplePos x="6400800" y="723900"/>
             <wp:positionH relativeFrom="margin">
               <wp:align>right</wp:align>
@@ -3518,7 +3518,7 @@
           <w:lang w:eastAsia="it-IT"/>
         </w:rPr>
         <w:drawing>
-          <wp:anchor distT="0" distB="0" distL="114300" distR="114300" simplePos="0" relativeHeight="251666432" behindDoc="0" locked="0" layoutInCell="1" allowOverlap="1" wp14:anchorId="13E3A8B6" wp14:editId="364B9379">
+          <wp:anchor distT="0" distB="0" distL="114300" distR="114300" simplePos="0" relativeHeight="251659776" behindDoc="0" locked="0" layoutInCell="1" allowOverlap="1" wp14:anchorId="13E3A8B6" wp14:editId="0C14FCF6">
             <wp:simplePos x="2743200" y="723900"/>
             <wp:positionH relativeFrom="margin">
               <wp:align>left</wp:align>
@@ -3628,7 +3628,7 @@
         </w:rPr>
         <w:lastRenderedPageBreak/>
         <w:drawing>
-          <wp:anchor distT="0" distB="0" distL="114300" distR="114300" simplePos="0" relativeHeight="251664384" behindDoc="1" locked="0" layoutInCell="1" allowOverlap="1" wp14:anchorId="44FE574A" wp14:editId="48C845CF">
+          <wp:anchor distT="0" distB="0" distL="114300" distR="114300" simplePos="0" relativeHeight="251656704" behindDoc="1" locked="0" layoutInCell="1" allowOverlap="1" wp14:anchorId="44FE574A" wp14:editId="1C3911D5">
             <wp:simplePos x="895350" y="1143000"/>
             <wp:positionH relativeFrom="margin">
               <wp:align>center</wp:align>
@@ -3693,22 +3693,6 @@
     <w:p>
       <w:pPr>
         <w:pStyle w:val="Titolo1"/>
-      </w:pPr>
-      <w:r>
-        <w:rPr>
-          <w:sz w:val="24"/>
-          <w:szCs w:val="24"/>
-        </w:rPr>
-        <w:br w:type="page"/>
-      </w:r>
-      <w:r>
-        <w:lastRenderedPageBreak/>
-        <w:t>Diagramma di sequenza</w:t>
-      </w:r>
-    </w:p>
-    <w:p>
-      <w:pPr>
-        <w:spacing w:after="0"/>
         <w:rPr>
           <w:rFonts w:ascii="HelveticaNeueLT Std Thin" w:hAnsi="HelveticaNeueLT Std Thin"/>
           <w:sz w:val="24"/>
@@ -3717,71 +3701,6 @@
       </w:pPr>
       <w:r>
         <w:rPr>
-          <w:rFonts w:ascii="HelveticaNeueLT Std Thin" w:hAnsi="HelveticaNeueLT Std Thin"/>
-          <w:noProof/>
-          <w:sz w:val="24"/>
-          <w:szCs w:val="24"/>
-          <w:lang w:eastAsia="it-IT"/>
-        </w:rPr>
-        <w:drawing>
-          <wp:anchor distT="0" distB="0" distL="114300" distR="114300" simplePos="0" relativeHeight="251661312" behindDoc="0" locked="0" layoutInCell="1" allowOverlap="1" wp14:anchorId="098D8E90" wp14:editId="16A2E1EA">
-            <wp:simplePos x="0" y="0"/>
-            <wp:positionH relativeFrom="margin">
-              <wp:posOffset>558800</wp:posOffset>
-            </wp:positionH>
-            <wp:positionV relativeFrom="margin">
-              <wp:posOffset>521335</wp:posOffset>
-            </wp:positionV>
-            <wp:extent cx="7520305" cy="6054725"/>
-            <wp:effectExtent l="0" t="0" r="4445" b="3175"/>
-            <wp:wrapSquare wrapText="bothSides"/>
-            <wp:docPr id="3" name="Immagine 3"/>
-            <wp:cNvGraphicFramePr>
-              <a:graphicFrameLocks xmlns:a="http://schemas.openxmlformats.org/drawingml/2006/main" noChangeAspect="1"/>
-            </wp:cNvGraphicFramePr>
-            <a:graphic xmlns:a="http://schemas.openxmlformats.org/drawingml/2006/main">
-              <a:graphicData uri="http://schemas.openxmlformats.org/drawingml/2006/picture">
-                <pic:pic xmlns:pic="http://schemas.openxmlformats.org/drawingml/2006/picture">
-                  <pic:nvPicPr>
-                    <pic:cNvPr id="3" name="diagramma sequenza.png"/>
-                    <pic:cNvPicPr/>
-                  </pic:nvPicPr>
-                  <pic:blipFill>
-                    <a:blip r:embed="rId15" cstate="print">
-                      <a:extLst>
-                        <a:ext uri="{28A0092B-C50C-407E-A947-70E740481C1C}">
-                          <a14:useLocalDpi xmlns:a14="http://schemas.microsoft.com/office/drawing/2010/main" val="0"/>
-                        </a:ext>
-                      </a:extLst>
-                    </a:blip>
-                    <a:stretch>
-                      <a:fillRect/>
-                    </a:stretch>
-                  </pic:blipFill>
-                  <pic:spPr>
-                    <a:xfrm>
-                      <a:off x="0" y="0"/>
-                      <a:ext cx="7520305" cy="6054725"/>
-                    </a:xfrm>
-                    <a:prstGeom prst="rect">
-                      <a:avLst/>
-                    </a:prstGeom>
-                  </pic:spPr>
-                </pic:pic>
-              </a:graphicData>
-            </a:graphic>
-            <wp14:sizeRelH relativeFrom="margin">
-              <wp14:pctWidth>0</wp14:pctWidth>
-            </wp14:sizeRelH>
-            <wp14:sizeRelV relativeFrom="margin">
-              <wp14:pctHeight>0</wp14:pctHeight>
-            </wp14:sizeRelV>
-          </wp:anchor>
-        </w:drawing>
-      </w:r>
-      <w:r>
-        <w:rPr>
-          <w:rFonts w:ascii="HelveticaNeueLT Std Thin" w:hAnsi="HelveticaNeueLT Std Thin"/>
           <w:sz w:val="24"/>
           <w:szCs w:val="24"/>
         </w:rPr>
@@ -3802,7 +3721,7 @@
         </w:rPr>
         <w:lastRenderedPageBreak/>
         <w:drawing>
-          <wp:anchor distT="0" distB="0" distL="114300" distR="114300" simplePos="0" relativeHeight="251668480" behindDoc="1" locked="0" layoutInCell="1" allowOverlap="1" wp14:anchorId="57387251" wp14:editId="0DC578E1">
+          <wp:anchor distT="0" distB="0" distL="114300" distR="114300" simplePos="0" relativeHeight="251662848" behindDoc="1" locked="0" layoutInCell="1" allowOverlap="1" wp14:anchorId="57387251" wp14:editId="546DCF27">
             <wp:simplePos x="895350" y="1200150"/>
             <wp:positionH relativeFrom="margin">
               <wp:align>center</wp:align>
@@ -3827,7 +3746,7 @@
                     </pic:cNvPicPr>
                   </pic:nvPicPr>
                   <pic:blipFill>
-                    <a:blip r:embed="rId16">
+                    <a:blip r:embed="rId15">
                       <a:extLst>
                         <a:ext uri="{28A0092B-C50C-407E-A947-70E740481C1C}">
                           <a14:useLocalDpi xmlns:a14="http://schemas.microsoft.com/office/drawing/2010/main" val="0"/>
@@ -3902,7 +3821,7 @@
         </w:rPr>
         <w:lastRenderedPageBreak/>
         <w:drawing>
-          <wp:anchor distT="0" distB="0" distL="114300" distR="114300" simplePos="0" relativeHeight="251654144" behindDoc="1" locked="0" layoutInCell="1" allowOverlap="1" wp14:anchorId="328E9C30" wp14:editId="799A7C2C">
+          <wp:anchor distT="0" distB="0" distL="114300" distR="114300" simplePos="0" relativeHeight="251652608" behindDoc="1" locked="0" layoutInCell="1" allowOverlap="1" wp14:anchorId="328E9C30" wp14:editId="13B0DC8B">
             <wp:simplePos x="2857500" y="495300"/>
             <wp:positionH relativeFrom="margin">
               <wp:align>center</wp:align>
@@ -3925,7 +3844,7 @@
                     <pic:cNvPicPr/>
                   </pic:nvPicPr>
                   <pic:blipFill>
-                    <a:blip r:embed="rId17">
+                    <a:blip r:embed="rId16">
                       <a:extLst>
                         <a:ext uri="{28A0092B-C50C-407E-A947-70E740481C1C}">
                           <a14:useLocalDpi xmlns:a14="http://schemas.microsoft.com/office/drawing/2010/main" val="0"/>
@@ -4039,7 +3958,7 @@
           <w:lang w:eastAsia="it-IT"/>
         </w:rPr>
         <w:drawing>
-          <wp:anchor distT="0" distB="0" distL="114300" distR="114300" simplePos="0" relativeHeight="251658240" behindDoc="0" locked="0" layoutInCell="1" allowOverlap="1" wp14:anchorId="5B3BA1A4" wp14:editId="6CCCDBE9">
+          <wp:anchor distT="0" distB="0" distL="114300" distR="114300" simplePos="0" relativeHeight="251656704" behindDoc="0" locked="0" layoutInCell="1" allowOverlap="1" wp14:anchorId="5B3BA1A4" wp14:editId="03097E04">
             <wp:simplePos x="0" y="0"/>
             <wp:positionH relativeFrom="margin">
               <wp:posOffset>881380</wp:posOffset>
@@ -4062,7 +3981,7 @@
                     <pic:cNvPicPr/>
                   </pic:nvPicPr>
                   <pic:blipFill>
-                    <a:blip r:embed="rId18">
+                    <a:blip r:embed="rId17">
                       <a:extLst>
                         <a:ext uri="{28A0092B-C50C-407E-A947-70E740481C1C}">
                           <a14:useLocalDpi xmlns:a14="http://schemas.microsoft.com/office/drawing/2010/main" val="0"/>
@@ -4122,7 +4041,7 @@
           <w:lang w:eastAsia="it-IT"/>
         </w:rPr>
         <w:drawing>
-          <wp:anchor distT="0" distB="0" distL="114300" distR="114300" simplePos="0" relativeHeight="251672576" behindDoc="0" locked="0" layoutInCell="1" allowOverlap="1" wp14:anchorId="40A68E11" wp14:editId="613A5B98">
+          <wp:anchor distT="0" distB="0" distL="114300" distR="114300" simplePos="0" relativeHeight="251663872" behindDoc="0" locked="0" layoutInCell="1" allowOverlap="1" wp14:anchorId="40A68E11" wp14:editId="1E3417CD">
             <wp:simplePos x="895350" y="971550"/>
             <wp:positionH relativeFrom="margin">
               <wp:align>center</wp:align>
@@ -4145,7 +4064,7 @@
                     <pic:cNvPicPr/>
                   </pic:nvPicPr>
                   <pic:blipFill>
-                    <a:blip r:embed="rId19">
+                    <a:blip r:embed="rId18">
                       <a:extLst>
                         <a:ext uri="{28A0092B-C50C-407E-A947-70E740481C1C}">
                           <a14:useLocalDpi xmlns:a14="http://schemas.microsoft.com/office/drawing/2010/main" val="0"/>
@@ -4186,7 +4105,7 @@
         </w:rPr>
         <w:lastRenderedPageBreak/>
         <w:drawing>
-          <wp:anchor distT="0" distB="0" distL="114300" distR="114300" simplePos="0" relativeHeight="251660288" behindDoc="1" locked="0" layoutInCell="1" allowOverlap="1" wp14:anchorId="2D3FFCF2" wp14:editId="57F9996B">
+          <wp:anchor distT="0" distB="0" distL="114300" distR="114300" simplePos="0" relativeHeight="251657728" behindDoc="1" locked="0" layoutInCell="1" allowOverlap="1" wp14:anchorId="2D3FFCF2" wp14:editId="4F81DDBA">
             <wp:simplePos x="0" y="0"/>
             <wp:positionH relativeFrom="margin">
               <wp:posOffset>-566420</wp:posOffset>
@@ -4209,7 +4128,7 @@
                     <pic:cNvPicPr/>
                   </pic:nvPicPr>
                   <pic:blipFill>
-                    <a:blip r:embed="rId20">
+                    <a:blip r:embed="rId19">
                       <a:extLst>
                         <a:ext uri="{28A0092B-C50C-407E-A947-70E740481C1C}">
                           <a14:useLocalDpi xmlns:a14="http://schemas.microsoft.com/office/drawing/2010/main" val="0"/>
@@ -4277,7 +4196,7 @@
           <w:lang w:eastAsia="it-IT"/>
         </w:rPr>
         <w:drawing>
-          <wp:anchor distT="0" distB="0" distL="114300" distR="114300" simplePos="0" relativeHeight="251664384" behindDoc="0" locked="0" layoutInCell="1" allowOverlap="1" wp14:anchorId="0E7A1EBB" wp14:editId="11A352D9">
+          <wp:anchor distT="0" distB="0" distL="114300" distR="114300" simplePos="0" relativeHeight="251662848" behindDoc="0" locked="0" layoutInCell="1" allowOverlap="1" wp14:anchorId="0E7A1EBB" wp14:editId="442419A3">
             <wp:simplePos x="0" y="0"/>
             <wp:positionH relativeFrom="margin">
               <wp:posOffset>-766445</wp:posOffset>
@@ -4300,7 +4219,7 @@
                     <pic:cNvPicPr/>
                   </pic:nvPicPr>
                   <pic:blipFill>
-                    <a:blip r:embed="rId21">
+                    <a:blip r:embed="rId20">
                       <a:extLst>
                         <a:ext uri="{28A0092B-C50C-407E-A947-70E740481C1C}">
                           <a14:useLocalDpi xmlns:a14="http://schemas.microsoft.com/office/drawing/2010/main" val="0"/>
@@ -4335,6 +4254,97 @@
       <w:r>
         <w:br w:type="page"/>
       </w:r>
+    </w:p>
+    <w:p>
+      <w:pPr>
+        <w:pStyle w:val="Titolo1"/>
+      </w:pPr>
+      <w:r>
+        <w:lastRenderedPageBreak/>
+        <w:t>Diagramma di sequenza</w:t>
+      </w:r>
+    </w:p>
+    <w:p>
+      <w:pPr>
+        <w:spacing w:after="0"/>
+        <w:rPr>
+          <w:rFonts w:ascii="HelveticaNeueLT Std Thin" w:hAnsi="HelveticaNeueLT Std Thin"/>
+          <w:sz w:val="24"/>
+          <w:szCs w:val="24"/>
+        </w:rPr>
+      </w:pPr>
+      <w:r>
+        <w:rPr>
+          <w:rFonts w:ascii="HelveticaNeueLT Std Thin" w:hAnsi="HelveticaNeueLT Std Thin"/>
+          <w:noProof/>
+          <w:sz w:val="24"/>
+          <w:szCs w:val="24"/>
+          <w:lang w:eastAsia="it-IT"/>
+        </w:rPr>
+        <w:drawing>
+          <wp:anchor distT="0" distB="0" distL="114300" distR="114300" simplePos="0" relativeHeight="251664896" behindDoc="0" locked="0" layoutInCell="1" allowOverlap="1" wp14:anchorId="3B8E3402" wp14:editId="37F85FBA">
+            <wp:simplePos x="0" y="0"/>
+            <wp:positionH relativeFrom="margin">
+              <wp:posOffset>558800</wp:posOffset>
+            </wp:positionH>
+            <wp:positionV relativeFrom="margin">
+              <wp:posOffset>521335</wp:posOffset>
+            </wp:positionV>
+            <wp:extent cx="7520305" cy="6054725"/>
+            <wp:effectExtent l="0" t="0" r="4445" b="3175"/>
+            <wp:wrapSquare wrapText="bothSides"/>
+            <wp:docPr id="3" name="Immagine 3"/>
+            <wp:cNvGraphicFramePr>
+              <a:graphicFrameLocks xmlns:a="http://schemas.openxmlformats.org/drawingml/2006/main" noChangeAspect="1"/>
+            </wp:cNvGraphicFramePr>
+            <a:graphic xmlns:a="http://schemas.openxmlformats.org/drawingml/2006/main">
+              <a:graphicData uri="http://schemas.openxmlformats.org/drawingml/2006/picture">
+                <pic:pic xmlns:pic="http://schemas.openxmlformats.org/drawingml/2006/picture">
+                  <pic:nvPicPr>
+                    <pic:cNvPr id="3" name="diagramma sequenza.png"/>
+                    <pic:cNvPicPr/>
+                  </pic:nvPicPr>
+                  <pic:blipFill>
+                    <a:blip r:embed="rId21" cstate="print">
+                      <a:extLst>
+                        <a:ext uri="{28A0092B-C50C-407E-A947-70E740481C1C}">
+                          <a14:useLocalDpi xmlns:a14="http://schemas.microsoft.com/office/drawing/2010/main" val="0"/>
+                        </a:ext>
+                      </a:extLst>
+                    </a:blip>
+                    <a:stretch>
+                      <a:fillRect/>
+                    </a:stretch>
+                  </pic:blipFill>
+                  <pic:spPr>
+                    <a:xfrm>
+                      <a:off x="0" y="0"/>
+                      <a:ext cx="7520305" cy="6054725"/>
+                    </a:xfrm>
+                    <a:prstGeom prst="rect">
+                      <a:avLst/>
+                    </a:prstGeom>
+                  </pic:spPr>
+                </pic:pic>
+              </a:graphicData>
+            </a:graphic>
+            <wp14:sizeRelH relativeFrom="margin">
+              <wp14:pctWidth>0</wp14:pctWidth>
+            </wp14:sizeRelH>
+            <wp14:sizeRelV relativeFrom="margin">
+              <wp14:pctHeight>0</wp14:pctHeight>
+            </wp14:sizeRelV>
+          </wp:anchor>
+        </w:drawing>
+      </w:r>
+      <w:r>
+        <w:rPr>
+          <w:rFonts w:ascii="HelveticaNeueLT Std Thin" w:hAnsi="HelveticaNeueLT Std Thin"/>
+          <w:sz w:val="24"/>
+          <w:szCs w:val="24"/>
+        </w:rPr>
+        <w:br w:type="page"/>
+      </w:r>
       <w:bookmarkStart w:id="0" w:name="_GoBack"/>
       <w:bookmarkEnd w:id="0"/>
     </w:p>
@@ -4535,7 +4545,7 @@
           <w:lang w:eastAsia="it-IT"/>
         </w:rPr>
         <w:drawing>
-          <wp:anchor distT="0" distB="0" distL="114300" distR="114300" simplePos="0" relativeHeight="251662336" behindDoc="0" locked="0" layoutInCell="1" allowOverlap="1" wp14:anchorId="01C178F2" wp14:editId="76499275">
+          <wp:anchor distT="0" distB="0" distL="114300" distR="114300" simplePos="0" relativeHeight="251654656" behindDoc="0" locked="0" layoutInCell="1" allowOverlap="1" wp14:anchorId="01C178F2" wp14:editId="4E7D306C">
             <wp:simplePos x="0" y="0"/>
             <wp:positionH relativeFrom="column">
               <wp:posOffset>1348105</wp:posOffset>
@@ -4708,7 +4718,7 @@
           <w:lang w:eastAsia="it-IT"/>
         </w:rPr>
         <w:drawing>
-          <wp:anchor distT="0" distB="0" distL="114300" distR="114300" simplePos="0" relativeHeight="251663360" behindDoc="0" locked="0" layoutInCell="1" allowOverlap="1" wp14:anchorId="7F849BB2" wp14:editId="4D45F66D">
+          <wp:anchor distT="0" distB="0" distL="114300" distR="114300" simplePos="0" relativeHeight="251655680" behindDoc="0" locked="0" layoutInCell="1" allowOverlap="1" wp14:anchorId="7F849BB2" wp14:editId="33B76E82">
             <wp:simplePos x="0" y="0"/>
             <wp:positionH relativeFrom="column">
               <wp:posOffset>4445</wp:posOffset>
@@ -5230,7 +5240,7 @@
                                   <w:noProof/>
                                   <w:color w:val="C0504D" w:themeColor="accent2"/>
                                 </w:rPr>
-                                <w:t>10</w:t>
+                                <w:t>15</w:t>
                               </w:r>
                               <w:r>
                                 <w:rPr>
@@ -5285,7 +5295,7 @@
                             <w:noProof/>
                             <w:color w:val="C0504D" w:themeColor="accent2"/>
                           </w:rPr>
-                          <w:t>10</w:t>
+                          <w:t>15</w:t>
                         </w:r>
                         <w:r>
                           <w:rPr>
@@ -8454,7 +8464,7 @@
 </file>
 
 <file path=customXml/itemProps1.xml><?xml version="1.0" encoding="utf-8"?>
-<ds:datastoreItem xmlns:ds="http://schemas.openxmlformats.org/officeDocument/2006/customXml" ds:itemID="{C267DEBA-6B1B-4D8B-81E7-403FE2A441EB}">
+<ds:datastoreItem xmlns:ds="http://schemas.openxmlformats.org/officeDocument/2006/customXml" ds:itemID="{A12F8D12-FBC4-42BD-AD9E-79DC5F0BFAAA}">
   <ds:schemaRefs>
     <ds:schemaRef ds:uri="http://schemas.openxmlformats.org/officeDocument/2006/bibliography"/>
   </ds:schemaRefs>

</xml_diff>

<commit_message>
Relazione: Casi d'uso + Note finali
</commit_message>
<xml_diff>
--- a/WIP/relazione.docx
+++ b/WIP/relazione.docx
@@ -21,7 +21,7 @@
             <mc:AlternateContent>
               <mc:Choice Requires="wpg">
                 <w:drawing>
-                  <wp:anchor distT="0" distB="0" distL="114300" distR="114300" simplePos="0" relativeHeight="251651584" behindDoc="1" locked="0" layoutInCell="1" allowOverlap="1" wp14:anchorId="1537632C" wp14:editId="7EDD7BA8">
+                  <wp:anchor distT="0" distB="0" distL="114300" distR="114300" simplePos="0" relativeHeight="251650560" behindDoc="1" locked="0" layoutInCell="1" allowOverlap="1" wp14:anchorId="1537632C" wp14:editId="3C9FBA11">
                     <wp:simplePos x="0" y="0"/>
                     <wp:positionH relativeFrom="page">
                       <wp:align>center</wp:align>
@@ -286,6 +286,7 @@
                                           <w:lang w:val="en-US"/>
                                         </w:rPr>
                                       </w:pPr>
+                                      <w:proofErr w:type="spellStart"/>
                                       <w:r>
                                         <w:rPr>
                                           <w:rFonts w:asciiTheme="majorHAnsi" w:eastAsiaTheme="majorEastAsia" w:hAnsiTheme="majorHAnsi" w:cstheme="majorBidi"/>
@@ -296,6 +297,7 @@
                                         </w:rPr>
                                         <w:t>DynamiCal</w:t>
                                       </w:r>
+                                      <w:proofErr w:type="spellEnd"/>
                                     </w:p>
                                   </w:sdtContent>
                                 </w:sdt>
@@ -364,7 +366,7 @@
               </mc:Choice>
               <mc:Fallback>
                 <w:pict>
-                  <v:group w14:anchorId="1537632C" id="Gruppo 119" o:spid="_x0000_s1026" style="position:absolute;margin-left:0;margin-top:0;width:539.6pt;height:719.9pt;z-index:-251664896;mso-width-percent:882;mso-height-percent:909;mso-position-horizontal:center;mso-position-horizontal-relative:page;mso-position-vertical:center;mso-position-vertical-relative:page;mso-width-percent:882;mso-height-percent:909" coordsize="68580,92717" o:gfxdata="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">
+                  <v:group w14:anchorId="1537632C" id="Gruppo 119" o:spid="_x0000_s1026" style="position:absolute;margin-left:0;margin-top:0;width:539.6pt;height:719.9pt;z-index:-251665920;mso-width-percent:882;mso-height-percent:909;mso-position-horizontal:center;mso-position-horizontal-relative:page;mso-position-vertical:center;mso-position-vertical-relative:page;mso-width-percent:882;mso-height-percent:909" coordsize="68580,92717" o:gfxdata="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">
                     <v:rect id="Rettangolo 120" o:spid="_x0000_s1027" style="position:absolute;top:73152;width:68580;height:1431;visibility:visible;mso-wrap-style:square;v-text-anchor:middle" o:gfxdata="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" fillcolor="#4f81bd [3204]" stroked="f" strokeweight="2pt"/>
                     <v:rect id="Rettangolo 121" o:spid="_x0000_s1028" style="position:absolute;top:74390;width:68580;height:18327;visibility:visible;mso-wrap-style:square;v-text-anchor:bottom" o:gfxdata="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" fillcolor="#c0504d [3205]" stroked="f" strokeweight="2pt">
                       <v:textbox inset="36pt,14.4pt,36pt,36pt">
@@ -500,6 +502,7 @@
                                     <w:lang w:val="en-US"/>
                                   </w:rPr>
                                 </w:pPr>
+                                <w:proofErr w:type="spellStart"/>
                                 <w:r>
                                   <w:rPr>
                                     <w:rFonts w:asciiTheme="majorHAnsi" w:eastAsiaTheme="majorEastAsia" w:hAnsiTheme="majorHAnsi" w:cstheme="majorBidi"/>
@@ -510,6 +513,7 @@
                                   </w:rPr>
                                   <w:t>DynamiCal</w:t>
                                 </w:r>
+                                <w:proofErr w:type="spellEnd"/>
                               </w:p>
                             </w:sdtContent>
                           </w:sdt>
@@ -573,7 +577,7 @@
               <w:lang w:eastAsia="it-IT"/>
             </w:rPr>
             <w:drawing>
-              <wp:anchor distT="0" distB="0" distL="114300" distR="114300" simplePos="0" relativeHeight="251661824" behindDoc="0" locked="0" layoutInCell="1" allowOverlap="1" wp14:anchorId="366F2AB5" wp14:editId="11DDC622">
+              <wp:anchor distT="0" distB="0" distL="114300" distR="114300" simplePos="0" relativeHeight="251660800" behindDoc="0" locked="0" layoutInCell="1" allowOverlap="1" wp14:anchorId="366F2AB5" wp14:editId="56B1E342">
                 <wp:simplePos x="0" y="0"/>
                 <wp:positionH relativeFrom="margin">
                   <wp:posOffset>7796530</wp:posOffset>
@@ -803,7 +807,15 @@
         <w:t xml:space="preserve"> descritta</w:t>
       </w:r>
       <w:r>
-        <w:t xml:space="preserve"> da un nome e da un tipo (stringa/numero/boolean/data) e può contenere un valore (dello stesso tipo del suo tipo). Una voce può contenere un </w:t>
+        <w:t xml:space="preserve"> da un nome e da un tipo (stringa/numero/</w:t>
+      </w:r>
+      <w:proofErr w:type="spellStart"/>
+      <w:r>
+        <w:t>boolean</w:t>
+      </w:r>
+      <w:proofErr w:type="spellEnd"/>
+      <w:r>
+        <w:t xml:space="preserve">/data) e può contenere un valore (dello stesso tipo del suo tipo). Una voce può contenere un </w:t>
       </w:r>
       <w:r>
         <w:t>valore solo se non appartiene a</w:t>
@@ -1024,12 +1036,21 @@
                 <w:szCs w:val="24"/>
               </w:rPr>
             </w:pPr>
-            <w:r>
-              <w:rPr>
-                <w:sz w:val="24"/>
-                <w:szCs w:val="24"/>
-              </w:rPr>
-              <w:t>zero o più Calendari</w:t>
+            <w:proofErr w:type="gramStart"/>
+            <w:r>
+              <w:rPr>
+                <w:sz w:val="24"/>
+                <w:szCs w:val="24"/>
+              </w:rPr>
+              <w:t>zero</w:t>
+            </w:r>
+            <w:proofErr w:type="gramEnd"/>
+            <w:r>
+              <w:rPr>
+                <w:sz w:val="24"/>
+                <w:szCs w:val="24"/>
+              </w:rPr>
+              <w:t xml:space="preserve"> o più Calendari</w:t>
             </w:r>
           </w:p>
           <w:p>
@@ -1043,12 +1064,21 @@
                 <w:szCs w:val="24"/>
               </w:rPr>
             </w:pPr>
-            <w:r>
-              <w:rPr>
-                <w:sz w:val="24"/>
-                <w:szCs w:val="24"/>
-              </w:rPr>
-              <w:t>zero o più Modelli di eventi</w:t>
+            <w:proofErr w:type="gramStart"/>
+            <w:r>
+              <w:rPr>
+                <w:sz w:val="24"/>
+                <w:szCs w:val="24"/>
+              </w:rPr>
+              <w:t>zero</w:t>
+            </w:r>
+            <w:proofErr w:type="gramEnd"/>
+            <w:r>
+              <w:rPr>
+                <w:sz w:val="24"/>
+                <w:szCs w:val="24"/>
+              </w:rPr>
+              <w:t xml:space="preserve"> o più Modelli di eventi</w:t>
             </w:r>
           </w:p>
         </w:tc>
@@ -1269,12 +1299,21 @@
                 <w:szCs w:val="24"/>
               </w:rPr>
             </w:pPr>
-            <w:r>
-              <w:rPr>
-                <w:sz w:val="24"/>
-                <w:szCs w:val="24"/>
-              </w:rPr>
-              <w:t>zero o più Eventi</w:t>
+            <w:proofErr w:type="gramStart"/>
+            <w:r>
+              <w:rPr>
+                <w:sz w:val="24"/>
+                <w:szCs w:val="24"/>
+              </w:rPr>
+              <w:t>zero</w:t>
+            </w:r>
+            <w:proofErr w:type="gramEnd"/>
+            <w:r>
+              <w:rPr>
+                <w:sz w:val="24"/>
+                <w:szCs w:val="24"/>
+              </w:rPr>
+              <w:t xml:space="preserve"> o più Eventi</w:t>
             </w:r>
           </w:p>
           <w:p>
@@ -1685,8 +1724,13 @@
                 <w:szCs w:val="24"/>
               </w:rPr>
             </w:pPr>
-            <w:r>
-              <w:t>zero o più </w:t>
+            <w:proofErr w:type="gramStart"/>
+            <w:r>
+              <w:t>zero</w:t>
+            </w:r>
+            <w:proofErr w:type="gramEnd"/>
+            <w:r>
+              <w:t xml:space="preserve"> o più </w:t>
             </w:r>
             <w:r>
               <w:rPr>
@@ -2398,12 +2442,21 @@
                 <w:szCs w:val="24"/>
               </w:rPr>
             </w:pPr>
-            <w:r>
-              <w:rPr>
-                <w:sz w:val="24"/>
-                <w:szCs w:val="24"/>
-              </w:rPr>
-              <w:t>zero o più Voci (la lista è ordinata)</w:t>
+            <w:proofErr w:type="gramStart"/>
+            <w:r>
+              <w:rPr>
+                <w:sz w:val="24"/>
+                <w:szCs w:val="24"/>
+              </w:rPr>
+              <w:t>zero</w:t>
+            </w:r>
+            <w:proofErr w:type="gramEnd"/>
+            <w:r>
+              <w:rPr>
+                <w:sz w:val="24"/>
+                <w:szCs w:val="24"/>
+              </w:rPr>
+              <w:t xml:space="preserve"> o più Voci (la lista è ordinata)</w:t>
             </w:r>
           </w:p>
         </w:tc>
@@ -2866,7 +2919,23 @@
                 <w:sz w:val="24"/>
                 <w:szCs w:val="24"/>
               </w:rPr>
-              <w:t>Rappresenta il tipo di dato modellato da una Voce. Può essere testuale, numerico, boolean o una data.</w:t>
+              <w:t xml:space="preserve">Rappresenta il tipo di dato modellato da una Voce. Può essere testuale, numerico, </w:t>
+            </w:r>
+            <w:proofErr w:type="spellStart"/>
+            <w:r>
+              <w:rPr>
+                <w:sz w:val="24"/>
+                <w:szCs w:val="24"/>
+              </w:rPr>
+              <w:t>boolean</w:t>
+            </w:r>
+            <w:proofErr w:type="spellEnd"/>
+            <w:r>
+              <w:rPr>
+                <w:sz w:val="24"/>
+                <w:szCs w:val="24"/>
+              </w:rPr>
+              <w:t xml:space="preserve"> o una data.</w:t>
             </w:r>
           </w:p>
         </w:tc>
@@ -3224,7 +3293,7 @@
           <w:lang w:eastAsia="it-IT"/>
         </w:rPr>
         <w:drawing>
-          <wp:anchor distT="0" distB="0" distL="114300" distR="114300" simplePos="0" relativeHeight="251658752" behindDoc="0" locked="0" layoutInCell="1" allowOverlap="1" wp14:anchorId="163ADCF5" wp14:editId="0406C1A0">
+          <wp:anchor distT="0" distB="0" distL="114300" distR="114300" simplePos="0" relativeHeight="251656704" behindDoc="0" locked="0" layoutInCell="1" allowOverlap="1" wp14:anchorId="163ADCF5" wp14:editId="4D7A8CF2">
             <wp:simplePos x="895350" y="1352550"/>
             <wp:positionH relativeFrom="margin">
               <wp:align>center</wp:align>
@@ -3448,7 +3517,7 @@
           <w:lang w:eastAsia="it-IT"/>
         </w:rPr>
         <w:drawing>
-          <wp:anchor distT="0" distB="0" distL="114300" distR="114300" simplePos="0" relativeHeight="251660800" behindDoc="0" locked="0" layoutInCell="1" allowOverlap="1" wp14:anchorId="0CA41ED1" wp14:editId="123EBE3E">
+          <wp:anchor distT="0" distB="0" distL="114300" distR="114300" simplePos="0" relativeHeight="251659776" behindDoc="0" locked="0" layoutInCell="1" allowOverlap="1" wp14:anchorId="0CA41ED1" wp14:editId="717DF4E1">
             <wp:simplePos x="6400800" y="723900"/>
             <wp:positionH relativeFrom="margin">
               <wp:align>right</wp:align>
@@ -3518,7 +3587,7 @@
           <w:lang w:eastAsia="it-IT"/>
         </w:rPr>
         <w:drawing>
-          <wp:anchor distT="0" distB="0" distL="114300" distR="114300" simplePos="0" relativeHeight="251659776" behindDoc="0" locked="0" layoutInCell="1" allowOverlap="1" wp14:anchorId="13E3A8B6" wp14:editId="0C14FCF6">
+          <wp:anchor distT="0" distB="0" distL="114300" distR="114300" simplePos="0" relativeHeight="251658752" behindDoc="0" locked="0" layoutInCell="1" allowOverlap="1" wp14:anchorId="13E3A8B6" wp14:editId="08285B32">
             <wp:simplePos x="2743200" y="723900"/>
             <wp:positionH relativeFrom="margin">
               <wp:align>left</wp:align>
@@ -3597,6 +3666,1508 @@
       </w:r>
     </w:p>
     <w:p/>
+    <w:tbl>
+      <w:tblPr>
+        <w:tblStyle w:val="Grigliatabella"/>
+        <w:tblW w:w="0" w:type="auto"/>
+        <w:tblLook w:val="04A0" w:firstRow="1" w:lastRow="0" w:firstColumn="1" w:lastColumn="0" w:noHBand="0" w:noVBand="1"/>
+      </w:tblPr>
+      <w:tblGrid>
+        <w:gridCol w:w="3510"/>
+        <w:gridCol w:w="10917"/>
+      </w:tblGrid>
+      <w:tr>
+        <w:tc>
+          <w:tcPr>
+            <w:tcW w:w="3510" w:type="dxa"/>
+            <w:vAlign w:val="center"/>
+          </w:tcPr>
+          <w:p>
+            <w:pPr>
+              <w:jc w:val="center"/>
+              <w:rPr>
+                <w:b/>
+              </w:rPr>
+            </w:pPr>
+            <w:r>
+              <w:rPr>
+                <w:b/>
+              </w:rPr>
+              <w:t>Titolo</w:t>
+            </w:r>
+          </w:p>
+        </w:tc>
+        <w:tc>
+          <w:tcPr>
+            <w:tcW w:w="10917" w:type="dxa"/>
+          </w:tcPr>
+          <w:p>
+            <w:pPr>
+              <w:jc w:val="center"/>
+              <w:rPr>
+                <w:b/>
+              </w:rPr>
+            </w:pPr>
+            <w:r>
+              <w:rPr>
+                <w:b/>
+              </w:rPr>
+              <w:t>Creazione Evento</w:t>
+            </w:r>
+          </w:p>
+        </w:tc>
+      </w:tr>
+      <w:tr>
+        <w:tc>
+          <w:tcPr>
+            <w:tcW w:w="3510" w:type="dxa"/>
+            <w:vAlign w:val="center"/>
+          </w:tcPr>
+          <w:p>
+            <w:pPr>
+              <w:jc w:val="center"/>
+              <w:rPr>
+                <w:b/>
+              </w:rPr>
+            </w:pPr>
+            <w:r>
+              <w:rPr>
+                <w:b/>
+              </w:rPr>
+              <w:t>Descrizione</w:t>
+            </w:r>
+          </w:p>
+        </w:tc>
+        <w:tc>
+          <w:tcPr>
+            <w:tcW w:w="10917" w:type="dxa"/>
+          </w:tcPr>
+          <w:p>
+            <w:r>
+              <w:t>Aggiunta di un nuovo evento ad un calendario esistente</w:t>
+            </w:r>
+          </w:p>
+        </w:tc>
+      </w:tr>
+      <w:tr>
+        <w:tc>
+          <w:tcPr>
+            <w:tcW w:w="3510" w:type="dxa"/>
+            <w:vAlign w:val="center"/>
+          </w:tcPr>
+          <w:p>
+            <w:pPr>
+              <w:jc w:val="center"/>
+              <w:rPr>
+                <w:b/>
+              </w:rPr>
+            </w:pPr>
+            <w:r>
+              <w:rPr>
+                <w:b/>
+              </w:rPr>
+              <w:t>Relazioni</w:t>
+            </w:r>
+          </w:p>
+        </w:tc>
+        <w:tc>
+          <w:tcPr>
+            <w:tcW w:w="10917" w:type="dxa"/>
+          </w:tcPr>
+          <w:p>
+            <w:pPr>
+              <w:jc w:val="center"/>
+            </w:pPr>
+            <w:r>
+              <w:rPr>
+                <w:noProof/>
+                <w:lang w:eastAsia="it-IT"/>
+              </w:rPr>
+              <w:drawing>
+                <wp:inline distT="0" distB="0" distL="0" distR="0" wp14:anchorId="526E560F" wp14:editId="0F3F3F98">
+                  <wp:extent cx="3648075" cy="2693561"/>
+                  <wp:effectExtent l="0" t="0" r="0" b="0"/>
+                  <wp:docPr id="21" name="Immagine 21" descr="C:\Users\Tommaso\AppData\Local\Microsoft\Windows\INetCache\Content.Word\GestioneEvento.png"/>
+                  <wp:cNvGraphicFramePr>
+                    <a:graphicFrameLocks xmlns:a="http://schemas.openxmlformats.org/drawingml/2006/main" noChangeAspect="1"/>
+                  </wp:cNvGraphicFramePr>
+                  <a:graphic xmlns:a="http://schemas.openxmlformats.org/drawingml/2006/main">
+                    <a:graphicData uri="http://schemas.openxmlformats.org/drawingml/2006/picture">
+                      <pic:pic xmlns:pic="http://schemas.openxmlformats.org/drawingml/2006/picture">
+                        <pic:nvPicPr>
+                          <pic:cNvPr id="0" name="Picture 6" descr="C:\Users\Tommaso\AppData\Local\Microsoft\Windows\INetCache\Content.Word\GestioneEvento.png"/>
+                          <pic:cNvPicPr>
+                            <a:picLocks noChangeAspect="1" noChangeArrowheads="1"/>
+                          </pic:cNvPicPr>
+                        </pic:nvPicPr>
+                        <pic:blipFill>
+                          <a:blip r:embed="rId14">
+                            <a:extLst>
+                              <a:ext uri="{28A0092B-C50C-407E-A947-70E740481C1C}">
+                                <a14:useLocalDpi xmlns:a14="http://schemas.microsoft.com/office/drawing/2010/main" val="0"/>
+                              </a:ext>
+                            </a:extLst>
+                          </a:blip>
+                          <a:srcRect/>
+                          <a:stretch>
+                            <a:fillRect/>
+                          </a:stretch>
+                        </pic:blipFill>
+                        <pic:spPr bwMode="auto">
+                          <a:xfrm>
+                            <a:off x="0" y="0"/>
+                            <a:ext cx="3832680" cy="2829865"/>
+                          </a:xfrm>
+                          <a:prstGeom prst="rect">
+                            <a:avLst/>
+                          </a:prstGeom>
+                          <a:noFill/>
+                          <a:ln>
+                            <a:noFill/>
+                          </a:ln>
+                        </pic:spPr>
+                      </pic:pic>
+                    </a:graphicData>
+                  </a:graphic>
+                </wp:inline>
+              </w:drawing>
+            </w:r>
+          </w:p>
+        </w:tc>
+      </w:tr>
+      <w:tr>
+        <w:tc>
+          <w:tcPr>
+            <w:tcW w:w="3510" w:type="dxa"/>
+            <w:vAlign w:val="center"/>
+          </w:tcPr>
+          <w:p>
+            <w:pPr>
+              <w:jc w:val="center"/>
+              <w:rPr>
+                <w:b/>
+              </w:rPr>
+            </w:pPr>
+            <w:r>
+              <w:rPr>
+                <w:b/>
+              </w:rPr>
+              <w:t>Attori</w:t>
+            </w:r>
+          </w:p>
+        </w:tc>
+        <w:tc>
+          <w:tcPr>
+            <w:tcW w:w="10917" w:type="dxa"/>
+          </w:tcPr>
+          <w:p>
+            <w:r>
+              <w:t>Utente</w:t>
+            </w:r>
+          </w:p>
+        </w:tc>
+      </w:tr>
+      <w:tr>
+        <w:tc>
+          <w:tcPr>
+            <w:tcW w:w="3510" w:type="dxa"/>
+            <w:vAlign w:val="center"/>
+          </w:tcPr>
+          <w:p>
+            <w:pPr>
+              <w:jc w:val="center"/>
+              <w:rPr>
+                <w:b/>
+              </w:rPr>
+            </w:pPr>
+            <w:r>
+              <w:rPr>
+                <w:b/>
+              </w:rPr>
+              <w:t>Precondizioni</w:t>
+            </w:r>
+          </w:p>
+        </w:tc>
+        <w:tc>
+          <w:tcPr>
+            <w:tcW w:w="10917" w:type="dxa"/>
+          </w:tcPr>
+          <w:p>
+            <w:r>
+              <w:t>Nessuna</w:t>
+            </w:r>
+          </w:p>
+        </w:tc>
+      </w:tr>
+      <w:tr>
+        <w:tc>
+          <w:tcPr>
+            <w:tcW w:w="3510" w:type="dxa"/>
+            <w:vAlign w:val="center"/>
+          </w:tcPr>
+          <w:p>
+            <w:pPr>
+              <w:jc w:val="center"/>
+              <w:rPr>
+                <w:b/>
+              </w:rPr>
+            </w:pPr>
+            <w:proofErr w:type="spellStart"/>
+            <w:r>
+              <w:rPr>
+                <w:b/>
+              </w:rPr>
+              <w:t>Postcondizioni</w:t>
+            </w:r>
+            <w:proofErr w:type="spellEnd"/>
+          </w:p>
+        </w:tc>
+        <w:tc>
+          <w:tcPr>
+            <w:tcW w:w="10917" w:type="dxa"/>
+          </w:tcPr>
+          <w:p>
+            <w:pPr>
+              <w:numPr>
+                <w:ilvl w:val="0"/>
+                <w:numId w:val="15"/>
+              </w:numPr>
+            </w:pPr>
+            <w:r>
+              <w:t>Un nuovo evento è stato inserito nel calendario</w:t>
+            </w:r>
+          </w:p>
+        </w:tc>
+      </w:tr>
+      <w:tr>
+        <w:tc>
+          <w:tcPr>
+            <w:tcW w:w="3510" w:type="dxa"/>
+            <w:vAlign w:val="center"/>
+          </w:tcPr>
+          <w:p>
+            <w:pPr>
+              <w:jc w:val="center"/>
+              <w:rPr>
+                <w:b/>
+              </w:rPr>
+            </w:pPr>
+            <w:r>
+              <w:rPr>
+                <w:b/>
+              </w:rPr>
+              <w:t>Scenario Principale</w:t>
+            </w:r>
+          </w:p>
+        </w:tc>
+        <w:tc>
+          <w:tcPr>
+            <w:tcW w:w="10917" w:type="dxa"/>
+          </w:tcPr>
+          <w:p>
+            <w:pPr>
+              <w:numPr>
+                <w:ilvl w:val="0"/>
+                <w:numId w:val="16"/>
+              </w:numPr>
+            </w:pPr>
+            <w:r>
+              <w:t>L'utente seleziona il calendario (CU </w:t>
+            </w:r>
+            <w:r>
+              <w:rPr>
+                <w:i/>
+                <w:iCs/>
+              </w:rPr>
+              <w:t>Selezione calendario</w:t>
+            </w:r>
+            <w:r>
+              <w:t>)</w:t>
+            </w:r>
+          </w:p>
+          <w:p>
+            <w:pPr>
+              <w:numPr>
+                <w:ilvl w:val="0"/>
+                <w:numId w:val="16"/>
+              </w:numPr>
+            </w:pPr>
+            <w:r>
+              <w:t>L'utente inserisce un nome </w:t>
+            </w:r>
+            <w:r>
+              <w:rPr>
+                <w:i/>
+                <w:iCs/>
+              </w:rPr>
+              <w:t>(default: vuoto, valori ammessi: stringa non vuota)</w:t>
+            </w:r>
+          </w:p>
+          <w:p>
+            <w:pPr>
+              <w:numPr>
+                <w:ilvl w:val="0"/>
+                <w:numId w:val="16"/>
+              </w:numPr>
+            </w:pPr>
+            <w:r>
+              <w:t>L'utente inserisce una data </w:t>
+            </w:r>
+            <w:r>
+              <w:rPr>
+                <w:i/>
+                <w:iCs/>
+              </w:rPr>
+              <w:t>(default: data odierna/ora corrente)</w:t>
+            </w:r>
+          </w:p>
+          <w:p>
+            <w:pPr>
+              <w:numPr>
+                <w:ilvl w:val="0"/>
+                <w:numId w:val="16"/>
+              </w:numPr>
+            </w:pPr>
+            <w:r>
+              <w:t>L'utente inserisce una durata </w:t>
+            </w:r>
+            <w:r>
+              <w:rPr>
+                <w:i/>
+                <w:iCs/>
+              </w:rPr>
+              <w:t>(default: 60 minuti, valori ammessi: &gt; 0)</w:t>
+            </w:r>
+          </w:p>
+          <w:p>
+            <w:pPr>
+              <w:numPr>
+                <w:ilvl w:val="0"/>
+                <w:numId w:val="16"/>
+              </w:numPr>
+            </w:pPr>
+            <w:r>
+              <w:t>L'utente può inserire un luogo </w:t>
+            </w:r>
+            <w:r>
+              <w:rPr>
+                <w:i/>
+                <w:iCs/>
+              </w:rPr>
+              <w:t>(default: vuoto)</w:t>
+            </w:r>
+          </w:p>
+          <w:p>
+            <w:pPr>
+              <w:numPr>
+                <w:ilvl w:val="0"/>
+                <w:numId w:val="16"/>
+              </w:numPr>
+            </w:pPr>
+            <w:r>
+              <w:t>L'utente può inserire una descrizione </w:t>
+            </w:r>
+            <w:r>
+              <w:rPr>
+                <w:i/>
+                <w:iCs/>
+              </w:rPr>
+              <w:t>(default: vuoto)</w:t>
+            </w:r>
+          </w:p>
+          <w:p>
+            <w:pPr>
+              <w:numPr>
+                <w:ilvl w:val="0"/>
+                <w:numId w:val="16"/>
+              </w:numPr>
+            </w:pPr>
+            <w:r>
+              <w:t>L'utente può modificare la periodicità (</w:t>
+            </w:r>
+            <w:r>
+              <w:rPr>
+                <w:i/>
+                <w:iCs/>
+              </w:rPr>
+              <w:t>default: Mai</w:t>
+            </w:r>
+            <w:r>
+              <w:t>, CU </w:t>
+            </w:r>
+            <w:r>
+              <w:rPr>
+                <w:i/>
+                <w:iCs/>
+              </w:rPr>
+              <w:t>Modifica periodicità</w:t>
+            </w:r>
+            <w:r>
+              <w:t>)</w:t>
+            </w:r>
+          </w:p>
+          <w:p>
+            <w:pPr>
+              <w:numPr>
+                <w:ilvl w:val="0"/>
+                <w:numId w:val="16"/>
+              </w:numPr>
+            </w:pPr>
+            <w:r>
+              <w:t>L'utente può selezionare un modello</w:t>
+            </w:r>
+          </w:p>
+          <w:p>
+            <w:pPr>
+              <w:numPr>
+                <w:ilvl w:val="1"/>
+                <w:numId w:val="16"/>
+              </w:numPr>
+            </w:pPr>
+            <w:r>
+              <w:t>L'utente completa i campi aggiuntivi del modello</w:t>
+            </w:r>
+          </w:p>
+          <w:p>
+            <w:pPr>
+              <w:numPr>
+                <w:ilvl w:val="0"/>
+                <w:numId w:val="16"/>
+              </w:numPr>
+            </w:pPr>
+            <w:r>
+              <w:t>L'utente chiede di salvare l'evento</w:t>
+            </w:r>
+          </w:p>
+          <w:p>
+            <w:pPr>
+              <w:numPr>
+                <w:ilvl w:val="0"/>
+                <w:numId w:val="16"/>
+              </w:numPr>
+            </w:pPr>
+            <w:r>
+              <w:t>Il sistema salva il nuovo evento</w:t>
+            </w:r>
+          </w:p>
+        </w:tc>
+      </w:tr>
+      <w:tr>
+        <w:tc>
+          <w:tcPr>
+            <w:tcW w:w="3510" w:type="dxa"/>
+            <w:vAlign w:val="center"/>
+          </w:tcPr>
+          <w:p>
+            <w:pPr>
+              <w:jc w:val="center"/>
+              <w:rPr>
+                <w:b/>
+              </w:rPr>
+            </w:pPr>
+            <w:r>
+              <w:rPr>
+                <w:b/>
+              </w:rPr>
+              <w:lastRenderedPageBreak/>
+              <w:t>Scenari Alternativi</w:t>
+            </w:r>
+          </w:p>
+        </w:tc>
+        <w:tc>
+          <w:tcPr>
+            <w:tcW w:w="10917" w:type="dxa"/>
+          </w:tcPr>
+          <w:p>
+            <w:pPr>
+              <w:numPr>
+                <w:ilvl w:val="0"/>
+                <w:numId w:val="17"/>
+              </w:numPr>
+            </w:pPr>
+            <w:r>
+              <w:t>Il sistema non contiene calendari o l'utente sceglie di creare un nuovo calendario</w:t>
+            </w:r>
+          </w:p>
+          <w:p>
+            <w:pPr>
+              <w:numPr>
+                <w:ilvl w:val="1"/>
+                <w:numId w:val="17"/>
+              </w:numPr>
+            </w:pPr>
+            <w:r>
+              <w:t>L'utente crea un nuovo calendario (CU </w:t>
+            </w:r>
+            <w:r>
+              <w:rPr>
+                <w:i/>
+                <w:iCs/>
+              </w:rPr>
+              <w:t>Creazione calendario</w:t>
+            </w:r>
+            <w:r>
+              <w:t>)</w:t>
+            </w:r>
+          </w:p>
+          <w:p>
+            <w:pPr>
+              <w:numPr>
+                <w:ilvl w:val="1"/>
+                <w:numId w:val="17"/>
+              </w:numPr>
+            </w:pPr>
+            <w:r>
+              <w:rPr>
+                <w:i/>
+                <w:iCs/>
+              </w:rPr>
+              <w:t>Si ritorna al passo 1</w:t>
+            </w:r>
+            <w:r>
+              <w:t> dello scenario principale</w:t>
+            </w:r>
+          </w:p>
+          <w:p>
+            <w:pPr>
+              <w:numPr>
+                <w:ilvl w:val="0"/>
+                <w:numId w:val="18"/>
+              </w:numPr>
+            </w:pPr>
+            <w:r>
+              <w:t>Il sistema non contiene modelli o l'utente sceglie di creare un nuovo modello</w:t>
+            </w:r>
+          </w:p>
+          <w:p>
+            <w:pPr>
+              <w:numPr>
+                <w:ilvl w:val="1"/>
+                <w:numId w:val="18"/>
+              </w:numPr>
+            </w:pPr>
+            <w:r>
+              <w:t>L'utente crea un nuovo modello (CU </w:t>
+            </w:r>
+            <w:r>
+              <w:rPr>
+                <w:i/>
+                <w:iCs/>
+              </w:rPr>
+              <w:t>Creazione modello</w:t>
+            </w:r>
+            <w:r>
+              <w:t>)</w:t>
+            </w:r>
+          </w:p>
+          <w:p>
+            <w:pPr>
+              <w:numPr>
+                <w:ilvl w:val="1"/>
+                <w:numId w:val="18"/>
+              </w:numPr>
+            </w:pPr>
+            <w:r>
+              <w:rPr>
+                <w:i/>
+                <w:iCs/>
+              </w:rPr>
+              <w:t>Si ritorna al passo 8a</w:t>
+            </w:r>
+            <w:r>
+              <w:t> dello scenario principale</w:t>
+            </w:r>
+          </w:p>
+          <w:p>
+            <w:pPr>
+              <w:pStyle w:val="Paragrafoelenco"/>
+              <w:numPr>
+                <w:ilvl w:val="1"/>
+                <w:numId w:val="19"/>
+              </w:numPr>
+            </w:pPr>
+            <w:r>
+              <w:t>Se non è stato inserito un nome per l’evento o non è stato selezionato un calendario o non è stato selezionato un modello di evento</w:t>
+            </w:r>
+          </w:p>
+          <w:p>
+            <w:pPr>
+              <w:numPr>
+                <w:ilvl w:val="1"/>
+                <w:numId w:val="20"/>
+              </w:numPr>
+            </w:pPr>
+            <w:r>
+              <w:t>Il sistema impedisce di creare l'evento</w:t>
+            </w:r>
+            <w:r>
+              <w:rPr>
+                <w:i/>
+              </w:rPr>
+              <w:t xml:space="preserve"> (passo 9 dello scenario principale)</w:t>
+            </w:r>
+          </w:p>
+        </w:tc>
+      </w:tr>
+      <w:tr>
+        <w:tc>
+          <w:tcPr>
+            <w:tcW w:w="3510" w:type="dxa"/>
+            <w:vAlign w:val="center"/>
+          </w:tcPr>
+          <w:p>
+            <w:pPr>
+              <w:jc w:val="center"/>
+              <w:rPr>
+                <w:b/>
+              </w:rPr>
+            </w:pPr>
+            <w:r>
+              <w:rPr>
+                <w:b/>
+              </w:rPr>
+              <w:t>Punti Aperti</w:t>
+            </w:r>
+          </w:p>
+        </w:tc>
+        <w:tc>
+          <w:tcPr>
+            <w:tcW w:w="10917" w:type="dxa"/>
+          </w:tcPr>
+          <w:p>
+            <w:r>
+              <w:t>Nessuno</w:t>
+            </w:r>
+          </w:p>
+        </w:tc>
+      </w:tr>
+      <w:tr>
+        <w:tc>
+          <w:tcPr>
+            <w:tcW w:w="3510" w:type="dxa"/>
+            <w:vAlign w:val="center"/>
+          </w:tcPr>
+          <w:p>
+            <w:pPr>
+              <w:jc w:val="center"/>
+              <w:rPr>
+                <w:b/>
+              </w:rPr>
+            </w:pPr>
+            <w:r>
+              <w:rPr>
+                <w:b/>
+              </w:rPr>
+              <w:t>Note</w:t>
+            </w:r>
+          </w:p>
+        </w:tc>
+        <w:tc>
+          <w:tcPr>
+            <w:tcW w:w="10917" w:type="dxa"/>
+          </w:tcPr>
+          <w:p>
+            <w:r>
+              <w:t>I passi 1-8 posso essere eseguiti in qualsiasi ordine</w:t>
+            </w:r>
+          </w:p>
+        </w:tc>
+      </w:tr>
+    </w:tbl>
+    <w:p>
+      <w:pPr>
+        <w:rPr>
+          <w:rFonts w:ascii="HelveticaNeueLT Std Thin" w:hAnsi="HelveticaNeueLT Std Thin"/>
+          <w:sz w:val="24"/>
+          <w:szCs w:val="24"/>
+        </w:rPr>
+      </w:pPr>
+    </w:p>
+    <w:tbl>
+      <w:tblPr>
+        <w:tblStyle w:val="Grigliatabella"/>
+        <w:tblW w:w="0" w:type="auto"/>
+        <w:tblLook w:val="04A0" w:firstRow="1" w:lastRow="0" w:firstColumn="1" w:lastColumn="0" w:noHBand="0" w:noVBand="1"/>
+      </w:tblPr>
+      <w:tblGrid>
+        <w:gridCol w:w="3510"/>
+        <w:gridCol w:w="10917"/>
+      </w:tblGrid>
+      <w:tr>
+        <w:tc>
+          <w:tcPr>
+            <w:tcW w:w="3510" w:type="dxa"/>
+            <w:vAlign w:val="center"/>
+          </w:tcPr>
+          <w:p>
+            <w:pPr>
+              <w:jc w:val="center"/>
+              <w:rPr>
+                <w:b/>
+              </w:rPr>
+            </w:pPr>
+            <w:r>
+              <w:rPr>
+                <w:b/>
+              </w:rPr>
+              <w:t>Titolo</w:t>
+            </w:r>
+          </w:p>
+        </w:tc>
+        <w:tc>
+          <w:tcPr>
+            <w:tcW w:w="10917" w:type="dxa"/>
+          </w:tcPr>
+          <w:p>
+            <w:pPr>
+              <w:jc w:val="center"/>
+              <w:rPr>
+                <w:b/>
+              </w:rPr>
+            </w:pPr>
+            <w:r>
+              <w:rPr>
+                <w:b/>
+              </w:rPr>
+              <w:t>Creazione Calendario</w:t>
+            </w:r>
+          </w:p>
+        </w:tc>
+      </w:tr>
+      <w:tr>
+        <w:tc>
+          <w:tcPr>
+            <w:tcW w:w="3510" w:type="dxa"/>
+            <w:vAlign w:val="center"/>
+          </w:tcPr>
+          <w:p>
+            <w:pPr>
+              <w:jc w:val="center"/>
+              <w:rPr>
+                <w:b/>
+              </w:rPr>
+            </w:pPr>
+            <w:r>
+              <w:rPr>
+                <w:b/>
+              </w:rPr>
+              <w:t>Descrizione</w:t>
+            </w:r>
+          </w:p>
+        </w:tc>
+        <w:tc>
+          <w:tcPr>
+            <w:tcW w:w="10917" w:type="dxa"/>
+          </w:tcPr>
+          <w:p>
+            <w:r>
+              <w:t>Aggiunta di un nuovo evento ad un calendario esistente</w:t>
+            </w:r>
+          </w:p>
+        </w:tc>
+      </w:tr>
+      <w:tr>
+        <w:tc>
+          <w:tcPr>
+            <w:tcW w:w="3510" w:type="dxa"/>
+            <w:vAlign w:val="center"/>
+          </w:tcPr>
+          <w:p>
+            <w:pPr>
+              <w:jc w:val="center"/>
+              <w:rPr>
+                <w:b/>
+              </w:rPr>
+            </w:pPr>
+            <w:r>
+              <w:rPr>
+                <w:b/>
+              </w:rPr>
+              <w:t>Relazioni</w:t>
+            </w:r>
+          </w:p>
+        </w:tc>
+        <w:tc>
+          <w:tcPr>
+            <w:tcW w:w="10917" w:type="dxa"/>
+          </w:tcPr>
+          <w:p>
+            <w:pPr>
+              <w:jc w:val="center"/>
+            </w:pPr>
+            <w:r>
+              <w:rPr>
+                <w:noProof/>
+                <w:lang w:eastAsia="it-IT"/>
+              </w:rPr>
+              <w:pict w14:anchorId="31D53235">
+                <v:shapetype id="_x0000_t75" coordsize="21600,21600" o:spt="75" o:preferrelative="t" path="m@4@5l@4@11@9@11@9@5xe" filled="f" stroked="f">
+                  <v:stroke joinstyle="miter"/>
+                  <v:formulas>
+                    <v:f eqn="if lineDrawn pixelLineWidth 0"/>
+                    <v:f eqn="sum @0 1 0"/>
+                    <v:f eqn="sum 0 0 @1"/>
+                    <v:f eqn="prod @2 1 2"/>
+                    <v:f eqn="prod @3 21600 pixelWidth"/>
+                    <v:f eqn="prod @3 21600 pixelHeight"/>
+                    <v:f eqn="sum @0 0 1"/>
+                    <v:f eqn="prod @6 1 2"/>
+                    <v:f eqn="prod @7 21600 pixelWidth"/>
+                    <v:f eqn="sum @8 21600 0"/>
+                    <v:f eqn="prod @7 21600 pixelHeight"/>
+                    <v:f eqn="sum @10 21600 0"/>
+                  </v:formulas>
+                  <v:path o:extrusionok="f" gradientshapeok="t" o:connecttype="rect"/>
+                  <o:lock v:ext="edit" aspectratio="t"/>
+                </v:shapetype>
+                <v:shape id="_x0000_i1025" type="#_x0000_t75" style="width:311.25pt;height:151.5pt">
+                  <v:imagedata r:id="rId15" o:title="GestioneCalendario"/>
+                </v:shape>
+              </w:pict>
+            </w:r>
+          </w:p>
+        </w:tc>
+      </w:tr>
+      <w:tr>
+        <w:tc>
+          <w:tcPr>
+            <w:tcW w:w="3510" w:type="dxa"/>
+            <w:vAlign w:val="center"/>
+          </w:tcPr>
+          <w:p>
+            <w:pPr>
+              <w:jc w:val="center"/>
+              <w:rPr>
+                <w:b/>
+              </w:rPr>
+            </w:pPr>
+            <w:r>
+              <w:rPr>
+                <w:b/>
+              </w:rPr>
+              <w:t>Attori</w:t>
+            </w:r>
+          </w:p>
+        </w:tc>
+        <w:tc>
+          <w:tcPr>
+            <w:tcW w:w="10917" w:type="dxa"/>
+          </w:tcPr>
+          <w:p>
+            <w:r>
+              <w:t>Utente</w:t>
+            </w:r>
+          </w:p>
+        </w:tc>
+      </w:tr>
+      <w:tr>
+        <w:tc>
+          <w:tcPr>
+            <w:tcW w:w="3510" w:type="dxa"/>
+            <w:vAlign w:val="center"/>
+          </w:tcPr>
+          <w:p>
+            <w:pPr>
+              <w:jc w:val="center"/>
+              <w:rPr>
+                <w:b/>
+              </w:rPr>
+            </w:pPr>
+            <w:r>
+              <w:rPr>
+                <w:b/>
+              </w:rPr>
+              <w:t>Precondizioni</w:t>
+            </w:r>
+          </w:p>
+        </w:tc>
+        <w:tc>
+          <w:tcPr>
+            <w:tcW w:w="10917" w:type="dxa"/>
+          </w:tcPr>
+          <w:p>
+            <w:r>
+              <w:t>Nessuna</w:t>
+            </w:r>
+          </w:p>
+        </w:tc>
+      </w:tr>
+      <w:tr>
+        <w:tc>
+          <w:tcPr>
+            <w:tcW w:w="3510" w:type="dxa"/>
+            <w:vAlign w:val="center"/>
+          </w:tcPr>
+          <w:p>
+            <w:pPr>
+              <w:jc w:val="center"/>
+              <w:rPr>
+                <w:b/>
+              </w:rPr>
+            </w:pPr>
+            <w:proofErr w:type="spellStart"/>
+            <w:r>
+              <w:rPr>
+                <w:b/>
+              </w:rPr>
+              <w:t>Postcondizioni</w:t>
+            </w:r>
+            <w:proofErr w:type="spellEnd"/>
+          </w:p>
+        </w:tc>
+        <w:tc>
+          <w:tcPr>
+            <w:tcW w:w="10917" w:type="dxa"/>
+          </w:tcPr>
+          <w:p>
+            <w:pPr>
+              <w:pStyle w:val="Paragrafoelenco"/>
+              <w:numPr>
+                <w:ilvl w:val="0"/>
+                <w:numId w:val="15"/>
+              </w:numPr>
+            </w:pPr>
+            <w:r>
+              <w:t>Il sistema contiene un nuovo calendario</w:t>
+            </w:r>
+          </w:p>
+        </w:tc>
+      </w:tr>
+      <w:tr>
+        <w:tc>
+          <w:tcPr>
+            <w:tcW w:w="3510" w:type="dxa"/>
+            <w:vAlign w:val="center"/>
+          </w:tcPr>
+          <w:p>
+            <w:pPr>
+              <w:jc w:val="center"/>
+              <w:rPr>
+                <w:b/>
+              </w:rPr>
+            </w:pPr>
+            <w:r>
+              <w:rPr>
+                <w:b/>
+              </w:rPr>
+              <w:t>Scenario Principale</w:t>
+            </w:r>
+          </w:p>
+        </w:tc>
+        <w:tc>
+          <w:tcPr>
+            <w:tcW w:w="10917" w:type="dxa"/>
+          </w:tcPr>
+          <w:p>
+            <w:pPr>
+              <w:numPr>
+                <w:ilvl w:val="0"/>
+                <w:numId w:val="21"/>
+              </w:numPr>
+            </w:pPr>
+            <w:r>
+              <w:t>L'utente inserisce il nome del calendario e può inserire uno o più amici con cui condividere il calendario</w:t>
+            </w:r>
+          </w:p>
+          <w:p>
+            <w:pPr>
+              <w:numPr>
+                <w:ilvl w:val="0"/>
+                <w:numId w:val="21"/>
+              </w:numPr>
+            </w:pPr>
+            <w:r>
+              <w:t>L'utente chiede di salvare il calendario</w:t>
+            </w:r>
+          </w:p>
+          <w:p>
+            <w:pPr>
+              <w:numPr>
+                <w:ilvl w:val="0"/>
+                <w:numId w:val="21"/>
+              </w:numPr>
+            </w:pPr>
+            <w:r>
+              <w:t>Il sistema crea il nuovo calendario</w:t>
+            </w:r>
+          </w:p>
+        </w:tc>
+      </w:tr>
+      <w:tr>
+        <w:tc>
+          <w:tcPr>
+            <w:tcW w:w="3510" w:type="dxa"/>
+            <w:vAlign w:val="center"/>
+          </w:tcPr>
+          <w:p>
+            <w:pPr>
+              <w:jc w:val="center"/>
+              <w:rPr>
+                <w:b/>
+              </w:rPr>
+            </w:pPr>
+            <w:r>
+              <w:rPr>
+                <w:b/>
+              </w:rPr>
+              <w:t>Scenari Alternativi</w:t>
+            </w:r>
+          </w:p>
+        </w:tc>
+        <w:tc>
+          <w:tcPr>
+            <w:tcW w:w="10917" w:type="dxa"/>
+          </w:tcPr>
+          <w:p>
+            <w:pPr>
+              <w:numPr>
+                <w:ilvl w:val="0"/>
+                <w:numId w:val="22"/>
+              </w:numPr>
+            </w:pPr>
+            <w:r>
+              <w:t>Se il nome del calendario inserito dall'utente identif</w:t>
+            </w:r>
+            <w:r>
+              <w:t>ica già un altro calendario pre</w:t>
+            </w:r>
+            <w:r>
+              <w:t>esistente</w:t>
+            </w:r>
+          </w:p>
+          <w:p>
+            <w:pPr>
+              <w:numPr>
+                <w:ilvl w:val="1"/>
+                <w:numId w:val="22"/>
+              </w:numPr>
+            </w:pPr>
+            <w:r>
+              <w:t xml:space="preserve">Il sistema impedisce all'utente di creare il calendario </w:t>
+            </w:r>
+            <w:r>
+              <w:rPr>
+                <w:i/>
+              </w:rPr>
+              <w:t>(passo 2 dello scenario principale)</w:t>
+            </w:r>
+          </w:p>
+        </w:tc>
+      </w:tr>
+      <w:tr>
+        <w:tc>
+          <w:tcPr>
+            <w:tcW w:w="3510" w:type="dxa"/>
+            <w:vAlign w:val="center"/>
+          </w:tcPr>
+          <w:p>
+            <w:pPr>
+              <w:jc w:val="center"/>
+              <w:rPr>
+                <w:b/>
+              </w:rPr>
+            </w:pPr>
+            <w:r>
+              <w:rPr>
+                <w:b/>
+              </w:rPr>
+              <w:t>Punti Aperti</w:t>
+            </w:r>
+          </w:p>
+        </w:tc>
+        <w:tc>
+          <w:tcPr>
+            <w:tcW w:w="10917" w:type="dxa"/>
+          </w:tcPr>
+          <w:p>
+            <w:r>
+              <w:t>Nessuno</w:t>
+            </w:r>
+          </w:p>
+        </w:tc>
+      </w:tr>
+      <w:tr>
+        <w:tc>
+          <w:tcPr>
+            <w:tcW w:w="3510" w:type="dxa"/>
+          </w:tcPr>
+          <w:p>
+            <w:pPr>
+              <w:jc w:val="center"/>
+              <w:rPr>
+                <w:b/>
+              </w:rPr>
+            </w:pPr>
+            <w:r>
+              <w:rPr>
+                <w:b/>
+              </w:rPr>
+              <w:lastRenderedPageBreak/>
+              <w:t>Titolo</w:t>
+            </w:r>
+          </w:p>
+        </w:tc>
+        <w:tc>
+          <w:tcPr>
+            <w:tcW w:w="10917" w:type="dxa"/>
+          </w:tcPr>
+          <w:p>
+            <w:pPr>
+              <w:jc w:val="center"/>
+              <w:rPr>
+                <w:b/>
+              </w:rPr>
+            </w:pPr>
+            <w:r>
+              <w:rPr>
+                <w:b/>
+              </w:rPr>
+              <w:t>Creazione modello evento</w:t>
+            </w:r>
+          </w:p>
+        </w:tc>
+      </w:tr>
+      <w:tr>
+        <w:tc>
+          <w:tcPr>
+            <w:tcW w:w="3510" w:type="dxa"/>
+          </w:tcPr>
+          <w:p>
+            <w:pPr>
+              <w:jc w:val="center"/>
+              <w:rPr>
+                <w:b/>
+              </w:rPr>
+            </w:pPr>
+            <w:r>
+              <w:rPr>
+                <w:b/>
+              </w:rPr>
+              <w:t>Descrizione</w:t>
+            </w:r>
+          </w:p>
+        </w:tc>
+        <w:tc>
+          <w:tcPr>
+            <w:tcW w:w="10917" w:type="dxa"/>
+          </w:tcPr>
+          <w:p>
+            <w:r>
+              <w:t>Creazione di un nuovo modello di evento</w:t>
+            </w:r>
+          </w:p>
+        </w:tc>
+      </w:tr>
+      <w:tr>
+        <w:tc>
+          <w:tcPr>
+            <w:tcW w:w="3510" w:type="dxa"/>
+          </w:tcPr>
+          <w:p>
+            <w:pPr>
+              <w:jc w:val="center"/>
+              <w:rPr>
+                <w:b/>
+              </w:rPr>
+            </w:pPr>
+            <w:r>
+              <w:rPr>
+                <w:b/>
+              </w:rPr>
+              <w:t>Relazioni</w:t>
+            </w:r>
+          </w:p>
+        </w:tc>
+        <w:tc>
+          <w:tcPr>
+            <w:tcW w:w="10917" w:type="dxa"/>
+          </w:tcPr>
+          <w:p>
+            <w:pPr>
+              <w:jc w:val="center"/>
+            </w:pPr>
+            <w:r>
+              <w:rPr>
+                <w:noProof/>
+                <w:lang w:eastAsia="it-IT"/>
+              </w:rPr>
+              <w:pict w14:anchorId="314C441D">
+                <v:shape id="_x0000_i1026" type="#_x0000_t75" style="width:321.75pt;height:174.75pt">
+                  <v:imagedata r:id="rId16" o:title="GestioneModelloEvento"/>
+                </v:shape>
+              </w:pict>
+            </w:r>
+          </w:p>
+        </w:tc>
+      </w:tr>
+      <w:tr>
+        <w:tc>
+          <w:tcPr>
+            <w:tcW w:w="3510" w:type="dxa"/>
+          </w:tcPr>
+          <w:p>
+            <w:pPr>
+              <w:jc w:val="center"/>
+              <w:rPr>
+                <w:b/>
+              </w:rPr>
+            </w:pPr>
+            <w:r>
+              <w:rPr>
+                <w:b/>
+              </w:rPr>
+              <w:t>Attori</w:t>
+            </w:r>
+          </w:p>
+        </w:tc>
+        <w:tc>
+          <w:tcPr>
+            <w:tcW w:w="10917" w:type="dxa"/>
+          </w:tcPr>
+          <w:p>
+            <w:r>
+              <w:t>Utente</w:t>
+            </w:r>
+          </w:p>
+        </w:tc>
+      </w:tr>
+      <w:tr>
+        <w:tc>
+          <w:tcPr>
+            <w:tcW w:w="3510" w:type="dxa"/>
+          </w:tcPr>
+          <w:p>
+            <w:pPr>
+              <w:jc w:val="center"/>
+              <w:rPr>
+                <w:b/>
+              </w:rPr>
+            </w:pPr>
+            <w:r>
+              <w:rPr>
+                <w:b/>
+              </w:rPr>
+              <w:t>Precondizioni</w:t>
+            </w:r>
+          </w:p>
+        </w:tc>
+        <w:tc>
+          <w:tcPr>
+            <w:tcW w:w="10917" w:type="dxa"/>
+          </w:tcPr>
+          <w:p>
+            <w:r>
+              <w:t>Nessuna</w:t>
+            </w:r>
+          </w:p>
+        </w:tc>
+      </w:tr>
+      <w:tr>
+        <w:tc>
+          <w:tcPr>
+            <w:tcW w:w="3510" w:type="dxa"/>
+          </w:tcPr>
+          <w:p>
+            <w:pPr>
+              <w:jc w:val="center"/>
+              <w:rPr>
+                <w:b/>
+              </w:rPr>
+            </w:pPr>
+            <w:proofErr w:type="spellStart"/>
+            <w:r>
+              <w:rPr>
+                <w:b/>
+              </w:rPr>
+              <w:t>Postcondizioni</w:t>
+            </w:r>
+            <w:proofErr w:type="spellEnd"/>
+          </w:p>
+        </w:tc>
+        <w:tc>
+          <w:tcPr>
+            <w:tcW w:w="10917" w:type="dxa"/>
+          </w:tcPr>
+          <w:p>
+            <w:pPr>
+              <w:numPr>
+                <w:ilvl w:val="0"/>
+                <w:numId w:val="24"/>
+              </w:numPr>
+            </w:pPr>
+            <w:r>
+              <w:t>Un nuovo modello di evento è stato creato</w:t>
+            </w:r>
+          </w:p>
+        </w:tc>
+      </w:tr>
+      <w:tr>
+        <w:tc>
+          <w:tcPr>
+            <w:tcW w:w="3510" w:type="dxa"/>
+          </w:tcPr>
+          <w:p>
+            <w:pPr>
+              <w:jc w:val="center"/>
+              <w:rPr>
+                <w:b/>
+              </w:rPr>
+            </w:pPr>
+            <w:r>
+              <w:rPr>
+                <w:b/>
+              </w:rPr>
+              <w:t>Scenario Principale</w:t>
+            </w:r>
+          </w:p>
+        </w:tc>
+        <w:tc>
+          <w:tcPr>
+            <w:tcW w:w="10917" w:type="dxa"/>
+          </w:tcPr>
+          <w:p>
+            <w:pPr>
+              <w:numPr>
+                <w:ilvl w:val="0"/>
+                <w:numId w:val="23"/>
+              </w:numPr>
+            </w:pPr>
+            <w:r>
+              <w:t>L'utente inserisce il nome del modello e può creare una o più voci (</w:t>
+            </w:r>
+            <w:r>
+              <w:rPr>
+                <w:i/>
+                <w:iCs/>
+              </w:rPr>
+              <w:t>CU Creazione Voce</w:t>
+            </w:r>
+            <w:r>
+              <w:t>)</w:t>
+            </w:r>
+          </w:p>
+          <w:p>
+            <w:pPr>
+              <w:numPr>
+                <w:ilvl w:val="1"/>
+                <w:numId w:val="23"/>
+              </w:numPr>
+            </w:pPr>
+            <w:r>
+              <w:t xml:space="preserve">L'utente può eventualmente cancellare una voce inserita </w:t>
+            </w:r>
+            <w:r>
+              <w:t>precedentem</w:t>
+            </w:r>
+            <w:r>
+              <w:t>ente</w:t>
+            </w:r>
+          </w:p>
+          <w:p>
+            <w:pPr>
+              <w:numPr>
+                <w:ilvl w:val="0"/>
+                <w:numId w:val="23"/>
+              </w:numPr>
+            </w:pPr>
+            <w:r>
+              <w:t>L'utente chiede di salvare il modello</w:t>
+            </w:r>
+          </w:p>
+          <w:p>
+            <w:pPr>
+              <w:numPr>
+                <w:ilvl w:val="0"/>
+                <w:numId w:val="23"/>
+              </w:numPr>
+            </w:pPr>
+            <w:r>
+              <w:t>Il sistema salva il nuovo modello</w:t>
+            </w:r>
+          </w:p>
+          <w:p/>
+        </w:tc>
+      </w:tr>
+      <w:tr>
+        <w:tc>
+          <w:tcPr>
+            <w:tcW w:w="3510" w:type="dxa"/>
+          </w:tcPr>
+          <w:p>
+            <w:pPr>
+              <w:jc w:val="center"/>
+              <w:rPr>
+                <w:b/>
+              </w:rPr>
+            </w:pPr>
+            <w:r>
+              <w:rPr>
+                <w:b/>
+              </w:rPr>
+              <w:t>Scenari Alternativi</w:t>
+            </w:r>
+          </w:p>
+        </w:tc>
+        <w:tc>
+          <w:tcPr>
+            <w:tcW w:w="10917" w:type="dxa"/>
+          </w:tcPr>
+          <w:p>
+            <w:pPr>
+              <w:numPr>
+                <w:ilvl w:val="0"/>
+                <w:numId w:val="25"/>
+              </w:numPr>
+            </w:pPr>
+            <w:r>
+              <w:t>Se il nome del modello inserito dall'utente identifica già un altro modello preesistente</w:t>
+            </w:r>
+          </w:p>
+          <w:p>
+            <w:pPr>
+              <w:numPr>
+                <w:ilvl w:val="1"/>
+                <w:numId w:val="25"/>
+              </w:numPr>
+            </w:pPr>
+            <w:r>
+              <w:t>Il sistema impedisce all'utente di creare il modello (passo 2 dello scenario principale)</w:t>
+            </w:r>
+          </w:p>
+        </w:tc>
+      </w:tr>
+      <w:tr>
+        <w:tc>
+          <w:tcPr>
+            <w:tcW w:w="3510" w:type="dxa"/>
+          </w:tcPr>
+          <w:p>
+            <w:pPr>
+              <w:jc w:val="center"/>
+              <w:rPr>
+                <w:b/>
+              </w:rPr>
+            </w:pPr>
+            <w:r>
+              <w:rPr>
+                <w:b/>
+              </w:rPr>
+              <w:t>Punti Aperti</w:t>
+            </w:r>
+          </w:p>
+        </w:tc>
+        <w:tc>
+          <w:tcPr>
+            <w:tcW w:w="10917" w:type="dxa"/>
+          </w:tcPr>
+          <w:p>
+            <w:r>
+              <w:t>Nessuno</w:t>
+            </w:r>
+          </w:p>
+        </w:tc>
+      </w:tr>
+    </w:tbl>
     <w:p>
       <w:pPr>
         <w:spacing w:after="0"/>
@@ -3606,12 +5177,39 @@
           <w:szCs w:val="24"/>
         </w:rPr>
       </w:pPr>
-      <w:r>
-        <w:rPr>
-          <w:rFonts w:ascii="HelveticaNeueLT Std Thin" w:hAnsi="HelveticaNeueLT Std Thin"/>
-          <w:sz w:val="24"/>
-          <w:szCs w:val="24"/>
-        </w:rPr>
+    </w:p>
+    <w:p>
+      <w:pPr>
+        <w:pStyle w:val="Titolo2"/>
+      </w:pPr>
+      <w:r>
+        <w:t>Note comuni:</w:t>
+      </w:r>
+    </w:p>
+    <w:p>
+      <w:pPr>
+        <w:pStyle w:val="Paragrafoelenco"/>
+        <w:numPr>
+          <w:ilvl w:val="0"/>
+          <w:numId w:val="14"/>
+        </w:numPr>
+      </w:pPr>
+      <w:r>
+        <w:t>L’utente è in grado di annullare l’operazione corrente in ogni momento</w:t>
+      </w:r>
+    </w:p>
+    <w:p>
+      <w:pPr>
+        <w:pStyle w:val="Paragrafoelenco"/>
+        <w:numPr>
+          <w:ilvl w:val="0"/>
+          <w:numId w:val="14"/>
+        </w:numPr>
+      </w:pPr>
+      <w:r>
+        <w:t>In caso di errore durante il salvataggio dei dati il sistema notifica l’errore e termina con fallimento</w:t>
+      </w:r>
+      <w:r>
         <w:br w:type="page"/>
       </w:r>
     </w:p>
@@ -3628,7 +5226,7 @@
         </w:rPr>
         <w:lastRenderedPageBreak/>
         <w:drawing>
-          <wp:anchor distT="0" distB="0" distL="114300" distR="114300" simplePos="0" relativeHeight="251656704" behindDoc="1" locked="0" layoutInCell="1" allowOverlap="1" wp14:anchorId="44FE574A" wp14:editId="1C3911D5">
+          <wp:anchor distT="0" distB="0" distL="114300" distR="114300" simplePos="0" relativeHeight="251654656" behindDoc="1" locked="0" layoutInCell="1" allowOverlap="1" wp14:anchorId="44FE574A" wp14:editId="08776710">
             <wp:simplePos x="895350" y="1143000"/>
             <wp:positionH relativeFrom="margin">
               <wp:align>center</wp:align>
@@ -3651,7 +5249,7 @@
                     <pic:cNvPicPr/>
                   </pic:nvPicPr>
                   <pic:blipFill>
-                    <a:blip r:embed="rId14">
+                    <a:blip r:embed="rId17">
                       <a:extLst>
                         <a:ext uri="{28A0092B-C50C-407E-A947-70E740481C1C}">
                           <a14:useLocalDpi xmlns:a14="http://schemas.microsoft.com/office/drawing/2010/main" val="0"/>
@@ -3721,7 +5319,7 @@
         </w:rPr>
         <w:lastRenderedPageBreak/>
         <w:drawing>
-          <wp:anchor distT="0" distB="0" distL="114300" distR="114300" simplePos="0" relativeHeight="251662848" behindDoc="1" locked="0" layoutInCell="1" allowOverlap="1" wp14:anchorId="57387251" wp14:editId="546DCF27">
+          <wp:anchor distT="0" distB="0" distL="114300" distR="114300" simplePos="0" relativeHeight="251661824" behindDoc="1" locked="0" layoutInCell="1" allowOverlap="1" wp14:anchorId="57387251" wp14:editId="67B9972B">
             <wp:simplePos x="895350" y="1200150"/>
             <wp:positionH relativeFrom="margin">
               <wp:align>center</wp:align>
@@ -3746,7 +5344,7 @@
                     </pic:cNvPicPr>
                   </pic:nvPicPr>
                   <pic:blipFill>
-                    <a:blip r:embed="rId15">
+                    <a:blip r:embed="rId18">
                       <a:extLst>
                         <a:ext uri="{28A0092B-C50C-407E-A947-70E740481C1C}">
                           <a14:useLocalDpi xmlns:a14="http://schemas.microsoft.com/office/drawing/2010/main" val="0"/>
@@ -3821,7 +5419,7 @@
         </w:rPr>
         <w:lastRenderedPageBreak/>
         <w:drawing>
-          <wp:anchor distT="0" distB="0" distL="114300" distR="114300" simplePos="0" relativeHeight="251652608" behindDoc="1" locked="0" layoutInCell="1" allowOverlap="1" wp14:anchorId="328E9C30" wp14:editId="13B0DC8B">
+          <wp:anchor distT="0" distB="0" distL="114300" distR="114300" simplePos="0" relativeHeight="251652608" behindDoc="1" locked="0" layoutInCell="1" allowOverlap="1" wp14:anchorId="328E9C30" wp14:editId="55E93BF7">
             <wp:simplePos x="2857500" y="495300"/>
             <wp:positionH relativeFrom="margin">
               <wp:align>center</wp:align>
@@ -3844,7 +5442,7 @@
                     <pic:cNvPicPr/>
                   </pic:nvPicPr>
                   <pic:blipFill>
-                    <a:blip r:embed="rId16">
+                    <a:blip r:embed="rId19">
                       <a:extLst>
                         <a:ext uri="{28A0092B-C50C-407E-A947-70E740481C1C}">
                           <a14:useLocalDpi xmlns:a14="http://schemas.microsoft.com/office/drawing/2010/main" val="0"/>
@@ -3958,7 +5556,7 @@
           <w:lang w:eastAsia="it-IT"/>
         </w:rPr>
         <w:drawing>
-          <wp:anchor distT="0" distB="0" distL="114300" distR="114300" simplePos="0" relativeHeight="251656704" behindDoc="0" locked="0" layoutInCell="1" allowOverlap="1" wp14:anchorId="5B3BA1A4" wp14:editId="03097E04">
+          <wp:anchor distT="0" distB="0" distL="114300" distR="114300" simplePos="0" relativeHeight="251656704" behindDoc="0" locked="0" layoutInCell="1" allowOverlap="1" wp14:anchorId="5B3BA1A4" wp14:editId="6FAE496B">
             <wp:simplePos x="0" y="0"/>
             <wp:positionH relativeFrom="margin">
               <wp:posOffset>881380</wp:posOffset>
@@ -3981,7 +5579,7 @@
                     <pic:cNvPicPr/>
                   </pic:nvPicPr>
                   <pic:blipFill>
-                    <a:blip r:embed="rId17">
+                    <a:blip r:embed="rId20">
                       <a:extLst>
                         <a:ext uri="{28A0092B-C50C-407E-A947-70E740481C1C}">
                           <a14:useLocalDpi xmlns:a14="http://schemas.microsoft.com/office/drawing/2010/main" val="0"/>
@@ -4041,7 +5639,7 @@
           <w:lang w:eastAsia="it-IT"/>
         </w:rPr>
         <w:drawing>
-          <wp:anchor distT="0" distB="0" distL="114300" distR="114300" simplePos="0" relativeHeight="251663872" behindDoc="0" locked="0" layoutInCell="1" allowOverlap="1" wp14:anchorId="40A68E11" wp14:editId="1E3417CD">
+          <wp:anchor distT="0" distB="0" distL="114300" distR="114300" simplePos="0" relativeHeight="251663872" behindDoc="0" locked="0" layoutInCell="1" allowOverlap="1" wp14:anchorId="40A68E11" wp14:editId="0C439425">
             <wp:simplePos x="895350" y="971550"/>
             <wp:positionH relativeFrom="margin">
               <wp:align>center</wp:align>
@@ -4064,7 +5662,7 @@
                     <pic:cNvPicPr/>
                   </pic:nvPicPr>
                   <pic:blipFill>
-                    <a:blip r:embed="rId18">
+                    <a:blip r:embed="rId21">
                       <a:extLst>
                         <a:ext uri="{28A0092B-C50C-407E-A947-70E740481C1C}">
                           <a14:useLocalDpi xmlns:a14="http://schemas.microsoft.com/office/drawing/2010/main" val="0"/>
@@ -4105,7 +5703,7 @@
         </w:rPr>
         <w:lastRenderedPageBreak/>
         <w:drawing>
-          <wp:anchor distT="0" distB="0" distL="114300" distR="114300" simplePos="0" relativeHeight="251657728" behindDoc="1" locked="0" layoutInCell="1" allowOverlap="1" wp14:anchorId="2D3FFCF2" wp14:editId="4F81DDBA">
+          <wp:anchor distT="0" distB="0" distL="114300" distR="114300" simplePos="0" relativeHeight="251657728" behindDoc="1" locked="0" layoutInCell="1" allowOverlap="1" wp14:anchorId="2D3FFCF2" wp14:editId="1797161A">
             <wp:simplePos x="0" y="0"/>
             <wp:positionH relativeFrom="margin">
               <wp:posOffset>-566420</wp:posOffset>
@@ -4128,7 +5726,7 @@
                     <pic:cNvPicPr/>
                   </pic:nvPicPr>
                   <pic:blipFill>
-                    <a:blip r:embed="rId19">
+                    <a:blip r:embed="rId22">
                       <a:extLst>
                         <a:ext uri="{28A0092B-C50C-407E-A947-70E740481C1C}">
                           <a14:useLocalDpi xmlns:a14="http://schemas.microsoft.com/office/drawing/2010/main" val="0"/>
@@ -4196,7 +5794,7 @@
           <w:lang w:eastAsia="it-IT"/>
         </w:rPr>
         <w:drawing>
-          <wp:anchor distT="0" distB="0" distL="114300" distR="114300" simplePos="0" relativeHeight="251662848" behindDoc="0" locked="0" layoutInCell="1" allowOverlap="1" wp14:anchorId="0E7A1EBB" wp14:editId="442419A3">
+          <wp:anchor distT="0" distB="0" distL="114300" distR="114300" simplePos="0" relativeHeight="251661824" behindDoc="0" locked="0" layoutInCell="1" allowOverlap="1" wp14:anchorId="0E7A1EBB" wp14:editId="1A37A1F0">
             <wp:simplePos x="0" y="0"/>
             <wp:positionH relativeFrom="margin">
               <wp:posOffset>-766445</wp:posOffset>
@@ -4219,7 +5817,7 @@
                     <pic:cNvPicPr/>
                   </pic:nvPicPr>
                   <pic:blipFill>
-                    <a:blip r:embed="rId20">
+                    <a:blip r:embed="rId23">
                       <a:extLst>
                         <a:ext uri="{28A0092B-C50C-407E-A947-70E740481C1C}">
                           <a14:useLocalDpi xmlns:a14="http://schemas.microsoft.com/office/drawing/2010/main" val="0"/>
@@ -4282,16 +5880,16 @@
           <w:lang w:eastAsia="it-IT"/>
         </w:rPr>
         <w:drawing>
-          <wp:anchor distT="0" distB="0" distL="114300" distR="114300" simplePos="0" relativeHeight="251664896" behindDoc="0" locked="0" layoutInCell="1" allowOverlap="1" wp14:anchorId="3B8E3402" wp14:editId="37F85FBA">
+          <wp:anchor distT="0" distB="0" distL="114300" distR="114300" simplePos="0" relativeHeight="251664896" behindDoc="0" locked="0" layoutInCell="1" allowOverlap="1" wp14:anchorId="3B8E3402" wp14:editId="123ECC33">
             <wp:simplePos x="0" y="0"/>
             <wp:positionH relativeFrom="margin">
-              <wp:posOffset>558800</wp:posOffset>
+              <wp:posOffset>261620</wp:posOffset>
             </wp:positionH>
             <wp:positionV relativeFrom="margin">
-              <wp:posOffset>521335</wp:posOffset>
+              <wp:posOffset>280035</wp:posOffset>
             </wp:positionV>
-            <wp:extent cx="7520305" cy="6054725"/>
-            <wp:effectExtent l="0" t="0" r="4445" b="3175"/>
+            <wp:extent cx="7815580" cy="6292850"/>
+            <wp:effectExtent l="0" t="0" r="0" b="0"/>
             <wp:wrapSquare wrapText="bothSides"/>
             <wp:docPr id="3" name="Immagine 3"/>
             <wp:cNvGraphicFramePr>
@@ -4305,7 +5903,7 @@
                     <pic:cNvPicPr/>
                   </pic:nvPicPr>
                   <pic:blipFill>
-                    <a:blip r:embed="rId21" cstate="print">
+                    <a:blip r:embed="rId24" cstate="print">
                       <a:extLst>
                         <a:ext uri="{28A0092B-C50C-407E-A947-70E740481C1C}">
                           <a14:useLocalDpi xmlns:a14="http://schemas.microsoft.com/office/drawing/2010/main" val="0"/>
@@ -4319,7 +5917,7 @@
                   <pic:spPr>
                     <a:xfrm>
                       <a:off x="0" y="0"/>
-                      <a:ext cx="7520305" cy="6054725"/>
+                      <a:ext cx="7815580" cy="6292850"/>
                     </a:xfrm>
                     <a:prstGeom prst="rect">
                       <a:avLst/>
@@ -4345,8 +5943,6 @@
         </w:rPr>
         <w:br w:type="page"/>
       </w:r>
-      <w:bookmarkStart w:id="0" w:name="_GoBack"/>
-      <w:bookmarkEnd w:id="0"/>
     </w:p>
     <w:p>
       <w:pPr>
@@ -4354,8 +5950,21 @@
       </w:pPr>
       <w:r>
         <w:lastRenderedPageBreak/>
-        <w:t>Design patterns e design principles</w:t>
-      </w:r>
+        <w:t xml:space="preserve">Design </w:t>
+      </w:r>
+      <w:proofErr w:type="spellStart"/>
+      <w:r>
+        <w:t>patterns</w:t>
+      </w:r>
+      <w:proofErr w:type="spellEnd"/>
+      <w:r>
+        <w:t xml:space="preserve"> e design </w:t>
+      </w:r>
+      <w:proofErr w:type="spellStart"/>
+      <w:r>
+        <w:t>principles</w:t>
+      </w:r>
+      <w:proofErr w:type="spellEnd"/>
     </w:p>
     <w:p>
       <w:pPr>
@@ -4413,7 +6022,15 @@
         <w:t>Agende</w:t>
       </w:r>
       <w:r>
-        <w:t xml:space="preserve"> quindi l’instanza di </w:t>
+        <w:t xml:space="preserve"> quindi l’</w:t>
+      </w:r>
+      <w:proofErr w:type="spellStart"/>
+      <w:r>
+        <w:t>instanza</w:t>
+      </w:r>
+      <w:proofErr w:type="spellEnd"/>
+      <w:r>
+        <w:t xml:space="preserve"> di </w:t>
       </w:r>
       <w:r>
         <w:rPr>
@@ -4438,12 +6055,14 @@
       <w:r>
         <w:t xml:space="preserve"> il pattern </w:t>
       </w:r>
+      <w:proofErr w:type="spellStart"/>
       <w:r>
         <w:rPr>
           <w:b/>
         </w:rPr>
         <w:t>Factory</w:t>
       </w:r>
+      <w:proofErr w:type="spellEnd"/>
       <w:r>
         <w:rPr>
           <w:b/>
@@ -4483,12 +6102,42 @@
       <w:r>
         <w:t xml:space="preserve">Questa scelta è stata possibile grazie all’applicazione del </w:t>
       </w:r>
+      <w:proofErr w:type="spellStart"/>
       <w:r>
         <w:rPr>
           <w:b/>
         </w:rPr>
-        <w:t>Dependecy Inversion Principle</w:t>
-      </w:r>
+        <w:t>Dependecy</w:t>
+      </w:r>
+      <w:proofErr w:type="spellEnd"/>
+      <w:r>
+        <w:rPr>
+          <w:b/>
+        </w:rPr>
+        <w:t xml:space="preserve"> </w:t>
+      </w:r>
+      <w:proofErr w:type="spellStart"/>
+      <w:r>
+        <w:rPr>
+          <w:b/>
+        </w:rPr>
+        <w:t>Inversion</w:t>
+      </w:r>
+      <w:proofErr w:type="spellEnd"/>
+      <w:r>
+        <w:rPr>
+          <w:b/>
+        </w:rPr>
+        <w:t xml:space="preserve"> </w:t>
+      </w:r>
+      <w:proofErr w:type="spellStart"/>
+      <w:r>
+        <w:rPr>
+          <w:b/>
+        </w:rPr>
+        <w:t>Principle</w:t>
+      </w:r>
+      <w:proofErr w:type="spellEnd"/>
       <w:r>
         <w:t xml:space="preserve"> (DIP)</w:t>
       </w:r>
@@ -4516,12 +6165,14 @@
       <w:r>
         <w:t xml:space="preserve"> mentre è stata introdotta un’interfaccia </w:t>
       </w:r>
+      <w:proofErr w:type="spellStart"/>
       <w:r>
         <w:rPr>
           <w:i/>
         </w:rPr>
         <w:t>IVoce</w:t>
       </w:r>
+      <w:proofErr w:type="spellEnd"/>
       <w:r>
         <w:t xml:space="preserve"> che viene implementata dalla classe generica </w:t>
       </w:r>
@@ -4545,7 +6196,7 @@
           <w:lang w:eastAsia="it-IT"/>
         </w:rPr>
         <w:drawing>
-          <wp:anchor distT="0" distB="0" distL="114300" distR="114300" simplePos="0" relativeHeight="251654656" behindDoc="0" locked="0" layoutInCell="1" allowOverlap="1" wp14:anchorId="01C178F2" wp14:editId="4E7D306C">
+          <wp:anchor distT="0" distB="0" distL="114300" distR="114300" simplePos="0" relativeHeight="251652608" behindDoc="0" locked="0" layoutInCell="1" allowOverlap="1" wp14:anchorId="01C178F2" wp14:editId="0E2C7162">
             <wp:simplePos x="0" y="0"/>
             <wp:positionH relativeFrom="column">
               <wp:posOffset>1348105</wp:posOffset>
@@ -4568,7 +6219,7 @@
                     <pic:cNvPicPr/>
                   </pic:nvPicPr>
                   <pic:blipFill>
-                    <a:blip r:embed="rId22" cstate="print">
+                    <a:blip r:embed="rId25" cstate="print">
                       <a:extLst>
                         <a:ext uri="{28A0092B-C50C-407E-A947-70E740481C1C}">
                           <a14:useLocalDpi xmlns:a14="http://schemas.microsoft.com/office/drawing/2010/main" val="0"/>
@@ -4624,12 +6275,14 @@
       <w:r>
         <w:t xml:space="preserve"> È possibile decorare un </w:t>
       </w:r>
+      <w:proofErr w:type="spellStart"/>
       <w:r>
         <w:rPr>
           <w:i/>
         </w:rPr>
         <w:t>CriterioDiFiltraggio</w:t>
       </w:r>
+      <w:proofErr w:type="spellEnd"/>
       <w:r>
         <w:t xml:space="preserve"> usando un qualsiasi numero di filtri che estendono </w:t>
       </w:r>
@@ -4645,12 +6298,14 @@
       <w:r>
         <w:t xml:space="preserve"> L’utilizzo del pattern Decorator è conforme al DIP: </w:t>
       </w:r>
+      <w:proofErr w:type="spellStart"/>
       <w:r>
         <w:rPr>
           <w:i/>
         </w:rPr>
         <w:t>CriterioDiFiltraggio</w:t>
       </w:r>
+      <w:proofErr w:type="spellEnd"/>
       <w:r>
         <w:t xml:space="preserve"> e </w:t>
       </w:r>
@@ -4663,12 +6318,14 @@
       <w:r>
         <w:t xml:space="preserve"> implementano un’interfaccia comune </w:t>
       </w:r>
+      <w:proofErr w:type="spellStart"/>
       <w:r>
         <w:rPr>
           <w:i/>
         </w:rPr>
         <w:t>IFiltro</w:t>
       </w:r>
+      <w:proofErr w:type="spellEnd"/>
       <w:r>
         <w:t>.</w:t>
       </w:r>
@@ -4682,8 +6339,16 @@
         <w:rPr>
           <w:b/>
         </w:rPr>
-        <w:t>Open/Close Principle</w:t>
-      </w:r>
+        <w:t xml:space="preserve">Open/Close </w:t>
+      </w:r>
+      <w:proofErr w:type="spellStart"/>
+      <w:r>
+        <w:rPr>
+          <w:b/>
+        </w:rPr>
+        <w:t>Principle</w:t>
+      </w:r>
+      <w:proofErr w:type="spellEnd"/>
       <w:r>
         <w:t xml:space="preserve"> (OCP) </w:t>
       </w:r>
@@ -4718,7 +6383,7 @@
           <w:lang w:eastAsia="it-IT"/>
         </w:rPr>
         <w:drawing>
-          <wp:anchor distT="0" distB="0" distL="114300" distR="114300" simplePos="0" relativeHeight="251655680" behindDoc="0" locked="0" layoutInCell="1" allowOverlap="1" wp14:anchorId="7F849BB2" wp14:editId="33B76E82">
+          <wp:anchor distT="0" distB="0" distL="114300" distR="114300" simplePos="0" relativeHeight="251653632" behindDoc="0" locked="0" layoutInCell="1" allowOverlap="1" wp14:anchorId="7F849BB2" wp14:editId="5A06808F">
             <wp:simplePos x="0" y="0"/>
             <wp:positionH relativeFrom="column">
               <wp:posOffset>4445</wp:posOffset>
@@ -4741,7 +6406,7 @@
                     <pic:cNvPicPr/>
                   </pic:nvPicPr>
                   <pic:blipFill>
-                    <a:blip r:embed="rId23" cstate="print">
+                    <a:blip r:embed="rId26" cstate="print">
                       <a:extLst>
                         <a:ext uri="{28A0092B-C50C-407E-A947-70E740481C1C}">
                           <a14:useLocalDpi xmlns:a14="http://schemas.microsoft.com/office/drawing/2010/main" val="0"/>
@@ -4779,12 +6444,14 @@
       <w:r>
         <w:t xml:space="preserve"> abbiamo usato il pattern </w:t>
       </w:r>
+      <w:proofErr w:type="spellStart"/>
       <w:r>
         <w:rPr>
           <w:b/>
         </w:rPr>
         <w:t>Template</w:t>
       </w:r>
+      <w:proofErr w:type="spellEnd"/>
       <w:r>
         <w:rPr>
           <w:b/>
@@ -4806,11 +6473,27 @@
       <w:r>
         <w:t xml:space="preserve"> il metodo </w:t>
       </w:r>
+      <w:proofErr w:type="spellStart"/>
+      <w:proofErr w:type="gramStart"/>
       <w:r>
         <w:rPr>
           <w:i/>
         </w:rPr>
-        <w:t>FiltraEventi()</w:t>
+        <w:t>FiltraEventi</w:t>
+      </w:r>
+      <w:proofErr w:type="spellEnd"/>
+      <w:r>
+        <w:rPr>
+          <w:i/>
+        </w:rPr>
+        <w:t>(</w:t>
+      </w:r>
+      <w:proofErr w:type="gramEnd"/>
+      <w:r>
+        <w:rPr>
+          <w:i/>
+        </w:rPr>
+        <w:t>)</w:t>
       </w:r>
       <w:r>
         <w:t xml:space="preserve"> della classe astratta </w:t>
@@ -4831,7 +6514,11 @@
         <w:t>Filtro</w:t>
       </w:r>
       <w:r>
-        <w:t xml:space="preserve"> attraverso l’ov</w:t>
+        <w:t xml:space="preserve"> attraverso l’</w:t>
+      </w:r>
+      <w:proofErr w:type="spellStart"/>
+      <w:r>
+        <w:t>ov</w:t>
       </w:r>
       <w:r>
         <w:t>er</w:t>
@@ -4840,13 +6527,25 @@
         <w:t>r</w:t>
       </w:r>
       <w:r>
-        <w:t xml:space="preserve">ide del metodo protetto e astratto </w:t>
-      </w:r>
+        <w:t>ide</w:t>
+      </w:r>
+      <w:proofErr w:type="spellEnd"/>
+      <w:r>
+        <w:t xml:space="preserve"> del metodo protetto e astratto </w:t>
+      </w:r>
+      <w:proofErr w:type="spellStart"/>
       <w:r>
         <w:rPr>
           <w:i/>
         </w:rPr>
-        <w:t>StrategiaFiltro()</w:t>
+        <w:t>StrategiaFiltro</w:t>
+      </w:r>
+      <w:proofErr w:type="spellEnd"/>
+      <w:r>
+        <w:rPr>
+          <w:i/>
+        </w:rPr>
+        <w:t>()</w:t>
       </w:r>
       <w:r>
         <w:t xml:space="preserve">. Anche </w:t>
@@ -4867,12 +6566,14 @@
       <w:r>
         <w:t xml:space="preserve">È stato scelto di usare il pattern </w:t>
       </w:r>
+      <w:proofErr w:type="spellStart"/>
       <w:r>
         <w:rPr>
           <w:b/>
         </w:rPr>
         <w:t>Observer</w:t>
       </w:r>
+      <w:proofErr w:type="spellEnd"/>
       <w:r>
         <w:t xml:space="preserve"> tramite l’implementazione di eventi per la gestione dei cambiamenti di stato del modello. In particolare sono stati implementati eventi per la notifica dell’aggiunta e rimozione di un </w:t>
       </w:r>
@@ -4924,7 +6625,49 @@
         <w:rPr>
           <w:b/>
         </w:rPr>
-        <w:t>Model-View-Presenter con View Passiva</w:t>
+        <w:t>Model-</w:t>
+      </w:r>
+      <w:proofErr w:type="spellStart"/>
+      <w:r>
+        <w:rPr>
+          <w:b/>
+        </w:rPr>
+        <w:t>View</w:t>
+      </w:r>
+      <w:proofErr w:type="spellEnd"/>
+      <w:r>
+        <w:rPr>
+          <w:b/>
+        </w:rPr>
+        <w:t>-</w:t>
+      </w:r>
+      <w:proofErr w:type="spellStart"/>
+      <w:r>
+        <w:rPr>
+          <w:b/>
+        </w:rPr>
+        <w:t>Presenter</w:t>
+      </w:r>
+      <w:proofErr w:type="spellEnd"/>
+      <w:r>
+        <w:rPr>
+          <w:b/>
+        </w:rPr>
+        <w:t xml:space="preserve"> con </w:t>
+      </w:r>
+      <w:proofErr w:type="spellStart"/>
+      <w:r>
+        <w:rPr>
+          <w:b/>
+        </w:rPr>
+        <w:t>View</w:t>
+      </w:r>
+      <w:proofErr w:type="spellEnd"/>
+      <w:r>
+        <w:rPr>
+          <w:b/>
+        </w:rPr>
+        <w:t xml:space="preserve"> Passiva</w:t>
       </w:r>
       <w:r>
         <w:rPr>
@@ -4939,16 +6682,64 @@
         <w:t>.</w:t>
       </w:r>
       <w:r>
-        <w:t xml:space="preserve"> Le view si occupano di gestire l’interazione con l’utente e mantenerne lo stato mentre</w:t>
+        <w:t xml:space="preserve"> Le </w:t>
+      </w:r>
+      <w:proofErr w:type="spellStart"/>
+      <w:r>
+        <w:t>view</w:t>
+      </w:r>
+      <w:proofErr w:type="spellEnd"/>
+      <w:r>
+        <w:t xml:space="preserve"> si occupano di gestire l’interazione con l’utente e mantenerne lo stato mentre</w:t>
       </w:r>
       <w:r>
         <w:t xml:space="preserve"> </w:t>
       </w:r>
       <w:r>
-        <w:t>i presenter si occupano di aggiornare la view quando cambia lo stato del model. Si è cercato di esporre il minor numero di metodi ai form che mantengon</w:t>
-      </w:r>
-      <w:r>
-        <w:t>o un riferimento ai presenter. È stato scelto di applicare il pattern MVP solo per i form più complessi.</w:t>
+        <w:t xml:space="preserve">i </w:t>
+      </w:r>
+      <w:proofErr w:type="spellStart"/>
+      <w:r>
+        <w:t>presenter</w:t>
+      </w:r>
+      <w:proofErr w:type="spellEnd"/>
+      <w:r>
+        <w:t xml:space="preserve"> si occupano di aggiornare la </w:t>
+      </w:r>
+      <w:proofErr w:type="spellStart"/>
+      <w:r>
+        <w:t>view</w:t>
+      </w:r>
+      <w:proofErr w:type="spellEnd"/>
+      <w:r>
+        <w:t xml:space="preserve"> quando cambia lo stato del model. Si è cercato di esporre il minor numero di metodi ai </w:t>
+      </w:r>
+      <w:proofErr w:type="spellStart"/>
+      <w:r>
+        <w:t>form</w:t>
+      </w:r>
+      <w:proofErr w:type="spellEnd"/>
+      <w:r>
+        <w:t xml:space="preserve"> che mantengon</w:t>
+      </w:r>
+      <w:r>
+        <w:t xml:space="preserve">o un riferimento ai </w:t>
+      </w:r>
+      <w:proofErr w:type="spellStart"/>
+      <w:r>
+        <w:t>presenter</w:t>
+      </w:r>
+      <w:proofErr w:type="spellEnd"/>
+      <w:r>
+        <w:t xml:space="preserve">. È stato scelto di applicare il pattern MVP solo per i </w:t>
+      </w:r>
+      <w:proofErr w:type="spellStart"/>
+      <w:r>
+        <w:t>form</w:t>
+      </w:r>
+      <w:proofErr w:type="spellEnd"/>
+      <w:r>
+        <w:t xml:space="preserve"> più complessi.</w:t>
       </w:r>
     </w:p>
     <w:p>
@@ -4961,12 +6752,14 @@
       <w:r>
         <w:t xml:space="preserve">Si è deciso di introdurre una struttura </w:t>
       </w:r>
+      <w:proofErr w:type="spellStart"/>
       <w:r>
         <w:rPr>
           <w:i/>
         </w:rPr>
         <w:t>PeriodoTempo</w:t>
       </w:r>
+      <w:proofErr w:type="spellEnd"/>
       <w:r>
         <w:t xml:space="preserve"> che modella il periodo di tempo di un evento (data di inizio, durata e data di fine) e quindi sono stati rimossi gli attributi Data e Durata di </w:t>
       </w:r>
@@ -4988,12 +6781,14 @@
       <w:r>
         <w:t xml:space="preserve">. L’introduzione di </w:t>
       </w:r>
+      <w:proofErr w:type="spellStart"/>
       <w:r>
         <w:rPr>
           <w:i/>
         </w:rPr>
         <w:t>PeriodoTempo</w:t>
       </w:r>
+      <w:proofErr w:type="spellEnd"/>
       <w:r>
         <w:t xml:space="preserve"> si può considerare conforme al </w:t>
       </w:r>
@@ -5001,8 +6796,30 @@
         <w:rPr>
           <w:b/>
         </w:rPr>
-        <w:t>Single Responsibility Principle</w:t>
-      </w:r>
+        <w:t xml:space="preserve">Single </w:t>
+      </w:r>
+      <w:proofErr w:type="spellStart"/>
+      <w:r>
+        <w:rPr>
+          <w:b/>
+        </w:rPr>
+        <w:t>Responsibility</w:t>
+      </w:r>
+      <w:proofErr w:type="spellEnd"/>
+      <w:r>
+        <w:rPr>
+          <w:b/>
+        </w:rPr>
+        <w:t xml:space="preserve"> </w:t>
+      </w:r>
+      <w:proofErr w:type="spellStart"/>
+      <w:r>
+        <w:rPr>
+          <w:b/>
+        </w:rPr>
+        <w:t>Principle</w:t>
+      </w:r>
+      <w:proofErr w:type="spellEnd"/>
       <w:r>
         <w:t xml:space="preserve"> (SRP) poiché si è tolta a </w:t>
       </w:r>
@@ -5027,14 +6844,32 @@
         <w:t>Filtraggio</w:t>
       </w:r>
       <w:r>
-        <w:t xml:space="preserve"> che si occupa di mantere un riferimento al filtro applicato e fare caching del risultato del filtraggio. In questo caso è stato applicato il DIP introducendo un’interfaccia </w:t>
-      </w:r>
+        <w:t xml:space="preserve"> che si occupa di </w:t>
+      </w:r>
+      <w:proofErr w:type="spellStart"/>
+      <w:r>
+        <w:t>mantere</w:t>
+      </w:r>
+      <w:proofErr w:type="spellEnd"/>
+      <w:r>
+        <w:t xml:space="preserve"> un riferimento al filtro applicato e fare </w:t>
+      </w:r>
+      <w:proofErr w:type="spellStart"/>
+      <w:r>
+        <w:t>caching</w:t>
+      </w:r>
+      <w:proofErr w:type="spellEnd"/>
+      <w:r>
+        <w:t xml:space="preserve"> del risultato del filtraggio. In questo caso è stato applicato il DIP introducendo un’interfaccia </w:t>
+      </w:r>
+      <w:proofErr w:type="spellStart"/>
       <w:r>
         <w:rPr>
           <w:i/>
         </w:rPr>
         <w:t>IFiltraggio</w:t>
       </w:r>
+      <w:proofErr w:type="spellEnd"/>
       <w:r>
         <w:t xml:space="preserve"> che espone al cliente i metodi rilevanti e nascondendo i dettagli implementativi.</w:t>
       </w:r>
@@ -5100,6 +6935,44 @@
       <w:r>
         <w:t>) che deve contenere il valore inserito dall’utente.</w:t>
       </w:r>
+    </w:p>
+    <w:p>
+      <w:pPr>
+        <w:pStyle w:val="Titolo2"/>
+      </w:pPr>
+    </w:p>
+    <w:p>
+      <w:pPr>
+        <w:pStyle w:val="Titolo2"/>
+      </w:pPr>
+    </w:p>
+    <w:p/>
+    <w:p/>
+    <w:p/>
+    <w:p/>
+    <w:p/>
+    <w:p/>
+    <w:p/>
+    <w:p/>
+    <w:p>
+      <w:pPr>
+        <w:pStyle w:val="Titolo2"/>
+      </w:pPr>
+      <w:r>
+        <w:t>Note finali sul progetto:</w:t>
+      </w:r>
+    </w:p>
+    <w:p>
+      <w:pPr>
+        <w:rPr>
+          <w:u w:val="single"/>
+        </w:rPr>
+      </w:pPr>
+      <w:r>
+        <w:t>Il progetto prevede la condivisione di calendari con altri utenti su altre macchine, tuttavia si è deciso di non implementare questa funzionalità nel prototipo. L’interfaccia grafica è predisposta per supportare questa funzionalità e il sistema permette di creare calendari condivisi senza però effettuare fisicamente la condivisione.</w:t>
+      </w:r>
+      <w:bookmarkStart w:id="0" w:name="_GoBack"/>
+      <w:bookmarkEnd w:id="0"/>
     </w:p>
     <w:sectPr>
       <w:pgSz w:w="16838" w:h="11906" w:orient="landscape"/>
@@ -5240,7 +7113,7 @@
                                   <w:noProof/>
                                   <w:color w:val="C0504D" w:themeColor="accent2"/>
                                 </w:rPr>
-                                <w:t>15</w:t>
+                                <w:t>20</w:t>
                               </w:r>
                               <w:r>
                                 <w:rPr>
@@ -5295,7 +7168,7 @@
                             <w:noProof/>
                             <w:color w:val="C0504D" w:themeColor="accent2"/>
                           </w:rPr>
-                          <w:t>15</w:t>
+                          <w:t>20</w:t>
                         </w:r>
                         <w:r>
                           <w:rPr>
@@ -5789,6 +7662,155 @@
     </w:lvl>
   </w:abstractNum>
   <w:abstractNum w:abstractNumId="2">
+    <w:nsid w:val="19463BC9"/>
+    <w:multiLevelType w:val="multilevel"/>
+    <w:tmpl w:val="A5B247DC"/>
+    <w:lvl w:ilvl="0">
+      <w:start w:val="1"/>
+      <w:numFmt w:val="bullet"/>
+      <w:lvlText w:val=""/>
+      <w:lvlJc w:val="left"/>
+      <w:pPr>
+        <w:tabs>
+          <w:tab w:val="num" w:pos="720"/>
+        </w:tabs>
+        <w:ind w:left="720" w:hanging="360"/>
+      </w:pPr>
+      <w:rPr>
+        <w:rFonts w:ascii="Symbol" w:hAnsi="Symbol" w:hint="default"/>
+        <w:sz w:val="20"/>
+      </w:rPr>
+    </w:lvl>
+    <w:lvl w:ilvl="1" w:tentative="1">
+      <w:start w:val="1"/>
+      <w:numFmt w:val="bullet"/>
+      <w:lvlText w:val="o"/>
+      <w:lvlJc w:val="left"/>
+      <w:pPr>
+        <w:tabs>
+          <w:tab w:val="num" w:pos="1440"/>
+        </w:tabs>
+        <w:ind w:left="1440" w:hanging="360"/>
+      </w:pPr>
+      <w:rPr>
+        <w:rFonts w:ascii="Courier New" w:hAnsi="Courier New" w:hint="default"/>
+        <w:sz w:val="20"/>
+      </w:rPr>
+    </w:lvl>
+    <w:lvl w:ilvl="2" w:tentative="1">
+      <w:start w:val="1"/>
+      <w:numFmt w:val="bullet"/>
+      <w:lvlText w:val=""/>
+      <w:lvlJc w:val="left"/>
+      <w:pPr>
+        <w:tabs>
+          <w:tab w:val="num" w:pos="2160"/>
+        </w:tabs>
+        <w:ind w:left="2160" w:hanging="360"/>
+      </w:pPr>
+      <w:rPr>
+        <w:rFonts w:ascii="Wingdings" w:hAnsi="Wingdings" w:hint="default"/>
+        <w:sz w:val="20"/>
+      </w:rPr>
+    </w:lvl>
+    <w:lvl w:ilvl="3" w:tentative="1">
+      <w:start w:val="1"/>
+      <w:numFmt w:val="bullet"/>
+      <w:lvlText w:val=""/>
+      <w:lvlJc w:val="left"/>
+      <w:pPr>
+        <w:tabs>
+          <w:tab w:val="num" w:pos="2880"/>
+        </w:tabs>
+        <w:ind w:left="2880" w:hanging="360"/>
+      </w:pPr>
+      <w:rPr>
+        <w:rFonts w:ascii="Wingdings" w:hAnsi="Wingdings" w:hint="default"/>
+        <w:sz w:val="20"/>
+      </w:rPr>
+    </w:lvl>
+    <w:lvl w:ilvl="4" w:tentative="1">
+      <w:start w:val="1"/>
+      <w:numFmt w:val="bullet"/>
+      <w:lvlText w:val=""/>
+      <w:lvlJc w:val="left"/>
+      <w:pPr>
+        <w:tabs>
+          <w:tab w:val="num" w:pos="3600"/>
+        </w:tabs>
+        <w:ind w:left="3600" w:hanging="360"/>
+      </w:pPr>
+      <w:rPr>
+        <w:rFonts w:ascii="Wingdings" w:hAnsi="Wingdings" w:hint="default"/>
+        <w:sz w:val="20"/>
+      </w:rPr>
+    </w:lvl>
+    <w:lvl w:ilvl="5" w:tentative="1">
+      <w:start w:val="1"/>
+      <w:numFmt w:val="bullet"/>
+      <w:lvlText w:val=""/>
+      <w:lvlJc w:val="left"/>
+      <w:pPr>
+        <w:tabs>
+          <w:tab w:val="num" w:pos="4320"/>
+        </w:tabs>
+        <w:ind w:left="4320" w:hanging="360"/>
+      </w:pPr>
+      <w:rPr>
+        <w:rFonts w:ascii="Wingdings" w:hAnsi="Wingdings" w:hint="default"/>
+        <w:sz w:val="20"/>
+      </w:rPr>
+    </w:lvl>
+    <w:lvl w:ilvl="6" w:tentative="1">
+      <w:start w:val="1"/>
+      <w:numFmt w:val="bullet"/>
+      <w:lvlText w:val=""/>
+      <w:lvlJc w:val="left"/>
+      <w:pPr>
+        <w:tabs>
+          <w:tab w:val="num" w:pos="5040"/>
+        </w:tabs>
+        <w:ind w:left="5040" w:hanging="360"/>
+      </w:pPr>
+      <w:rPr>
+        <w:rFonts w:ascii="Wingdings" w:hAnsi="Wingdings" w:hint="default"/>
+        <w:sz w:val="20"/>
+      </w:rPr>
+    </w:lvl>
+    <w:lvl w:ilvl="7" w:tentative="1">
+      <w:start w:val="1"/>
+      <w:numFmt w:val="bullet"/>
+      <w:lvlText w:val=""/>
+      <w:lvlJc w:val="left"/>
+      <w:pPr>
+        <w:tabs>
+          <w:tab w:val="num" w:pos="5760"/>
+        </w:tabs>
+        <w:ind w:left="5760" w:hanging="360"/>
+      </w:pPr>
+      <w:rPr>
+        <w:rFonts w:ascii="Wingdings" w:hAnsi="Wingdings" w:hint="default"/>
+        <w:sz w:val="20"/>
+      </w:rPr>
+    </w:lvl>
+    <w:lvl w:ilvl="8" w:tentative="1">
+      <w:start w:val="1"/>
+      <w:numFmt w:val="bullet"/>
+      <w:lvlText w:val=""/>
+      <w:lvlJc w:val="left"/>
+      <w:pPr>
+        <w:tabs>
+          <w:tab w:val="num" w:pos="6480"/>
+        </w:tabs>
+        <w:ind w:left="6480" w:hanging="360"/>
+      </w:pPr>
+      <w:rPr>
+        <w:rFonts w:ascii="Wingdings" w:hAnsi="Wingdings" w:hint="default"/>
+        <w:sz w:val="20"/>
+      </w:rPr>
+    </w:lvl>
+  </w:abstractNum>
+  <w:abstractNum w:abstractNumId="3">
     <w:nsid w:val="1A4214C6"/>
     <w:multiLevelType w:val="multilevel"/>
     <w:tmpl w:val="3998D6FE"/>
@@ -5937,10 +7959,10 @@
       </w:rPr>
     </w:lvl>
   </w:abstractNum>
-  <w:abstractNum w:abstractNumId="3">
+  <w:abstractNum w:abstractNumId="4">
     <w:nsid w:val="1C6D286E"/>
     <w:multiLevelType w:val="hybridMultilevel"/>
-    <w:tmpl w:val="60EA71FC"/>
+    <w:tmpl w:val="98FC9F20"/>
     <w:lvl w:ilvl="0" w:tplc="04100001">
       <w:start w:val="1"/>
       <w:numFmt w:val="bullet"/>
@@ -6050,7 +8072,233 @@
       </w:rPr>
     </w:lvl>
   </w:abstractNum>
-  <w:abstractNum w:abstractNumId="4">
+  <w:abstractNum w:abstractNumId="5">
+    <w:nsid w:val="1CB20454"/>
+    <w:multiLevelType w:val="multilevel"/>
+    <w:tmpl w:val="5F8C0054"/>
+    <w:lvl w:ilvl="0">
+      <w:start w:val="1"/>
+      <w:numFmt w:val="decimal"/>
+      <w:lvlText w:val="%1."/>
+      <w:lvlJc w:val="left"/>
+      <w:pPr>
+        <w:tabs>
+          <w:tab w:val="num" w:pos="720"/>
+        </w:tabs>
+        <w:ind w:left="720" w:hanging="360"/>
+      </w:pPr>
+    </w:lvl>
+    <w:lvl w:ilvl="1">
+      <w:start w:val="1"/>
+      <w:numFmt w:val="lowerRoman"/>
+      <w:lvlText w:val="%2."/>
+      <w:lvlJc w:val="right"/>
+      <w:pPr>
+        <w:tabs>
+          <w:tab w:val="num" w:pos="1440"/>
+        </w:tabs>
+        <w:ind w:left="1440" w:hanging="360"/>
+      </w:pPr>
+    </w:lvl>
+    <w:lvl w:ilvl="2" w:tentative="1">
+      <w:start w:val="1"/>
+      <w:numFmt w:val="decimal"/>
+      <w:lvlText w:val="%3."/>
+      <w:lvlJc w:val="left"/>
+      <w:pPr>
+        <w:tabs>
+          <w:tab w:val="num" w:pos="2160"/>
+        </w:tabs>
+        <w:ind w:left="2160" w:hanging="360"/>
+      </w:pPr>
+    </w:lvl>
+    <w:lvl w:ilvl="3" w:tentative="1">
+      <w:start w:val="1"/>
+      <w:numFmt w:val="decimal"/>
+      <w:lvlText w:val="%4."/>
+      <w:lvlJc w:val="left"/>
+      <w:pPr>
+        <w:tabs>
+          <w:tab w:val="num" w:pos="2880"/>
+        </w:tabs>
+        <w:ind w:left="2880" w:hanging="360"/>
+      </w:pPr>
+    </w:lvl>
+    <w:lvl w:ilvl="4" w:tentative="1">
+      <w:start w:val="1"/>
+      <w:numFmt w:val="decimal"/>
+      <w:lvlText w:val="%5."/>
+      <w:lvlJc w:val="left"/>
+      <w:pPr>
+        <w:tabs>
+          <w:tab w:val="num" w:pos="3600"/>
+        </w:tabs>
+        <w:ind w:left="3600" w:hanging="360"/>
+      </w:pPr>
+    </w:lvl>
+    <w:lvl w:ilvl="5" w:tentative="1">
+      <w:start w:val="1"/>
+      <w:numFmt w:val="decimal"/>
+      <w:lvlText w:val="%6."/>
+      <w:lvlJc w:val="left"/>
+      <w:pPr>
+        <w:tabs>
+          <w:tab w:val="num" w:pos="4320"/>
+        </w:tabs>
+        <w:ind w:left="4320" w:hanging="360"/>
+      </w:pPr>
+    </w:lvl>
+    <w:lvl w:ilvl="6" w:tentative="1">
+      <w:start w:val="1"/>
+      <w:numFmt w:val="decimal"/>
+      <w:lvlText w:val="%7."/>
+      <w:lvlJc w:val="left"/>
+      <w:pPr>
+        <w:tabs>
+          <w:tab w:val="num" w:pos="5040"/>
+        </w:tabs>
+        <w:ind w:left="5040" w:hanging="360"/>
+      </w:pPr>
+    </w:lvl>
+    <w:lvl w:ilvl="7" w:tentative="1">
+      <w:start w:val="1"/>
+      <w:numFmt w:val="decimal"/>
+      <w:lvlText w:val="%8."/>
+      <w:lvlJc w:val="left"/>
+      <w:pPr>
+        <w:tabs>
+          <w:tab w:val="num" w:pos="5760"/>
+        </w:tabs>
+        <w:ind w:left="5760" w:hanging="360"/>
+      </w:pPr>
+    </w:lvl>
+    <w:lvl w:ilvl="8" w:tentative="1">
+      <w:start w:val="1"/>
+      <w:numFmt w:val="decimal"/>
+      <w:lvlText w:val="%9."/>
+      <w:lvlJc w:val="left"/>
+      <w:pPr>
+        <w:tabs>
+          <w:tab w:val="num" w:pos="6480"/>
+        </w:tabs>
+        <w:ind w:left="6480" w:hanging="360"/>
+      </w:pPr>
+    </w:lvl>
+  </w:abstractNum>
+  <w:abstractNum w:abstractNumId="6">
+    <w:nsid w:val="1F9C5667"/>
+    <w:multiLevelType w:val="multilevel"/>
+    <w:tmpl w:val="FA202B06"/>
+    <w:lvl w:ilvl="0">
+      <w:start w:val="8"/>
+      <w:numFmt w:val="decimal"/>
+      <w:lvlText w:val="%1."/>
+      <w:lvlJc w:val="left"/>
+      <w:pPr>
+        <w:tabs>
+          <w:tab w:val="num" w:pos="720"/>
+        </w:tabs>
+        <w:ind w:left="720" w:hanging="360"/>
+      </w:pPr>
+    </w:lvl>
+    <w:lvl w:ilvl="1">
+      <w:start w:val="1"/>
+      <w:numFmt w:val="lowerRoman"/>
+      <w:lvlText w:val="%2."/>
+      <w:lvlJc w:val="right"/>
+      <w:pPr>
+        <w:tabs>
+          <w:tab w:val="num" w:pos="1440"/>
+        </w:tabs>
+        <w:ind w:left="1440" w:hanging="360"/>
+      </w:pPr>
+    </w:lvl>
+    <w:lvl w:ilvl="2" w:tentative="1">
+      <w:start w:val="1"/>
+      <w:numFmt w:val="decimal"/>
+      <w:lvlText w:val="%3."/>
+      <w:lvlJc w:val="left"/>
+      <w:pPr>
+        <w:tabs>
+          <w:tab w:val="num" w:pos="2160"/>
+        </w:tabs>
+        <w:ind w:left="2160" w:hanging="360"/>
+      </w:pPr>
+    </w:lvl>
+    <w:lvl w:ilvl="3" w:tentative="1">
+      <w:start w:val="1"/>
+      <w:numFmt w:val="decimal"/>
+      <w:lvlText w:val="%4."/>
+      <w:lvlJc w:val="left"/>
+      <w:pPr>
+        <w:tabs>
+          <w:tab w:val="num" w:pos="2880"/>
+        </w:tabs>
+        <w:ind w:left="2880" w:hanging="360"/>
+      </w:pPr>
+    </w:lvl>
+    <w:lvl w:ilvl="4" w:tentative="1">
+      <w:start w:val="1"/>
+      <w:numFmt w:val="decimal"/>
+      <w:lvlText w:val="%5."/>
+      <w:lvlJc w:val="left"/>
+      <w:pPr>
+        <w:tabs>
+          <w:tab w:val="num" w:pos="3600"/>
+        </w:tabs>
+        <w:ind w:left="3600" w:hanging="360"/>
+      </w:pPr>
+    </w:lvl>
+    <w:lvl w:ilvl="5" w:tentative="1">
+      <w:start w:val="1"/>
+      <w:numFmt w:val="decimal"/>
+      <w:lvlText w:val="%6."/>
+      <w:lvlJc w:val="left"/>
+      <w:pPr>
+        <w:tabs>
+          <w:tab w:val="num" w:pos="4320"/>
+        </w:tabs>
+        <w:ind w:left="4320" w:hanging="360"/>
+      </w:pPr>
+    </w:lvl>
+    <w:lvl w:ilvl="6" w:tentative="1">
+      <w:start w:val="1"/>
+      <w:numFmt w:val="decimal"/>
+      <w:lvlText w:val="%7."/>
+      <w:lvlJc w:val="left"/>
+      <w:pPr>
+        <w:tabs>
+          <w:tab w:val="num" w:pos="5040"/>
+        </w:tabs>
+        <w:ind w:left="5040" w:hanging="360"/>
+      </w:pPr>
+    </w:lvl>
+    <w:lvl w:ilvl="7" w:tentative="1">
+      <w:start w:val="1"/>
+      <w:numFmt w:val="decimal"/>
+      <w:lvlText w:val="%8."/>
+      <w:lvlJc w:val="left"/>
+      <w:pPr>
+        <w:tabs>
+          <w:tab w:val="num" w:pos="5760"/>
+        </w:tabs>
+        <w:ind w:left="5760" w:hanging="360"/>
+      </w:pPr>
+    </w:lvl>
+    <w:lvl w:ilvl="8" w:tentative="1">
+      <w:start w:val="1"/>
+      <w:numFmt w:val="decimal"/>
+      <w:lvlText w:val="%9."/>
+      <w:lvlJc w:val="left"/>
+      <w:pPr>
+        <w:tabs>
+          <w:tab w:val="num" w:pos="6480"/>
+        </w:tabs>
+        <w:ind w:left="6480" w:hanging="360"/>
+      </w:pPr>
+    </w:lvl>
+  </w:abstractNum>
+  <w:abstractNum w:abstractNumId="7">
     <w:nsid w:val="25B142CB"/>
     <w:multiLevelType w:val="hybridMultilevel"/>
     <w:tmpl w:val="6DA0EECA"/>
@@ -6163,7 +8411,7 @@
       </w:rPr>
     </w:lvl>
   </w:abstractNum>
-  <w:abstractNum w:abstractNumId="5">
+  <w:abstractNum w:abstractNumId="8">
     <w:nsid w:val="2B576954"/>
     <w:multiLevelType w:val="multilevel"/>
     <w:tmpl w:val="36CA3796"/>
@@ -6312,7 +8560,233 @@
       </w:rPr>
     </w:lvl>
   </w:abstractNum>
-  <w:abstractNum w:abstractNumId="6">
+  <w:abstractNum w:abstractNumId="9">
+    <w:nsid w:val="2DED080A"/>
+    <w:multiLevelType w:val="multilevel"/>
+    <w:tmpl w:val="48682446"/>
+    <w:lvl w:ilvl="0">
+      <w:start w:val="1"/>
+      <w:numFmt w:val="decimal"/>
+      <w:lvlText w:val="%1."/>
+      <w:lvlJc w:val="left"/>
+      <w:pPr>
+        <w:tabs>
+          <w:tab w:val="num" w:pos="720"/>
+        </w:tabs>
+        <w:ind w:left="720" w:hanging="360"/>
+      </w:pPr>
+    </w:lvl>
+    <w:lvl w:ilvl="1" w:tentative="1">
+      <w:start w:val="1"/>
+      <w:numFmt w:val="decimal"/>
+      <w:lvlText w:val="%2."/>
+      <w:lvlJc w:val="left"/>
+      <w:pPr>
+        <w:tabs>
+          <w:tab w:val="num" w:pos="1440"/>
+        </w:tabs>
+        <w:ind w:left="1440" w:hanging="360"/>
+      </w:pPr>
+    </w:lvl>
+    <w:lvl w:ilvl="2" w:tentative="1">
+      <w:start w:val="1"/>
+      <w:numFmt w:val="decimal"/>
+      <w:lvlText w:val="%3."/>
+      <w:lvlJc w:val="left"/>
+      <w:pPr>
+        <w:tabs>
+          <w:tab w:val="num" w:pos="2160"/>
+        </w:tabs>
+        <w:ind w:left="2160" w:hanging="360"/>
+      </w:pPr>
+    </w:lvl>
+    <w:lvl w:ilvl="3" w:tentative="1">
+      <w:start w:val="1"/>
+      <w:numFmt w:val="decimal"/>
+      <w:lvlText w:val="%4."/>
+      <w:lvlJc w:val="left"/>
+      <w:pPr>
+        <w:tabs>
+          <w:tab w:val="num" w:pos="2880"/>
+        </w:tabs>
+        <w:ind w:left="2880" w:hanging="360"/>
+      </w:pPr>
+    </w:lvl>
+    <w:lvl w:ilvl="4" w:tentative="1">
+      <w:start w:val="1"/>
+      <w:numFmt w:val="decimal"/>
+      <w:lvlText w:val="%5."/>
+      <w:lvlJc w:val="left"/>
+      <w:pPr>
+        <w:tabs>
+          <w:tab w:val="num" w:pos="3600"/>
+        </w:tabs>
+        <w:ind w:left="3600" w:hanging="360"/>
+      </w:pPr>
+    </w:lvl>
+    <w:lvl w:ilvl="5" w:tentative="1">
+      <w:start w:val="1"/>
+      <w:numFmt w:val="decimal"/>
+      <w:lvlText w:val="%6."/>
+      <w:lvlJc w:val="left"/>
+      <w:pPr>
+        <w:tabs>
+          <w:tab w:val="num" w:pos="4320"/>
+        </w:tabs>
+        <w:ind w:left="4320" w:hanging="360"/>
+      </w:pPr>
+    </w:lvl>
+    <w:lvl w:ilvl="6" w:tentative="1">
+      <w:start w:val="1"/>
+      <w:numFmt w:val="decimal"/>
+      <w:lvlText w:val="%7."/>
+      <w:lvlJc w:val="left"/>
+      <w:pPr>
+        <w:tabs>
+          <w:tab w:val="num" w:pos="5040"/>
+        </w:tabs>
+        <w:ind w:left="5040" w:hanging="360"/>
+      </w:pPr>
+    </w:lvl>
+    <w:lvl w:ilvl="7" w:tentative="1">
+      <w:start w:val="1"/>
+      <w:numFmt w:val="decimal"/>
+      <w:lvlText w:val="%8."/>
+      <w:lvlJc w:val="left"/>
+      <w:pPr>
+        <w:tabs>
+          <w:tab w:val="num" w:pos="5760"/>
+        </w:tabs>
+        <w:ind w:left="5760" w:hanging="360"/>
+      </w:pPr>
+    </w:lvl>
+    <w:lvl w:ilvl="8" w:tentative="1">
+      <w:start w:val="1"/>
+      <w:numFmt w:val="decimal"/>
+      <w:lvlText w:val="%9."/>
+      <w:lvlJc w:val="left"/>
+      <w:pPr>
+        <w:tabs>
+          <w:tab w:val="num" w:pos="6480"/>
+        </w:tabs>
+        <w:ind w:left="6480" w:hanging="360"/>
+      </w:pPr>
+    </w:lvl>
+  </w:abstractNum>
+  <w:abstractNum w:abstractNumId="10">
+    <w:nsid w:val="314A1A80"/>
+    <w:multiLevelType w:val="multilevel"/>
+    <w:tmpl w:val="D0F62924"/>
+    <w:lvl w:ilvl="0">
+      <w:start w:val="1"/>
+      <w:numFmt w:val="decimal"/>
+      <w:lvlText w:val="%1."/>
+      <w:lvlJc w:val="left"/>
+      <w:pPr>
+        <w:tabs>
+          <w:tab w:val="num" w:pos="720"/>
+        </w:tabs>
+        <w:ind w:left="720" w:hanging="360"/>
+      </w:pPr>
+    </w:lvl>
+    <w:lvl w:ilvl="1">
+      <w:start w:val="1"/>
+      <w:numFmt w:val="lowerRoman"/>
+      <w:lvlText w:val="%2."/>
+      <w:lvlJc w:val="right"/>
+      <w:pPr>
+        <w:tabs>
+          <w:tab w:val="num" w:pos="1440"/>
+        </w:tabs>
+        <w:ind w:left="1440" w:hanging="360"/>
+      </w:pPr>
+    </w:lvl>
+    <w:lvl w:ilvl="2" w:tentative="1">
+      <w:start w:val="1"/>
+      <w:numFmt w:val="decimal"/>
+      <w:lvlText w:val="%3."/>
+      <w:lvlJc w:val="left"/>
+      <w:pPr>
+        <w:tabs>
+          <w:tab w:val="num" w:pos="2160"/>
+        </w:tabs>
+        <w:ind w:left="2160" w:hanging="360"/>
+      </w:pPr>
+    </w:lvl>
+    <w:lvl w:ilvl="3" w:tentative="1">
+      <w:start w:val="1"/>
+      <w:numFmt w:val="decimal"/>
+      <w:lvlText w:val="%4."/>
+      <w:lvlJc w:val="left"/>
+      <w:pPr>
+        <w:tabs>
+          <w:tab w:val="num" w:pos="2880"/>
+        </w:tabs>
+        <w:ind w:left="2880" w:hanging="360"/>
+      </w:pPr>
+    </w:lvl>
+    <w:lvl w:ilvl="4" w:tentative="1">
+      <w:start w:val="1"/>
+      <w:numFmt w:val="decimal"/>
+      <w:lvlText w:val="%5."/>
+      <w:lvlJc w:val="left"/>
+      <w:pPr>
+        <w:tabs>
+          <w:tab w:val="num" w:pos="3600"/>
+        </w:tabs>
+        <w:ind w:left="3600" w:hanging="360"/>
+      </w:pPr>
+    </w:lvl>
+    <w:lvl w:ilvl="5" w:tentative="1">
+      <w:start w:val="1"/>
+      <w:numFmt w:val="decimal"/>
+      <w:lvlText w:val="%6."/>
+      <w:lvlJc w:val="left"/>
+      <w:pPr>
+        <w:tabs>
+          <w:tab w:val="num" w:pos="4320"/>
+        </w:tabs>
+        <w:ind w:left="4320" w:hanging="360"/>
+      </w:pPr>
+    </w:lvl>
+    <w:lvl w:ilvl="6" w:tentative="1">
+      <w:start w:val="1"/>
+      <w:numFmt w:val="decimal"/>
+      <w:lvlText w:val="%7."/>
+      <w:lvlJc w:val="left"/>
+      <w:pPr>
+        <w:tabs>
+          <w:tab w:val="num" w:pos="5040"/>
+        </w:tabs>
+        <w:ind w:left="5040" w:hanging="360"/>
+      </w:pPr>
+    </w:lvl>
+    <w:lvl w:ilvl="7" w:tentative="1">
+      <w:start w:val="1"/>
+      <w:numFmt w:val="decimal"/>
+      <w:lvlText w:val="%8."/>
+      <w:lvlJc w:val="left"/>
+      <w:pPr>
+        <w:tabs>
+          <w:tab w:val="num" w:pos="5760"/>
+        </w:tabs>
+        <w:ind w:left="5760" w:hanging="360"/>
+      </w:pPr>
+    </w:lvl>
+    <w:lvl w:ilvl="8" w:tentative="1">
+      <w:start w:val="1"/>
+      <w:numFmt w:val="decimal"/>
+      <w:lvlText w:val="%9."/>
+      <w:lvlJc w:val="left"/>
+      <w:pPr>
+        <w:tabs>
+          <w:tab w:val="num" w:pos="6480"/>
+        </w:tabs>
+        <w:ind w:left="6480" w:hanging="360"/>
+      </w:pPr>
+    </w:lvl>
+  </w:abstractNum>
+  <w:abstractNum w:abstractNumId="11">
     <w:nsid w:val="3A15734B"/>
     <w:multiLevelType w:val="multilevel"/>
     <w:tmpl w:val="CF6010B6"/>
@@ -6461,7 +8935,120 @@
       </w:rPr>
     </w:lvl>
   </w:abstractNum>
-  <w:abstractNum w:abstractNumId="7">
+  <w:abstractNum w:abstractNumId="12">
+    <w:nsid w:val="448A183F"/>
+    <w:multiLevelType w:val="multilevel"/>
+    <w:tmpl w:val="97B0B8E2"/>
+    <w:lvl w:ilvl="0">
+      <w:start w:val="1"/>
+      <w:numFmt w:val="decimal"/>
+      <w:lvlText w:val="%1."/>
+      <w:lvlJc w:val="left"/>
+      <w:pPr>
+        <w:tabs>
+          <w:tab w:val="num" w:pos="720"/>
+        </w:tabs>
+        <w:ind w:left="720" w:hanging="360"/>
+      </w:pPr>
+    </w:lvl>
+    <w:lvl w:ilvl="1">
+      <w:start w:val="1"/>
+      <w:numFmt w:val="lowerRoman"/>
+      <w:lvlText w:val="%2."/>
+      <w:lvlJc w:val="right"/>
+      <w:pPr>
+        <w:tabs>
+          <w:tab w:val="num" w:pos="1440"/>
+        </w:tabs>
+        <w:ind w:left="1440" w:hanging="360"/>
+      </w:pPr>
+    </w:lvl>
+    <w:lvl w:ilvl="2" w:tentative="1">
+      <w:start w:val="1"/>
+      <w:numFmt w:val="decimal"/>
+      <w:lvlText w:val="%3."/>
+      <w:lvlJc w:val="left"/>
+      <w:pPr>
+        <w:tabs>
+          <w:tab w:val="num" w:pos="2160"/>
+        </w:tabs>
+        <w:ind w:left="2160" w:hanging="360"/>
+      </w:pPr>
+    </w:lvl>
+    <w:lvl w:ilvl="3" w:tentative="1">
+      <w:start w:val="1"/>
+      <w:numFmt w:val="decimal"/>
+      <w:lvlText w:val="%4."/>
+      <w:lvlJc w:val="left"/>
+      <w:pPr>
+        <w:tabs>
+          <w:tab w:val="num" w:pos="2880"/>
+        </w:tabs>
+        <w:ind w:left="2880" w:hanging="360"/>
+      </w:pPr>
+    </w:lvl>
+    <w:lvl w:ilvl="4" w:tentative="1">
+      <w:start w:val="1"/>
+      <w:numFmt w:val="decimal"/>
+      <w:lvlText w:val="%5."/>
+      <w:lvlJc w:val="left"/>
+      <w:pPr>
+        <w:tabs>
+          <w:tab w:val="num" w:pos="3600"/>
+        </w:tabs>
+        <w:ind w:left="3600" w:hanging="360"/>
+      </w:pPr>
+    </w:lvl>
+    <w:lvl w:ilvl="5" w:tentative="1">
+      <w:start w:val="1"/>
+      <w:numFmt w:val="decimal"/>
+      <w:lvlText w:val="%6."/>
+      <w:lvlJc w:val="left"/>
+      <w:pPr>
+        <w:tabs>
+          <w:tab w:val="num" w:pos="4320"/>
+        </w:tabs>
+        <w:ind w:left="4320" w:hanging="360"/>
+      </w:pPr>
+    </w:lvl>
+    <w:lvl w:ilvl="6" w:tentative="1">
+      <w:start w:val="1"/>
+      <w:numFmt w:val="decimal"/>
+      <w:lvlText w:val="%7."/>
+      <w:lvlJc w:val="left"/>
+      <w:pPr>
+        <w:tabs>
+          <w:tab w:val="num" w:pos="5040"/>
+        </w:tabs>
+        <w:ind w:left="5040" w:hanging="360"/>
+      </w:pPr>
+    </w:lvl>
+    <w:lvl w:ilvl="7" w:tentative="1">
+      <w:start w:val="1"/>
+      <w:numFmt w:val="decimal"/>
+      <w:lvlText w:val="%8."/>
+      <w:lvlJc w:val="left"/>
+      <w:pPr>
+        <w:tabs>
+          <w:tab w:val="num" w:pos="5760"/>
+        </w:tabs>
+        <w:ind w:left="5760" w:hanging="360"/>
+      </w:pPr>
+    </w:lvl>
+    <w:lvl w:ilvl="8" w:tentative="1">
+      <w:start w:val="1"/>
+      <w:numFmt w:val="decimal"/>
+      <w:lvlText w:val="%9."/>
+      <w:lvlJc w:val="left"/>
+      <w:pPr>
+        <w:tabs>
+          <w:tab w:val="num" w:pos="6480"/>
+        </w:tabs>
+        <w:ind w:left="6480" w:hanging="360"/>
+      </w:pPr>
+    </w:lvl>
+  </w:abstractNum>
+  <w:abstractNum w:abstractNumId="13">
     <w:nsid w:val="48646B0C"/>
     <w:multiLevelType w:val="hybridMultilevel"/>
     <w:tmpl w:val="09FA2376"/>
@@ -6574,7 +9161,7 @@
       </w:rPr>
     </w:lvl>
   </w:abstractNum>
-  <w:abstractNum w:abstractNumId="8">
+  <w:abstractNum w:abstractNumId="14">
     <w:nsid w:val="4B095C42"/>
     <w:multiLevelType w:val="multilevel"/>
     <w:tmpl w:val="1966C752"/>
@@ -6723,7 +9310,120 @@
       </w:rPr>
     </w:lvl>
   </w:abstractNum>
-  <w:abstractNum w:abstractNumId="9">
+  <w:abstractNum w:abstractNumId="15">
+    <w:nsid w:val="532D34BB"/>
+    <w:multiLevelType w:val="multilevel"/>
+    <w:tmpl w:val="46FA3DEA"/>
+    <w:lvl w:ilvl="0">
+      <w:start w:val="1"/>
+      <w:numFmt w:val="decimal"/>
+      <w:lvlText w:val="%1."/>
+      <w:lvlJc w:val="left"/>
+      <w:pPr>
+        <w:tabs>
+          <w:tab w:val="num" w:pos="720"/>
+        </w:tabs>
+        <w:ind w:left="720" w:hanging="360"/>
+      </w:pPr>
+    </w:lvl>
+    <w:lvl w:ilvl="1">
+      <w:start w:val="1"/>
+      <w:numFmt w:val="lowerRoman"/>
+      <w:lvlText w:val="%2."/>
+      <w:lvlJc w:val="right"/>
+      <w:pPr>
+        <w:tabs>
+          <w:tab w:val="num" w:pos="1440"/>
+        </w:tabs>
+        <w:ind w:left="1440" w:hanging="360"/>
+      </w:pPr>
+    </w:lvl>
+    <w:lvl w:ilvl="2" w:tentative="1">
+      <w:start w:val="1"/>
+      <w:numFmt w:val="decimal"/>
+      <w:lvlText w:val="%3."/>
+      <w:lvlJc w:val="left"/>
+      <w:pPr>
+        <w:tabs>
+          <w:tab w:val="num" w:pos="2160"/>
+        </w:tabs>
+        <w:ind w:left="2160" w:hanging="360"/>
+      </w:pPr>
+    </w:lvl>
+    <w:lvl w:ilvl="3" w:tentative="1">
+      <w:start w:val="1"/>
+      <w:numFmt w:val="decimal"/>
+      <w:lvlText w:val="%4."/>
+      <w:lvlJc w:val="left"/>
+      <w:pPr>
+        <w:tabs>
+          <w:tab w:val="num" w:pos="2880"/>
+        </w:tabs>
+        <w:ind w:left="2880" w:hanging="360"/>
+      </w:pPr>
+    </w:lvl>
+    <w:lvl w:ilvl="4" w:tentative="1">
+      <w:start w:val="1"/>
+      <w:numFmt w:val="decimal"/>
+      <w:lvlText w:val="%5."/>
+      <w:lvlJc w:val="left"/>
+      <w:pPr>
+        <w:tabs>
+          <w:tab w:val="num" w:pos="3600"/>
+        </w:tabs>
+        <w:ind w:left="3600" w:hanging="360"/>
+      </w:pPr>
+    </w:lvl>
+    <w:lvl w:ilvl="5" w:tentative="1">
+      <w:start w:val="1"/>
+      <w:numFmt w:val="decimal"/>
+      <w:lvlText w:val="%6."/>
+      <w:lvlJc w:val="left"/>
+      <w:pPr>
+        <w:tabs>
+          <w:tab w:val="num" w:pos="4320"/>
+        </w:tabs>
+        <w:ind w:left="4320" w:hanging="360"/>
+      </w:pPr>
+    </w:lvl>
+    <w:lvl w:ilvl="6" w:tentative="1">
+      <w:start w:val="1"/>
+      <w:numFmt w:val="decimal"/>
+      <w:lvlText w:val="%7."/>
+      <w:lvlJc w:val="left"/>
+      <w:pPr>
+        <w:tabs>
+          <w:tab w:val="num" w:pos="5040"/>
+        </w:tabs>
+        <w:ind w:left="5040" w:hanging="360"/>
+      </w:pPr>
+    </w:lvl>
+    <w:lvl w:ilvl="7" w:tentative="1">
+      <w:start w:val="1"/>
+      <w:numFmt w:val="decimal"/>
+      <w:lvlText w:val="%8."/>
+      <w:lvlJc w:val="left"/>
+      <w:pPr>
+        <w:tabs>
+          <w:tab w:val="num" w:pos="5760"/>
+        </w:tabs>
+        <w:ind w:left="5760" w:hanging="360"/>
+      </w:pPr>
+    </w:lvl>
+    <w:lvl w:ilvl="8" w:tentative="1">
+      <w:start w:val="1"/>
+      <w:numFmt w:val="decimal"/>
+      <w:lvlText w:val="%9."/>
+      <w:lvlJc w:val="left"/>
+      <w:pPr>
+        <w:tabs>
+          <w:tab w:val="num" w:pos="6480"/>
+        </w:tabs>
+        <w:ind w:left="6480" w:hanging="360"/>
+      </w:pPr>
+    </w:lvl>
+  </w:abstractNum>
+  <w:abstractNum w:abstractNumId="16">
     <w:nsid w:val="5493456E"/>
     <w:multiLevelType w:val="multilevel"/>
     <w:tmpl w:val="ADFE90FE"/>
@@ -6872,7 +9572,382 @@
       </w:rPr>
     </w:lvl>
   </w:abstractNum>
-  <w:abstractNum w:abstractNumId="10">
+  <w:abstractNum w:abstractNumId="17">
+    <w:nsid w:val="55E86525"/>
+    <w:multiLevelType w:val="multilevel"/>
+    <w:tmpl w:val="096A87B4"/>
+    <w:lvl w:ilvl="0">
+      <w:start w:val="1"/>
+      <w:numFmt w:val="bullet"/>
+      <w:lvlText w:val=""/>
+      <w:lvlJc w:val="left"/>
+      <w:pPr>
+        <w:tabs>
+          <w:tab w:val="num" w:pos="720"/>
+        </w:tabs>
+        <w:ind w:left="720" w:hanging="360"/>
+      </w:pPr>
+      <w:rPr>
+        <w:rFonts w:ascii="Symbol" w:hAnsi="Symbol" w:hint="default"/>
+        <w:sz w:val="20"/>
+      </w:rPr>
+    </w:lvl>
+    <w:lvl w:ilvl="1" w:tentative="1">
+      <w:start w:val="1"/>
+      <w:numFmt w:val="bullet"/>
+      <w:lvlText w:val="o"/>
+      <w:lvlJc w:val="left"/>
+      <w:pPr>
+        <w:tabs>
+          <w:tab w:val="num" w:pos="1440"/>
+        </w:tabs>
+        <w:ind w:left="1440" w:hanging="360"/>
+      </w:pPr>
+      <w:rPr>
+        <w:rFonts w:ascii="Courier New" w:hAnsi="Courier New" w:hint="default"/>
+        <w:sz w:val="20"/>
+      </w:rPr>
+    </w:lvl>
+    <w:lvl w:ilvl="2" w:tentative="1">
+      <w:start w:val="1"/>
+      <w:numFmt w:val="bullet"/>
+      <w:lvlText w:val=""/>
+      <w:lvlJc w:val="left"/>
+      <w:pPr>
+        <w:tabs>
+          <w:tab w:val="num" w:pos="2160"/>
+        </w:tabs>
+        <w:ind w:left="2160" w:hanging="360"/>
+      </w:pPr>
+      <w:rPr>
+        <w:rFonts w:ascii="Wingdings" w:hAnsi="Wingdings" w:hint="default"/>
+        <w:sz w:val="20"/>
+      </w:rPr>
+    </w:lvl>
+    <w:lvl w:ilvl="3" w:tentative="1">
+      <w:start w:val="1"/>
+      <w:numFmt w:val="bullet"/>
+      <w:lvlText w:val=""/>
+      <w:lvlJc w:val="left"/>
+      <w:pPr>
+        <w:tabs>
+          <w:tab w:val="num" w:pos="2880"/>
+        </w:tabs>
+        <w:ind w:left="2880" w:hanging="360"/>
+      </w:pPr>
+      <w:rPr>
+        <w:rFonts w:ascii="Wingdings" w:hAnsi="Wingdings" w:hint="default"/>
+        <w:sz w:val="20"/>
+      </w:rPr>
+    </w:lvl>
+    <w:lvl w:ilvl="4" w:tentative="1">
+      <w:start w:val="1"/>
+      <w:numFmt w:val="bullet"/>
+      <w:lvlText w:val=""/>
+      <w:lvlJc w:val="left"/>
+      <w:pPr>
+        <w:tabs>
+          <w:tab w:val="num" w:pos="3600"/>
+        </w:tabs>
+        <w:ind w:left="3600" w:hanging="360"/>
+      </w:pPr>
+      <w:rPr>
+        <w:rFonts w:ascii="Wingdings" w:hAnsi="Wingdings" w:hint="default"/>
+        <w:sz w:val="20"/>
+      </w:rPr>
+    </w:lvl>
+    <w:lvl w:ilvl="5" w:tentative="1">
+      <w:start w:val="1"/>
+      <w:numFmt w:val="bullet"/>
+      <w:lvlText w:val=""/>
+      <w:lvlJc w:val="left"/>
+      <w:pPr>
+        <w:tabs>
+          <w:tab w:val="num" w:pos="4320"/>
+        </w:tabs>
+        <w:ind w:left="4320" w:hanging="360"/>
+      </w:pPr>
+      <w:rPr>
+        <w:rFonts w:ascii="Wingdings" w:hAnsi="Wingdings" w:hint="default"/>
+        <w:sz w:val="20"/>
+      </w:rPr>
+    </w:lvl>
+    <w:lvl w:ilvl="6" w:tentative="1">
+      <w:start w:val="1"/>
+      <w:numFmt w:val="bullet"/>
+      <w:lvlText w:val=""/>
+      <w:lvlJc w:val="left"/>
+      <w:pPr>
+        <w:tabs>
+          <w:tab w:val="num" w:pos="5040"/>
+        </w:tabs>
+        <w:ind w:left="5040" w:hanging="360"/>
+      </w:pPr>
+      <w:rPr>
+        <w:rFonts w:ascii="Wingdings" w:hAnsi="Wingdings" w:hint="default"/>
+        <w:sz w:val="20"/>
+      </w:rPr>
+    </w:lvl>
+    <w:lvl w:ilvl="7" w:tentative="1">
+      <w:start w:val="1"/>
+      <w:numFmt w:val="bullet"/>
+      <w:lvlText w:val=""/>
+      <w:lvlJc w:val="left"/>
+      <w:pPr>
+        <w:tabs>
+          <w:tab w:val="num" w:pos="5760"/>
+        </w:tabs>
+        <w:ind w:left="5760" w:hanging="360"/>
+      </w:pPr>
+      <w:rPr>
+        <w:rFonts w:ascii="Wingdings" w:hAnsi="Wingdings" w:hint="default"/>
+        <w:sz w:val="20"/>
+      </w:rPr>
+    </w:lvl>
+    <w:lvl w:ilvl="8" w:tentative="1">
+      <w:start w:val="1"/>
+      <w:numFmt w:val="bullet"/>
+      <w:lvlText w:val=""/>
+      <w:lvlJc w:val="left"/>
+      <w:pPr>
+        <w:tabs>
+          <w:tab w:val="num" w:pos="6480"/>
+        </w:tabs>
+        <w:ind w:left="6480" w:hanging="360"/>
+      </w:pPr>
+      <w:rPr>
+        <w:rFonts w:ascii="Wingdings" w:hAnsi="Wingdings" w:hint="default"/>
+        <w:sz w:val="20"/>
+      </w:rPr>
+    </w:lvl>
+  </w:abstractNum>
+  <w:abstractNum w:abstractNumId="18">
+    <w:nsid w:val="57C609F0"/>
+    <w:multiLevelType w:val="multilevel"/>
+    <w:tmpl w:val="97B0B8E2"/>
+    <w:lvl w:ilvl="0">
+      <w:start w:val="1"/>
+      <w:numFmt w:val="decimal"/>
+      <w:lvlText w:val="%1."/>
+      <w:lvlJc w:val="left"/>
+      <w:pPr>
+        <w:tabs>
+          <w:tab w:val="num" w:pos="720"/>
+        </w:tabs>
+        <w:ind w:left="720" w:hanging="360"/>
+      </w:pPr>
+    </w:lvl>
+    <w:lvl w:ilvl="1">
+      <w:start w:val="1"/>
+      <w:numFmt w:val="lowerRoman"/>
+      <w:lvlText w:val="%2."/>
+      <w:lvlJc w:val="right"/>
+      <w:pPr>
+        <w:tabs>
+          <w:tab w:val="num" w:pos="1440"/>
+        </w:tabs>
+        <w:ind w:left="1440" w:hanging="360"/>
+      </w:pPr>
+    </w:lvl>
+    <w:lvl w:ilvl="2" w:tentative="1">
+      <w:start w:val="1"/>
+      <w:numFmt w:val="decimal"/>
+      <w:lvlText w:val="%3."/>
+      <w:lvlJc w:val="left"/>
+      <w:pPr>
+        <w:tabs>
+          <w:tab w:val="num" w:pos="2160"/>
+        </w:tabs>
+        <w:ind w:left="2160" w:hanging="360"/>
+      </w:pPr>
+    </w:lvl>
+    <w:lvl w:ilvl="3" w:tentative="1">
+      <w:start w:val="1"/>
+      <w:numFmt w:val="decimal"/>
+      <w:lvlText w:val="%4."/>
+      <w:lvlJc w:val="left"/>
+      <w:pPr>
+        <w:tabs>
+          <w:tab w:val="num" w:pos="2880"/>
+        </w:tabs>
+        <w:ind w:left="2880" w:hanging="360"/>
+      </w:pPr>
+    </w:lvl>
+    <w:lvl w:ilvl="4" w:tentative="1">
+      <w:start w:val="1"/>
+      <w:numFmt w:val="decimal"/>
+      <w:lvlText w:val="%5."/>
+      <w:lvlJc w:val="left"/>
+      <w:pPr>
+        <w:tabs>
+          <w:tab w:val="num" w:pos="3600"/>
+        </w:tabs>
+        <w:ind w:left="3600" w:hanging="360"/>
+      </w:pPr>
+    </w:lvl>
+    <w:lvl w:ilvl="5" w:tentative="1">
+      <w:start w:val="1"/>
+      <w:numFmt w:val="decimal"/>
+      <w:lvlText w:val="%6."/>
+      <w:lvlJc w:val="left"/>
+      <w:pPr>
+        <w:tabs>
+          <w:tab w:val="num" w:pos="4320"/>
+        </w:tabs>
+        <w:ind w:left="4320" w:hanging="360"/>
+      </w:pPr>
+    </w:lvl>
+    <w:lvl w:ilvl="6" w:tentative="1">
+      <w:start w:val="1"/>
+      <w:numFmt w:val="decimal"/>
+      <w:lvlText w:val="%7."/>
+      <w:lvlJc w:val="left"/>
+      <w:pPr>
+        <w:tabs>
+          <w:tab w:val="num" w:pos="5040"/>
+        </w:tabs>
+        <w:ind w:left="5040" w:hanging="360"/>
+      </w:pPr>
+    </w:lvl>
+    <w:lvl w:ilvl="7" w:tentative="1">
+      <w:start w:val="1"/>
+      <w:numFmt w:val="decimal"/>
+      <w:lvlText w:val="%8."/>
+      <w:lvlJc w:val="left"/>
+      <w:pPr>
+        <w:tabs>
+          <w:tab w:val="num" w:pos="5760"/>
+        </w:tabs>
+        <w:ind w:left="5760" w:hanging="360"/>
+      </w:pPr>
+    </w:lvl>
+    <w:lvl w:ilvl="8" w:tentative="1">
+      <w:start w:val="1"/>
+      <w:numFmt w:val="decimal"/>
+      <w:lvlText w:val="%9."/>
+      <w:lvlJc w:val="left"/>
+      <w:pPr>
+        <w:tabs>
+          <w:tab w:val="num" w:pos="6480"/>
+        </w:tabs>
+        <w:ind w:left="6480" w:hanging="360"/>
+      </w:pPr>
+    </w:lvl>
+  </w:abstractNum>
+  <w:abstractNum w:abstractNumId="19">
+    <w:nsid w:val="62E93D6D"/>
+    <w:multiLevelType w:val="multilevel"/>
+    <w:tmpl w:val="97A2C5AE"/>
+    <w:lvl w:ilvl="0">
+      <w:start w:val="1"/>
+      <w:numFmt w:val="decimal"/>
+      <w:lvlText w:val="%1-"/>
+      <w:lvlJc w:val="left"/>
+      <w:pPr>
+        <w:ind w:left="360" w:hanging="360"/>
+      </w:pPr>
+      <w:rPr>
+        <w:rFonts w:hint="default"/>
+      </w:rPr>
+    </w:lvl>
+    <w:lvl w:ilvl="1">
+      <w:start w:val="8"/>
+      <w:numFmt w:val="decimal"/>
+      <w:lvlText w:val="%1-%2."/>
+      <w:lvlJc w:val="left"/>
+      <w:pPr>
+        <w:ind w:left="720" w:hanging="360"/>
+      </w:pPr>
+      <w:rPr>
+        <w:rFonts w:hint="default"/>
+      </w:rPr>
+    </w:lvl>
+    <w:lvl w:ilvl="2">
+      <w:start w:val="1"/>
+      <w:numFmt w:val="decimal"/>
+      <w:lvlText w:val="%1-%2.%3."/>
+      <w:lvlJc w:val="left"/>
+      <w:pPr>
+        <w:ind w:left="1440" w:hanging="720"/>
+      </w:pPr>
+      <w:rPr>
+        <w:rFonts w:hint="default"/>
+      </w:rPr>
+    </w:lvl>
+    <w:lvl w:ilvl="3">
+      <w:start w:val="1"/>
+      <w:numFmt w:val="decimal"/>
+      <w:lvlText w:val="%1-%2.%3.%4."/>
+      <w:lvlJc w:val="left"/>
+      <w:pPr>
+        <w:ind w:left="1800" w:hanging="720"/>
+      </w:pPr>
+      <w:rPr>
+        <w:rFonts w:hint="default"/>
+      </w:rPr>
+    </w:lvl>
+    <w:lvl w:ilvl="4">
+      <w:start w:val="1"/>
+      <w:numFmt w:val="decimal"/>
+      <w:lvlText w:val="%1-%2.%3.%4.%5."/>
+      <w:lvlJc w:val="left"/>
+      <w:pPr>
+        <w:ind w:left="2520" w:hanging="1080"/>
+      </w:pPr>
+      <w:rPr>
+        <w:rFonts w:hint="default"/>
+      </w:rPr>
+    </w:lvl>
+    <w:lvl w:ilvl="5">
+      <w:start w:val="1"/>
+      <w:numFmt w:val="decimal"/>
+      <w:lvlText w:val="%1-%2.%3.%4.%5.%6."/>
+      <w:lvlJc w:val="left"/>
+      <w:pPr>
+        <w:ind w:left="2880" w:hanging="1080"/>
+      </w:pPr>
+      <w:rPr>
+        <w:rFonts w:hint="default"/>
+      </w:rPr>
+    </w:lvl>
+    <w:lvl w:ilvl="6">
+      <w:start w:val="1"/>
+      <w:numFmt w:val="decimal"/>
+      <w:lvlText w:val="%1-%2.%3.%4.%5.%6.%7."/>
+      <w:lvlJc w:val="left"/>
+      <w:pPr>
+        <w:ind w:left="3600" w:hanging="1440"/>
+      </w:pPr>
+      <w:rPr>
+        <w:rFonts w:hint="default"/>
+      </w:rPr>
+    </w:lvl>
+    <w:lvl w:ilvl="7">
+      <w:start w:val="1"/>
+      <w:numFmt w:val="decimal"/>
+      <w:lvlText w:val="%1-%2.%3.%4.%5.%6.%7.%8."/>
+      <w:lvlJc w:val="left"/>
+      <w:pPr>
+        <w:ind w:left="3960" w:hanging="1440"/>
+      </w:pPr>
+      <w:rPr>
+        <w:rFonts w:hint="default"/>
+      </w:rPr>
+    </w:lvl>
+    <w:lvl w:ilvl="8">
+      <w:start w:val="1"/>
+      <w:numFmt w:val="decimal"/>
+      <w:lvlText w:val="%1-%2.%3.%4.%5.%6.%7.%8.%9."/>
+      <w:lvlJc w:val="left"/>
+      <w:pPr>
+        <w:ind w:left="4680" w:hanging="1800"/>
+      </w:pPr>
+      <w:rPr>
+        <w:rFonts w:hint="default"/>
+      </w:rPr>
+    </w:lvl>
+  </w:abstractNum>
+  <w:abstractNum w:abstractNumId="20">
     <w:nsid w:val="65121CEB"/>
     <w:multiLevelType w:val="multilevel"/>
     <w:tmpl w:val="3E906DB4"/>
@@ -7021,7 +10096,120 @@
       </w:rPr>
     </w:lvl>
   </w:abstractNum>
-  <w:abstractNum w:abstractNumId="11">
+  <w:abstractNum w:abstractNumId="21">
+    <w:nsid w:val="711F0FAF"/>
+    <w:multiLevelType w:val="multilevel"/>
+    <w:tmpl w:val="BF3CF884"/>
+    <w:lvl w:ilvl="0">
+      <w:start w:val="1"/>
+      <w:numFmt w:val="decimal"/>
+      <w:lvlText w:val="%1."/>
+      <w:lvlJc w:val="left"/>
+      <w:pPr>
+        <w:tabs>
+          <w:tab w:val="num" w:pos="720"/>
+        </w:tabs>
+        <w:ind w:left="720" w:hanging="360"/>
+      </w:pPr>
+    </w:lvl>
+    <w:lvl w:ilvl="1">
+      <w:start w:val="1"/>
+      <w:numFmt w:val="lowerRoman"/>
+      <w:lvlText w:val="%2."/>
+      <w:lvlJc w:val="right"/>
+      <w:pPr>
+        <w:tabs>
+          <w:tab w:val="num" w:pos="1440"/>
+        </w:tabs>
+        <w:ind w:left="1440" w:hanging="360"/>
+      </w:pPr>
+    </w:lvl>
+    <w:lvl w:ilvl="2" w:tentative="1">
+      <w:start w:val="1"/>
+      <w:numFmt w:val="decimal"/>
+      <w:lvlText w:val="%3."/>
+      <w:lvlJc w:val="left"/>
+      <w:pPr>
+        <w:tabs>
+          <w:tab w:val="num" w:pos="2160"/>
+        </w:tabs>
+        <w:ind w:left="2160" w:hanging="360"/>
+      </w:pPr>
+    </w:lvl>
+    <w:lvl w:ilvl="3" w:tentative="1">
+      <w:start w:val="1"/>
+      <w:numFmt w:val="decimal"/>
+      <w:lvlText w:val="%4."/>
+      <w:lvlJc w:val="left"/>
+      <w:pPr>
+        <w:tabs>
+          <w:tab w:val="num" w:pos="2880"/>
+        </w:tabs>
+        <w:ind w:left="2880" w:hanging="360"/>
+      </w:pPr>
+    </w:lvl>
+    <w:lvl w:ilvl="4" w:tentative="1">
+      <w:start w:val="1"/>
+      <w:numFmt w:val="decimal"/>
+      <w:lvlText w:val="%5."/>
+      <w:lvlJc w:val="left"/>
+      <w:pPr>
+        <w:tabs>
+          <w:tab w:val="num" w:pos="3600"/>
+        </w:tabs>
+        <w:ind w:left="3600" w:hanging="360"/>
+      </w:pPr>
+    </w:lvl>
+    <w:lvl w:ilvl="5" w:tentative="1">
+      <w:start w:val="1"/>
+      <w:numFmt w:val="decimal"/>
+      <w:lvlText w:val="%6."/>
+      <w:lvlJc w:val="left"/>
+      <w:pPr>
+        <w:tabs>
+          <w:tab w:val="num" w:pos="4320"/>
+        </w:tabs>
+        <w:ind w:left="4320" w:hanging="360"/>
+      </w:pPr>
+    </w:lvl>
+    <w:lvl w:ilvl="6" w:tentative="1">
+      <w:start w:val="1"/>
+      <w:numFmt w:val="decimal"/>
+      <w:lvlText w:val="%7."/>
+      <w:lvlJc w:val="left"/>
+      <w:pPr>
+        <w:tabs>
+          <w:tab w:val="num" w:pos="5040"/>
+        </w:tabs>
+        <w:ind w:left="5040" w:hanging="360"/>
+      </w:pPr>
+    </w:lvl>
+    <w:lvl w:ilvl="7" w:tentative="1">
+      <w:start w:val="1"/>
+      <w:numFmt w:val="decimal"/>
+      <w:lvlText w:val="%8."/>
+      <w:lvlJc w:val="left"/>
+      <w:pPr>
+        <w:tabs>
+          <w:tab w:val="num" w:pos="5760"/>
+        </w:tabs>
+        <w:ind w:left="5760" w:hanging="360"/>
+      </w:pPr>
+    </w:lvl>
+    <w:lvl w:ilvl="8" w:tentative="1">
+      <w:start w:val="1"/>
+      <w:numFmt w:val="decimal"/>
+      <w:lvlText w:val="%9."/>
+      <w:lvlJc w:val="left"/>
+      <w:pPr>
+        <w:tabs>
+          <w:tab w:val="num" w:pos="6480"/>
+        </w:tabs>
+        <w:ind w:left="6480" w:hanging="360"/>
+      </w:pPr>
+    </w:lvl>
+  </w:abstractNum>
+  <w:abstractNum w:abstractNumId="22">
     <w:nsid w:val="72E511C1"/>
     <w:multiLevelType w:val="multilevel"/>
     <w:tmpl w:val="7720A596"/>
@@ -7170,7 +10358,7 @@
       </w:rPr>
     </w:lvl>
   </w:abstractNum>
-  <w:abstractNum w:abstractNumId="12">
+  <w:abstractNum w:abstractNumId="23">
     <w:nsid w:val="76085778"/>
     <w:multiLevelType w:val="multilevel"/>
     <w:tmpl w:val="98B62B16"/>
@@ -7319,7 +10507,7 @@
       </w:rPr>
     </w:lvl>
   </w:abstractNum>
-  <w:abstractNum w:abstractNumId="13">
+  <w:abstractNum w:abstractNumId="24">
     <w:nsid w:val="7A3064E4"/>
     <w:multiLevelType w:val="multilevel"/>
     <w:tmpl w:val="82AEBADC"/>
@@ -7472,43 +10660,76 @@
     <w:abstractNumId w:val="1"/>
   </w:num>
   <w:num w:numId="2">
-    <w:abstractNumId w:val="4"/>
+    <w:abstractNumId w:val="7"/>
   </w:num>
   <w:num w:numId="3">
-    <w:abstractNumId w:val="7"/>
+    <w:abstractNumId w:val="13"/>
   </w:num>
   <w:num w:numId="4">
-    <w:abstractNumId w:val="13"/>
+    <w:abstractNumId w:val="24"/>
   </w:num>
   <w:num w:numId="5">
-    <w:abstractNumId w:val="2"/>
+    <w:abstractNumId w:val="3"/>
   </w:num>
   <w:num w:numId="6">
-    <w:abstractNumId w:val="5"/>
+    <w:abstractNumId w:val="8"/>
   </w:num>
   <w:num w:numId="7">
-    <w:abstractNumId w:val="10"/>
+    <w:abstractNumId w:val="20"/>
   </w:num>
   <w:num w:numId="8">
     <w:abstractNumId w:val="0"/>
   </w:num>
   <w:num w:numId="9">
+    <w:abstractNumId w:val="23"/>
+  </w:num>
+  <w:num w:numId="10">
+    <w:abstractNumId w:val="11"/>
+  </w:num>
+  <w:num w:numId="11">
+    <w:abstractNumId w:val="16"/>
+  </w:num>
+  <w:num w:numId="12">
+    <w:abstractNumId w:val="22"/>
+  </w:num>
+  <w:num w:numId="13">
+    <w:abstractNumId w:val="14"/>
+  </w:num>
+  <w:num w:numId="14">
+    <w:abstractNumId w:val="4"/>
+  </w:num>
+  <w:num w:numId="15">
+    <w:abstractNumId w:val="17"/>
+  </w:num>
+  <w:num w:numId="16">
+    <w:abstractNumId w:val="10"/>
+  </w:num>
+  <w:num w:numId="17">
     <w:abstractNumId w:val="12"/>
   </w:num>
-  <w:num w:numId="10">
+  <w:num w:numId="18">
     <w:abstractNumId w:val="6"/>
   </w:num>
-  <w:num w:numId="11">
+  <w:num w:numId="19">
+    <w:abstractNumId w:val="19"/>
+  </w:num>
+  <w:num w:numId="20">
+    <w:abstractNumId w:val="18"/>
+  </w:num>
+  <w:num w:numId="21">
     <w:abstractNumId w:val="9"/>
   </w:num>
-  <w:num w:numId="12">
-    <w:abstractNumId w:val="11"/>
+  <w:num w:numId="22">
+    <w:abstractNumId w:val="21"/>
   </w:num>
-  <w:num w:numId="13">
-    <w:abstractNumId w:val="8"/>
+  <w:num w:numId="23">
+    <w:abstractNumId w:val="5"/>
   </w:num>
-  <w:num w:numId="14">
-    <w:abstractNumId w:val="3"/>
+  <w:num w:numId="24">
+    <w:abstractNumId w:val="2"/>
+  </w:num>
+  <w:num w:numId="25">
+    <w:abstractNumId w:val="15"/>
   </w:num>
 </w:numbering>
 </file>
@@ -7953,7 +11174,6 @@
   <w:style w:type="character" w:default="1" w:styleId="Carpredefinitoparagrafo">
     <w:name w:val="Default Paragraph Font"/>
     <w:uiPriority w:val="1"/>
-    <w:semiHidden/>
     <w:unhideWhenUsed/>
   </w:style>
   <w:style w:type="table" w:default="1" w:styleId="Tabellanormale">
@@ -8464,7 +11684,7 @@
 </file>
 
 <file path=customXml/itemProps1.xml><?xml version="1.0" encoding="utf-8"?>
-<ds:datastoreItem xmlns:ds="http://schemas.openxmlformats.org/officeDocument/2006/customXml" ds:itemID="{A12F8D12-FBC4-42BD-AD9E-79DC5F0BFAAA}">
+<ds:datastoreItem xmlns:ds="http://schemas.openxmlformats.org/officeDocument/2006/customXml" ds:itemID="{56A8CA02-ADE9-4856-A224-7B15F2F38ED2}">
   <ds:schemaRefs>
     <ds:schemaRef ds:uri="http://schemas.openxmlformats.org/officeDocument/2006/bibliography"/>
   </ds:schemaRefs>

</xml_diff>

<commit_message>
Update Diagrammi casi d'uso
</commit_message>
<xml_diff>
--- a/WIP/relazione.docx
+++ b/WIP/relazione.docx
@@ -3224,18 +3224,18 @@
           <w:lang w:eastAsia="it-IT"/>
         </w:rPr>
         <w:drawing>
-          <wp:anchor distT="0" distB="0" distL="114300" distR="114300" simplePos="0" relativeHeight="251655680" behindDoc="0" locked="0" layoutInCell="1" allowOverlap="1" wp14:anchorId="163ADCF5" wp14:editId="053AA2A1">
-            <wp:simplePos x="895350" y="1352550"/>
+          <wp:anchor distT="0" distB="0" distL="114300" distR="114300" simplePos="0" relativeHeight="251655680" behindDoc="0" locked="0" layoutInCell="1" allowOverlap="1" wp14:anchorId="163ADCF5" wp14:editId="1FF65159">
+            <wp:simplePos x="0" y="0"/>
             <wp:positionH relativeFrom="margin">
-              <wp:align>center</wp:align>
+              <wp:posOffset>1357630</wp:posOffset>
             </wp:positionH>
             <wp:positionV relativeFrom="margin">
-              <wp:align>center</wp:align>
+              <wp:posOffset>776605</wp:posOffset>
             </wp:positionV>
-            <wp:extent cx="6361430" cy="4667250"/>
-            <wp:effectExtent l="0" t="0" r="1270" b="0"/>
+            <wp:extent cx="6361430" cy="4568190"/>
+            <wp:effectExtent l="0" t="0" r="1270" b="3810"/>
             <wp:wrapTopAndBottom/>
-            <wp:docPr id="9" name="Immagine 9" descr="E:\GITHUB\DynamiCal\WIP\Casi Uso\GestioneEvento.png"/>
+            <wp:docPr id="9" name="Immagine 9"/>
             <wp:cNvGraphicFramePr>
               <a:graphicFrameLocks xmlns:a="http://schemas.openxmlformats.org/drawingml/2006/main" noChangeAspect="1"/>
             </wp:cNvGraphicFramePr>
@@ -3256,7 +3256,6 @@
                         </a:ext>
                       </a:extLst>
                     </a:blip>
-                    <a:srcRect/>
                     <a:stretch>
                       <a:fillRect/>
                     </a:stretch>
@@ -3264,7 +3263,7 @@
                   <pic:spPr bwMode="auto">
                     <a:xfrm>
                       <a:off x="0" y="0"/>
-                      <a:ext cx="6361935" cy="4667250"/>
+                      <a:ext cx="6361430" cy="4568190"/>
                     </a:xfrm>
                     <a:prstGeom prst="rect">
                       <a:avLst/>
@@ -3317,129 +3316,6 @@
           <w:u w:val="single"/>
         </w:rPr>
       </w:pPr>
-    </w:p>
-    <w:p>
-      <w:pPr>
-        <w:spacing w:after="0"/>
-        <w:jc w:val="center"/>
-        <w:rPr>
-          <w:rFonts w:ascii="HelveticaNeueLT Std Thin" w:hAnsi="HelveticaNeueLT Std Thin"/>
-          <w:b/>
-          <w:u w:val="single"/>
-        </w:rPr>
-      </w:pPr>
-    </w:p>
-    <w:p>
-      <w:pPr>
-        <w:spacing w:after="0"/>
-      </w:pPr>
-    </w:p>
-    <w:p>
-      <w:pPr>
-        <w:spacing w:after="0"/>
-      </w:pPr>
-    </w:p>
-    <w:p>
-      <w:pPr>
-        <w:spacing w:after="0"/>
-      </w:pPr>
-    </w:p>
-    <w:p>
-      <w:pPr>
-        <w:spacing w:after="0"/>
-      </w:pPr>
-    </w:p>
-    <w:p>
-      <w:pPr>
-        <w:spacing w:after="0"/>
-      </w:pPr>
-    </w:p>
-    <w:p>
-      <w:pPr>
-        <w:spacing w:after="0"/>
-      </w:pPr>
-      <w:r>
-        <w:t>Caso d’uso relativo alla gestione di un modello d’evento (creazione, eliminazione).</w:t>
-      </w:r>
-    </w:p>
-    <w:p>
-      <w:pPr>
-        <w:spacing w:after="0"/>
-      </w:pPr>
-    </w:p>
-    <w:p>
-      <w:pPr>
-        <w:spacing w:after="0"/>
-      </w:pPr>
-    </w:p>
-    <w:p>
-      <w:pPr>
-        <w:spacing w:after="0"/>
-      </w:pPr>
-    </w:p>
-    <w:p>
-      <w:pPr>
-        <w:spacing w:after="0"/>
-      </w:pPr>
-    </w:p>
-    <w:p>
-      <w:pPr>
-        <w:spacing w:after="0"/>
-      </w:pPr>
-    </w:p>
-    <w:p>
-      <w:pPr>
-        <w:spacing w:after="0"/>
-      </w:pPr>
-    </w:p>
-    <w:p>
-      <w:pPr>
-        <w:spacing w:after="0"/>
-      </w:pPr>
-    </w:p>
-    <w:p>
-      <w:pPr>
-        <w:spacing w:after="0"/>
-      </w:pPr>
-    </w:p>
-    <w:p>
-      <w:pPr>
-        <w:spacing w:after="0"/>
-      </w:pPr>
-    </w:p>
-    <w:p>
-      <w:pPr>
-        <w:spacing w:after="0"/>
-      </w:pPr>
-    </w:p>
-    <w:p>
-      <w:pPr>
-        <w:spacing w:after="0"/>
-      </w:pPr>
-    </w:p>
-    <w:p>
-      <w:pPr>
-        <w:spacing w:after="0"/>
-      </w:pPr>
-    </w:p>
-    <w:p>
-      <w:pPr>
-        <w:spacing w:after="0"/>
-      </w:pPr>
-    </w:p>
-    <w:p>
-      <w:pPr>
-        <w:spacing w:after="0"/>
-      </w:pPr>
-    </w:p>
-    <w:p>
-      <w:pPr>
-        <w:spacing w:after="0"/>
-        <w:jc w:val="right"/>
-      </w:pPr>
-      <w:r>
-        <w:t>Caso d’uso relativo</w:t>
-      </w:r>
       <w:r>
         <w:rPr>
           <w:noProof/>
@@ -3447,19 +3323,20 @@
           <w:szCs w:val="24"/>
           <w:lang w:eastAsia="it-IT"/>
         </w:rPr>
+        <w:lastRenderedPageBreak/>
         <w:drawing>
-          <wp:anchor distT="0" distB="0" distL="114300" distR="114300" simplePos="0" relativeHeight="251659776" behindDoc="0" locked="0" layoutInCell="1" allowOverlap="1" wp14:anchorId="0CA41ED1" wp14:editId="357D9D1B">
-            <wp:simplePos x="6400800" y="723900"/>
+          <wp:anchor distT="0" distB="0" distL="114300" distR="114300" simplePos="0" relativeHeight="251656704" behindDoc="0" locked="0" layoutInCell="1" allowOverlap="1" wp14:anchorId="13E3A8B6" wp14:editId="6FE6BFDE">
+            <wp:simplePos x="0" y="0"/>
             <wp:positionH relativeFrom="margin">
-              <wp:align>right</wp:align>
+              <wp:posOffset>-4445</wp:posOffset>
             </wp:positionH>
             <wp:positionV relativeFrom="margin">
-              <wp:align>bottom</wp:align>
+              <wp:posOffset>59055</wp:posOffset>
             </wp:positionV>
-            <wp:extent cx="6038850" cy="2939415"/>
-            <wp:effectExtent l="0" t="0" r="0" b="0"/>
+            <wp:extent cx="5819140" cy="3060065"/>
+            <wp:effectExtent l="0" t="0" r="0" b="6985"/>
             <wp:wrapSquare wrapText="bothSides"/>
-            <wp:docPr id="13" name="Immagine 13" descr="E:\GITHUB\DynamiCal\WIP\Casi Uso\GestioneCalendario.png"/>
+            <wp:docPr id="15" name="Immagine 15"/>
             <wp:cNvGraphicFramePr>
               <a:graphicFrameLocks xmlns:a="http://schemas.openxmlformats.org/drawingml/2006/main" noChangeAspect="1"/>
             </wp:cNvGraphicFramePr>
@@ -3467,7 +3344,7 @@
               <a:graphicData uri="http://schemas.openxmlformats.org/drawingml/2006/picture">
                 <pic:pic xmlns:pic="http://schemas.openxmlformats.org/drawingml/2006/picture">
                   <pic:nvPicPr>
-                    <pic:cNvPr id="0" name="Picture 6" descr="E:\GITHUB\DynamiCal\WIP\Casi Uso\GestioneCalendario.png"/>
+                    <pic:cNvPr id="0" name="Picture 8" descr="E:\GITHUB\DynamiCal\WIP\Casi Uso\GestioneModelloEvento.png"/>
                     <pic:cNvPicPr>
                       <a:picLocks noChangeAspect="1" noChangeArrowheads="1"/>
                     </pic:cNvPicPr>
@@ -3480,7 +3357,6 @@
                         </a:ext>
                       </a:extLst>
                     </a:blip>
-                    <a:srcRect/>
                     <a:stretch>
                       <a:fillRect/>
                     </a:stretch>
@@ -3488,7 +3364,7 @@
                   <pic:spPr bwMode="auto">
                     <a:xfrm>
                       <a:off x="0" y="0"/>
-                      <a:ext cx="6044518" cy="2942115"/>
+                      <a:ext cx="5819140" cy="3060065"/>
                     </a:xfrm>
                     <a:prstGeom prst="rect">
                       <a:avLst/>
@@ -3510,6 +3386,90 @@
           </wp:anchor>
         </w:drawing>
       </w:r>
+    </w:p>
+    <w:p>
+      <w:pPr>
+        <w:spacing w:after="0"/>
+        <w:jc w:val="center"/>
+        <w:rPr>
+          <w:rFonts w:ascii="HelveticaNeueLT Std Thin" w:hAnsi="HelveticaNeueLT Std Thin"/>
+          <w:b/>
+          <w:u w:val="single"/>
+        </w:rPr>
+      </w:pPr>
+    </w:p>
+    <w:p>
+      <w:pPr>
+        <w:spacing w:after="0"/>
+      </w:pPr>
+    </w:p>
+    <w:p>
+      <w:pPr>
+        <w:spacing w:after="0"/>
+      </w:pPr>
+    </w:p>
+    <w:p>
+      <w:pPr>
+        <w:spacing w:after="0"/>
+      </w:pPr>
+    </w:p>
+    <w:p>
+      <w:pPr>
+        <w:spacing w:after="0"/>
+      </w:pPr>
+    </w:p>
+    <w:p>
+      <w:pPr>
+        <w:spacing w:after="0"/>
+      </w:pPr>
+    </w:p>
+    <w:p>
+      <w:pPr>
+        <w:spacing w:after="0"/>
+      </w:pPr>
+      <w:r>
+        <w:t>Caso d’uso relativo alla gestione di un modello d’evento (creazione, eliminazione).</w:t>
+      </w:r>
+    </w:p>
+    <w:p>
+      <w:pPr>
+        <w:spacing w:after="0"/>
+      </w:pPr>
+    </w:p>
+    <w:p>
+      <w:pPr>
+        <w:spacing w:after="0"/>
+      </w:pPr>
+    </w:p>
+    <w:p>
+      <w:pPr>
+        <w:spacing w:after="0"/>
+      </w:pPr>
+    </w:p>
+    <w:p>
+      <w:pPr>
+        <w:spacing w:after="0"/>
+      </w:pPr>
+    </w:p>
+    <w:p>
+      <w:pPr>
+        <w:spacing w:after="0"/>
+      </w:pPr>
+    </w:p>
+    <w:p>
+      <w:pPr>
+        <w:spacing w:after="0"/>
+      </w:pPr>
+    </w:p>
+    <w:p>
+      <w:pPr>
+        <w:spacing w:after="0"/>
+      </w:pPr>
+    </w:p>
+    <w:p>
+      <w:pPr>
+        <w:spacing w:after="0"/>
+      </w:pPr>
       <w:r>
         <w:rPr>
           <w:noProof/>
@@ -3518,18 +3478,18 @@
           <w:lang w:eastAsia="it-IT"/>
         </w:rPr>
         <w:drawing>
-          <wp:anchor distT="0" distB="0" distL="114300" distR="114300" simplePos="0" relativeHeight="251658752" behindDoc="0" locked="0" layoutInCell="1" allowOverlap="1" wp14:anchorId="13E3A8B6" wp14:editId="2F00EB81">
-            <wp:simplePos x="2743200" y="723900"/>
+          <wp:anchor distT="0" distB="0" distL="114300" distR="114300" simplePos="0" relativeHeight="251658752" behindDoc="0" locked="0" layoutInCell="1" allowOverlap="1" wp14:anchorId="0CA41ED1" wp14:editId="32098119">
+            <wp:simplePos x="0" y="0"/>
             <wp:positionH relativeFrom="margin">
-              <wp:align>left</wp:align>
+              <wp:posOffset>3034030</wp:posOffset>
             </wp:positionH>
             <wp:positionV relativeFrom="margin">
-              <wp:align>top</wp:align>
+              <wp:posOffset>3213100</wp:posOffset>
             </wp:positionV>
-            <wp:extent cx="5819140" cy="3171825"/>
+            <wp:extent cx="6043930" cy="2884805"/>
             <wp:effectExtent l="0" t="0" r="0" b="0"/>
             <wp:wrapSquare wrapText="bothSides"/>
-            <wp:docPr id="15" name="Immagine 15" descr="E:\GITHUB\DynamiCal\WIP\Casi Uso\GestioneModelloEvento.png"/>
+            <wp:docPr id="13" name="Immagine 13"/>
             <wp:cNvGraphicFramePr>
               <a:graphicFrameLocks xmlns:a="http://schemas.openxmlformats.org/drawingml/2006/main" noChangeAspect="1"/>
             </wp:cNvGraphicFramePr>
@@ -3537,7 +3497,7 @@
               <a:graphicData uri="http://schemas.openxmlformats.org/drawingml/2006/picture">
                 <pic:pic xmlns:pic="http://schemas.openxmlformats.org/drawingml/2006/picture">
                   <pic:nvPicPr>
-                    <pic:cNvPr id="0" name="Picture 8" descr="E:\GITHUB\DynamiCal\WIP\Casi Uso\GestioneModelloEvento.png"/>
+                    <pic:cNvPr id="0" name="Picture 6" descr="E:\GITHUB\DynamiCal\WIP\Casi Uso\GestioneCalendario.png"/>
                     <pic:cNvPicPr>
                       <a:picLocks noChangeAspect="1" noChangeArrowheads="1"/>
                     </pic:cNvPicPr>
@@ -3550,7 +3510,6 @@
                         </a:ext>
                       </a:extLst>
                     </a:blip>
-                    <a:srcRect/>
                     <a:stretch>
                       <a:fillRect/>
                     </a:stretch>
@@ -3558,7 +3517,7 @@
                   <pic:spPr bwMode="auto">
                     <a:xfrm>
                       <a:off x="0" y="0"/>
-                      <a:ext cx="5819705" cy="3171825"/>
+                      <a:ext cx="6043930" cy="2884805"/>
                     </a:xfrm>
                     <a:prstGeom prst="rect">
                       <a:avLst/>
@@ -3580,8 +3539,44 @@
           </wp:anchor>
         </w:drawing>
       </w:r>
-      <w:r>
-        <w:t xml:space="preserve"> alla gestione di un calendario (creazione, modifica, eliminazione).</w:t>
+    </w:p>
+    <w:p>
+      <w:pPr>
+        <w:spacing w:after="0"/>
+      </w:pPr>
+    </w:p>
+    <w:p>
+      <w:pPr>
+        <w:spacing w:after="0"/>
+      </w:pPr>
+    </w:p>
+    <w:p>
+      <w:pPr>
+        <w:spacing w:after="0"/>
+      </w:pPr>
+    </w:p>
+    <w:p>
+      <w:pPr>
+        <w:spacing w:after="0"/>
+      </w:pPr>
+    </w:p>
+    <w:p>
+      <w:pPr>
+        <w:spacing w:after="0"/>
+      </w:pPr>
+    </w:p>
+    <w:p>
+      <w:pPr>
+        <w:spacing w:after="0"/>
+      </w:pPr>
+    </w:p>
+    <w:p>
+      <w:pPr>
+        <w:spacing w:after="0"/>
+        <w:jc w:val="right"/>
+      </w:pPr>
+      <w:r>
+        <w:t>Caso d’uso relativo alla gestione di un calendario (creazione, modifica, eliminazione).</w:t>
       </w:r>
       <w:r>
         <w:br w:type="page"/>
@@ -3715,10 +3710,10 @@
                 <w:lang w:eastAsia="it-IT"/>
               </w:rPr>
               <w:drawing>
-                <wp:inline distT="0" distB="0" distL="0" distR="0" wp14:anchorId="526E560F" wp14:editId="51576D68">
-                  <wp:extent cx="3648075" cy="2693561"/>
-                  <wp:effectExtent l="0" t="0" r="0" b="0"/>
-                  <wp:docPr id="21" name="Immagine 21" descr="C:\Users\Tommaso\AppData\Local\Microsoft\Windows\INetCache\Content.Word\GestioneEvento.png"/>
+                <wp:inline distT="0" distB="0" distL="0" distR="0" wp14:anchorId="526E560F" wp14:editId="7AE64086">
+                  <wp:extent cx="3790950" cy="2740445"/>
+                  <wp:effectExtent l="0" t="0" r="0" b="3175"/>
+                  <wp:docPr id="21" name="Immagine 21"/>
                   <wp:cNvGraphicFramePr>
                     <a:graphicFrameLocks xmlns:a="http://schemas.openxmlformats.org/drawingml/2006/main" noChangeAspect="1"/>
                   </wp:cNvGraphicFramePr>
@@ -3739,7 +3734,6 @@
                               </a:ext>
                             </a:extLst>
                           </a:blip>
-                          <a:srcRect/>
                           <a:stretch>
                             <a:fillRect/>
                           </a:stretch>
@@ -3747,7 +3741,7 @@
                         <pic:spPr bwMode="auto">
                           <a:xfrm>
                             <a:off x="0" y="0"/>
-                            <a:ext cx="3832680" cy="2829865"/>
+                            <a:ext cx="3803389" cy="2749437"/>
                           </a:xfrm>
                           <a:prstGeom prst="rect">
                             <a:avLst/>
@@ -4311,6 +4305,8 @@
           <w:szCs w:val="24"/>
         </w:rPr>
       </w:pPr>
+      <w:bookmarkStart w:id="0" w:name="_GoBack"/>
+      <w:bookmarkEnd w:id="0"/>
     </w:p>
     <w:tbl>
       <w:tblPr>
@@ -4429,30 +4425,47 @@
                 <w:noProof/>
                 <w:lang w:eastAsia="it-IT"/>
               </w:rPr>
-              <w:pict w14:anchorId="31D53235">
-                <v:shapetype id="_x0000_t75" coordsize="21600,21600" o:spt="75" o:preferrelative="t" path="m@4@5l@4@11@9@11@9@5xe" filled="f" stroked="f">
-                  <v:stroke joinstyle="miter"/>
-                  <v:formulas>
-                    <v:f eqn="if lineDrawn pixelLineWidth 0"/>
-                    <v:f eqn="sum @0 1 0"/>
-                    <v:f eqn="sum 0 0 @1"/>
-                    <v:f eqn="prod @2 1 2"/>
-                    <v:f eqn="prod @3 21600 pixelWidth"/>
-                    <v:f eqn="prod @3 21600 pixelHeight"/>
-                    <v:f eqn="sum @0 0 1"/>
-                    <v:f eqn="prod @6 1 2"/>
-                    <v:f eqn="prod @7 21600 pixelWidth"/>
-                    <v:f eqn="sum @8 21600 0"/>
-                    <v:f eqn="prod @7 21600 pixelHeight"/>
-                    <v:f eqn="sum @10 21600 0"/>
-                  </v:formulas>
-                  <v:path o:extrusionok="f" gradientshapeok="t" o:connecttype="rect"/>
-                  <o:lock v:ext="edit" aspectratio="t"/>
-                </v:shapetype>
-                <v:shape id="_x0000_i1025" type="#_x0000_t75" style="width:311.25pt;height:151.5pt">
-                  <v:imagedata r:id="rId15" o:title="GestioneCalendario"/>
-                </v:shape>
-              </w:pict>
+              <w:drawing>
+                <wp:inline distT="0" distB="0" distL="0" distR="0" wp14:anchorId="425C866E" wp14:editId="0A8B49CC">
+                  <wp:extent cx="4191000" cy="1940539"/>
+                  <wp:effectExtent l="0" t="0" r="0" b="3175"/>
+                  <wp:docPr id="7" name="Immagine 7"/>
+                  <wp:cNvGraphicFramePr>
+                    <a:graphicFrameLocks xmlns:a="http://schemas.openxmlformats.org/drawingml/2006/main" noChangeAspect="1"/>
+                  </wp:cNvGraphicFramePr>
+                  <a:graphic xmlns:a="http://schemas.openxmlformats.org/drawingml/2006/main">
+                    <a:graphicData uri="http://schemas.openxmlformats.org/drawingml/2006/picture">
+                      <pic:pic xmlns:pic="http://schemas.openxmlformats.org/drawingml/2006/picture">
+                        <pic:nvPicPr>
+                          <pic:cNvPr id="7" name="GestioneCalendario_2.png"/>
+                          <pic:cNvPicPr/>
+                        </pic:nvPicPr>
+                        <pic:blipFill>
+                          <a:blip r:embed="rId15">
+                            <a:extLst>
+                              <a:ext uri="{28A0092B-C50C-407E-A947-70E740481C1C}">
+                                <a14:useLocalDpi xmlns:a14="http://schemas.microsoft.com/office/drawing/2010/main" val="0"/>
+                              </a:ext>
+                            </a:extLst>
+                          </a:blip>
+                          <a:stretch>
+                            <a:fillRect/>
+                          </a:stretch>
+                        </pic:blipFill>
+                        <pic:spPr>
+                          <a:xfrm>
+                            <a:off x="0" y="0"/>
+                            <a:ext cx="4231203" cy="1959154"/>
+                          </a:xfrm>
+                          <a:prstGeom prst="rect">
+                            <a:avLst/>
+                          </a:prstGeom>
+                        </pic:spPr>
+                      </pic:pic>
+                    </a:graphicData>
+                  </a:graphic>
+                </wp:inline>
+              </w:drawing>
             </w:r>
           </w:p>
         </w:tc>
@@ -4818,11 +4831,47 @@
                 <w:noProof/>
                 <w:lang w:eastAsia="it-IT"/>
               </w:rPr>
-              <w:pict w14:anchorId="314C441D">
-                <v:shape id="_x0000_i1026" type="#_x0000_t75" style="width:321.75pt;height:174.75pt">
-                  <v:imagedata r:id="rId16" o:title="GestioneModelloEvento"/>
-                </v:shape>
-              </w:pict>
+              <w:drawing>
+                <wp:inline distT="0" distB="0" distL="0" distR="0" wp14:anchorId="5C7E7181" wp14:editId="109C0894">
+                  <wp:extent cx="4033104" cy="2076450"/>
+                  <wp:effectExtent l="0" t="0" r="5715" b="0"/>
+                  <wp:docPr id="8" name="Immagine 8"/>
+                  <wp:cNvGraphicFramePr>
+                    <a:graphicFrameLocks xmlns:a="http://schemas.openxmlformats.org/drawingml/2006/main" noChangeAspect="1"/>
+                  </wp:cNvGraphicFramePr>
+                  <a:graphic xmlns:a="http://schemas.openxmlformats.org/drawingml/2006/main">
+                    <a:graphicData uri="http://schemas.openxmlformats.org/drawingml/2006/picture">
+                      <pic:pic xmlns:pic="http://schemas.openxmlformats.org/drawingml/2006/picture">
+                        <pic:nvPicPr>
+                          <pic:cNvPr id="8" name="GestioneModelloEvento_2.png"/>
+                          <pic:cNvPicPr/>
+                        </pic:nvPicPr>
+                        <pic:blipFill>
+                          <a:blip r:embed="rId16">
+                            <a:extLst>
+                              <a:ext uri="{28A0092B-C50C-407E-A947-70E740481C1C}">
+                                <a14:useLocalDpi xmlns:a14="http://schemas.microsoft.com/office/drawing/2010/main" val="0"/>
+                              </a:ext>
+                            </a:extLst>
+                          </a:blip>
+                          <a:stretch>
+                            <a:fillRect/>
+                          </a:stretch>
+                        </pic:blipFill>
+                        <pic:spPr>
+                          <a:xfrm>
+                            <a:off x="0" y="0"/>
+                            <a:ext cx="4051525" cy="2085934"/>
+                          </a:xfrm>
+                          <a:prstGeom prst="rect">
+                            <a:avLst/>
+                          </a:prstGeom>
+                        </pic:spPr>
+                      </pic:pic>
+                    </a:graphicData>
+                  </a:graphic>
+                </wp:inline>
+              </w:drawing>
             </w:r>
           </w:p>
         </w:tc>
@@ -5728,8 +5777,6 @@
       <w:r>
         <w:br w:type="page"/>
       </w:r>
-      <w:bookmarkStart w:id="0" w:name="_GoBack"/>
-      <w:bookmarkEnd w:id="0"/>
     </w:p>
     <w:p>
       <w:pPr>
@@ -6756,7 +6803,7 @@
                                   <w:noProof/>
                                   <w:color w:val="C0504D" w:themeColor="accent2"/>
                                 </w:rPr>
-                                <w:t>20</w:t>
+                                <w:t>8</w:t>
                               </w:r>
                               <w:r>
                                 <w:rPr>
@@ -6811,7 +6858,7 @@
                             <w:noProof/>
                             <w:color w:val="C0504D" w:themeColor="accent2"/>
                           </w:rPr>
-                          <w:t>20</w:t>
+                          <w:t>8</w:t>
                         </w:r>
                         <w:r>
                           <w:rPr>
@@ -11328,7 +11375,7 @@
 </file>
 
 <file path=customXml/itemProps1.xml><?xml version="1.0" encoding="utf-8"?>
-<ds:datastoreItem xmlns:ds="http://schemas.openxmlformats.org/officeDocument/2006/customXml" ds:itemID="{FFE2E7AC-5ABA-44DC-BC1E-33C5DB431C14}">
+<ds:datastoreItem xmlns:ds="http://schemas.openxmlformats.org/officeDocument/2006/customXml" ds:itemID="{8AEDDED6-D76A-486C-BA14-6FDE3D637FF1}">
   <ds:schemaRefs>
     <ds:schemaRef ds:uri="http://schemas.openxmlformats.org/officeDocument/2006/bibliography"/>
   </ds:schemaRefs>

</xml_diff>

<commit_message>
Tolto "Elimina Evento" dal CU Gestione Calendario
</commit_message>
<xml_diff>
--- a/WIP/relazione.docx
+++ b/WIP/relazione.docx
@@ -1,6 +1,6 @@
 
 <file path=word/document.xml><?xml version="1.0" encoding="utf-8"?>
-<w:document xmlns:wpc="http://schemas.microsoft.com/office/word/2010/wordprocessingCanvas" xmlns:mc="http://schemas.openxmlformats.org/markup-compatibility/2006" xmlns:o="urn:schemas-microsoft-com:office:office" xmlns:r="http://schemas.openxmlformats.org/officeDocument/2006/relationships" xmlns:m="http://schemas.openxmlformats.org/officeDocument/2006/math" xmlns:v="urn:schemas-microsoft-com:vml" xmlns:wp14="http://schemas.microsoft.com/office/word/2010/wordprocessingDrawing" xmlns:wp="http://schemas.openxmlformats.org/drawingml/2006/wordprocessingDrawing" xmlns:w10="urn:schemas-microsoft-com:office:word" xmlns:w="http://schemas.openxmlformats.org/wordprocessingml/2006/main" xmlns:w14="http://schemas.microsoft.com/office/word/2010/wordml" xmlns:w15="http://schemas.microsoft.com/office/word/2012/wordml" xmlns:wpg="http://schemas.microsoft.com/office/word/2010/wordprocessingGroup" xmlns:wpi="http://schemas.microsoft.com/office/word/2010/wordprocessingInk" xmlns:wne="http://schemas.microsoft.com/office/word/2006/wordml" xmlns:wps="http://schemas.microsoft.com/office/word/2010/wordprocessingShape" mc:Ignorable="w14 w15 wp14">
+<w:document xmlns:wpc="http://schemas.microsoft.com/office/word/2010/wordprocessingCanvas" xmlns:mc="http://schemas.openxmlformats.org/markup-compatibility/2006" xmlns:o="urn:schemas-microsoft-com:office:office" xmlns:r="http://schemas.openxmlformats.org/officeDocument/2006/relationships" xmlns:m="http://schemas.openxmlformats.org/officeDocument/2006/math" xmlns:v="urn:schemas-microsoft-com:vml" xmlns:wp14="http://schemas.microsoft.com/office/word/2010/wordprocessingDrawing" xmlns:wp="http://schemas.openxmlformats.org/drawingml/2006/wordprocessingDrawing" xmlns:w10="urn:schemas-microsoft-com:office:word" xmlns:w="http://schemas.openxmlformats.org/wordprocessingml/2006/main" xmlns:w14="http://schemas.microsoft.com/office/word/2010/wordml" xmlns:wpg="http://schemas.microsoft.com/office/word/2010/wordprocessingGroup" xmlns:wpi="http://schemas.microsoft.com/office/word/2010/wordprocessingInk" xmlns:wne="http://schemas.microsoft.com/office/word/2006/wordml" xmlns:wps="http://schemas.microsoft.com/office/word/2010/wordprocessingShape" mc:Ignorable="w14 wp14">
   <w:body>
     <w:sdt>
       <w:sdtPr>
@@ -286,6 +286,7 @@
                                           <w:lang w:val="en-US"/>
                                         </w:rPr>
                                       </w:pPr>
+                                      <w:proofErr w:type="spellStart"/>
                                       <w:r>
                                         <w:rPr>
                                           <w:rFonts w:asciiTheme="majorHAnsi" w:eastAsiaTheme="majorEastAsia" w:hAnsiTheme="majorHAnsi" w:cstheme="majorBidi"/>
@@ -296,6 +297,7 @@
                                         </w:rPr>
                                         <w:t>DynamiCal</w:t>
                                       </w:r>
+                                      <w:proofErr w:type="spellEnd"/>
                                     </w:p>
                                   </w:sdtContent>
                                 </w:sdt>
@@ -362,7 +364,7 @@
                   </wp:anchor>
                 </w:drawing>
               </mc:Choice>
-              <mc:Fallback>
+              <mc:Fallback xmlns:w15="http://schemas.microsoft.com/office/word/2012/wordml">
                 <w:pict>
                   <v:group w14:anchorId="1537632C" id="Gruppo 119" o:spid="_x0000_s1026" style="position:absolute;margin-left:0;margin-top:0;width:539.6pt;height:719.9pt;z-index:-251665920;mso-width-percent:882;mso-height-percent:909;mso-position-horizontal:center;mso-position-horizontal-relative:page;mso-position-vertical:center;mso-position-vertical-relative:page;mso-width-percent:882;mso-height-percent:909" coordsize="68580,92717" o:gfxdata="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">
                     <v:rect id="Rettangolo 120" o:spid="_x0000_s1027" style="position:absolute;top:73152;width:68580;height:1431;visibility:visible;mso-wrap-style:square;v-text-anchor:middle" o:gfxdata="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" fillcolor="#4f81bd [3204]" stroked="f" strokeweight="2pt"/>
@@ -598,7 +600,7 @@
                         </pic:cNvPicPr>
                       </pic:nvPicPr>
                       <pic:blipFill>
-                        <a:blip r:embed="rId8" cstate="print">
+                        <a:blip r:embed="rId9" cstate="print">
                           <a:extLst>
                             <a:ext uri="{28A0092B-C50C-407E-A947-70E740481C1C}">
                               <a14:useLocalDpi xmlns:a14="http://schemas.microsoft.com/office/drawing/2010/main" val="0"/>
@@ -803,7 +805,15 @@
         <w:t xml:space="preserve"> descritta</w:t>
       </w:r>
       <w:r>
-        <w:t xml:space="preserve"> da un nome e da un tipo (stringa/numero/boolean/data) e può contenere un valore (dello stesso tipo del suo tipo). Una voce può contenere un </w:t>
+        <w:t xml:space="preserve"> da un nome e da un tipo (stringa/numero/</w:t>
+      </w:r>
+      <w:proofErr w:type="spellStart"/>
+      <w:r>
+        <w:t>boolean</w:t>
+      </w:r>
+      <w:proofErr w:type="spellEnd"/>
+      <w:r>
+        <w:t xml:space="preserve">/data) e può contenere un valore (dello stesso tipo del suo tipo). Una voce può contenere un </w:t>
       </w:r>
       <w:r>
         <w:t>valore solo se non appartiene a</w:t>
@@ -899,7 +909,7 @@
           <w:numId w:val="2"/>
         </w:numPr>
         <w:sectPr>
-          <w:footerReference w:type="default" r:id="rId9"/>
+          <w:footerReference w:type="default" r:id="rId10"/>
           <w:pgSz w:w="16838" w:h="11906" w:orient="landscape"/>
           <w:pgMar w:top="1134" w:right="1134" w:bottom="1077" w:left="1417" w:header="708" w:footer="708" w:gutter="0"/>
           <w:pgNumType w:start="0"/>
@@ -2866,7 +2876,23 @@
                 <w:sz w:val="24"/>
                 <w:szCs w:val="24"/>
               </w:rPr>
-              <w:t>Rappresenta il tipo di dato modellato da una Voce. Può essere testuale, numerico, boolean o una data.</w:t>
+              <w:t xml:space="preserve">Rappresenta il tipo di dato modellato da una Voce. Può essere testuale, numerico, </w:t>
+            </w:r>
+            <w:proofErr w:type="spellStart"/>
+            <w:r>
+              <w:rPr>
+                <w:sz w:val="24"/>
+                <w:szCs w:val="24"/>
+              </w:rPr>
+              <w:t>boolean</w:t>
+            </w:r>
+            <w:proofErr w:type="spellEnd"/>
+            <w:r>
+              <w:rPr>
+                <w:sz w:val="24"/>
+                <w:szCs w:val="24"/>
+              </w:rPr>
+              <w:t xml:space="preserve"> o una data.</w:t>
             </w:r>
           </w:p>
         </w:tc>
@@ -3193,7 +3219,7 @@
           <w:szCs w:val="24"/>
         </w:rPr>
         <w:sectPr>
-          <w:footerReference w:type="first" r:id="rId10"/>
+          <w:footerReference w:type="first" r:id="rId11"/>
           <w:pgSz w:w="16838" w:h="11906" w:orient="landscape"/>
           <w:pgMar w:top="1134" w:right="1134" w:bottom="1134" w:left="1417" w:header="708" w:footer="708" w:gutter="0"/>
           <w:cols w:num="2" w:space="708"/>
@@ -3249,7 +3275,7 @@
                     </pic:cNvPicPr>
                   </pic:nvPicPr>
                   <pic:blipFill>
-                    <a:blip r:embed="rId11">
+                    <a:blip r:embed="rId12">
                       <a:extLst>
                         <a:ext uri="{28A0092B-C50C-407E-A947-70E740481C1C}">
                           <a14:useLocalDpi xmlns:a14="http://schemas.microsoft.com/office/drawing/2010/main" val="0"/>
@@ -3350,7 +3376,7 @@
                     </pic:cNvPicPr>
                   </pic:nvPicPr>
                   <pic:blipFill>
-                    <a:blip r:embed="rId12">
+                    <a:blip r:embed="rId13">
                       <a:extLst>
                         <a:ext uri="{28A0092B-C50C-407E-A947-70E740481C1C}">
                           <a14:useLocalDpi xmlns:a14="http://schemas.microsoft.com/office/drawing/2010/main" val="0"/>
@@ -3478,18 +3504,18 @@
           <w:lang w:eastAsia="it-IT"/>
         </w:rPr>
         <w:drawing>
-          <wp:anchor distT="0" distB="0" distL="114300" distR="114300" simplePos="0" relativeHeight="251658752" behindDoc="0" locked="0" layoutInCell="1" allowOverlap="1" wp14:anchorId="0CA41ED1" wp14:editId="32098119">
-            <wp:simplePos x="0" y="0"/>
+          <wp:anchor distT="0" distB="0" distL="114300" distR="114300" simplePos="0" relativeHeight="251665920" behindDoc="0" locked="0" layoutInCell="1" allowOverlap="1" wp14:anchorId="04517D18" wp14:editId="65760EFA">
+            <wp:simplePos x="6829425" y="3829050"/>
             <wp:positionH relativeFrom="margin">
-              <wp:posOffset>3034030</wp:posOffset>
+              <wp:align>right</wp:align>
             </wp:positionH>
             <wp:positionV relativeFrom="margin">
-              <wp:posOffset>3213100</wp:posOffset>
+              <wp:align>bottom</wp:align>
             </wp:positionV>
-            <wp:extent cx="6043930" cy="2884805"/>
-            <wp:effectExtent l="0" t="0" r="0" b="0"/>
+            <wp:extent cx="5972175" cy="2906395"/>
+            <wp:effectExtent l="0" t="0" r="0" b="8255"/>
             <wp:wrapSquare wrapText="bothSides"/>
-            <wp:docPr id="13" name="Immagine 13"/>
+            <wp:docPr id="18" name="Immagine 18" descr="E:\GITHUB\DynamiCal\WIP\Casi Uso\GestioneCalendario.png"/>
             <wp:cNvGraphicFramePr>
               <a:graphicFrameLocks xmlns:a="http://schemas.openxmlformats.org/drawingml/2006/main" noChangeAspect="1"/>
             </wp:cNvGraphicFramePr>
@@ -3497,19 +3523,20 @@
               <a:graphicData uri="http://schemas.openxmlformats.org/drawingml/2006/picture">
                 <pic:pic xmlns:pic="http://schemas.openxmlformats.org/drawingml/2006/picture">
                   <pic:nvPicPr>
-                    <pic:cNvPr id="0" name="Picture 6" descr="E:\GITHUB\DynamiCal\WIP\Casi Uso\GestioneCalendario.png"/>
+                    <pic:cNvPr id="0" name="Picture 2" descr="E:\GITHUB\DynamiCal\WIP\Casi Uso\GestioneCalendario.png"/>
                     <pic:cNvPicPr>
                       <a:picLocks noChangeAspect="1" noChangeArrowheads="1"/>
                     </pic:cNvPicPr>
                   </pic:nvPicPr>
                   <pic:blipFill>
-                    <a:blip r:embed="rId13">
+                    <a:blip r:embed="rId14">
                       <a:extLst>
                         <a:ext uri="{28A0092B-C50C-407E-A947-70E740481C1C}">
                           <a14:useLocalDpi xmlns:a14="http://schemas.microsoft.com/office/drawing/2010/main" val="0"/>
                         </a:ext>
                       </a:extLst>
                     </a:blip>
+                    <a:srcRect/>
                     <a:stretch>
                       <a:fillRect/>
                     </a:stretch>
@@ -3517,7 +3544,7 @@
                   <pic:spPr bwMode="auto">
                     <a:xfrm>
                       <a:off x="0" y="0"/>
-                      <a:ext cx="6043930" cy="2884805"/>
+                      <a:ext cx="5980914" cy="2911258"/>
                     </a:xfrm>
                     <a:prstGeom prst="rect">
                       <a:avLst/>
@@ -3727,7 +3754,7 @@
                           </pic:cNvPicPr>
                         </pic:nvPicPr>
                         <pic:blipFill>
-                          <a:blip r:embed="rId14">
+                          <a:blip r:embed="rId15">
                             <a:extLst>
                               <a:ext uri="{28A0092B-C50C-407E-A947-70E740481C1C}">
                                 <a14:useLocalDpi xmlns:a14="http://schemas.microsoft.com/office/drawing/2010/main" val="0"/>
@@ -3837,12 +3864,14 @@
                 <w:b/>
               </w:rPr>
             </w:pPr>
+            <w:proofErr w:type="spellStart"/>
             <w:r>
               <w:rPr>
                 <w:b/>
               </w:rPr>
               <w:t>Postcondizioni</w:t>
             </w:r>
+            <w:proofErr w:type="spellEnd"/>
           </w:p>
         </w:tc>
         <w:tc>
@@ -4305,8 +4334,6 @@
           <w:szCs w:val="24"/>
         </w:rPr>
       </w:pPr>
-      <w:bookmarkStart w:id="0" w:name="_GoBack"/>
-      <w:bookmarkEnd w:id="0"/>
     </w:p>
     <w:tbl>
       <w:tblPr>
@@ -4408,7 +4435,15 @@
               <w:rPr>
                 <w:b/>
               </w:rPr>
-              <w:t>Relazioni</w:t>
+              <w:t>Relazi</w:t>
+            </w:r>
+            <w:bookmarkStart w:id="0" w:name="_GoBack"/>
+            <w:bookmarkEnd w:id="0"/>
+            <w:r>
+              <w:rPr>
+                <w:b/>
+              </w:rPr>
+              <w:t>oni</w:t>
             </w:r>
           </w:p>
         </w:tc>
@@ -4426,10 +4461,10 @@
                 <w:lang w:eastAsia="it-IT"/>
               </w:rPr>
               <w:drawing>
-                <wp:inline distT="0" distB="0" distL="0" distR="0" wp14:anchorId="425C866E" wp14:editId="0A8B49CC">
-                  <wp:extent cx="4191000" cy="1940539"/>
-                  <wp:effectExtent l="0" t="0" r="0" b="3175"/>
-                  <wp:docPr id="7" name="Immagine 7"/>
+                <wp:inline distT="0" distB="0" distL="0" distR="0" wp14:anchorId="569BD1BC" wp14:editId="31886908">
+                  <wp:extent cx="4238625" cy="1938505"/>
+                  <wp:effectExtent l="0" t="0" r="0" b="5080"/>
+                  <wp:docPr id="23" name="Immagine 23" descr="E:\GITHUB\DynamiCal\WIP\Casi Uso\Immagini\GestioneCalendario.png"/>
                   <wp:cNvGraphicFramePr>
                     <a:graphicFrameLocks xmlns:a="http://schemas.openxmlformats.org/drawingml/2006/main" noChangeAspect="1"/>
                   </wp:cNvGraphicFramePr>
@@ -4437,29 +4472,36 @@
                     <a:graphicData uri="http://schemas.openxmlformats.org/drawingml/2006/picture">
                       <pic:pic xmlns:pic="http://schemas.openxmlformats.org/drawingml/2006/picture">
                         <pic:nvPicPr>
-                          <pic:cNvPr id="7" name="GestioneCalendario_2.png"/>
-                          <pic:cNvPicPr/>
+                          <pic:cNvPr id="0" name="Picture 4" descr="E:\GITHUB\DynamiCal\WIP\Casi Uso\Immagini\GestioneCalendario.png"/>
+                          <pic:cNvPicPr>
+                            <a:picLocks noChangeAspect="1" noChangeArrowheads="1"/>
+                          </pic:cNvPicPr>
                         </pic:nvPicPr>
                         <pic:blipFill>
-                          <a:blip r:embed="rId15">
+                          <a:blip r:embed="rId16">
                             <a:extLst>
                               <a:ext uri="{28A0092B-C50C-407E-A947-70E740481C1C}">
                                 <a14:useLocalDpi xmlns:a14="http://schemas.microsoft.com/office/drawing/2010/main" val="0"/>
                               </a:ext>
                             </a:extLst>
                           </a:blip>
+                          <a:srcRect/>
                           <a:stretch>
                             <a:fillRect/>
                           </a:stretch>
                         </pic:blipFill>
-                        <pic:spPr>
+                        <pic:spPr bwMode="auto">
                           <a:xfrm>
                             <a:off x="0" y="0"/>
-                            <a:ext cx="4231203" cy="1959154"/>
+                            <a:ext cx="4257638" cy="1947201"/>
                           </a:xfrm>
                           <a:prstGeom prst="rect">
                             <a:avLst/>
                           </a:prstGeom>
+                          <a:noFill/>
+                          <a:ln>
+                            <a:noFill/>
+                          </a:ln>
                         </pic:spPr>
                       </pic:pic>
                     </a:graphicData>
@@ -4547,12 +4589,14 @@
                 <w:b/>
               </w:rPr>
             </w:pPr>
+            <w:proofErr w:type="spellStart"/>
             <w:r>
               <w:rPr>
                 <w:b/>
               </w:rPr>
               <w:t>Postcondizioni</w:t>
             </w:r>
+            <w:proofErr w:type="spellEnd"/>
           </w:p>
         </w:tc>
         <w:tc>
@@ -4832,7 +4876,7 @@
                 <w:lang w:eastAsia="it-IT"/>
               </w:rPr>
               <w:drawing>
-                <wp:inline distT="0" distB="0" distL="0" distR="0" wp14:anchorId="5C7E7181" wp14:editId="109C0894">
+                <wp:inline distT="0" distB="0" distL="0" distR="0" wp14:anchorId="5C7E7181" wp14:editId="2CCE25F0">
                   <wp:extent cx="4033104" cy="2076450"/>
                   <wp:effectExtent l="0" t="0" r="5715" b="0"/>
                   <wp:docPr id="8" name="Immagine 8"/>
@@ -4847,7 +4891,7 @@
                           <pic:cNvPicPr/>
                         </pic:nvPicPr>
                         <pic:blipFill>
-                          <a:blip r:embed="rId16">
+                          <a:blip r:embed="rId17">
                             <a:extLst>
                               <a:ext uri="{28A0092B-C50C-407E-A947-70E740481C1C}">
                                 <a14:useLocalDpi xmlns:a14="http://schemas.microsoft.com/office/drawing/2010/main" val="0"/>
@@ -4861,7 +4905,7 @@
                         <pic:spPr>
                           <a:xfrm>
                             <a:off x="0" y="0"/>
-                            <a:ext cx="4051525" cy="2085934"/>
+                            <a:ext cx="4033104" cy="2076450"/>
                           </a:xfrm>
                           <a:prstGeom prst="rect">
                             <a:avLst/>
@@ -4950,12 +4994,14 @@
                 <w:b/>
               </w:rPr>
             </w:pPr>
+            <w:proofErr w:type="spellStart"/>
             <w:r>
               <w:rPr>
                 <w:b/>
               </w:rPr>
               <w:t>Postcondizioni</w:t>
             </w:r>
+            <w:proofErr w:type="spellEnd"/>
           </w:p>
         </w:tc>
         <w:tc>
@@ -5223,7 +5269,7 @@
                     <pic:cNvPicPr/>
                   </pic:nvPicPr>
                   <pic:blipFill>
-                    <a:blip r:embed="rId17">
+                    <a:blip r:embed="rId18">
                       <a:extLst>
                         <a:ext uri="{28A0092B-C50C-407E-A947-70E740481C1C}">
                           <a14:useLocalDpi xmlns:a14="http://schemas.microsoft.com/office/drawing/2010/main" val="0"/>
@@ -5318,7 +5364,7 @@
                     </pic:cNvPicPr>
                   </pic:nvPicPr>
                   <pic:blipFill>
-                    <a:blip r:embed="rId18">
+                    <a:blip r:embed="rId19">
                       <a:extLst>
                         <a:ext uri="{28A0092B-C50C-407E-A947-70E740481C1C}">
                           <a14:useLocalDpi xmlns:a14="http://schemas.microsoft.com/office/drawing/2010/main" val="0"/>
@@ -5416,7 +5462,7 @@
                     <pic:cNvPicPr/>
                   </pic:nvPicPr>
                   <pic:blipFill>
-                    <a:blip r:embed="rId19">
+                    <a:blip r:embed="rId20">
                       <a:extLst>
                         <a:ext uri="{28A0092B-C50C-407E-A947-70E740481C1C}">
                           <a14:useLocalDpi xmlns:a14="http://schemas.microsoft.com/office/drawing/2010/main" val="0"/>
@@ -5481,7 +5527,7 @@
         </w:rPr>
         <w:lastRenderedPageBreak/>
         <w:drawing>
-          <wp:anchor distT="0" distB="0" distL="114300" distR="114300" simplePos="0" relativeHeight="251656704" behindDoc="0" locked="0" layoutInCell="1" allowOverlap="1" wp14:anchorId="5B3BA1A4" wp14:editId="46C33572">
+          <wp:anchor distT="0" distB="0" distL="114300" distR="114300" simplePos="0" relativeHeight="251657728" behindDoc="0" locked="0" layoutInCell="1" allowOverlap="1" wp14:anchorId="5B3BA1A4" wp14:editId="46C33572">
             <wp:simplePos x="0" y="0"/>
             <wp:positionH relativeFrom="margin">
               <wp:posOffset>1665605</wp:posOffset>
@@ -5504,7 +5550,7 @@
                     <pic:cNvPicPr/>
                   </pic:nvPicPr>
                   <pic:blipFill>
-                    <a:blip r:embed="rId20">
+                    <a:blip r:embed="rId21">
                       <a:extLst>
                         <a:ext uri="{28A0092B-C50C-407E-A947-70E740481C1C}">
                           <a14:useLocalDpi xmlns:a14="http://schemas.microsoft.com/office/drawing/2010/main" val="0"/>
@@ -5587,7 +5633,7 @@
                     <pic:cNvPicPr/>
                   </pic:nvPicPr>
                   <pic:blipFill>
-                    <a:blip r:embed="rId21">
+                    <a:blip r:embed="rId22">
                       <a:extLst>
                         <a:ext uri="{28A0092B-C50C-407E-A947-70E740481C1C}">
                           <a14:useLocalDpi xmlns:a14="http://schemas.microsoft.com/office/drawing/2010/main" val="0"/>
@@ -5628,7 +5674,7 @@
         </w:rPr>
         <w:lastRenderedPageBreak/>
         <w:drawing>
-          <wp:anchor distT="0" distB="0" distL="114300" distR="114300" simplePos="0" relativeHeight="251657728" behindDoc="1" locked="0" layoutInCell="1" allowOverlap="1" wp14:anchorId="2D3FFCF2" wp14:editId="055D11A6">
+          <wp:anchor distT="0" distB="0" distL="114300" distR="114300" simplePos="0" relativeHeight="251658752" behindDoc="1" locked="0" layoutInCell="1" allowOverlap="1" wp14:anchorId="2D3FFCF2" wp14:editId="055D11A6">
             <wp:simplePos x="0" y="0"/>
             <wp:positionH relativeFrom="margin">
               <wp:posOffset>-566420</wp:posOffset>
@@ -5651,7 +5697,7 @@
                     <pic:cNvPicPr/>
                   </pic:nvPicPr>
                   <pic:blipFill>
-                    <a:blip r:embed="rId22">
+                    <a:blip r:embed="rId23">
                       <a:extLst>
                         <a:ext uri="{28A0092B-C50C-407E-A947-70E740481C1C}">
                           <a14:useLocalDpi xmlns:a14="http://schemas.microsoft.com/office/drawing/2010/main" val="0"/>
@@ -5742,7 +5788,7 @@
                     <pic:cNvPicPr/>
                   </pic:nvPicPr>
                   <pic:blipFill>
-                    <a:blip r:embed="rId23">
+                    <a:blip r:embed="rId24">
                       <a:extLst>
                         <a:ext uri="{28A0092B-C50C-407E-A947-70E740481C1C}">
                           <a14:useLocalDpi xmlns:a14="http://schemas.microsoft.com/office/drawing/2010/main" val="0"/>
@@ -5828,7 +5874,7 @@
                     <pic:cNvPicPr/>
                   </pic:nvPicPr>
                   <pic:blipFill>
-                    <a:blip r:embed="rId24" cstate="print">
+                    <a:blip r:embed="rId25" cstate="print">
                       <a:extLst>
                         <a:ext uri="{28A0092B-C50C-407E-A947-70E740481C1C}">
                           <a14:useLocalDpi xmlns:a14="http://schemas.microsoft.com/office/drawing/2010/main" val="0"/>
@@ -5875,8 +5921,21 @@
       </w:pPr>
       <w:r>
         <w:lastRenderedPageBreak/>
-        <w:t>Design patterns e design principles</w:t>
-      </w:r>
+        <w:t xml:space="preserve">Design </w:t>
+      </w:r>
+      <w:proofErr w:type="spellStart"/>
+      <w:r>
+        <w:t>patterns</w:t>
+      </w:r>
+      <w:proofErr w:type="spellEnd"/>
+      <w:r>
+        <w:t xml:space="preserve"> e design </w:t>
+      </w:r>
+      <w:proofErr w:type="spellStart"/>
+      <w:r>
+        <w:t>principles</w:t>
+      </w:r>
+      <w:proofErr w:type="spellEnd"/>
     </w:p>
     <w:p>
       <w:pPr>
@@ -5934,7 +5993,15 @@
         <w:t>Agende</w:t>
       </w:r>
       <w:r>
-        <w:t xml:space="preserve"> quindi l’instanza di </w:t>
+        <w:t xml:space="preserve"> quindi l’</w:t>
+      </w:r>
+      <w:proofErr w:type="spellStart"/>
+      <w:r>
+        <w:t>instanza</w:t>
+      </w:r>
+      <w:proofErr w:type="spellEnd"/>
+      <w:r>
+        <w:t xml:space="preserve"> di </w:t>
       </w:r>
       <w:r>
         <w:rPr>
@@ -5959,12 +6026,14 @@
       <w:r>
         <w:t xml:space="preserve"> il pattern </w:t>
       </w:r>
+      <w:proofErr w:type="spellStart"/>
       <w:r>
         <w:rPr>
           <w:b/>
         </w:rPr>
         <w:t>Factory</w:t>
       </w:r>
+      <w:proofErr w:type="spellEnd"/>
       <w:r>
         <w:rPr>
           <w:b/>
@@ -6004,12 +6073,42 @@
       <w:r>
         <w:t xml:space="preserve">Questa scelta è stata possibile grazie all’applicazione del </w:t>
       </w:r>
+      <w:proofErr w:type="spellStart"/>
       <w:r>
         <w:rPr>
           <w:b/>
         </w:rPr>
-        <w:t>Dependecy Inversion Principle</w:t>
-      </w:r>
+        <w:t>Dependecy</w:t>
+      </w:r>
+      <w:proofErr w:type="spellEnd"/>
+      <w:r>
+        <w:rPr>
+          <w:b/>
+        </w:rPr>
+        <w:t xml:space="preserve"> </w:t>
+      </w:r>
+      <w:proofErr w:type="spellStart"/>
+      <w:r>
+        <w:rPr>
+          <w:b/>
+        </w:rPr>
+        <w:t>Inversion</w:t>
+      </w:r>
+      <w:proofErr w:type="spellEnd"/>
+      <w:r>
+        <w:rPr>
+          <w:b/>
+        </w:rPr>
+        <w:t xml:space="preserve"> </w:t>
+      </w:r>
+      <w:proofErr w:type="spellStart"/>
+      <w:r>
+        <w:rPr>
+          <w:b/>
+        </w:rPr>
+        <w:t>Principle</w:t>
+      </w:r>
+      <w:proofErr w:type="spellEnd"/>
       <w:r>
         <w:t xml:space="preserve"> (DIP)</w:t>
       </w:r>
@@ -6037,12 +6136,14 @@
       <w:r>
         <w:t xml:space="preserve"> mentre è stata introdotta un’interfaccia </w:t>
       </w:r>
+      <w:proofErr w:type="spellStart"/>
       <w:r>
         <w:rPr>
           <w:i/>
         </w:rPr>
         <w:t>IVoce</w:t>
       </w:r>
+      <w:proofErr w:type="spellEnd"/>
       <w:r>
         <w:t xml:space="preserve"> che viene implementata dalla classe generica </w:t>
       </w:r>
@@ -6089,7 +6190,7 @@
                     <pic:cNvPicPr/>
                   </pic:nvPicPr>
                   <pic:blipFill>
-                    <a:blip r:embed="rId25" cstate="print">
+                    <a:blip r:embed="rId26" cstate="print">
                       <a:extLst>
                         <a:ext uri="{28A0092B-C50C-407E-A947-70E740481C1C}">
                           <a14:useLocalDpi xmlns:a14="http://schemas.microsoft.com/office/drawing/2010/main" val="0"/>
@@ -6145,12 +6246,14 @@
       <w:r>
         <w:t xml:space="preserve"> È possibile decorare un </w:t>
       </w:r>
+      <w:proofErr w:type="spellStart"/>
       <w:r>
         <w:rPr>
           <w:i/>
         </w:rPr>
         <w:t>CriterioDiFiltraggio</w:t>
       </w:r>
+      <w:proofErr w:type="spellEnd"/>
       <w:r>
         <w:t xml:space="preserve"> usando un qualsiasi numero di filtri che estendono </w:t>
       </w:r>
@@ -6166,12 +6269,14 @@
       <w:r>
         <w:t xml:space="preserve"> L’utilizzo del pattern Decorator è conforme al DIP: </w:t>
       </w:r>
+      <w:proofErr w:type="spellStart"/>
       <w:r>
         <w:rPr>
           <w:i/>
         </w:rPr>
         <w:t>CriterioDiFiltraggio</w:t>
       </w:r>
+      <w:proofErr w:type="spellEnd"/>
       <w:r>
         <w:t xml:space="preserve"> e </w:t>
       </w:r>
@@ -6184,12 +6289,14 @@
       <w:r>
         <w:t xml:space="preserve"> implementano un’interfaccia comune </w:t>
       </w:r>
+      <w:proofErr w:type="spellStart"/>
       <w:r>
         <w:rPr>
           <w:i/>
         </w:rPr>
         <w:t>IFiltro</w:t>
       </w:r>
+      <w:proofErr w:type="spellEnd"/>
       <w:r>
         <w:t>.</w:t>
       </w:r>
@@ -6203,8 +6310,16 @@
         <w:rPr>
           <w:b/>
         </w:rPr>
-        <w:t>Open/Close Principle</w:t>
-      </w:r>
+        <w:t xml:space="preserve">Open/Close </w:t>
+      </w:r>
+      <w:proofErr w:type="spellStart"/>
+      <w:r>
+        <w:rPr>
+          <w:b/>
+        </w:rPr>
+        <w:t>Principle</w:t>
+      </w:r>
+      <w:proofErr w:type="spellEnd"/>
       <w:r>
         <w:t xml:space="preserve"> (OCP) </w:t>
       </w:r>
@@ -6262,7 +6377,7 @@
                     <pic:cNvPicPr/>
                   </pic:nvPicPr>
                   <pic:blipFill>
-                    <a:blip r:embed="rId26" cstate="print">
+                    <a:blip r:embed="rId27" cstate="print">
                       <a:extLst>
                         <a:ext uri="{28A0092B-C50C-407E-A947-70E740481C1C}">
                           <a14:useLocalDpi xmlns:a14="http://schemas.microsoft.com/office/drawing/2010/main" val="0"/>
@@ -6300,12 +6415,14 @@
       <w:r>
         <w:t xml:space="preserve"> abbiamo usato il pattern </w:t>
       </w:r>
+      <w:proofErr w:type="spellStart"/>
       <w:r>
         <w:rPr>
           <w:b/>
         </w:rPr>
         <w:t>Template</w:t>
       </w:r>
+      <w:proofErr w:type="spellEnd"/>
       <w:r>
         <w:rPr>
           <w:b/>
@@ -6327,11 +6444,19 @@
       <w:r>
         <w:t xml:space="preserve"> il metodo </w:t>
       </w:r>
+      <w:proofErr w:type="spellStart"/>
       <w:r>
         <w:rPr>
           <w:i/>
         </w:rPr>
-        <w:t>FiltraEventi()</w:t>
+        <w:t>FiltraEventi</w:t>
+      </w:r>
+      <w:proofErr w:type="spellEnd"/>
+      <w:r>
+        <w:rPr>
+          <w:i/>
+        </w:rPr>
+        <w:t>()</w:t>
       </w:r>
       <w:r>
         <w:t xml:space="preserve"> della classe astratta </w:t>
@@ -6352,7 +6477,11 @@
         <w:t>Filtro</w:t>
       </w:r>
       <w:r>
-        <w:t xml:space="preserve"> attraverso l’ov</w:t>
+        <w:t xml:space="preserve"> attraverso l’</w:t>
+      </w:r>
+      <w:proofErr w:type="spellStart"/>
+      <w:r>
+        <w:t>ov</w:t>
       </w:r>
       <w:r>
         <w:t>er</w:t>
@@ -6361,13 +6490,25 @@
         <w:t>r</w:t>
       </w:r>
       <w:r>
-        <w:t xml:space="preserve">ide del metodo protetto e astratto </w:t>
-      </w:r>
+        <w:t>ide</w:t>
+      </w:r>
+      <w:proofErr w:type="spellEnd"/>
+      <w:r>
+        <w:t xml:space="preserve"> del metodo protetto e astratto </w:t>
+      </w:r>
+      <w:proofErr w:type="spellStart"/>
       <w:r>
         <w:rPr>
           <w:i/>
         </w:rPr>
-        <w:t>StrategiaFiltro()</w:t>
+        <w:t>StrategiaFiltro</w:t>
+      </w:r>
+      <w:proofErr w:type="spellEnd"/>
+      <w:r>
+        <w:rPr>
+          <w:i/>
+        </w:rPr>
+        <w:t>()</w:t>
       </w:r>
       <w:r>
         <w:t xml:space="preserve">. Anche </w:t>
@@ -6388,12 +6529,14 @@
       <w:r>
         <w:t xml:space="preserve">È stato scelto di usare il pattern </w:t>
       </w:r>
+      <w:proofErr w:type="spellStart"/>
       <w:r>
         <w:rPr>
           <w:b/>
         </w:rPr>
         <w:t>Observer</w:t>
       </w:r>
+      <w:proofErr w:type="spellEnd"/>
       <w:r>
         <w:t xml:space="preserve"> tramite l’implementazione di eventi per la gestione dei cambiamenti di stato del modello. In particolare sono stati implementati eventi per la notifica dell’aggiunta e rimozione di un </w:t>
       </w:r>
@@ -6445,7 +6588,49 @@
         <w:rPr>
           <w:b/>
         </w:rPr>
-        <w:t>Model-View-Presenter con View Passiva</w:t>
+        <w:t>Model-</w:t>
+      </w:r>
+      <w:proofErr w:type="spellStart"/>
+      <w:r>
+        <w:rPr>
+          <w:b/>
+        </w:rPr>
+        <w:t>View</w:t>
+      </w:r>
+      <w:proofErr w:type="spellEnd"/>
+      <w:r>
+        <w:rPr>
+          <w:b/>
+        </w:rPr>
+        <w:t>-</w:t>
+      </w:r>
+      <w:proofErr w:type="spellStart"/>
+      <w:r>
+        <w:rPr>
+          <w:b/>
+        </w:rPr>
+        <w:t>Presenter</w:t>
+      </w:r>
+      <w:proofErr w:type="spellEnd"/>
+      <w:r>
+        <w:rPr>
+          <w:b/>
+        </w:rPr>
+        <w:t xml:space="preserve"> con </w:t>
+      </w:r>
+      <w:proofErr w:type="spellStart"/>
+      <w:r>
+        <w:rPr>
+          <w:b/>
+        </w:rPr>
+        <w:t>View</w:t>
+      </w:r>
+      <w:proofErr w:type="spellEnd"/>
+      <w:r>
+        <w:rPr>
+          <w:b/>
+        </w:rPr>
+        <w:t xml:space="preserve"> Passiva</w:t>
       </w:r>
       <w:r>
         <w:rPr>
@@ -6460,16 +6645,64 @@
         <w:t>.</w:t>
       </w:r>
       <w:r>
-        <w:t xml:space="preserve"> Le view si occupano di gestire l’interazione con l’utente e mantenerne lo stato mentre</w:t>
+        <w:t xml:space="preserve"> Le </w:t>
+      </w:r>
+      <w:proofErr w:type="spellStart"/>
+      <w:r>
+        <w:t>view</w:t>
+      </w:r>
+      <w:proofErr w:type="spellEnd"/>
+      <w:r>
+        <w:t xml:space="preserve"> si occupano di gestire l’interazione con l’utente e mantenerne lo stato mentre</w:t>
       </w:r>
       <w:r>
         <w:t xml:space="preserve"> </w:t>
       </w:r>
       <w:r>
-        <w:t>i presenter si occupano di aggiornare la view quando cambia lo stato del model. Si è cercato di esporre il minor numero di metodi ai form che mantengon</w:t>
-      </w:r>
-      <w:r>
-        <w:t>o un riferimento ai presenter. È stato scelto di applicare il pattern MVP solo per i form più complessi.</w:t>
+        <w:t xml:space="preserve">i </w:t>
+      </w:r>
+      <w:proofErr w:type="spellStart"/>
+      <w:r>
+        <w:t>presenter</w:t>
+      </w:r>
+      <w:proofErr w:type="spellEnd"/>
+      <w:r>
+        <w:t xml:space="preserve"> si occupano di aggiornare la </w:t>
+      </w:r>
+      <w:proofErr w:type="spellStart"/>
+      <w:r>
+        <w:t>view</w:t>
+      </w:r>
+      <w:proofErr w:type="spellEnd"/>
+      <w:r>
+        <w:t xml:space="preserve"> quando cambia lo stato del model. Si è cercato di esporre il minor numero di metodi ai </w:t>
+      </w:r>
+      <w:proofErr w:type="spellStart"/>
+      <w:r>
+        <w:t>form</w:t>
+      </w:r>
+      <w:proofErr w:type="spellEnd"/>
+      <w:r>
+        <w:t xml:space="preserve"> che mantengon</w:t>
+      </w:r>
+      <w:r>
+        <w:t xml:space="preserve">o un riferimento ai </w:t>
+      </w:r>
+      <w:proofErr w:type="spellStart"/>
+      <w:r>
+        <w:t>presenter</w:t>
+      </w:r>
+      <w:proofErr w:type="spellEnd"/>
+      <w:r>
+        <w:t xml:space="preserve">. È stato scelto di applicare il pattern MVP solo per i </w:t>
+      </w:r>
+      <w:proofErr w:type="spellStart"/>
+      <w:r>
+        <w:t>form</w:t>
+      </w:r>
+      <w:proofErr w:type="spellEnd"/>
+      <w:r>
+        <w:t xml:space="preserve"> più complessi.</w:t>
       </w:r>
     </w:p>
     <w:p>
@@ -6482,12 +6715,14 @@
       <w:r>
         <w:t xml:space="preserve">Si è deciso di introdurre una struttura </w:t>
       </w:r>
+      <w:proofErr w:type="spellStart"/>
       <w:r>
         <w:rPr>
           <w:i/>
         </w:rPr>
         <w:t>PeriodoTempo</w:t>
       </w:r>
+      <w:proofErr w:type="spellEnd"/>
       <w:r>
         <w:t xml:space="preserve"> che modella il periodo di tempo di un evento (data di inizio, durata e data di fine) e quindi sono stati rimossi gli attributi Data e Durata di </w:t>
       </w:r>
@@ -6509,12 +6744,14 @@
       <w:r>
         <w:t xml:space="preserve">. L’introduzione di </w:t>
       </w:r>
+      <w:proofErr w:type="spellStart"/>
       <w:r>
         <w:rPr>
           <w:i/>
         </w:rPr>
         <w:t>PeriodoTempo</w:t>
       </w:r>
+      <w:proofErr w:type="spellEnd"/>
       <w:r>
         <w:t xml:space="preserve"> si può considerare conforme al </w:t>
       </w:r>
@@ -6522,8 +6759,30 @@
         <w:rPr>
           <w:b/>
         </w:rPr>
-        <w:t>Single Responsibility Principle</w:t>
-      </w:r>
+        <w:t xml:space="preserve">Single </w:t>
+      </w:r>
+      <w:proofErr w:type="spellStart"/>
+      <w:r>
+        <w:rPr>
+          <w:b/>
+        </w:rPr>
+        <w:t>Responsibility</w:t>
+      </w:r>
+      <w:proofErr w:type="spellEnd"/>
+      <w:r>
+        <w:rPr>
+          <w:b/>
+        </w:rPr>
+        <w:t xml:space="preserve"> </w:t>
+      </w:r>
+      <w:proofErr w:type="spellStart"/>
+      <w:r>
+        <w:rPr>
+          <w:b/>
+        </w:rPr>
+        <w:t>Principle</w:t>
+      </w:r>
+      <w:proofErr w:type="spellEnd"/>
       <w:r>
         <w:t xml:space="preserve"> (SRP) poiché si è tolta a </w:t>
       </w:r>
@@ -6554,14 +6813,24 @@
         <w:t>ne</w:t>
       </w:r>
       <w:r>
-        <w:t xml:space="preserve">re un riferimento al filtro applicato e fare caching del risultato del filtraggio. In questo caso è stato applicato il DIP introducendo un’interfaccia </w:t>
-      </w:r>
+        <w:t xml:space="preserve">re un riferimento al filtro applicato e fare </w:t>
+      </w:r>
+      <w:proofErr w:type="spellStart"/>
+      <w:r>
+        <w:t>caching</w:t>
+      </w:r>
+      <w:proofErr w:type="spellEnd"/>
+      <w:r>
+        <w:t xml:space="preserve"> del risultato del filtraggio. In questo caso è stato applicato il DIP introducendo un’interfaccia </w:t>
+      </w:r>
+      <w:proofErr w:type="spellStart"/>
       <w:r>
         <w:rPr>
           <w:i/>
         </w:rPr>
         <w:t>IFiltraggio</w:t>
       </w:r>
+      <w:proofErr w:type="spellEnd"/>
       <w:r>
         <w:t xml:space="preserve"> che espone al cliente i metodi rilevanti e nascondendo i dettagli implementativi.</w:t>
       </w:r>
@@ -6676,7 +6945,7 @@
 </file>
 
 <file path=word/endnotes.xml><?xml version="1.0" encoding="utf-8"?>
-<w:endnotes xmlns:wpc="http://schemas.microsoft.com/office/word/2010/wordprocessingCanvas" xmlns:mc="http://schemas.openxmlformats.org/markup-compatibility/2006" xmlns:o="urn:schemas-microsoft-com:office:office" xmlns:r="http://schemas.openxmlformats.org/officeDocument/2006/relationships" xmlns:m="http://schemas.openxmlformats.org/officeDocument/2006/math" xmlns:v="urn:schemas-microsoft-com:vml" xmlns:wp14="http://schemas.microsoft.com/office/word/2010/wordprocessingDrawing" xmlns:wp="http://schemas.openxmlformats.org/drawingml/2006/wordprocessingDrawing" xmlns:w10="urn:schemas-microsoft-com:office:word" xmlns:w="http://schemas.openxmlformats.org/wordprocessingml/2006/main" xmlns:w14="http://schemas.microsoft.com/office/word/2010/wordml" xmlns:w15="http://schemas.microsoft.com/office/word/2012/wordml" xmlns:wpg="http://schemas.microsoft.com/office/word/2010/wordprocessingGroup" xmlns:wpi="http://schemas.microsoft.com/office/word/2010/wordprocessingInk" xmlns:wne="http://schemas.microsoft.com/office/word/2006/wordml" xmlns:wps="http://schemas.microsoft.com/office/word/2010/wordprocessingShape" mc:Ignorable="w14 w15 wp14">
+<w:endnotes xmlns:wpc="http://schemas.microsoft.com/office/word/2010/wordprocessingCanvas" xmlns:mc="http://schemas.openxmlformats.org/markup-compatibility/2006" xmlns:o="urn:schemas-microsoft-com:office:office" xmlns:r="http://schemas.openxmlformats.org/officeDocument/2006/relationships" xmlns:m="http://schemas.openxmlformats.org/officeDocument/2006/math" xmlns:v="urn:schemas-microsoft-com:vml" xmlns:wp14="http://schemas.microsoft.com/office/word/2010/wordprocessingDrawing" xmlns:wp="http://schemas.openxmlformats.org/drawingml/2006/wordprocessingDrawing" xmlns:w10="urn:schemas-microsoft-com:office:word" xmlns:w="http://schemas.openxmlformats.org/wordprocessingml/2006/main" xmlns:w14="http://schemas.microsoft.com/office/word/2010/wordml" xmlns:wpg="http://schemas.microsoft.com/office/word/2010/wordprocessingGroup" xmlns:wpi="http://schemas.microsoft.com/office/word/2010/wordprocessingInk" xmlns:wne="http://schemas.microsoft.com/office/word/2006/wordml" xmlns:wps="http://schemas.microsoft.com/office/word/2010/wordprocessingShape" mc:Ignorable="w14 wp14">
   <w:endnote w:type="separator" w:id="-1">
     <w:p>
       <w:pPr>
@@ -6701,7 +6970,7 @@
 </file>
 
 <file path=word/footer1.xml><?xml version="1.0" encoding="utf-8"?>
-<w:ftr xmlns:wpc="http://schemas.microsoft.com/office/word/2010/wordprocessingCanvas" xmlns:mc="http://schemas.openxmlformats.org/markup-compatibility/2006" xmlns:o="urn:schemas-microsoft-com:office:office" xmlns:r="http://schemas.openxmlformats.org/officeDocument/2006/relationships" xmlns:m="http://schemas.openxmlformats.org/officeDocument/2006/math" xmlns:v="urn:schemas-microsoft-com:vml" xmlns:wp14="http://schemas.microsoft.com/office/word/2010/wordprocessingDrawing" xmlns:wp="http://schemas.openxmlformats.org/drawingml/2006/wordprocessingDrawing" xmlns:w10="urn:schemas-microsoft-com:office:word" xmlns:w="http://schemas.openxmlformats.org/wordprocessingml/2006/main" xmlns:w14="http://schemas.microsoft.com/office/word/2010/wordml" xmlns:w15="http://schemas.microsoft.com/office/word/2012/wordml" xmlns:wpg="http://schemas.microsoft.com/office/word/2010/wordprocessingGroup" xmlns:wpi="http://schemas.microsoft.com/office/word/2010/wordprocessingInk" xmlns:wne="http://schemas.microsoft.com/office/word/2006/wordml" xmlns:wps="http://schemas.microsoft.com/office/word/2010/wordprocessingShape" mc:Ignorable="w14 w15 wp14">
+<w:ftr xmlns:wpc="http://schemas.microsoft.com/office/word/2010/wordprocessingCanvas" xmlns:mc="http://schemas.openxmlformats.org/markup-compatibility/2006" xmlns:o="urn:schemas-microsoft-com:office:office" xmlns:r="http://schemas.openxmlformats.org/officeDocument/2006/relationships" xmlns:m="http://schemas.openxmlformats.org/officeDocument/2006/math" xmlns:v="urn:schemas-microsoft-com:vml" xmlns:wp14="http://schemas.microsoft.com/office/word/2010/wordprocessingDrawing" xmlns:wp="http://schemas.openxmlformats.org/drawingml/2006/wordprocessingDrawing" xmlns:w10="urn:schemas-microsoft-com:office:word" xmlns:w="http://schemas.openxmlformats.org/wordprocessingml/2006/main" xmlns:w14="http://schemas.microsoft.com/office/word/2010/wordml" xmlns:wpg="http://schemas.microsoft.com/office/word/2010/wordprocessingGroup" xmlns:wpi="http://schemas.microsoft.com/office/word/2010/wordprocessingInk" xmlns:wne="http://schemas.microsoft.com/office/word/2006/wordml" xmlns:wps="http://schemas.microsoft.com/office/word/2010/wordprocessingShape" mc:Ignorable="w14 wp14">
   <w:sdt>
     <w:sdtPr>
       <w:id w:val="-1540051534"/>
@@ -6803,7 +7072,7 @@
                                   <w:noProof/>
                                   <w:color w:val="C0504D" w:themeColor="accent2"/>
                                 </w:rPr>
-                                <w:t>8</w:t>
+                                <w:t>11</w:t>
                               </w:r>
                               <w:r>
                                 <w:rPr>
@@ -6831,7 +7100,7 @@
             </mc:Choice>
             <mc:Fallback>
               <w:pict>
-                <v:rect w14:anchorId="4648CB98" id="Rettangolo 14" o:spid="_x0000_s1030" style="position:absolute;margin-left:0;margin-top:0;width:44.55pt;height:15.1pt;rotation:180;flip:x;z-index:251660800;visibility:visible;mso-wrap-style:square;mso-width-percent:0;mso-height-percent:0;mso-wrap-distance-left:9pt;mso-wrap-distance-top:0;mso-wrap-distance-right:9pt;mso-wrap-distance-bottom:0;mso-position-horizontal:center;mso-position-horizontal-relative:right-margin-area;mso-position-vertical:center;mso-position-vertical-relative:bottom-margin-area;mso-width-percent:0;mso-height-percent:0;mso-width-relative:page;mso-height-relative:bottom-margin-area;v-text-anchor:top" o:gfxdata="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" filled="f" fillcolor="#c0504d" stroked="f" strokecolor="#5c83b4" strokeweight="2.25pt">
+                <v:rect id="Rettangolo 14" o:spid="_x0000_s1030" style="position:absolute;margin-left:0;margin-top:0;width:44.55pt;height:15.1pt;rotation:180;flip:x;z-index:251660800;visibility:visible;mso-wrap-style:square;mso-width-percent:0;mso-height-percent:0;mso-wrap-distance-left:9pt;mso-wrap-distance-top:0;mso-wrap-distance-right:9pt;mso-wrap-distance-bottom:0;mso-position-horizontal:center;mso-position-horizontal-relative:right-margin-area;mso-position-vertical:center;mso-position-vertical-relative:bottom-margin-area;mso-width-percent:0;mso-height-percent:0;mso-width-relative:page;mso-height-relative:bottom-margin-area;v-text-anchor:top" o:gfxdata="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" filled="f" fillcolor="#c0504d" stroked="f" strokecolor="#5c83b4" strokeweight="2.25pt">
                   <v:textbox inset=",0,,0">
                     <w:txbxContent>
                       <w:p>
@@ -6858,7 +7127,7 @@
                             <w:noProof/>
                             <w:color w:val="C0504D" w:themeColor="accent2"/>
                           </w:rPr>
-                          <w:t>8</w:t>
+                          <w:t>11</w:t>
                         </w:r>
                         <w:r>
                           <w:rPr>
@@ -6882,7 +7151,7 @@
 </file>
 
 <file path=word/footer2.xml><?xml version="1.0" encoding="utf-8"?>
-<w:ftr xmlns:wpc="http://schemas.microsoft.com/office/word/2010/wordprocessingCanvas" xmlns:mc="http://schemas.openxmlformats.org/markup-compatibility/2006" xmlns:o="urn:schemas-microsoft-com:office:office" xmlns:r="http://schemas.openxmlformats.org/officeDocument/2006/relationships" xmlns:m="http://schemas.openxmlformats.org/officeDocument/2006/math" xmlns:v="urn:schemas-microsoft-com:vml" xmlns:wp14="http://schemas.microsoft.com/office/word/2010/wordprocessingDrawing" xmlns:wp="http://schemas.openxmlformats.org/drawingml/2006/wordprocessingDrawing" xmlns:w10="urn:schemas-microsoft-com:office:word" xmlns:w="http://schemas.openxmlformats.org/wordprocessingml/2006/main" xmlns:w14="http://schemas.microsoft.com/office/word/2010/wordml" xmlns:w15="http://schemas.microsoft.com/office/word/2012/wordml" xmlns:wpg="http://schemas.microsoft.com/office/word/2010/wordprocessingGroup" xmlns:wpi="http://schemas.microsoft.com/office/word/2010/wordprocessingInk" xmlns:wne="http://schemas.microsoft.com/office/word/2006/wordml" xmlns:wps="http://schemas.microsoft.com/office/word/2010/wordprocessingShape" mc:Ignorable="w14 w15 wp14">
+<w:ftr xmlns:wpc="http://schemas.microsoft.com/office/word/2010/wordprocessingCanvas" xmlns:mc="http://schemas.openxmlformats.org/markup-compatibility/2006" xmlns:o="urn:schemas-microsoft-com:office:office" xmlns:r="http://schemas.openxmlformats.org/officeDocument/2006/relationships" xmlns:m="http://schemas.openxmlformats.org/officeDocument/2006/math" xmlns:v="urn:schemas-microsoft-com:vml" xmlns:wp14="http://schemas.microsoft.com/office/word/2010/wordprocessingDrawing" xmlns:wp="http://schemas.openxmlformats.org/drawingml/2006/wordprocessingDrawing" xmlns:w10="urn:schemas-microsoft-com:office:word" xmlns:w="http://schemas.openxmlformats.org/wordprocessingml/2006/main" xmlns:w14="http://schemas.microsoft.com/office/word/2010/wordml" xmlns:wpg="http://schemas.microsoft.com/office/word/2010/wordprocessingGroup" xmlns:wpi="http://schemas.microsoft.com/office/word/2010/wordprocessingInk" xmlns:wne="http://schemas.microsoft.com/office/word/2006/wordml" xmlns:wps="http://schemas.microsoft.com/office/word/2010/wordprocessingShape" mc:Ignorable="w14 wp14">
   <w:sdt>
     <w:sdtPr>
       <w:id w:val="502853472"/>
@@ -7012,7 +7281,7 @@
             </mc:Choice>
             <mc:Fallback>
               <w:pict>
-                <v:rect w14:anchorId="420430EE" id="Rettangolo 17" o:spid="_x0000_s1031" style="position:absolute;margin-left:0;margin-top:0;width:44.55pt;height:15.1pt;rotation:180;flip:x;z-index:251665408;visibility:visible;mso-wrap-style:square;mso-width-percent:0;mso-height-percent:0;mso-wrap-distance-left:9pt;mso-wrap-distance-top:0;mso-wrap-distance-right:9pt;mso-wrap-distance-bottom:0;mso-position-horizontal:center;mso-position-horizontal-relative:right-margin-area;mso-position-vertical:center;mso-position-vertical-relative:bottom-margin-area;mso-width-percent:0;mso-height-percent:0;mso-width-relative:page;mso-height-relative:bottom-margin-area;v-text-anchor:top" o:gfxdata="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" filled="f" fillcolor="#c0504d" stroked="f" strokecolor="#5c83b4" strokeweight="2.25pt">
+                <v:rect id="Rettangolo 17" o:spid="_x0000_s1031" style="position:absolute;margin-left:0;margin-top:0;width:44.55pt;height:15.1pt;rotation:180;flip:x;z-index:251665408;visibility:visible;mso-wrap-style:square;mso-width-percent:0;mso-height-percent:0;mso-wrap-distance-left:9pt;mso-wrap-distance-top:0;mso-wrap-distance-right:9pt;mso-wrap-distance-bottom:0;mso-position-horizontal:center;mso-position-horizontal-relative:right-margin-area;mso-position-vertical:center;mso-position-vertical-relative:bottom-margin-area;mso-width-percent:0;mso-height-percent:0;mso-width-relative:page;mso-height-relative:bottom-margin-area;v-text-anchor:top" o:gfxdata="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" filled="f" fillcolor="#c0504d" stroked="f" strokecolor="#5c83b4" strokeweight="2.25pt">
                   <v:textbox inset=",0,,0">
                     <w:txbxContent>
                       <w:p>
@@ -7063,7 +7332,7 @@
 </file>
 
 <file path=word/footnotes.xml><?xml version="1.0" encoding="utf-8"?>
-<w:footnotes xmlns:wpc="http://schemas.microsoft.com/office/word/2010/wordprocessingCanvas" xmlns:mc="http://schemas.openxmlformats.org/markup-compatibility/2006" xmlns:o="urn:schemas-microsoft-com:office:office" xmlns:r="http://schemas.openxmlformats.org/officeDocument/2006/relationships" xmlns:m="http://schemas.openxmlformats.org/officeDocument/2006/math" xmlns:v="urn:schemas-microsoft-com:vml" xmlns:wp14="http://schemas.microsoft.com/office/word/2010/wordprocessingDrawing" xmlns:wp="http://schemas.openxmlformats.org/drawingml/2006/wordprocessingDrawing" xmlns:w10="urn:schemas-microsoft-com:office:word" xmlns:w="http://schemas.openxmlformats.org/wordprocessingml/2006/main" xmlns:w14="http://schemas.microsoft.com/office/word/2010/wordml" xmlns:w15="http://schemas.microsoft.com/office/word/2012/wordml" xmlns:wpg="http://schemas.microsoft.com/office/word/2010/wordprocessingGroup" xmlns:wpi="http://schemas.microsoft.com/office/word/2010/wordprocessingInk" xmlns:wne="http://schemas.microsoft.com/office/word/2006/wordml" xmlns:wps="http://schemas.microsoft.com/office/word/2010/wordprocessingShape" mc:Ignorable="w14 w15 wp14">
+<w:footnotes xmlns:wpc="http://schemas.microsoft.com/office/word/2010/wordprocessingCanvas" xmlns:mc="http://schemas.openxmlformats.org/markup-compatibility/2006" xmlns:o="urn:schemas-microsoft-com:office:office" xmlns:r="http://schemas.openxmlformats.org/officeDocument/2006/relationships" xmlns:m="http://schemas.openxmlformats.org/officeDocument/2006/math" xmlns:v="urn:schemas-microsoft-com:vml" xmlns:wp14="http://schemas.microsoft.com/office/word/2010/wordprocessingDrawing" xmlns:wp="http://schemas.openxmlformats.org/drawingml/2006/wordprocessingDrawing" xmlns:w10="urn:schemas-microsoft-com:office:word" xmlns:w="http://schemas.openxmlformats.org/wordprocessingml/2006/main" xmlns:w14="http://schemas.microsoft.com/office/word/2010/wordml" xmlns:wpg="http://schemas.microsoft.com/office/word/2010/wordprocessingGroup" xmlns:wpi="http://schemas.microsoft.com/office/word/2010/wordprocessingInk" xmlns:wne="http://schemas.microsoft.com/office/word/2006/wordml" xmlns:wps="http://schemas.microsoft.com/office/word/2010/wordprocessingShape" mc:Ignorable="w14 wp14">
   <w:footnote w:type="separator" w:id="-1">
     <w:p>
       <w:pPr>
@@ -7088,7 +7357,7 @@
 </file>
 
 <file path=word/numbering.xml><?xml version="1.0" encoding="utf-8"?>
-<w:numbering xmlns:wpc="http://schemas.microsoft.com/office/word/2010/wordprocessingCanvas" xmlns:mc="http://schemas.openxmlformats.org/markup-compatibility/2006" xmlns:o="urn:schemas-microsoft-com:office:office" xmlns:r="http://schemas.openxmlformats.org/officeDocument/2006/relationships" xmlns:m="http://schemas.openxmlformats.org/officeDocument/2006/math" xmlns:v="urn:schemas-microsoft-com:vml" xmlns:wp14="http://schemas.microsoft.com/office/word/2010/wordprocessingDrawing" xmlns:wp="http://schemas.openxmlformats.org/drawingml/2006/wordprocessingDrawing" xmlns:w10="urn:schemas-microsoft-com:office:word" xmlns:w="http://schemas.openxmlformats.org/wordprocessingml/2006/main" xmlns:w14="http://schemas.microsoft.com/office/word/2010/wordml" xmlns:w15="http://schemas.microsoft.com/office/word/2012/wordml" xmlns:wpg="http://schemas.microsoft.com/office/word/2010/wordprocessingGroup" xmlns:wpi="http://schemas.microsoft.com/office/word/2010/wordprocessingInk" xmlns:wne="http://schemas.microsoft.com/office/word/2006/wordml" xmlns:wps="http://schemas.microsoft.com/office/word/2010/wordprocessingShape" mc:Ignorable="w14 w15 wp14">
+<w:numbering xmlns:wpc="http://schemas.microsoft.com/office/word/2010/wordprocessingCanvas" xmlns:mc="http://schemas.openxmlformats.org/markup-compatibility/2006" xmlns:o="urn:schemas-microsoft-com:office:office" xmlns:r="http://schemas.openxmlformats.org/officeDocument/2006/relationships" xmlns:m="http://schemas.openxmlformats.org/officeDocument/2006/math" xmlns:v="urn:schemas-microsoft-com:vml" xmlns:wp14="http://schemas.microsoft.com/office/word/2010/wordprocessingDrawing" xmlns:wp="http://schemas.openxmlformats.org/drawingml/2006/wordprocessingDrawing" xmlns:w10="urn:schemas-microsoft-com:office:word" xmlns:w="http://schemas.openxmlformats.org/wordprocessingml/2006/main" xmlns:w14="http://schemas.microsoft.com/office/word/2010/wordml" xmlns:wpg="http://schemas.microsoft.com/office/word/2010/wordprocessingGroup" xmlns:wpi="http://schemas.microsoft.com/office/word/2010/wordprocessingInk" xmlns:wne="http://schemas.microsoft.com/office/word/2006/wordml" xmlns:wps="http://schemas.microsoft.com/office/word/2010/wordprocessingShape" mc:Ignorable="w14 wp14">
   <w:abstractNum w:abstractNumId="0">
     <w:nsid w:val="060D609D"/>
     <w:multiLevelType w:val="multilevel"/>
@@ -10425,7 +10694,7 @@
 </file>
 
 <file path=word/styles.xml><?xml version="1.0" encoding="utf-8"?>
-<w:styles xmlns:mc="http://schemas.openxmlformats.org/markup-compatibility/2006" xmlns:r="http://schemas.openxmlformats.org/officeDocument/2006/relationships" xmlns:w="http://schemas.openxmlformats.org/wordprocessingml/2006/main" xmlns:w14="http://schemas.microsoft.com/office/word/2010/wordml" xmlns:w15="http://schemas.microsoft.com/office/word/2012/wordml" mc:Ignorable="w14 w15">
+<w:styles xmlns:mc="http://schemas.openxmlformats.org/markup-compatibility/2006" xmlns:r="http://schemas.openxmlformats.org/officeDocument/2006/relationships" xmlns:w="http://schemas.openxmlformats.org/wordprocessingml/2006/main" xmlns:w14="http://schemas.microsoft.com/office/word/2010/wordml" mc:Ignorable="w14">
   <w:docDefaults>
     <w:rPrDefault>
       <w:rPr>
@@ -10441,378 +10710,144 @@
       </w:pPr>
     </w:pPrDefault>
   </w:docDefaults>
-  <w:latentStyles w:defLockedState="0" w:defUIPriority="99" w:defSemiHidden="0" w:defUnhideWhenUsed="0" w:defQFormat="0" w:count="371">
-    <w:lsdException w:name="Normal" w:uiPriority="0" w:qFormat="1"/>
-    <w:lsdException w:name="heading 1" w:uiPriority="9" w:qFormat="1"/>
-    <w:lsdException w:name="heading 2" w:semiHidden="1" w:uiPriority="9" w:unhideWhenUsed="1" w:qFormat="1"/>
-    <w:lsdException w:name="heading 3" w:semiHidden="1" w:uiPriority="9" w:unhideWhenUsed="1" w:qFormat="1"/>
-    <w:lsdException w:name="heading 4" w:semiHidden="1" w:uiPriority="9" w:unhideWhenUsed="1" w:qFormat="1"/>
-    <w:lsdException w:name="heading 5" w:semiHidden="1" w:uiPriority="9" w:unhideWhenUsed="1" w:qFormat="1"/>
-    <w:lsdException w:name="heading 6" w:semiHidden="1" w:uiPriority="9" w:unhideWhenUsed="1" w:qFormat="1"/>
-    <w:lsdException w:name="heading 7" w:semiHidden="1" w:uiPriority="9" w:unhideWhenUsed="1" w:qFormat="1"/>
-    <w:lsdException w:name="heading 8" w:semiHidden="1" w:uiPriority="9" w:unhideWhenUsed="1" w:qFormat="1"/>
-    <w:lsdException w:name="heading 9" w:semiHidden="1" w:uiPriority="9" w:unhideWhenUsed="1" w:qFormat="1"/>
-    <w:lsdException w:name="index 1" w:semiHidden="1" w:unhideWhenUsed="1"/>
-    <w:lsdException w:name="index 2" w:semiHidden="1" w:unhideWhenUsed="1"/>
-    <w:lsdException w:name="index 3" w:semiHidden="1" w:unhideWhenUsed="1"/>
-    <w:lsdException w:name="index 4" w:semiHidden="1" w:unhideWhenUsed="1"/>
-    <w:lsdException w:name="index 5" w:semiHidden="1" w:unhideWhenUsed="1"/>
-    <w:lsdException w:name="index 6" w:semiHidden="1" w:unhideWhenUsed="1"/>
-    <w:lsdException w:name="index 7" w:semiHidden="1" w:unhideWhenUsed="1"/>
-    <w:lsdException w:name="index 8" w:semiHidden="1" w:unhideWhenUsed="1"/>
-    <w:lsdException w:name="index 9" w:semiHidden="1" w:unhideWhenUsed="1"/>
-    <w:lsdException w:name="toc 1" w:semiHidden="1" w:uiPriority="39" w:unhideWhenUsed="1"/>
-    <w:lsdException w:name="toc 2" w:semiHidden="1" w:uiPriority="39" w:unhideWhenUsed="1"/>
-    <w:lsdException w:name="toc 3" w:semiHidden="1" w:uiPriority="39" w:unhideWhenUsed="1"/>
-    <w:lsdException w:name="toc 4" w:semiHidden="1" w:uiPriority="39" w:unhideWhenUsed="1"/>
-    <w:lsdException w:name="toc 5" w:semiHidden="1" w:uiPriority="39" w:unhideWhenUsed="1"/>
-    <w:lsdException w:name="toc 6" w:semiHidden="1" w:uiPriority="39" w:unhideWhenUsed="1"/>
-    <w:lsdException w:name="toc 7" w:semiHidden="1" w:uiPriority="39" w:unhideWhenUsed="1"/>
-    <w:lsdException w:name="toc 8" w:semiHidden="1" w:uiPriority="39" w:unhideWhenUsed="1"/>
-    <w:lsdException w:name="toc 9" w:semiHidden="1" w:uiPriority="39" w:unhideWhenUsed="1"/>
-    <w:lsdException w:name="Normal Indent" w:semiHidden="1" w:unhideWhenUsed="1"/>
-    <w:lsdException w:name="footnote text" w:semiHidden="1" w:unhideWhenUsed="1"/>
-    <w:lsdException w:name="annotation text" w:semiHidden="1" w:unhideWhenUsed="1"/>
-    <w:lsdException w:name="header" w:semiHidden="1" w:unhideWhenUsed="1"/>
-    <w:lsdException w:name="footer" w:semiHidden="1" w:unhideWhenUsed="1"/>
-    <w:lsdException w:name="index heading" w:semiHidden="1" w:unhideWhenUsed="1"/>
-    <w:lsdException w:name="caption" w:semiHidden="1" w:uiPriority="35" w:unhideWhenUsed="1" w:qFormat="1"/>
-    <w:lsdException w:name="table of figures" w:semiHidden="1" w:unhideWhenUsed="1"/>
-    <w:lsdException w:name="envelope address" w:semiHidden="1" w:unhideWhenUsed="1"/>
-    <w:lsdException w:name="envelope return" w:semiHidden="1" w:unhideWhenUsed="1"/>
-    <w:lsdException w:name="footnote reference" w:semiHidden="1" w:unhideWhenUsed="1"/>
-    <w:lsdException w:name="annotation reference" w:semiHidden="1" w:unhideWhenUsed="1"/>
-    <w:lsdException w:name="line number" w:semiHidden="1" w:unhideWhenUsed="1"/>
-    <w:lsdException w:name="page number" w:semiHidden="1" w:unhideWhenUsed="1"/>
-    <w:lsdException w:name="endnote reference" w:semiHidden="1" w:unhideWhenUsed="1"/>
-    <w:lsdException w:name="endnote text" w:semiHidden="1" w:unhideWhenUsed="1"/>
-    <w:lsdException w:name="table of authorities" w:semiHidden="1" w:unhideWhenUsed="1"/>
-    <w:lsdException w:name="macro" w:semiHidden="1" w:unhideWhenUsed="1"/>
-    <w:lsdException w:name="toa heading" w:semiHidden="1" w:unhideWhenUsed="1"/>
-    <w:lsdException w:name="List" w:semiHidden="1" w:unhideWhenUsed="1"/>
-    <w:lsdException w:name="List Bullet" w:semiHidden="1" w:unhideWhenUsed="1"/>
-    <w:lsdException w:name="List Number" w:semiHidden="1" w:unhideWhenUsed="1"/>
-    <w:lsdException w:name="List 2" w:semiHidden="1" w:unhideWhenUsed="1"/>
-    <w:lsdException w:name="List 3" w:semiHidden="1" w:unhideWhenUsed="1"/>
-    <w:lsdException w:name="List 4" w:semiHidden="1" w:unhideWhenUsed="1"/>
-    <w:lsdException w:name="List 5" w:semiHidden="1" w:unhideWhenUsed="1"/>
-    <w:lsdException w:name="List Bullet 2" w:semiHidden="1" w:unhideWhenUsed="1"/>
-    <w:lsdException w:name="List Bullet 3" w:semiHidden="1" w:unhideWhenUsed="1"/>
-    <w:lsdException w:name="List Bullet 4" w:semiHidden="1" w:unhideWhenUsed="1"/>
-    <w:lsdException w:name="List Bullet 5" w:semiHidden="1" w:unhideWhenUsed="1"/>
-    <w:lsdException w:name="List Number 2" w:semiHidden="1" w:unhideWhenUsed="1"/>
-    <w:lsdException w:name="List Number 3" w:semiHidden="1" w:unhideWhenUsed="1"/>
-    <w:lsdException w:name="List Number 4" w:semiHidden="1" w:unhideWhenUsed="1"/>
-    <w:lsdException w:name="List Number 5" w:semiHidden="1" w:unhideWhenUsed="1"/>
-    <w:lsdException w:name="Title" w:uiPriority="10" w:qFormat="1"/>
-    <w:lsdException w:name="Closing" w:semiHidden="1" w:unhideWhenUsed="1"/>
-    <w:lsdException w:name="Signature" w:semiHidden="1" w:unhideWhenUsed="1"/>
-    <w:lsdException w:name="Default Paragraph Font" w:semiHidden="1" w:uiPriority="1" w:unhideWhenUsed="1"/>
-    <w:lsdException w:name="Body Text" w:semiHidden="1" w:unhideWhenUsed="1"/>
-    <w:lsdException w:name="Body Text Indent" w:semiHidden="1" w:unhideWhenUsed="1"/>
-    <w:lsdException w:name="List Continue" w:semiHidden="1" w:unhideWhenUsed="1"/>
-    <w:lsdException w:name="List Continue 2" w:semiHidden="1" w:unhideWhenUsed="1"/>
-    <w:lsdException w:name="List Continue 3" w:semiHidden="1" w:unhideWhenUsed="1"/>
-    <w:lsdException w:name="List Continue 4" w:semiHidden="1" w:unhideWhenUsed="1"/>
-    <w:lsdException w:name="List Continue 5" w:semiHidden="1" w:unhideWhenUsed="1"/>
-    <w:lsdException w:name="Message Header" w:semiHidden="1" w:unhideWhenUsed="1"/>
-    <w:lsdException w:name="Subtitle" w:uiPriority="11" w:qFormat="1"/>
-    <w:lsdException w:name="Salutation" w:semiHidden="1" w:unhideWhenUsed="1"/>
-    <w:lsdException w:name="Date" w:semiHidden="1" w:unhideWhenUsed="1"/>
-    <w:lsdException w:name="Body Text First Indent" w:semiHidden="1" w:unhideWhenUsed="1"/>
-    <w:lsdException w:name="Body Text First Indent 2" w:semiHidden="1" w:unhideWhenUsed="1"/>
-    <w:lsdException w:name="Note Heading" w:semiHidden="1" w:unhideWhenUsed="1"/>
-    <w:lsdException w:name="Body Text 2" w:semiHidden="1" w:unhideWhenUsed="1"/>
-    <w:lsdException w:name="Body Text 3" w:semiHidden="1" w:unhideWhenUsed="1"/>
-    <w:lsdException w:name="Body Text Indent 2" w:semiHidden="1" w:unhideWhenUsed="1"/>
-    <w:lsdException w:name="Body Text Indent 3" w:semiHidden="1" w:unhideWhenUsed="1"/>
-    <w:lsdException w:name="Block Text" w:semiHidden="1" w:unhideWhenUsed="1"/>
-    <w:lsdException w:name="Hyperlink" w:semiHidden="1" w:unhideWhenUsed="1"/>
-    <w:lsdException w:name="FollowedHyperlink" w:semiHidden="1" w:unhideWhenUsed="1"/>
-    <w:lsdException w:name="Strong" w:uiPriority="22" w:qFormat="1"/>
-    <w:lsdException w:name="Emphasis" w:uiPriority="20" w:qFormat="1"/>
-    <w:lsdException w:name="Document Map" w:semiHidden="1" w:unhideWhenUsed="1"/>
-    <w:lsdException w:name="Plain Text" w:semiHidden="1" w:unhideWhenUsed="1"/>
-    <w:lsdException w:name="E-mail Signature" w:semiHidden="1" w:unhideWhenUsed="1"/>
-    <w:lsdException w:name="HTML Top of Form" w:semiHidden="1" w:unhideWhenUsed="1"/>
-    <w:lsdException w:name="HTML Bottom of Form" w:semiHidden="1" w:unhideWhenUsed="1"/>
-    <w:lsdException w:name="Normal (Web)" w:semiHidden="1" w:unhideWhenUsed="1"/>
-    <w:lsdException w:name="HTML Acronym" w:semiHidden="1" w:unhideWhenUsed="1"/>
-    <w:lsdException w:name="HTML Address" w:semiHidden="1" w:unhideWhenUsed="1"/>
-    <w:lsdException w:name="HTML Cite" w:semiHidden="1" w:unhideWhenUsed="1"/>
-    <w:lsdException w:name="HTML Code" w:semiHidden="1" w:unhideWhenUsed="1"/>
-    <w:lsdException w:name="HTML Definition" w:semiHidden="1" w:unhideWhenUsed="1"/>
-    <w:lsdException w:name="HTML Keyboard" w:semiHidden="1" w:unhideWhenUsed="1"/>
-    <w:lsdException w:name="HTML Preformatted" w:semiHidden="1" w:unhideWhenUsed="1"/>
-    <w:lsdException w:name="HTML Sample" w:semiHidden="1" w:unhideWhenUsed="1"/>
-    <w:lsdException w:name="HTML Typewriter" w:semiHidden="1" w:unhideWhenUsed="1"/>
-    <w:lsdException w:name="HTML Variable" w:semiHidden="1" w:unhideWhenUsed="1"/>
-    <w:lsdException w:name="Normal Table" w:semiHidden="1" w:unhideWhenUsed="1"/>
-    <w:lsdException w:name="annotation subject" w:semiHidden="1" w:unhideWhenUsed="1"/>
-    <w:lsdException w:name="No List" w:semiHidden="1" w:unhideWhenUsed="1"/>
-    <w:lsdException w:name="Outline List 1" w:semiHidden="1" w:unhideWhenUsed="1"/>
-    <w:lsdException w:name="Outline List 2" w:semiHidden="1" w:unhideWhenUsed="1"/>
-    <w:lsdException w:name="Outline List 3" w:semiHidden="1" w:unhideWhenUsed="1"/>
-    <w:lsdException w:name="Table Simple 1" w:semiHidden="1" w:unhideWhenUsed="1"/>
-    <w:lsdException w:name="Table Simple 2" w:semiHidden="1" w:unhideWhenUsed="1"/>
-    <w:lsdException w:name="Table Simple 3" w:semiHidden="1" w:unhideWhenUsed="1"/>
-    <w:lsdException w:name="Table Classic 1" w:semiHidden="1" w:unhideWhenUsed="1"/>
-    <w:lsdException w:name="Table Classic 2" w:semiHidden="1" w:unhideWhenUsed="1"/>
-    <w:lsdException w:name="Table Classic 3" w:semiHidden="1" w:unhideWhenUsed="1"/>
-    <w:lsdException w:name="Table Classic 4" w:semiHidden="1" w:unhideWhenUsed="1"/>
-    <w:lsdException w:name="Table Colorful 1" w:semiHidden="1" w:unhideWhenUsed="1"/>
-    <w:lsdException w:name="Table Colorful 2" w:semiHidden="1" w:unhideWhenUsed="1"/>
-    <w:lsdException w:name="Table Colorful 3" w:semiHidden="1" w:unhideWhenUsed="1"/>
-    <w:lsdException w:name="Table Columns 1" w:semiHidden="1" w:unhideWhenUsed="1"/>
-    <w:lsdException w:name="Table Columns 2" w:semiHidden="1" w:unhideWhenUsed="1"/>
-    <w:lsdException w:name="Table Columns 3" w:semiHidden="1" w:unhideWhenUsed="1"/>
-    <w:lsdException w:name="Table Columns 4" w:semiHidden="1" w:unhideWhenUsed="1"/>
-    <w:lsdException w:name="Table Columns 5" w:semiHidden="1" w:unhideWhenUsed="1"/>
-    <w:lsdException w:name="Table Grid 1" w:semiHidden="1" w:unhideWhenUsed="1"/>
-    <w:lsdException w:name="Table Grid 2" w:semiHidden="1" w:unhideWhenUsed="1"/>
-    <w:lsdException w:name="Table Grid 3" w:semiHidden="1" w:unhideWhenUsed="1"/>
-    <w:lsdException w:name="Table Grid 4" w:semiHidden="1" w:unhideWhenUsed="1"/>
-    <w:lsdException w:name="Table Grid 5" w:semiHidden="1" w:unhideWhenUsed="1"/>
-    <w:lsdException w:name="Table Grid 6" w:semiHidden="1" w:unhideWhenUsed="1"/>
-    <w:lsdException w:name="Table Grid 7" w:semiHidden="1" w:unhideWhenUsed="1"/>
-    <w:lsdException w:name="Table Grid 8" w:semiHidden="1" w:unhideWhenUsed="1"/>
-    <w:lsdException w:name="Table List 1" w:semiHidden="1" w:unhideWhenUsed="1"/>
-    <w:lsdException w:name="Table List 2" w:semiHidden="1" w:unhideWhenUsed="1"/>
-    <w:lsdException w:name="Table List 3" w:semiHidden="1" w:unhideWhenUsed="1"/>
-    <w:lsdException w:name="Table List 4" w:semiHidden="1" w:unhideWhenUsed="1"/>
-    <w:lsdException w:name="Table List 5" w:semiHidden="1" w:unhideWhenUsed="1"/>
-    <w:lsdException w:name="Table List 6" w:semiHidden="1" w:unhideWhenUsed="1"/>
-    <w:lsdException w:name="Table List 7" w:semiHidden="1" w:unhideWhenUsed="1"/>
-    <w:lsdException w:name="Table List 8" w:semiHidden="1" w:unhideWhenUsed="1"/>
-    <w:lsdException w:name="Table 3D effects 1" w:semiHidden="1" w:unhideWhenUsed="1"/>
-    <w:lsdException w:name="Table 3D effects 2" w:semiHidden="1" w:unhideWhenUsed="1"/>
-    <w:lsdException w:name="Table 3D effects 3" w:semiHidden="1" w:unhideWhenUsed="1"/>
-    <w:lsdException w:name="Table Contemporary" w:semiHidden="1" w:unhideWhenUsed="1"/>
-    <w:lsdException w:name="Table Elegant" w:semiHidden="1" w:unhideWhenUsed="1"/>
-    <w:lsdException w:name="Table Professional" w:semiHidden="1" w:unhideWhenUsed="1"/>
-    <w:lsdException w:name="Table Subtle 1" w:semiHidden="1" w:unhideWhenUsed="1"/>
-    <w:lsdException w:name="Table Subtle 2" w:semiHidden="1" w:unhideWhenUsed="1"/>
-    <w:lsdException w:name="Table Web 1" w:semiHidden="1" w:unhideWhenUsed="1"/>
-    <w:lsdException w:name="Table Web 2" w:semiHidden="1" w:unhideWhenUsed="1"/>
-    <w:lsdException w:name="Table Web 3" w:semiHidden="1" w:unhideWhenUsed="1"/>
-    <w:lsdException w:name="Balloon Text" w:semiHidden="1" w:unhideWhenUsed="1"/>
-    <w:lsdException w:name="Table Grid" w:uiPriority="59"/>
-    <w:lsdException w:name="Table Theme" w:semiHidden="1" w:unhideWhenUsed="1"/>
-    <w:lsdException w:name="Placeholder Text" w:semiHidden="1"/>
-    <w:lsdException w:name="No Spacing" w:uiPriority="1" w:qFormat="1"/>
-    <w:lsdException w:name="Light Shading" w:uiPriority="60"/>
-    <w:lsdException w:name="Light List" w:uiPriority="61"/>
-    <w:lsdException w:name="Light Grid" w:uiPriority="62"/>
-    <w:lsdException w:name="Medium Shading 1" w:uiPriority="63"/>
-    <w:lsdException w:name="Medium Shading 2" w:uiPriority="64"/>
-    <w:lsdException w:name="Medium List 1" w:uiPriority="65"/>
-    <w:lsdException w:name="Medium List 2" w:uiPriority="66"/>
-    <w:lsdException w:name="Medium Grid 1" w:uiPriority="67"/>
-    <w:lsdException w:name="Medium Grid 2" w:uiPriority="68"/>
-    <w:lsdException w:name="Medium Grid 3" w:uiPriority="69"/>
-    <w:lsdException w:name="Dark List" w:uiPriority="70"/>
-    <w:lsdException w:name="Colorful Shading" w:uiPriority="71"/>
-    <w:lsdException w:name="Colorful List" w:uiPriority="72"/>
-    <w:lsdException w:name="Colorful Grid" w:uiPriority="73"/>
-    <w:lsdException w:name="Light Shading Accent 1" w:uiPriority="60"/>
-    <w:lsdException w:name="Light List Accent 1" w:uiPriority="61"/>
-    <w:lsdException w:name="Light Grid Accent 1" w:uiPriority="62"/>
-    <w:lsdException w:name="Medium Shading 1 Accent 1" w:uiPriority="63"/>
-    <w:lsdException w:name="Medium Shading 2 Accent 1" w:uiPriority="64"/>
-    <w:lsdException w:name="Medium List 1 Accent 1" w:uiPriority="65"/>
-    <w:lsdException w:name="Revision" w:semiHidden="1"/>
-    <w:lsdException w:name="List Paragraph" w:uiPriority="34" w:qFormat="1"/>
-    <w:lsdException w:name="Quote" w:uiPriority="29" w:qFormat="1"/>
-    <w:lsdException w:name="Intense Quote" w:uiPriority="30" w:qFormat="1"/>
-    <w:lsdException w:name="Medium List 2 Accent 1" w:uiPriority="66"/>
-    <w:lsdException w:name="Medium Grid 1 Accent 1" w:uiPriority="67"/>
-    <w:lsdException w:name="Medium Grid 2 Accent 1" w:uiPriority="68"/>
-    <w:lsdException w:name="Medium Grid 3 Accent 1" w:uiPriority="69"/>
-    <w:lsdException w:name="Dark List Accent 1" w:uiPriority="70"/>
-    <w:lsdException w:name="Colorful Shading Accent 1" w:uiPriority="71"/>
-    <w:lsdException w:name="Colorful List Accent 1" w:uiPriority="72"/>
-    <w:lsdException w:name="Colorful Grid Accent 1" w:uiPriority="73"/>
-    <w:lsdException w:name="Light Shading Accent 2" w:uiPriority="60"/>
-    <w:lsdException w:name="Light List Accent 2" w:uiPriority="61"/>
-    <w:lsdException w:name="Light Grid Accent 2" w:uiPriority="62"/>
-    <w:lsdException w:name="Medium Shading 1 Accent 2" w:uiPriority="63"/>
-    <w:lsdException w:name="Medium Shading 2 Accent 2" w:uiPriority="64"/>
-    <w:lsdException w:name="Medium List 1 Accent 2" w:uiPriority="65"/>
-    <w:lsdException w:name="Medium List 2 Accent 2" w:uiPriority="66"/>
-    <w:lsdException w:name="Medium Grid 1 Accent 2" w:uiPriority="67"/>
-    <w:lsdException w:name="Medium Grid 2 Accent 2" w:uiPriority="68"/>
-    <w:lsdException w:name="Medium Grid 3 Accent 2" w:uiPriority="69"/>
-    <w:lsdException w:name="Dark List Accent 2" w:uiPriority="70"/>
-    <w:lsdException w:name="Colorful Shading Accent 2" w:uiPriority="71"/>
-    <w:lsdException w:name="Colorful List Accent 2" w:uiPriority="72"/>
-    <w:lsdException w:name="Colorful Grid Accent 2" w:uiPriority="73"/>
-    <w:lsdException w:name="Light Shading Accent 3" w:uiPriority="60"/>
-    <w:lsdException w:name="Light List Accent 3" w:uiPriority="61"/>
-    <w:lsdException w:name="Light Grid Accent 3" w:uiPriority="62"/>
-    <w:lsdException w:name="Medium Shading 1 Accent 3" w:uiPriority="63"/>
-    <w:lsdException w:name="Medium Shading 2 Accent 3" w:uiPriority="64"/>
-    <w:lsdException w:name="Medium List 1 Accent 3" w:uiPriority="65"/>
-    <w:lsdException w:name="Medium List 2 Accent 3" w:uiPriority="66"/>
-    <w:lsdException w:name="Medium Grid 1 Accent 3" w:uiPriority="67"/>
-    <w:lsdException w:name="Medium Grid 2 Accent 3" w:uiPriority="68"/>
-    <w:lsdException w:name="Medium Grid 3 Accent 3" w:uiPriority="69"/>
-    <w:lsdException w:name="Dark List Accent 3" w:uiPriority="70"/>
-    <w:lsdException w:name="Colorful Shading Accent 3" w:uiPriority="71"/>
-    <w:lsdException w:name="Colorful List Accent 3" w:uiPriority="72"/>
-    <w:lsdException w:name="Colorful Grid Accent 3" w:uiPriority="73"/>
-    <w:lsdException w:name="Light Shading Accent 4" w:uiPriority="60"/>
-    <w:lsdException w:name="Light List Accent 4" w:uiPriority="61"/>
-    <w:lsdException w:name="Light Grid Accent 4" w:uiPriority="62"/>
-    <w:lsdException w:name="Medium Shading 1 Accent 4" w:uiPriority="63"/>
-    <w:lsdException w:name="Medium Shading 2 Accent 4" w:uiPriority="64"/>
-    <w:lsdException w:name="Medium List 1 Accent 4" w:uiPriority="65"/>
-    <w:lsdException w:name="Medium List 2 Accent 4" w:uiPriority="66"/>
-    <w:lsdException w:name="Medium Grid 1 Accent 4" w:uiPriority="67"/>
-    <w:lsdException w:name="Medium Grid 2 Accent 4" w:uiPriority="68"/>
-    <w:lsdException w:name="Medium Grid 3 Accent 4" w:uiPriority="69"/>
-    <w:lsdException w:name="Dark List Accent 4" w:uiPriority="70"/>
-    <w:lsdException w:name="Colorful Shading Accent 4" w:uiPriority="71"/>
-    <w:lsdException w:name="Colorful List Accent 4" w:uiPriority="72"/>
-    <w:lsdException w:name="Colorful Grid Accent 4" w:uiPriority="73"/>
-    <w:lsdException w:name="Light Shading Accent 5" w:uiPriority="60"/>
-    <w:lsdException w:name="Light List Accent 5" w:uiPriority="61"/>
-    <w:lsdException w:name="Light Grid Accent 5" w:uiPriority="62"/>
-    <w:lsdException w:name="Medium Shading 1 Accent 5" w:uiPriority="63"/>
-    <w:lsdException w:name="Medium Shading 2 Accent 5" w:uiPriority="64"/>
-    <w:lsdException w:name="Medium List 1 Accent 5" w:uiPriority="65"/>
-    <w:lsdException w:name="Medium List 2 Accent 5" w:uiPriority="66"/>
-    <w:lsdException w:name="Medium Grid 1 Accent 5" w:uiPriority="67"/>
-    <w:lsdException w:name="Medium Grid 2 Accent 5" w:uiPriority="68"/>
-    <w:lsdException w:name="Medium Grid 3 Accent 5" w:uiPriority="69"/>
-    <w:lsdException w:name="Dark List Accent 5" w:uiPriority="70"/>
-    <w:lsdException w:name="Colorful Shading Accent 5" w:uiPriority="71"/>
-    <w:lsdException w:name="Colorful List Accent 5" w:uiPriority="72"/>
-    <w:lsdException w:name="Colorful Grid Accent 5" w:uiPriority="73"/>
-    <w:lsdException w:name="Light Shading Accent 6" w:uiPriority="60"/>
-    <w:lsdException w:name="Light List Accent 6" w:uiPriority="61"/>
-    <w:lsdException w:name="Light Grid Accent 6" w:uiPriority="62"/>
-    <w:lsdException w:name="Medium Shading 1 Accent 6" w:uiPriority="63"/>
-    <w:lsdException w:name="Medium Shading 2 Accent 6" w:uiPriority="64"/>
-    <w:lsdException w:name="Medium List 1 Accent 6" w:uiPriority="65"/>
-    <w:lsdException w:name="Medium List 2 Accent 6" w:uiPriority="66"/>
-    <w:lsdException w:name="Medium Grid 1 Accent 6" w:uiPriority="67"/>
-    <w:lsdException w:name="Medium Grid 2 Accent 6" w:uiPriority="68"/>
-    <w:lsdException w:name="Medium Grid 3 Accent 6" w:uiPriority="69"/>
-    <w:lsdException w:name="Dark List Accent 6" w:uiPriority="70"/>
-    <w:lsdException w:name="Colorful Shading Accent 6" w:uiPriority="71"/>
-    <w:lsdException w:name="Colorful List Accent 6" w:uiPriority="72"/>
-    <w:lsdException w:name="Colorful Grid Accent 6" w:uiPriority="73"/>
-    <w:lsdException w:name="Subtle Emphasis" w:uiPriority="19" w:qFormat="1"/>
-    <w:lsdException w:name="Intense Emphasis" w:uiPriority="21" w:qFormat="1"/>
-    <w:lsdException w:name="Subtle Reference" w:uiPriority="31" w:qFormat="1"/>
-    <w:lsdException w:name="Intense Reference" w:uiPriority="32" w:qFormat="1"/>
-    <w:lsdException w:name="Book Title" w:uiPriority="33" w:qFormat="1"/>
-    <w:lsdException w:name="Bibliography" w:semiHidden="1" w:uiPriority="37" w:unhideWhenUsed="1"/>
-    <w:lsdException w:name="TOC Heading" w:semiHidden="1" w:uiPriority="39" w:unhideWhenUsed="1" w:qFormat="1"/>
-    <w:lsdException w:name="Plain Table 1" w:uiPriority="41"/>
-    <w:lsdException w:name="Plain Table 2" w:uiPriority="42"/>
-    <w:lsdException w:name="Plain Table 3" w:uiPriority="43"/>
-    <w:lsdException w:name="Plain Table 4" w:uiPriority="44"/>
-    <w:lsdException w:name="Plain Table 5" w:uiPriority="45"/>
-    <w:lsdException w:name="Grid Table Light" w:uiPriority="40"/>
-    <w:lsdException w:name="Grid Table 1 Light" w:uiPriority="46"/>
-    <w:lsdException w:name="Grid Table 2" w:uiPriority="47"/>
-    <w:lsdException w:name="Grid Table 3" w:uiPriority="48"/>
-    <w:lsdException w:name="Grid Table 4" w:uiPriority="49"/>
-    <w:lsdException w:name="Grid Table 5 Dark" w:uiPriority="50"/>
-    <w:lsdException w:name="Grid Table 6 Colorful" w:uiPriority="51"/>
-    <w:lsdException w:name="Grid Table 7 Colorful" w:uiPriority="52"/>
-    <w:lsdException w:name="Grid Table 1 Light Accent 1" w:uiPriority="46"/>
-    <w:lsdException w:name="Grid Table 2 Accent 1" w:uiPriority="47"/>
-    <w:lsdException w:name="Grid Table 3 Accent 1" w:uiPriority="48"/>
-    <w:lsdException w:name="Grid Table 4 Accent 1" w:uiPriority="49"/>
-    <w:lsdException w:name="Grid Table 5 Dark Accent 1" w:uiPriority="50"/>
-    <w:lsdException w:name="Grid Table 6 Colorful Accent 1" w:uiPriority="51"/>
-    <w:lsdException w:name="Grid Table 7 Colorful Accent 1" w:uiPriority="52"/>
-    <w:lsdException w:name="Grid Table 1 Light Accent 2" w:uiPriority="46"/>
-    <w:lsdException w:name="Grid Table 2 Accent 2" w:uiPriority="47"/>
-    <w:lsdException w:name="Grid Table 3 Accent 2" w:uiPriority="48"/>
-    <w:lsdException w:name="Grid Table 4 Accent 2" w:uiPriority="49"/>
-    <w:lsdException w:name="Grid Table 5 Dark Accent 2" w:uiPriority="50"/>
-    <w:lsdException w:name="Grid Table 6 Colorful Accent 2" w:uiPriority="51"/>
-    <w:lsdException w:name="Grid Table 7 Colorful Accent 2" w:uiPriority="52"/>
-    <w:lsdException w:name="Grid Table 1 Light Accent 3" w:uiPriority="46"/>
-    <w:lsdException w:name="Grid Table 2 Accent 3" w:uiPriority="47"/>
-    <w:lsdException w:name="Grid Table 3 Accent 3" w:uiPriority="48"/>
-    <w:lsdException w:name="Grid Table 4 Accent 3" w:uiPriority="49"/>
-    <w:lsdException w:name="Grid Table 5 Dark Accent 3" w:uiPriority="50"/>
-    <w:lsdException w:name="Grid Table 6 Colorful Accent 3" w:uiPriority="51"/>
-    <w:lsdException w:name="Grid Table 7 Colorful Accent 3" w:uiPriority="52"/>
-    <w:lsdException w:name="Grid Table 1 Light Accent 4" w:uiPriority="46"/>
-    <w:lsdException w:name="Grid Table 2 Accent 4" w:uiPriority="47"/>
-    <w:lsdException w:name="Grid Table 3 Accent 4" w:uiPriority="48"/>
-    <w:lsdException w:name="Grid Table 4 Accent 4" w:uiPriority="49"/>
-    <w:lsdException w:name="Grid Table 5 Dark Accent 4" w:uiPriority="50"/>
-    <w:lsdException w:name="Grid Table 6 Colorful Accent 4" w:uiPriority="51"/>
-    <w:lsdException w:name="Grid Table 7 Colorful Accent 4" w:uiPriority="52"/>
-    <w:lsdException w:name="Grid Table 1 Light Accent 5" w:uiPriority="46"/>
-    <w:lsdException w:name="Grid Table 2 Accent 5" w:uiPriority="47"/>
-    <w:lsdException w:name="Grid Table 3 Accent 5" w:uiPriority="48"/>
-    <w:lsdException w:name="Grid Table 4 Accent 5" w:uiPriority="49"/>
-    <w:lsdException w:name="Grid Table 5 Dark Accent 5" w:uiPriority="50"/>
-    <w:lsdException w:name="Grid Table 6 Colorful Accent 5" w:uiPriority="51"/>
-    <w:lsdException w:name="Grid Table 7 Colorful Accent 5" w:uiPriority="52"/>
-    <w:lsdException w:name="Grid Table 1 Light Accent 6" w:uiPriority="46"/>
-    <w:lsdException w:name="Grid Table 2 Accent 6" w:uiPriority="47"/>
-    <w:lsdException w:name="Grid Table 3 Accent 6" w:uiPriority="48"/>
-    <w:lsdException w:name="Grid Table 4 Accent 6" w:uiPriority="49"/>
-    <w:lsdException w:name="Grid Table 5 Dark Accent 6" w:uiPriority="50"/>
-    <w:lsdException w:name="Grid Table 6 Colorful Accent 6" w:uiPriority="51"/>
-    <w:lsdException w:name="Grid Table 7 Colorful Accent 6" w:uiPriority="52"/>
-    <w:lsdException w:name="List Table 1 Light" w:uiPriority="46"/>
-    <w:lsdException w:name="List Table 2" w:uiPriority="47"/>
-    <w:lsdException w:name="List Table 3" w:uiPriority="48"/>
-    <w:lsdException w:name="List Table 4" w:uiPriority="49"/>
-    <w:lsdException w:name="List Table 5 Dark" w:uiPriority="50"/>
-    <w:lsdException w:name="List Table 6 Colorful" w:uiPriority="51"/>
-    <w:lsdException w:name="List Table 7 Colorful" w:uiPriority="52"/>
-    <w:lsdException w:name="List Table 1 Light Accent 1" w:uiPriority="46"/>
-    <w:lsdException w:name="List Table 2 Accent 1" w:uiPriority="47"/>
-    <w:lsdException w:name="List Table 3 Accent 1" w:uiPriority="48"/>
-    <w:lsdException w:name="List Table 4 Accent 1" w:uiPriority="49"/>
-    <w:lsdException w:name="List Table 5 Dark Accent 1" w:uiPriority="50"/>
-    <w:lsdException w:name="List Table 6 Colorful Accent 1" w:uiPriority="51"/>
-    <w:lsdException w:name="List Table 7 Colorful Accent 1" w:uiPriority="52"/>
-    <w:lsdException w:name="List Table 1 Light Accent 2" w:uiPriority="46"/>
-    <w:lsdException w:name="List Table 2 Accent 2" w:uiPriority="47"/>
-    <w:lsdException w:name="List Table 3 Accent 2" w:uiPriority="48"/>
-    <w:lsdException w:name="List Table 4 Accent 2" w:uiPriority="49"/>
-    <w:lsdException w:name="List Table 5 Dark Accent 2" w:uiPriority="50"/>
-    <w:lsdException w:name="List Table 6 Colorful Accent 2" w:uiPriority="51"/>
-    <w:lsdException w:name="List Table 7 Colorful Accent 2" w:uiPriority="52"/>
-    <w:lsdException w:name="List Table 1 Light Accent 3" w:uiPriority="46"/>
-    <w:lsdException w:name="List Table 2 Accent 3" w:uiPriority="47"/>
-    <w:lsdException w:name="List Table 3 Accent 3" w:uiPriority="48"/>
-    <w:lsdException w:name="List Table 4 Accent 3" w:uiPriority="49"/>
-    <w:lsdException w:name="List Table 5 Dark Accent 3" w:uiPriority="50"/>
-    <w:lsdException w:name="List Table 6 Colorful Accent 3" w:uiPriority="51"/>
-    <w:lsdException w:name="List Table 7 Colorful Accent 3" w:uiPriority="52"/>
-    <w:lsdException w:name="List Table 1 Light Accent 4" w:uiPriority="46"/>
-    <w:lsdException w:name="List Table 2 Accent 4" w:uiPriority="47"/>
-    <w:lsdException w:name="List Table 3 Accent 4" w:uiPriority="48"/>
-    <w:lsdException w:name="List Table 4 Accent 4" w:uiPriority="49"/>
-    <w:lsdException w:name="List Table 5 Dark Accent 4" w:uiPriority="50"/>
-    <w:lsdException w:name="List Table 6 Colorful Accent 4" w:uiPriority="51"/>
-    <w:lsdException w:name="List Table 7 Colorful Accent 4" w:uiPriority="52"/>
-    <w:lsdException w:name="List Table 1 Light Accent 5" w:uiPriority="46"/>
-    <w:lsdException w:name="List Table 2 Accent 5" w:uiPriority="47"/>
-    <w:lsdException w:name="List Table 3 Accent 5" w:uiPriority="48"/>
-    <w:lsdException w:name="List Table 4 Accent 5" w:uiPriority="49"/>
-    <w:lsdException w:name="List Table 5 Dark Accent 5" w:uiPriority="50"/>
-    <w:lsdException w:name="List Table 6 Colorful Accent 5" w:uiPriority="51"/>
-    <w:lsdException w:name="List Table 7 Colorful Accent 5" w:uiPriority="52"/>
-    <w:lsdException w:name="List Table 1 Light Accent 6" w:uiPriority="46"/>
-    <w:lsdException w:name="List Table 2 Accent 6" w:uiPriority="47"/>
-    <w:lsdException w:name="List Table 3 Accent 6" w:uiPriority="48"/>
-    <w:lsdException w:name="List Table 4 Accent 6" w:uiPriority="49"/>
-    <w:lsdException w:name="List Table 5 Dark Accent 6" w:uiPriority="50"/>
-    <w:lsdException w:name="List Table 6 Colorful Accent 6" w:uiPriority="51"/>
-    <w:lsdException w:name="List Table 7 Colorful Accent 6" w:uiPriority="52"/>
+  <w:latentStyles w:defLockedState="0" w:defUIPriority="99" w:defSemiHidden="1" w:defUnhideWhenUsed="1" w:defQFormat="0" w:count="267">
+    <w:lsdException w:name="Normal" w:semiHidden="0" w:uiPriority="0" w:unhideWhenUsed="0" w:qFormat="1"/>
+    <w:lsdException w:name="heading 1" w:semiHidden="0" w:uiPriority="9" w:unhideWhenUsed="0" w:qFormat="1"/>
+    <w:lsdException w:name="heading 2" w:uiPriority="9" w:qFormat="1"/>
+    <w:lsdException w:name="heading 3" w:uiPriority="9" w:qFormat="1"/>
+    <w:lsdException w:name="heading 4" w:uiPriority="9" w:qFormat="1"/>
+    <w:lsdException w:name="heading 5" w:uiPriority="9" w:qFormat="1"/>
+    <w:lsdException w:name="heading 6" w:uiPriority="9" w:qFormat="1"/>
+    <w:lsdException w:name="heading 7" w:uiPriority="9" w:qFormat="1"/>
+    <w:lsdException w:name="heading 8" w:uiPriority="9" w:qFormat="1"/>
+    <w:lsdException w:name="heading 9" w:uiPriority="9" w:qFormat="1"/>
+    <w:lsdException w:name="toc 1" w:uiPriority="39"/>
+    <w:lsdException w:name="toc 2" w:uiPriority="39"/>
+    <w:lsdException w:name="toc 3" w:uiPriority="39"/>
+    <w:lsdException w:name="toc 4" w:uiPriority="39"/>
+    <w:lsdException w:name="toc 5" w:uiPriority="39"/>
+    <w:lsdException w:name="toc 6" w:uiPriority="39"/>
+    <w:lsdException w:name="toc 7" w:uiPriority="39"/>
+    <w:lsdException w:name="toc 8" w:uiPriority="39"/>
+    <w:lsdException w:name="toc 9" w:uiPriority="39"/>
+    <w:lsdException w:name="caption" w:uiPriority="35" w:qFormat="1"/>
+    <w:lsdException w:name="Title" w:semiHidden="0" w:uiPriority="10" w:unhideWhenUsed="0" w:qFormat="1"/>
+    <w:lsdException w:name="Default Paragraph Font" w:uiPriority="1"/>
+    <w:lsdException w:name="Subtitle" w:semiHidden="0" w:uiPriority="11" w:unhideWhenUsed="0" w:qFormat="1"/>
+    <w:lsdException w:name="Strong" w:semiHidden="0" w:uiPriority="22" w:unhideWhenUsed="0" w:qFormat="1"/>
+    <w:lsdException w:name="Emphasis" w:semiHidden="0" w:uiPriority="20" w:unhideWhenUsed="0" w:qFormat="1"/>
+    <w:lsdException w:name="Table Grid" w:semiHidden="0" w:uiPriority="59" w:unhideWhenUsed="0"/>
+    <w:lsdException w:name="Placeholder Text" w:unhideWhenUsed="0"/>
+    <w:lsdException w:name="No Spacing" w:semiHidden="0" w:uiPriority="1" w:unhideWhenUsed="0" w:qFormat="1"/>
+    <w:lsdException w:name="Light Shading" w:semiHidden="0" w:uiPriority="60" w:unhideWhenUsed="0"/>
+    <w:lsdException w:name="Light List" w:semiHidden="0" w:uiPriority="61" w:unhideWhenUsed="0"/>
+    <w:lsdException w:name="Light Grid" w:semiHidden="0" w:uiPriority="62" w:unhideWhenUsed="0"/>
+    <w:lsdException w:name="Medium Shading 1" w:semiHidden="0" w:uiPriority="63" w:unhideWhenUsed="0"/>
+    <w:lsdException w:name="Medium Shading 2" w:semiHidden="0" w:uiPriority="64" w:unhideWhenUsed="0"/>
+    <w:lsdException w:name="Medium List 1" w:semiHidden="0" w:uiPriority="65" w:unhideWhenUsed="0"/>
+    <w:lsdException w:name="Medium List 2" w:semiHidden="0" w:uiPriority="66" w:unhideWhenUsed="0"/>
+    <w:lsdException w:name="Medium Grid 1" w:semiHidden="0" w:uiPriority="67" w:unhideWhenUsed="0"/>
+    <w:lsdException w:name="Medium Grid 2" w:semiHidden="0" w:uiPriority="68" w:unhideWhenUsed="0"/>
+    <w:lsdException w:name="Medium Grid 3" w:semiHidden="0" w:uiPriority="69" w:unhideWhenUsed="0"/>
+    <w:lsdException w:name="Dark List" w:semiHidden="0" w:uiPriority="70" w:unhideWhenUsed="0"/>
+    <w:lsdException w:name="Colorful Shading" w:semiHidden="0" w:uiPriority="71" w:unhideWhenUsed="0"/>
+    <w:lsdException w:name="Colorful List" w:semiHidden="0" w:uiPriority="72" w:unhideWhenUsed="0"/>
+    <w:lsdException w:name="Colorful Grid" w:semiHidden="0" w:uiPriority="73" w:unhideWhenUsed="0"/>
+    <w:lsdException w:name="Light Shading Accent 1" w:semiHidden="0" w:uiPriority="60" w:unhideWhenUsed="0"/>
+    <w:lsdException w:name="Light List Accent 1" w:semiHidden="0" w:uiPriority="61" w:unhideWhenUsed="0"/>
+    <w:lsdException w:name="Light Grid Accent 1" w:semiHidden="0" w:uiPriority="62" w:unhideWhenUsed="0"/>
+    <w:lsdException w:name="Medium Shading 1 Accent 1" w:semiHidden="0" w:uiPriority="63" w:unhideWhenUsed="0"/>
+    <w:lsdException w:name="Medium Shading 2 Accent 1" w:semiHidden="0" w:uiPriority="64" w:unhideWhenUsed="0"/>
+    <w:lsdException w:name="Medium List 1 Accent 1" w:semiHidden="0" w:uiPriority="65" w:unhideWhenUsed="0"/>
+    <w:lsdException w:name="Revision" w:unhideWhenUsed="0"/>
+    <w:lsdException w:name="List Paragraph" w:semiHidden="0" w:uiPriority="34" w:unhideWhenUsed="0" w:qFormat="1"/>
+    <w:lsdException w:name="Quote" w:semiHidden="0" w:uiPriority="29" w:unhideWhenUsed="0" w:qFormat="1"/>
+    <w:lsdException w:name="Intense Quote" w:semiHidden="0" w:uiPriority="30" w:unhideWhenUsed="0" w:qFormat="1"/>
+    <w:lsdException w:name="Medium List 2 Accent 1" w:semiHidden="0" w:uiPriority="66" w:unhideWhenUsed="0"/>
+    <w:lsdException w:name="Medium Grid 1 Accent 1" w:semiHidden="0" w:uiPriority="67" w:unhideWhenUsed="0"/>
+    <w:lsdException w:name="Medium Grid 2 Accent 1" w:semiHidden="0" w:uiPriority="68" w:unhideWhenUsed="0"/>
+    <w:lsdException w:name="Medium Grid 3 Accent 1" w:semiHidden="0" w:uiPriority="69" w:unhideWhenUsed="0"/>
+    <w:lsdException w:name="Dark List Accent 1" w:semiHidden="0" w:uiPriority="70" w:unhideWhenUsed="0"/>
+    <w:lsdException w:name="Colorful Shading Accent 1" w:semiHidden="0" w:uiPriority="71" w:unhideWhenUsed="0"/>
+    <w:lsdException w:name="Colorful List Accent 1" w:semiHidden="0" w:uiPriority="72" w:unhideWhenUsed="0"/>
+    <w:lsdException w:name="Colorful Grid Accent 1" w:semiHidden="0" w:uiPriority="73" w:unhideWhenUsed="0"/>
+    <w:lsdException w:name="Light Shading Accent 2" w:semiHidden="0" w:uiPriority="60" w:unhideWhenUsed="0"/>
+    <w:lsdException w:name="Light List Accent 2" w:semiHidden="0" w:uiPriority="61" w:unhideWhenUsed="0"/>
+    <w:lsdException w:name="Light Grid Accent 2" w:semiHidden="0" w:uiPriority="62" w:unhideWhenUsed="0"/>
+    <w:lsdException w:name="Medium Shading 1 Accent 2" w:semiHidden="0" w:uiPriority="63" w:unhideWhenUsed="0"/>
+    <w:lsdException w:name="Medium Shading 2 Accent 2" w:semiHidden="0" w:uiPriority="64" w:unhideWhenUsed="0"/>
+    <w:lsdException w:name="Medium List 1 Accent 2" w:semiHidden="0" w:uiPriority="65" w:unhideWhenUsed="0"/>
+    <w:lsdException w:name="Medium List 2 Accent 2" w:semiHidden="0" w:uiPriority="66" w:unhideWhenUsed="0"/>
+    <w:lsdException w:name="Medium Grid 1 Accent 2" w:semiHidden="0" w:uiPriority="67" w:unhideWhenUsed="0"/>
+    <w:lsdException w:name="Medium Grid 2 Accent 2" w:semiHidden="0" w:uiPriority="68" w:unhideWhenUsed="0"/>
+    <w:lsdException w:name="Medium Grid 3 Accent 2" w:semiHidden="0" w:uiPriority="69" w:unhideWhenUsed="0"/>
+    <w:lsdException w:name="Dark List Accent 2" w:semiHidden="0" w:uiPriority="70" w:unhideWhenUsed="0"/>
+    <w:lsdException w:name="Colorful Shading Accent 2" w:semiHidden="0" w:uiPriority="71" w:unhideWhenUsed="0"/>
+    <w:lsdException w:name="Colorful List Accent 2" w:semiHidden="0" w:uiPriority="72" w:unhideWhenUsed="0"/>
+    <w:lsdException w:name="Colorful Grid Accent 2" w:semiHidden="0" w:uiPriority="73" w:unhideWhenUsed="0"/>
+    <w:lsdException w:name="Light Shading Accent 3" w:semiHidden="0" w:uiPriority="60" w:unhideWhenUsed="0"/>
+    <w:lsdException w:name="Light List Accent 3" w:semiHidden="0" w:uiPriority="61" w:unhideWhenUsed="0"/>
+    <w:lsdException w:name="Light Grid Accent 3" w:semiHidden="0" w:uiPriority="62" w:unhideWhenUsed="0"/>
+    <w:lsdException w:name="Medium Shading 1 Accent 3" w:semiHidden="0" w:uiPriority="63" w:unhideWhenUsed="0"/>
+    <w:lsdException w:name="Medium Shading 2 Accent 3" w:semiHidden="0" w:uiPriority="64" w:unhideWhenUsed="0"/>
+    <w:lsdException w:name="Medium List 1 Accent 3" w:semiHidden="0" w:uiPriority="65" w:unhideWhenUsed="0"/>
+    <w:lsdException w:name="Medium List 2 Accent 3" w:semiHidden="0" w:uiPriority="66" w:unhideWhenUsed="0"/>
+    <w:lsdException w:name="Medium Grid 1 Accent 3" w:semiHidden="0" w:uiPriority="67" w:unhideWhenUsed="0"/>
+    <w:lsdException w:name="Medium Grid 2 Accent 3" w:semiHidden="0" w:uiPriority="68" w:unhideWhenUsed="0"/>
+    <w:lsdException w:name="Medium Grid 3 Accent 3" w:semiHidden="0" w:uiPriority="69" w:unhideWhenUsed="0"/>
+    <w:lsdException w:name="Dark List Accent 3" w:semiHidden="0" w:uiPriority="70" w:unhideWhenUsed="0"/>
+    <w:lsdException w:name="Colorful Shading Accent 3" w:semiHidden="0" w:uiPriority="71" w:unhideWhenUsed="0"/>
+    <w:lsdException w:name="Colorful List Accent 3" w:semiHidden="0" w:uiPriority="72" w:unhideWhenUsed="0"/>
+    <w:lsdException w:name="Colorful Grid Accent 3" w:semiHidden="0" w:uiPriority="73" w:unhideWhenUsed="0"/>
+    <w:lsdException w:name="Light Shading Accent 4" w:semiHidden="0" w:uiPriority="60" w:unhideWhenUsed="0"/>
+    <w:lsdException w:name="Light List Accent 4" w:semiHidden="0" w:uiPriority="61" w:unhideWhenUsed="0"/>
+    <w:lsdException w:name="Light Grid Accent 4" w:semiHidden="0" w:uiPriority="62" w:unhideWhenUsed="0"/>
+    <w:lsdException w:name="Medium Shading 1 Accent 4" w:semiHidden="0" w:uiPriority="63" w:unhideWhenUsed="0"/>
+    <w:lsdException w:name="Medium Shading 2 Accent 4" w:semiHidden="0" w:uiPriority="64" w:unhideWhenUsed="0"/>
+    <w:lsdException w:name="Medium List 1 Accent 4" w:semiHidden="0" w:uiPriority="65" w:unhideWhenUsed="0"/>
+    <w:lsdException w:name="Medium List 2 Accent 4" w:semiHidden="0" w:uiPriority="66" w:unhideWhenUsed="0"/>
+    <w:lsdException w:name="Medium Grid 1 Accent 4" w:semiHidden="0" w:uiPriority="67" w:unhideWhenUsed="0"/>
+    <w:lsdException w:name="Medium Grid 2 Accent 4" w:semiHidden="0" w:uiPriority="68" w:unhideWhenUsed="0"/>
+    <w:lsdException w:name="Medium Grid 3 Accent 4" w:semiHidden="0" w:uiPriority="69" w:unhideWhenUsed="0"/>
+    <w:lsdException w:name="Dark List Accent 4" w:semiHidden="0" w:uiPriority="70" w:unhideWhenUsed="0"/>
+    <w:lsdException w:name="Colorful Shading Accent 4" w:semiHidden="0" w:uiPriority="71" w:unhideWhenUsed="0"/>
+    <w:lsdException w:name="Colorful List Accent 4" w:semiHidden="0" w:uiPriority="72" w:unhideWhenUsed="0"/>
+    <w:lsdException w:name="Colorful Grid Accent 4" w:semiHidden="0" w:uiPriority="73" w:unhideWhenUsed="0"/>
+    <w:lsdException w:name="Light Shading Accent 5" w:semiHidden="0" w:uiPriority="60" w:unhideWhenUsed="0"/>
+    <w:lsdException w:name="Light List Accent 5" w:semiHidden="0" w:uiPriority="61" w:unhideWhenUsed="0"/>
+    <w:lsdException w:name="Light Grid Accent 5" w:semiHidden="0" w:uiPriority="62" w:unhideWhenUsed="0"/>
+    <w:lsdException w:name="Medium Shading 1 Accent 5" w:semiHidden="0" w:uiPriority="63" w:unhideWhenUsed="0"/>
+    <w:lsdException w:name="Medium Shading 2 Accent 5" w:semiHidden="0" w:uiPriority="64" w:unhideWhenUsed="0"/>
+    <w:lsdException w:name="Medium List 1 Accent 5" w:semiHidden="0" w:uiPriority="65" w:unhideWhenUsed="0"/>
+    <w:lsdException w:name="Medium List 2 Accent 5" w:semiHidden="0" w:uiPriority="66" w:unhideWhenUsed="0"/>
+    <w:lsdException w:name="Medium Grid 1 Accent 5" w:semiHidden="0" w:uiPriority="67" w:unhideWhenUsed="0"/>
+    <w:lsdException w:name="Medium Grid 2 Accent 5" w:semiHidden="0" w:uiPriority="68" w:unhideWhenUsed="0"/>
+    <w:lsdException w:name="Medium Grid 3 Accent 5" w:semiHidden="0" w:uiPriority="69" w:unhideWhenUsed="0"/>
+    <w:lsdException w:name="Dark List Accent 5" w:semiHidden="0" w:uiPriority="70" w:unhideWhenUsed="0"/>
+    <w:lsdException w:name="Colorful Shading Accent 5" w:semiHidden="0" w:uiPriority="71" w:unhideWhenUsed="0"/>
+    <w:lsdException w:name="Colorful List Accent 5" w:semiHidden="0" w:uiPriority="72" w:unhideWhenUsed="0"/>
+    <w:lsdException w:name="Colorful Grid Accent 5" w:semiHidden="0" w:uiPriority="73" w:unhideWhenUsed="0"/>
+    <w:lsdException w:name="Light Shading Accent 6" w:semiHidden="0" w:uiPriority="60" w:unhideWhenUsed="0"/>
+    <w:lsdException w:name="Light List Accent 6" w:semiHidden="0" w:uiPriority="61" w:unhideWhenUsed="0"/>
+    <w:lsdException w:name="Light Grid Accent 6" w:semiHidden="0" w:uiPriority="62" w:unhideWhenUsed="0"/>
+    <w:lsdException w:name="Medium Shading 1 Accent 6" w:semiHidden="0" w:uiPriority="63" w:unhideWhenUsed="0"/>
+    <w:lsdException w:name="Medium Shading 2 Accent 6" w:semiHidden="0" w:uiPriority="64" w:unhideWhenUsed="0"/>
+    <w:lsdException w:name="Medium List 1 Accent 6" w:semiHidden="0" w:uiPriority="65" w:unhideWhenUsed="0"/>
+    <w:lsdException w:name="Medium List 2 Accent 6" w:semiHidden="0" w:uiPriority="66" w:unhideWhenUsed="0"/>
+    <w:lsdException w:name="Medium Grid 1 Accent 6" w:semiHidden="0" w:uiPriority="67" w:unhideWhenUsed="0"/>
+    <w:lsdException w:name="Medium Grid 2 Accent 6" w:semiHidden="0" w:uiPriority="68" w:unhideWhenUsed="0"/>
+    <w:lsdException w:name="Medium Grid 3 Accent 6" w:semiHidden="0" w:uiPriority="69" w:unhideWhenUsed="0"/>
+    <w:lsdException w:name="Dark List Accent 6" w:semiHidden="0" w:uiPriority="70" w:unhideWhenUsed="0"/>
+    <w:lsdException w:name="Colorful Shading Accent 6" w:semiHidden="0" w:uiPriority="71" w:unhideWhenUsed="0"/>
+    <w:lsdException w:name="Colorful List Accent 6" w:semiHidden="0" w:uiPriority="72" w:unhideWhenUsed="0"/>
+    <w:lsdException w:name="Colorful Grid Accent 6" w:semiHidden="0" w:uiPriority="73" w:unhideWhenUsed="0"/>
+    <w:lsdException w:name="Subtle Emphasis" w:semiHidden="0" w:uiPriority="19" w:unhideWhenUsed="0" w:qFormat="1"/>
+    <w:lsdException w:name="Intense Emphasis" w:semiHidden="0" w:uiPriority="21" w:unhideWhenUsed="0" w:qFormat="1"/>
+    <w:lsdException w:name="Subtle Reference" w:semiHidden="0" w:uiPriority="31" w:unhideWhenUsed="0" w:qFormat="1"/>
+    <w:lsdException w:name="Intense Reference" w:semiHidden="0" w:uiPriority="32" w:unhideWhenUsed="0" w:qFormat="1"/>
+    <w:lsdException w:name="Book Title" w:semiHidden="0" w:uiPriority="33" w:unhideWhenUsed="0" w:qFormat="1"/>
+    <w:lsdException w:name="Bibliography" w:uiPriority="37"/>
+    <w:lsdException w:name="TOC Heading" w:uiPriority="39" w:qFormat="1"/>
   </w:latentStyles>
   <w:style w:type="paragraph" w:default="1" w:styleId="Normale">
     <w:name w:val="Normal"/>
@@ -11059,6 +11094,7 @@
       <w:spacing w:after="0" w:line="240" w:lineRule="auto"/>
     </w:pPr>
     <w:tblPr>
+      <w:tblInd w:w="0" w:type="dxa"/>
       <w:tblBorders>
         <w:top w:val="single" w:sz="4" w:space="0" w:color="auto"/>
         <w:left w:val="single" w:sz="4" w:space="0" w:color="auto"/>
@@ -11067,6 +11103,446 @@
         <w:insideH w:val="single" w:sz="4" w:space="0" w:color="auto"/>
         <w:insideV w:val="single" w:sz="4" w:space="0" w:color="auto"/>
       </w:tblBorders>
+      <w:tblCellMar>
+        <w:top w:w="0" w:type="dxa"/>
+        <w:left w:w="108" w:type="dxa"/>
+        <w:bottom w:w="0" w:type="dxa"/>
+        <w:right w:w="108" w:type="dxa"/>
+      </w:tblCellMar>
+    </w:tblPr>
+  </w:style>
+  <w:style w:type="character" w:customStyle="1" w:styleId="Titolo2Carattere">
+    <w:name w:val="Titolo 2 Carattere"/>
+    <w:basedOn w:val="Carpredefinitoparagrafo"/>
+    <w:link w:val="Titolo2"/>
+    <w:uiPriority w:val="9"/>
+    <w:rsid w:val="00CA71E6"/>
+    <w:rPr>
+      <w:rFonts w:asciiTheme="majorHAnsi" w:eastAsiaTheme="majorEastAsia" w:hAnsiTheme="majorHAnsi" w:cstheme="majorBidi"/>
+      <w:color w:val="365F91" w:themeColor="accent1" w:themeShade="BF"/>
+      <w:sz w:val="26"/>
+      <w:szCs w:val="26"/>
+    </w:rPr>
+  </w:style>
+</w:styles>
+</file>
+
+<file path=word/stylesWithEffects.xml><?xml version="1.0" encoding="utf-8"?>
+<w:styles xmlns:wpc="http://schemas.microsoft.com/office/word/2010/wordprocessingCanvas" xmlns:mc="http://schemas.openxmlformats.org/markup-compatibility/2006" xmlns:o="urn:schemas-microsoft-com:office:office" xmlns:r="http://schemas.openxmlformats.org/officeDocument/2006/relationships" xmlns:m="http://schemas.openxmlformats.org/officeDocument/2006/math" xmlns:v="urn:schemas-microsoft-com:vml" xmlns:wp14="http://schemas.microsoft.com/office/word/2010/wordprocessingDrawing" xmlns:wp="http://schemas.openxmlformats.org/drawingml/2006/wordprocessingDrawing" xmlns:w10="urn:schemas-microsoft-com:office:word" xmlns:w="http://schemas.openxmlformats.org/wordprocessingml/2006/main" xmlns:w14="http://schemas.microsoft.com/office/word/2010/wordml" xmlns:wpg="http://schemas.microsoft.com/office/word/2010/wordprocessingGroup" xmlns:wpi="http://schemas.microsoft.com/office/word/2010/wordprocessingInk" xmlns:wne="http://schemas.microsoft.com/office/word/2006/wordml" xmlns:wps="http://schemas.microsoft.com/office/word/2010/wordprocessingShape" mc:Ignorable="w14 wp14">
+  <w:docDefaults>
+    <w:rPrDefault>
+      <w:rPr>
+        <w:rFonts w:asciiTheme="minorHAnsi" w:eastAsiaTheme="minorHAnsi" w:hAnsiTheme="minorHAnsi" w:cstheme="minorBidi"/>
+        <w:sz w:val="22"/>
+        <w:szCs w:val="22"/>
+        <w:lang w:val="it-IT" w:eastAsia="en-US" w:bidi="ar-SA"/>
+      </w:rPr>
+    </w:rPrDefault>
+    <w:pPrDefault>
+      <w:pPr>
+        <w:spacing w:after="200" w:line="276" w:lineRule="auto"/>
+      </w:pPr>
+    </w:pPrDefault>
+  </w:docDefaults>
+  <w:latentStyles w:defLockedState="0" w:defUIPriority="99" w:defSemiHidden="1" w:defUnhideWhenUsed="1" w:defQFormat="0" w:count="267">
+    <w:lsdException w:name="Normal" w:semiHidden="0" w:uiPriority="0" w:unhideWhenUsed="0" w:qFormat="1"/>
+    <w:lsdException w:name="heading 1" w:semiHidden="0" w:uiPriority="9" w:unhideWhenUsed="0" w:qFormat="1"/>
+    <w:lsdException w:name="heading 2" w:uiPriority="9" w:qFormat="1"/>
+    <w:lsdException w:name="heading 3" w:uiPriority="9" w:qFormat="1"/>
+    <w:lsdException w:name="heading 4" w:uiPriority="9" w:qFormat="1"/>
+    <w:lsdException w:name="heading 5" w:uiPriority="9" w:qFormat="1"/>
+    <w:lsdException w:name="heading 6" w:uiPriority="9" w:qFormat="1"/>
+    <w:lsdException w:name="heading 7" w:uiPriority="9" w:qFormat="1"/>
+    <w:lsdException w:name="heading 8" w:uiPriority="9" w:qFormat="1"/>
+    <w:lsdException w:name="heading 9" w:uiPriority="9" w:qFormat="1"/>
+    <w:lsdException w:name="toc 1" w:uiPriority="39"/>
+    <w:lsdException w:name="toc 2" w:uiPriority="39"/>
+    <w:lsdException w:name="toc 3" w:uiPriority="39"/>
+    <w:lsdException w:name="toc 4" w:uiPriority="39"/>
+    <w:lsdException w:name="toc 5" w:uiPriority="39"/>
+    <w:lsdException w:name="toc 6" w:uiPriority="39"/>
+    <w:lsdException w:name="toc 7" w:uiPriority="39"/>
+    <w:lsdException w:name="toc 8" w:uiPriority="39"/>
+    <w:lsdException w:name="toc 9" w:uiPriority="39"/>
+    <w:lsdException w:name="caption" w:uiPriority="35" w:qFormat="1"/>
+    <w:lsdException w:name="Title" w:semiHidden="0" w:uiPriority="10" w:unhideWhenUsed="0" w:qFormat="1"/>
+    <w:lsdException w:name="Default Paragraph Font" w:uiPriority="1"/>
+    <w:lsdException w:name="Subtitle" w:semiHidden="0" w:uiPriority="11" w:unhideWhenUsed="0" w:qFormat="1"/>
+    <w:lsdException w:name="Strong" w:semiHidden="0" w:uiPriority="22" w:unhideWhenUsed="0" w:qFormat="1"/>
+    <w:lsdException w:name="Emphasis" w:semiHidden="0" w:uiPriority="20" w:unhideWhenUsed="0" w:qFormat="1"/>
+    <w:lsdException w:name="Table Grid" w:semiHidden="0" w:uiPriority="59" w:unhideWhenUsed="0"/>
+    <w:lsdException w:name="Placeholder Text" w:unhideWhenUsed="0"/>
+    <w:lsdException w:name="No Spacing" w:semiHidden="0" w:uiPriority="1" w:unhideWhenUsed="0" w:qFormat="1"/>
+    <w:lsdException w:name="Light Shading" w:semiHidden="0" w:uiPriority="60" w:unhideWhenUsed="0"/>
+    <w:lsdException w:name="Light List" w:semiHidden="0" w:uiPriority="61" w:unhideWhenUsed="0"/>
+    <w:lsdException w:name="Light Grid" w:semiHidden="0" w:uiPriority="62" w:unhideWhenUsed="0"/>
+    <w:lsdException w:name="Medium Shading 1" w:semiHidden="0" w:uiPriority="63" w:unhideWhenUsed="0"/>
+    <w:lsdException w:name="Medium Shading 2" w:semiHidden="0" w:uiPriority="64" w:unhideWhenUsed="0"/>
+    <w:lsdException w:name="Medium List 1" w:semiHidden="0" w:uiPriority="65" w:unhideWhenUsed="0"/>
+    <w:lsdException w:name="Medium List 2" w:semiHidden="0" w:uiPriority="66" w:unhideWhenUsed="0"/>
+    <w:lsdException w:name="Medium Grid 1" w:semiHidden="0" w:uiPriority="67" w:unhideWhenUsed="0"/>
+    <w:lsdException w:name="Medium Grid 2" w:semiHidden="0" w:uiPriority="68" w:unhideWhenUsed="0"/>
+    <w:lsdException w:name="Medium Grid 3" w:semiHidden="0" w:uiPriority="69" w:unhideWhenUsed="0"/>
+    <w:lsdException w:name="Dark List" w:semiHidden="0" w:uiPriority="70" w:unhideWhenUsed="0"/>
+    <w:lsdException w:name="Colorful Shading" w:semiHidden="0" w:uiPriority="71" w:unhideWhenUsed="0"/>
+    <w:lsdException w:name="Colorful List" w:semiHidden="0" w:uiPriority="72" w:unhideWhenUsed="0"/>
+    <w:lsdException w:name="Colorful Grid" w:semiHidden="0" w:uiPriority="73" w:unhideWhenUsed="0"/>
+    <w:lsdException w:name="Light Shading Accent 1" w:semiHidden="0" w:uiPriority="60" w:unhideWhenUsed="0"/>
+    <w:lsdException w:name="Light List Accent 1" w:semiHidden="0" w:uiPriority="61" w:unhideWhenUsed="0"/>
+    <w:lsdException w:name="Light Grid Accent 1" w:semiHidden="0" w:uiPriority="62" w:unhideWhenUsed="0"/>
+    <w:lsdException w:name="Medium Shading 1 Accent 1" w:semiHidden="0" w:uiPriority="63" w:unhideWhenUsed="0"/>
+    <w:lsdException w:name="Medium Shading 2 Accent 1" w:semiHidden="0" w:uiPriority="64" w:unhideWhenUsed="0"/>
+    <w:lsdException w:name="Medium List 1 Accent 1" w:semiHidden="0" w:uiPriority="65" w:unhideWhenUsed="0"/>
+    <w:lsdException w:name="Revision" w:unhideWhenUsed="0"/>
+    <w:lsdException w:name="List Paragraph" w:semiHidden="0" w:uiPriority="34" w:unhideWhenUsed="0" w:qFormat="1"/>
+    <w:lsdException w:name="Quote" w:semiHidden="0" w:uiPriority="29" w:unhideWhenUsed="0" w:qFormat="1"/>
+    <w:lsdException w:name="Intense Quote" w:semiHidden="0" w:uiPriority="30" w:unhideWhenUsed="0" w:qFormat="1"/>
+    <w:lsdException w:name="Medium List 2 Accent 1" w:semiHidden="0" w:uiPriority="66" w:unhideWhenUsed="0"/>
+    <w:lsdException w:name="Medium Grid 1 Accent 1" w:semiHidden="0" w:uiPriority="67" w:unhideWhenUsed="0"/>
+    <w:lsdException w:name="Medium Grid 2 Accent 1" w:semiHidden="0" w:uiPriority="68" w:unhideWhenUsed="0"/>
+    <w:lsdException w:name="Medium Grid 3 Accent 1" w:semiHidden="0" w:uiPriority="69" w:unhideWhenUsed="0"/>
+    <w:lsdException w:name="Dark List Accent 1" w:semiHidden="0" w:uiPriority="70" w:unhideWhenUsed="0"/>
+    <w:lsdException w:name="Colorful Shading Accent 1" w:semiHidden="0" w:uiPriority="71" w:unhideWhenUsed="0"/>
+    <w:lsdException w:name="Colorful List Accent 1" w:semiHidden="0" w:uiPriority="72" w:unhideWhenUsed="0"/>
+    <w:lsdException w:name="Colorful Grid Accent 1" w:semiHidden="0" w:uiPriority="73" w:unhideWhenUsed="0"/>
+    <w:lsdException w:name="Light Shading Accent 2" w:semiHidden="0" w:uiPriority="60" w:unhideWhenUsed="0"/>
+    <w:lsdException w:name="Light List Accent 2" w:semiHidden="0" w:uiPriority="61" w:unhideWhenUsed="0"/>
+    <w:lsdException w:name="Light Grid Accent 2" w:semiHidden="0" w:uiPriority="62" w:unhideWhenUsed="0"/>
+    <w:lsdException w:name="Medium Shading 1 Accent 2" w:semiHidden="0" w:uiPriority="63" w:unhideWhenUsed="0"/>
+    <w:lsdException w:name="Medium Shading 2 Accent 2" w:semiHidden="0" w:uiPriority="64" w:unhideWhenUsed="0"/>
+    <w:lsdException w:name="Medium List 1 Accent 2" w:semiHidden="0" w:uiPriority="65" w:unhideWhenUsed="0"/>
+    <w:lsdException w:name="Medium List 2 Accent 2" w:semiHidden="0" w:uiPriority="66" w:unhideWhenUsed="0"/>
+    <w:lsdException w:name="Medium Grid 1 Accent 2" w:semiHidden="0" w:uiPriority="67" w:unhideWhenUsed="0"/>
+    <w:lsdException w:name="Medium Grid 2 Accent 2" w:semiHidden="0" w:uiPriority="68" w:unhideWhenUsed="0"/>
+    <w:lsdException w:name="Medium Grid 3 Accent 2" w:semiHidden="0" w:uiPriority="69" w:unhideWhenUsed="0"/>
+    <w:lsdException w:name="Dark List Accent 2" w:semiHidden="0" w:uiPriority="70" w:unhideWhenUsed="0"/>
+    <w:lsdException w:name="Colorful Shading Accent 2" w:semiHidden="0" w:uiPriority="71" w:unhideWhenUsed="0"/>
+    <w:lsdException w:name="Colorful List Accent 2" w:semiHidden="0" w:uiPriority="72" w:unhideWhenUsed="0"/>
+    <w:lsdException w:name="Colorful Grid Accent 2" w:semiHidden="0" w:uiPriority="73" w:unhideWhenUsed="0"/>
+    <w:lsdException w:name="Light Shading Accent 3" w:semiHidden="0" w:uiPriority="60" w:unhideWhenUsed="0"/>
+    <w:lsdException w:name="Light List Accent 3" w:semiHidden="0" w:uiPriority="61" w:unhideWhenUsed="0"/>
+    <w:lsdException w:name="Light Grid Accent 3" w:semiHidden="0" w:uiPriority="62" w:unhideWhenUsed="0"/>
+    <w:lsdException w:name="Medium Shading 1 Accent 3" w:semiHidden="0" w:uiPriority="63" w:unhideWhenUsed="0"/>
+    <w:lsdException w:name="Medium Shading 2 Accent 3" w:semiHidden="0" w:uiPriority="64" w:unhideWhenUsed="0"/>
+    <w:lsdException w:name="Medium List 1 Accent 3" w:semiHidden="0" w:uiPriority="65" w:unhideWhenUsed="0"/>
+    <w:lsdException w:name="Medium List 2 Accent 3" w:semiHidden="0" w:uiPriority="66" w:unhideWhenUsed="0"/>
+    <w:lsdException w:name="Medium Grid 1 Accent 3" w:semiHidden="0" w:uiPriority="67" w:unhideWhenUsed="0"/>
+    <w:lsdException w:name="Medium Grid 2 Accent 3" w:semiHidden="0" w:uiPriority="68" w:unhideWhenUsed="0"/>
+    <w:lsdException w:name="Medium Grid 3 Accent 3" w:semiHidden="0" w:uiPriority="69" w:unhideWhenUsed="0"/>
+    <w:lsdException w:name="Dark List Accent 3" w:semiHidden="0" w:uiPriority="70" w:unhideWhenUsed="0"/>
+    <w:lsdException w:name="Colorful Shading Accent 3" w:semiHidden="0" w:uiPriority="71" w:unhideWhenUsed="0"/>
+    <w:lsdException w:name="Colorful List Accent 3" w:semiHidden="0" w:uiPriority="72" w:unhideWhenUsed="0"/>
+    <w:lsdException w:name="Colorful Grid Accent 3" w:semiHidden="0" w:uiPriority="73" w:unhideWhenUsed="0"/>
+    <w:lsdException w:name="Light Shading Accent 4" w:semiHidden="0" w:uiPriority="60" w:unhideWhenUsed="0"/>
+    <w:lsdException w:name="Light List Accent 4" w:semiHidden="0" w:uiPriority="61" w:unhideWhenUsed="0"/>
+    <w:lsdException w:name="Light Grid Accent 4" w:semiHidden="0" w:uiPriority="62" w:unhideWhenUsed="0"/>
+    <w:lsdException w:name="Medium Shading 1 Accent 4" w:semiHidden="0" w:uiPriority="63" w:unhideWhenUsed="0"/>
+    <w:lsdException w:name="Medium Shading 2 Accent 4" w:semiHidden="0" w:uiPriority="64" w:unhideWhenUsed="0"/>
+    <w:lsdException w:name="Medium List 1 Accent 4" w:semiHidden="0" w:uiPriority="65" w:unhideWhenUsed="0"/>
+    <w:lsdException w:name="Medium List 2 Accent 4" w:semiHidden="0" w:uiPriority="66" w:unhideWhenUsed="0"/>
+    <w:lsdException w:name="Medium Grid 1 Accent 4" w:semiHidden="0" w:uiPriority="67" w:unhideWhenUsed="0"/>
+    <w:lsdException w:name="Medium Grid 2 Accent 4" w:semiHidden="0" w:uiPriority="68" w:unhideWhenUsed="0"/>
+    <w:lsdException w:name="Medium Grid 3 Accent 4" w:semiHidden="0" w:uiPriority="69" w:unhideWhenUsed="0"/>
+    <w:lsdException w:name="Dark List Accent 4" w:semiHidden="0" w:uiPriority="70" w:unhideWhenUsed="0"/>
+    <w:lsdException w:name="Colorful Shading Accent 4" w:semiHidden="0" w:uiPriority="71" w:unhideWhenUsed="0"/>
+    <w:lsdException w:name="Colorful List Accent 4" w:semiHidden="0" w:uiPriority="72" w:unhideWhenUsed="0"/>
+    <w:lsdException w:name="Colorful Grid Accent 4" w:semiHidden="0" w:uiPriority="73" w:unhideWhenUsed="0"/>
+    <w:lsdException w:name="Light Shading Accent 5" w:semiHidden="0" w:uiPriority="60" w:unhideWhenUsed="0"/>
+    <w:lsdException w:name="Light List Accent 5" w:semiHidden="0" w:uiPriority="61" w:unhideWhenUsed="0"/>
+    <w:lsdException w:name="Light Grid Accent 5" w:semiHidden="0" w:uiPriority="62" w:unhideWhenUsed="0"/>
+    <w:lsdException w:name="Medium Shading 1 Accent 5" w:semiHidden="0" w:uiPriority="63" w:unhideWhenUsed="0"/>
+    <w:lsdException w:name="Medium Shading 2 Accent 5" w:semiHidden="0" w:uiPriority="64" w:unhideWhenUsed="0"/>
+    <w:lsdException w:name="Medium List 1 Accent 5" w:semiHidden="0" w:uiPriority="65" w:unhideWhenUsed="0"/>
+    <w:lsdException w:name="Medium List 2 Accent 5" w:semiHidden="0" w:uiPriority="66" w:unhideWhenUsed="0"/>
+    <w:lsdException w:name="Medium Grid 1 Accent 5" w:semiHidden="0" w:uiPriority="67" w:unhideWhenUsed="0"/>
+    <w:lsdException w:name="Medium Grid 2 Accent 5" w:semiHidden="0" w:uiPriority="68" w:unhideWhenUsed="0"/>
+    <w:lsdException w:name="Medium Grid 3 Accent 5" w:semiHidden="0" w:uiPriority="69" w:unhideWhenUsed="0"/>
+    <w:lsdException w:name="Dark List Accent 5" w:semiHidden="0" w:uiPriority="70" w:unhideWhenUsed="0"/>
+    <w:lsdException w:name="Colorful Shading Accent 5" w:semiHidden="0" w:uiPriority="71" w:unhideWhenUsed="0"/>
+    <w:lsdException w:name="Colorful List Accent 5" w:semiHidden="0" w:uiPriority="72" w:unhideWhenUsed="0"/>
+    <w:lsdException w:name="Colorful Grid Accent 5" w:semiHidden="0" w:uiPriority="73" w:unhideWhenUsed="0"/>
+    <w:lsdException w:name="Light Shading Accent 6" w:semiHidden="0" w:uiPriority="60" w:unhideWhenUsed="0"/>
+    <w:lsdException w:name="Light List Accent 6" w:semiHidden="0" w:uiPriority="61" w:unhideWhenUsed="0"/>
+    <w:lsdException w:name="Light Grid Accent 6" w:semiHidden="0" w:uiPriority="62" w:unhideWhenUsed="0"/>
+    <w:lsdException w:name="Medium Shading 1 Accent 6" w:semiHidden="0" w:uiPriority="63" w:unhideWhenUsed="0"/>
+    <w:lsdException w:name="Medium Shading 2 Accent 6" w:semiHidden="0" w:uiPriority="64" w:unhideWhenUsed="0"/>
+    <w:lsdException w:name="Medium List 1 Accent 6" w:semiHidden="0" w:uiPriority="65" w:unhideWhenUsed="0"/>
+    <w:lsdException w:name="Medium List 2 Accent 6" w:semiHidden="0" w:uiPriority="66" w:unhideWhenUsed="0"/>
+    <w:lsdException w:name="Medium Grid 1 Accent 6" w:semiHidden="0" w:uiPriority="67" w:unhideWhenUsed="0"/>
+    <w:lsdException w:name="Medium Grid 2 Accent 6" w:semiHidden="0" w:uiPriority="68" w:unhideWhenUsed="0"/>
+    <w:lsdException w:name="Medium Grid 3 Accent 6" w:semiHidden="0" w:uiPriority="69" w:unhideWhenUsed="0"/>
+    <w:lsdException w:name="Dark List Accent 6" w:semiHidden="0" w:uiPriority="70" w:unhideWhenUsed="0"/>
+    <w:lsdException w:name="Colorful Shading Accent 6" w:semiHidden="0" w:uiPriority="71" w:unhideWhenUsed="0"/>
+    <w:lsdException w:name="Colorful List Accent 6" w:semiHidden="0" w:uiPriority="72" w:unhideWhenUsed="0"/>
+    <w:lsdException w:name="Colorful Grid Accent 6" w:semiHidden="0" w:uiPriority="73" w:unhideWhenUsed="0"/>
+    <w:lsdException w:name="Subtle Emphasis" w:semiHidden="0" w:uiPriority="19" w:unhideWhenUsed="0" w:qFormat="1"/>
+    <w:lsdException w:name="Intense Emphasis" w:semiHidden="0" w:uiPriority="21" w:unhideWhenUsed="0" w:qFormat="1"/>
+    <w:lsdException w:name="Subtle Reference" w:semiHidden="0" w:uiPriority="31" w:unhideWhenUsed="0" w:qFormat="1"/>
+    <w:lsdException w:name="Intense Reference" w:semiHidden="0" w:uiPriority="32" w:unhideWhenUsed="0" w:qFormat="1"/>
+    <w:lsdException w:name="Book Title" w:semiHidden="0" w:uiPriority="33" w:unhideWhenUsed="0" w:qFormat="1"/>
+    <w:lsdException w:name="Bibliography" w:uiPriority="37"/>
+    <w:lsdException w:name="TOC Heading" w:uiPriority="39" w:qFormat="1"/>
+  </w:latentStyles>
+  <w:style w:type="paragraph" w:default="1" w:styleId="Normale">
+    <w:name w:val="Normal"/>
+    <w:qFormat/>
+  </w:style>
+  <w:style w:type="paragraph" w:styleId="Titolo1">
+    <w:name w:val="heading 1"/>
+    <w:basedOn w:val="Normale"/>
+    <w:next w:val="Normale"/>
+    <w:link w:val="Titolo1Carattere"/>
+    <w:uiPriority w:val="9"/>
+    <w:qFormat/>
+    <w:rsid w:val="00BA17BA"/>
+    <w:pPr>
+      <w:keepNext/>
+      <w:keepLines/>
+      <w:spacing w:before="240" w:after="0"/>
+      <w:outlineLvl w:val="0"/>
+    </w:pPr>
+    <w:rPr>
+      <w:rFonts w:asciiTheme="majorHAnsi" w:eastAsiaTheme="majorEastAsia" w:hAnsiTheme="majorHAnsi" w:cstheme="majorBidi"/>
+      <w:color w:val="365F91" w:themeColor="accent1" w:themeShade="BF"/>
+      <w:sz w:val="32"/>
+      <w:szCs w:val="32"/>
+    </w:rPr>
+  </w:style>
+  <w:style w:type="paragraph" w:styleId="Titolo2">
+    <w:name w:val="heading 2"/>
+    <w:basedOn w:val="Normale"/>
+    <w:next w:val="Normale"/>
+    <w:link w:val="Titolo2Carattere"/>
+    <w:uiPriority w:val="9"/>
+    <w:unhideWhenUsed/>
+    <w:qFormat/>
+    <w:rsid w:val="00CA71E6"/>
+    <w:pPr>
+      <w:keepNext/>
+      <w:keepLines/>
+      <w:spacing w:before="40" w:after="0"/>
+      <w:outlineLvl w:val="1"/>
+    </w:pPr>
+    <w:rPr>
+      <w:rFonts w:asciiTheme="majorHAnsi" w:eastAsiaTheme="majorEastAsia" w:hAnsiTheme="majorHAnsi" w:cstheme="majorBidi"/>
+      <w:color w:val="365F91" w:themeColor="accent1" w:themeShade="BF"/>
+      <w:sz w:val="26"/>
+      <w:szCs w:val="26"/>
+    </w:rPr>
+  </w:style>
+  <w:style w:type="character" w:default="1" w:styleId="Carpredefinitoparagrafo">
+    <w:name w:val="Default Paragraph Font"/>
+    <w:uiPriority w:val="1"/>
+    <w:semiHidden/>
+    <w:unhideWhenUsed/>
+  </w:style>
+  <w:style w:type="table" w:default="1" w:styleId="Tabellanormale">
+    <w:name w:val="Normal Table"/>
+    <w:uiPriority w:val="99"/>
+    <w:semiHidden/>
+    <w:unhideWhenUsed/>
+    <w:tblPr>
+      <w:tblInd w:w="0" w:type="dxa"/>
+      <w:tblCellMar>
+        <w:top w:w="0" w:type="dxa"/>
+        <w:left w:w="108" w:type="dxa"/>
+        <w:bottom w:w="0" w:type="dxa"/>
+        <w:right w:w="108" w:type="dxa"/>
+      </w:tblCellMar>
+    </w:tblPr>
+  </w:style>
+  <w:style w:type="numbering" w:default="1" w:styleId="Nessunelenco">
+    <w:name w:val="No List"/>
+    <w:uiPriority w:val="99"/>
+    <w:semiHidden/>
+    <w:unhideWhenUsed/>
+  </w:style>
+  <w:style w:type="paragraph" w:styleId="Paragrafoelenco">
+    <w:name w:val="List Paragraph"/>
+    <w:basedOn w:val="Normale"/>
+    <w:uiPriority w:val="34"/>
+    <w:qFormat/>
+    <w:rsid w:val="00C41826"/>
+    <w:pPr>
+      <w:ind w:left="720"/>
+      <w:contextualSpacing/>
+    </w:pPr>
+  </w:style>
+  <w:style w:type="character" w:customStyle="1" w:styleId="Titolo1Carattere">
+    <w:name w:val="Titolo 1 Carattere"/>
+    <w:basedOn w:val="Carpredefinitoparagrafo"/>
+    <w:link w:val="Titolo1"/>
+    <w:uiPriority w:val="9"/>
+    <w:rsid w:val="00BA17BA"/>
+    <w:rPr>
+      <w:rFonts w:asciiTheme="majorHAnsi" w:eastAsiaTheme="majorEastAsia" w:hAnsiTheme="majorHAnsi" w:cstheme="majorBidi"/>
+      <w:color w:val="365F91" w:themeColor="accent1" w:themeShade="BF"/>
+      <w:sz w:val="32"/>
+      <w:szCs w:val="32"/>
+    </w:rPr>
+  </w:style>
+  <w:style w:type="paragraph" w:styleId="Testonotaapidipagina">
+    <w:name w:val="footnote text"/>
+    <w:basedOn w:val="Normale"/>
+    <w:link w:val="TestonotaapidipaginaCarattere"/>
+    <w:uiPriority w:val="99"/>
+    <w:semiHidden/>
+    <w:unhideWhenUsed/>
+    <w:rsid w:val="00BA17BA"/>
+    <w:pPr>
+      <w:spacing w:after="0" w:line="240" w:lineRule="auto"/>
+    </w:pPr>
+    <w:rPr>
+      <w:sz w:val="20"/>
+      <w:szCs w:val="20"/>
+    </w:rPr>
+  </w:style>
+  <w:style w:type="character" w:customStyle="1" w:styleId="TestonotaapidipaginaCarattere">
+    <w:name w:val="Testo nota a piè di pagina Carattere"/>
+    <w:basedOn w:val="Carpredefinitoparagrafo"/>
+    <w:link w:val="Testonotaapidipagina"/>
+    <w:uiPriority w:val="99"/>
+    <w:semiHidden/>
+    <w:rsid w:val="00BA17BA"/>
+    <w:rPr>
+      <w:sz w:val="20"/>
+      <w:szCs w:val="20"/>
+    </w:rPr>
+  </w:style>
+  <w:style w:type="character" w:styleId="Rimandonotaapidipagina">
+    <w:name w:val="footnote reference"/>
+    <w:basedOn w:val="Carpredefinitoparagrafo"/>
+    <w:uiPriority w:val="99"/>
+    <w:semiHidden/>
+    <w:unhideWhenUsed/>
+    <w:rsid w:val="00BA17BA"/>
+    <w:rPr>
+      <w:vertAlign w:val="superscript"/>
+    </w:rPr>
+  </w:style>
+  <w:style w:type="paragraph" w:styleId="Nessunaspaziatura">
+    <w:name w:val="No Spacing"/>
+    <w:link w:val="NessunaspaziaturaCarattere"/>
+    <w:uiPriority w:val="1"/>
+    <w:qFormat/>
+    <w:rsid w:val="00BA17BA"/>
+    <w:pPr>
+      <w:spacing w:after="0" w:line="240" w:lineRule="auto"/>
+    </w:pPr>
+    <w:rPr>
+      <w:rFonts w:eastAsiaTheme="minorEastAsia"/>
+      <w:lang w:eastAsia="it-IT"/>
+    </w:rPr>
+  </w:style>
+  <w:style w:type="character" w:customStyle="1" w:styleId="NessunaspaziaturaCarattere">
+    <w:name w:val="Nessuna spaziatura Carattere"/>
+    <w:basedOn w:val="Carpredefinitoparagrafo"/>
+    <w:link w:val="Nessunaspaziatura"/>
+    <w:uiPriority w:val="1"/>
+    <w:rsid w:val="00BA17BA"/>
+    <w:rPr>
+      <w:rFonts w:eastAsiaTheme="minorEastAsia"/>
+      <w:lang w:eastAsia="it-IT"/>
+    </w:rPr>
+  </w:style>
+  <w:style w:type="paragraph" w:styleId="Intestazione">
+    <w:name w:val="header"/>
+    <w:basedOn w:val="Normale"/>
+    <w:link w:val="IntestazioneCarattere"/>
+    <w:uiPriority w:val="99"/>
+    <w:unhideWhenUsed/>
+    <w:rsid w:val="00BA17BA"/>
+    <w:pPr>
+      <w:tabs>
+        <w:tab w:val="center" w:pos="4819"/>
+        <w:tab w:val="right" w:pos="9638"/>
+      </w:tabs>
+      <w:spacing w:after="0" w:line="240" w:lineRule="auto"/>
+    </w:pPr>
+  </w:style>
+  <w:style w:type="character" w:customStyle="1" w:styleId="IntestazioneCarattere">
+    <w:name w:val="Intestazione Carattere"/>
+    <w:basedOn w:val="Carpredefinitoparagrafo"/>
+    <w:link w:val="Intestazione"/>
+    <w:uiPriority w:val="99"/>
+    <w:rsid w:val="00BA17BA"/>
+  </w:style>
+  <w:style w:type="paragraph" w:styleId="Pidipagina">
+    <w:name w:val="footer"/>
+    <w:basedOn w:val="Normale"/>
+    <w:link w:val="PidipaginaCarattere"/>
+    <w:uiPriority w:val="99"/>
+    <w:unhideWhenUsed/>
+    <w:rsid w:val="00BA17BA"/>
+    <w:pPr>
+      <w:tabs>
+        <w:tab w:val="center" w:pos="4819"/>
+        <w:tab w:val="right" w:pos="9638"/>
+      </w:tabs>
+      <w:spacing w:after="0" w:line="240" w:lineRule="auto"/>
+    </w:pPr>
+  </w:style>
+  <w:style w:type="character" w:customStyle="1" w:styleId="PidipaginaCarattere">
+    <w:name w:val="Piè di pagina Carattere"/>
+    <w:basedOn w:val="Carpredefinitoparagrafo"/>
+    <w:link w:val="Pidipagina"/>
+    <w:uiPriority w:val="99"/>
+    <w:rsid w:val="00BA17BA"/>
+  </w:style>
+  <w:style w:type="paragraph" w:styleId="Testofumetto">
+    <w:name w:val="Balloon Text"/>
+    <w:basedOn w:val="Normale"/>
+    <w:link w:val="TestofumettoCarattere"/>
+    <w:uiPriority w:val="99"/>
+    <w:semiHidden/>
+    <w:unhideWhenUsed/>
+    <w:rsid w:val="003A6B82"/>
+    <w:pPr>
+      <w:spacing w:after="0" w:line="240" w:lineRule="auto"/>
+    </w:pPr>
+    <w:rPr>
+      <w:rFonts w:ascii="Tahoma" w:hAnsi="Tahoma" w:cs="Tahoma"/>
+      <w:sz w:val="16"/>
+      <w:szCs w:val="16"/>
+    </w:rPr>
+  </w:style>
+  <w:style w:type="character" w:customStyle="1" w:styleId="TestofumettoCarattere">
+    <w:name w:val="Testo fumetto Carattere"/>
+    <w:basedOn w:val="Carpredefinitoparagrafo"/>
+    <w:link w:val="Testofumetto"/>
+    <w:uiPriority w:val="99"/>
+    <w:semiHidden/>
+    <w:rsid w:val="003A6B82"/>
+    <w:rPr>
+      <w:rFonts w:ascii="Tahoma" w:hAnsi="Tahoma" w:cs="Tahoma"/>
+      <w:sz w:val="16"/>
+      <w:szCs w:val="16"/>
+    </w:rPr>
+  </w:style>
+  <w:style w:type="table" w:styleId="Grigliatabella">
+    <w:name w:val="Table Grid"/>
+    <w:basedOn w:val="Tabellanormale"/>
+    <w:uiPriority w:val="59"/>
+    <w:rsid w:val="003A6B82"/>
+    <w:pPr>
+      <w:spacing w:after="0" w:line="240" w:lineRule="auto"/>
+    </w:pPr>
+    <w:tblPr>
+      <w:tblInd w:w="0" w:type="dxa"/>
+      <w:tblBorders>
+        <w:top w:val="single" w:sz="4" w:space="0" w:color="auto"/>
+        <w:left w:val="single" w:sz="4" w:space="0" w:color="auto"/>
+        <w:bottom w:val="single" w:sz="4" w:space="0" w:color="auto"/>
+        <w:right w:val="single" w:sz="4" w:space="0" w:color="auto"/>
+        <w:insideH w:val="single" w:sz="4" w:space="0" w:color="auto"/>
+        <w:insideV w:val="single" w:sz="4" w:space="0" w:color="auto"/>
+      </w:tblBorders>
+      <w:tblCellMar>
+        <w:top w:w="0" w:type="dxa"/>
+        <w:left w:w="108" w:type="dxa"/>
+        <w:bottom w:w="0" w:type="dxa"/>
+        <w:right w:w="108" w:type="dxa"/>
+      </w:tblCellMar>
     </w:tblPr>
   </w:style>
   <w:style w:type="character" w:customStyle="1" w:styleId="Titolo2Carattere">
@@ -11375,7 +11851,7 @@
 </file>
 
 <file path=customXml/itemProps1.xml><?xml version="1.0" encoding="utf-8"?>
-<ds:datastoreItem xmlns:ds="http://schemas.openxmlformats.org/officeDocument/2006/customXml" ds:itemID="{8AEDDED6-D76A-486C-BA14-6FDE3D637FF1}">
+<ds:datastoreItem xmlns:ds="http://schemas.openxmlformats.org/officeDocument/2006/customXml" ds:itemID="{EAA001AB-C7D3-4B44-8A69-7AF98633EC15}">
   <ds:schemaRefs>
     <ds:schemaRef ds:uri="http://schemas.openxmlformats.org/officeDocument/2006/bibliography"/>
   </ds:schemaRefs>

</xml_diff>

<commit_message>
Update Relazione con nuovi CU
</commit_message>
<xml_diff>
--- a/WIP/relazione.docx
+++ b/WIP/relazione.docx
@@ -3243,25 +3243,27 @@
         <w:pStyle w:val="Titolo1"/>
       </w:pPr>
       <w:r>
+        <w:t>Casi d’uso</w:t>
+      </w:r>
+      <w:r>
+        <w:t xml:space="preserve"> e scenari</w:t>
+      </w:r>
+    </w:p>
+    <w:p>
+      <w:pPr>
+        <w:spacing w:after="0"/>
+        <w:jc w:val="center"/>
+      </w:pPr>
+      <w:r>
         <w:rPr>
           <w:noProof/>
-          <w:sz w:val="22"/>
-          <w:szCs w:val="22"/>
           <w:lang w:eastAsia="it-IT"/>
         </w:rPr>
         <w:drawing>
-          <wp:anchor distT="0" distB="0" distL="114300" distR="114300" simplePos="0" relativeHeight="251655680" behindDoc="0" locked="0" layoutInCell="1" allowOverlap="1" wp14:anchorId="163ADCF5" wp14:editId="1FF65159">
-            <wp:simplePos x="0" y="0"/>
-            <wp:positionH relativeFrom="margin">
-              <wp:posOffset>1357630</wp:posOffset>
-            </wp:positionH>
-            <wp:positionV relativeFrom="margin">
-              <wp:posOffset>776605</wp:posOffset>
-            </wp:positionV>
-            <wp:extent cx="6361430" cy="4568190"/>
-            <wp:effectExtent l="0" t="0" r="1270" b="3810"/>
-            <wp:wrapTopAndBottom/>
-            <wp:docPr id="9" name="Immagine 9"/>
+          <wp:inline distT="0" distB="0" distL="0" distR="0" wp14:anchorId="7874699F" wp14:editId="4585F40A">
+            <wp:extent cx="6391275" cy="4655948"/>
+            <wp:effectExtent l="0" t="0" r="0" b="0"/>
+            <wp:docPr id="11" name="Immagine 11" descr="E:\GITHUB\DynamiCal\WIP\Casi Uso\Nuove\GestioneEventoNew.png"/>
             <wp:cNvGraphicFramePr>
               <a:graphicFrameLocks xmlns:a="http://schemas.openxmlformats.org/drawingml/2006/main" noChangeAspect="1"/>
             </wp:cNvGraphicFramePr>
@@ -3269,7 +3271,7 @@
               <a:graphicData uri="http://schemas.openxmlformats.org/drawingml/2006/picture">
                 <pic:pic xmlns:pic="http://schemas.openxmlformats.org/drawingml/2006/picture">
                   <pic:nvPicPr>
-                    <pic:cNvPr id="0" name="Picture 2" descr="E:\GITHUB\DynamiCal\WIP\Casi Uso\GestioneEvento.png"/>
+                    <pic:cNvPr id="0" name="Picture 2" descr="E:\GITHUB\DynamiCal\WIP\Casi Uso\Nuove\GestioneEventoNew.png"/>
                     <pic:cNvPicPr>
                       <a:picLocks noChangeAspect="1" noChangeArrowheads="1"/>
                     </pic:cNvPicPr>
@@ -3282,6 +3284,7 @@
                         </a:ext>
                       </a:extLst>
                     </a:blip>
+                    <a:srcRect/>
                     <a:stretch>
                       <a:fillRect/>
                     </a:stretch>
@@ -3289,7 +3292,251 @@
                   <pic:spPr bwMode="auto">
                     <a:xfrm>
                       <a:off x="0" y="0"/>
-                      <a:ext cx="6361430" cy="4568190"/>
+                      <a:ext cx="6402497" cy="4664123"/>
+                    </a:xfrm>
+                    <a:prstGeom prst="rect">
+                      <a:avLst/>
+                    </a:prstGeom>
+                    <a:noFill/>
+                    <a:ln>
+                      <a:noFill/>
+                    </a:ln>
+                  </pic:spPr>
+                </pic:pic>
+              </a:graphicData>
+            </a:graphic>
+          </wp:inline>
+        </w:drawing>
+      </w:r>
+    </w:p>
+    <w:p>
+      <w:pPr>
+        <w:spacing w:after="0"/>
+        <w:jc w:val="center"/>
+      </w:pPr>
+      <w:r>
+        <w:t>Caso d’uso relativo alla gestione di un evento (creazione, modifica, eliminazione).</w:t>
+      </w:r>
+    </w:p>
+    <w:p>
+      <w:r>
+        <w:br w:type="page"/>
+      </w:r>
+    </w:p>
+    <w:p>
+      <w:pPr>
+        <w:spacing w:after="0"/>
+        <w:jc w:val="center"/>
+        <w:rPr>
+          <w:rFonts w:ascii="HelveticaNeueLT Std Thin" w:hAnsi="HelveticaNeueLT Std Thin"/>
+          <w:b/>
+          <w:u w:val="single"/>
+        </w:rPr>
+      </w:pPr>
+      <w:r>
+        <w:rPr>
+          <w:noProof/>
+          <w:sz w:val="24"/>
+          <w:szCs w:val="24"/>
+          <w:lang w:eastAsia="it-IT"/>
+        </w:rPr>
+        <w:lastRenderedPageBreak/>
+        <w:drawing>
+          <wp:anchor distT="0" distB="0" distL="114300" distR="114300" simplePos="0" relativeHeight="251666944" behindDoc="0" locked="0" layoutInCell="1" allowOverlap="1" wp14:anchorId="0CB0202C" wp14:editId="430207F9">
+            <wp:simplePos x="3105150" y="723900"/>
+            <wp:positionH relativeFrom="margin">
+              <wp:align>left</wp:align>
+            </wp:positionH>
+            <wp:positionV relativeFrom="margin">
+              <wp:align>top</wp:align>
+            </wp:positionV>
+            <wp:extent cx="5870575" cy="3200400"/>
+            <wp:effectExtent l="0" t="0" r="0" b="0"/>
+            <wp:wrapSquare wrapText="bothSides"/>
+            <wp:docPr id="13" name="Immagine 13" descr="E:\GITHUB\DynamiCal\WIP\Casi Uso\Nuove\GestioneModelloEventoNew.png"/>
+            <wp:cNvGraphicFramePr>
+              <a:graphicFrameLocks xmlns:a="http://schemas.openxmlformats.org/drawingml/2006/main" noChangeAspect="1"/>
+            </wp:cNvGraphicFramePr>
+            <a:graphic xmlns:a="http://schemas.openxmlformats.org/drawingml/2006/main">
+              <a:graphicData uri="http://schemas.openxmlformats.org/drawingml/2006/picture">
+                <pic:pic xmlns:pic="http://schemas.openxmlformats.org/drawingml/2006/picture">
+                  <pic:nvPicPr>
+                    <pic:cNvPr id="0" name="Picture 3" descr="E:\GITHUB\DynamiCal\WIP\Casi Uso\Nuove\GestioneModelloEventoNew.png"/>
+                    <pic:cNvPicPr>
+                      <a:picLocks noChangeAspect="1" noChangeArrowheads="1"/>
+                    </pic:cNvPicPr>
+                  </pic:nvPicPr>
+                  <pic:blipFill>
+                    <a:blip r:embed="rId13">
+                      <a:extLst>
+                        <a:ext uri="{28A0092B-C50C-407E-A947-70E740481C1C}">
+                          <a14:useLocalDpi xmlns:a14="http://schemas.microsoft.com/office/drawing/2010/main" val="0"/>
+                        </a:ext>
+                      </a:extLst>
+                    </a:blip>
+                    <a:srcRect/>
+                    <a:stretch>
+                      <a:fillRect/>
+                    </a:stretch>
+                  </pic:blipFill>
+                  <pic:spPr bwMode="auto">
+                    <a:xfrm>
+                      <a:off x="0" y="0"/>
+                      <a:ext cx="5870996" cy="3200400"/>
+                    </a:xfrm>
+                    <a:prstGeom prst="rect">
+                      <a:avLst/>
+                    </a:prstGeom>
+                    <a:noFill/>
+                    <a:ln>
+                      <a:noFill/>
+                    </a:ln>
+                  </pic:spPr>
+                </pic:pic>
+              </a:graphicData>
+            </a:graphic>
+            <wp14:sizeRelH relativeFrom="page">
+              <wp14:pctWidth>0</wp14:pctWidth>
+            </wp14:sizeRelH>
+            <wp14:sizeRelV relativeFrom="page">
+              <wp14:pctHeight>0</wp14:pctHeight>
+            </wp14:sizeRelV>
+          </wp:anchor>
+        </w:drawing>
+      </w:r>
+    </w:p>
+    <w:p>
+      <w:pPr>
+        <w:spacing w:after="0"/>
+        <w:jc w:val="center"/>
+        <w:rPr>
+          <w:rFonts w:ascii="HelveticaNeueLT Std Thin" w:hAnsi="HelveticaNeueLT Std Thin"/>
+          <w:b/>
+          <w:u w:val="single"/>
+        </w:rPr>
+      </w:pPr>
+    </w:p>
+    <w:p>
+      <w:pPr>
+        <w:spacing w:after="0"/>
+      </w:pPr>
+    </w:p>
+    <w:p>
+      <w:pPr>
+        <w:spacing w:after="0"/>
+      </w:pPr>
+    </w:p>
+    <w:p>
+      <w:pPr>
+        <w:spacing w:after="0"/>
+      </w:pPr>
+    </w:p>
+    <w:p>
+      <w:pPr>
+        <w:spacing w:after="0"/>
+      </w:pPr>
+    </w:p>
+    <w:p>
+      <w:pPr>
+        <w:spacing w:after="0"/>
+      </w:pPr>
+    </w:p>
+    <w:p>
+      <w:pPr>
+        <w:spacing w:after="0"/>
+      </w:pPr>
+      <w:r>
+        <w:t>Caso d’uso relativo alla gestione di un modello d’evento (creazione, eliminazione).</w:t>
+      </w:r>
+    </w:p>
+    <w:p>
+      <w:pPr>
+        <w:spacing w:after="0"/>
+      </w:pPr>
+    </w:p>
+    <w:p>
+      <w:pPr>
+        <w:spacing w:after="0"/>
+      </w:pPr>
+    </w:p>
+    <w:p>
+      <w:pPr>
+        <w:spacing w:after="0"/>
+      </w:pPr>
+    </w:p>
+    <w:p>
+      <w:pPr>
+        <w:spacing w:after="0"/>
+      </w:pPr>
+    </w:p>
+    <w:p>
+      <w:pPr>
+        <w:spacing w:after="0"/>
+      </w:pPr>
+    </w:p>
+    <w:p>
+      <w:pPr>
+        <w:spacing w:after="0"/>
+      </w:pPr>
+    </w:p>
+    <w:p>
+      <w:pPr>
+        <w:spacing w:after="0"/>
+      </w:pPr>
+    </w:p>
+    <w:p>
+      <w:pPr>
+        <w:spacing w:after="0"/>
+      </w:pPr>
+      <w:r>
+        <w:rPr>
+          <w:noProof/>
+          <w:sz w:val="24"/>
+          <w:szCs w:val="24"/>
+          <w:lang w:eastAsia="it-IT"/>
+        </w:rPr>
+        <w:drawing>
+          <wp:anchor distT="0" distB="0" distL="114300" distR="114300" simplePos="0" relativeHeight="251667968" behindDoc="0" locked="0" layoutInCell="1" allowOverlap="1" wp14:anchorId="5759232F" wp14:editId="3D0B2B05">
+            <wp:simplePos x="6886575" y="3829050"/>
+            <wp:positionH relativeFrom="margin">
+              <wp:align>right</wp:align>
+            </wp:positionH>
+            <wp:positionV relativeFrom="margin">
+              <wp:align>bottom</wp:align>
+            </wp:positionV>
+            <wp:extent cx="5143500" cy="2962910"/>
+            <wp:effectExtent l="0" t="0" r="0" b="8890"/>
+            <wp:wrapSquare wrapText="bothSides"/>
+            <wp:docPr id="22" name="Immagine 22" descr="E:\GITHUB\DynamiCal\WIP\Casi Uso\Nuove\GestioneCalendarioNew.png"/>
+            <wp:cNvGraphicFramePr>
+              <a:graphicFrameLocks xmlns:a="http://schemas.openxmlformats.org/drawingml/2006/main" noChangeAspect="1"/>
+            </wp:cNvGraphicFramePr>
+            <a:graphic xmlns:a="http://schemas.openxmlformats.org/drawingml/2006/main">
+              <a:graphicData uri="http://schemas.openxmlformats.org/drawingml/2006/picture">
+                <pic:pic xmlns:pic="http://schemas.openxmlformats.org/drawingml/2006/picture">
+                  <pic:nvPicPr>
+                    <pic:cNvPr id="0" name="Picture 4" descr="E:\GITHUB\DynamiCal\WIP\Casi Uso\Nuove\GestioneCalendarioNew.png"/>
+                    <pic:cNvPicPr>
+                      <a:picLocks noChangeAspect="1" noChangeArrowheads="1"/>
+                    </pic:cNvPicPr>
+                  </pic:nvPicPr>
+                  <pic:blipFill>
+                    <a:blip r:embed="rId14">
+                      <a:extLst>
+                        <a:ext uri="{28A0092B-C50C-407E-A947-70E740481C1C}">
+                          <a14:useLocalDpi xmlns:a14="http://schemas.microsoft.com/office/drawing/2010/main" val="0"/>
+                        </a:ext>
+                      </a:extLst>
+                    </a:blip>
+                    <a:srcRect/>
+                    <a:stretch>
+                      <a:fillRect/>
+                    </a:stretch>
+                  </pic:blipFill>
+                  <pic:spPr bwMode="auto">
+                    <a:xfrm>
+                      <a:off x="0" y="0"/>
+                      <a:ext cx="5144754" cy="2964255"/>
                     </a:xfrm>
                     <a:prstGeom prst="rect">
                       <a:avLst/>
@@ -3311,261 +3558,6 @@
           </wp:anchor>
         </w:drawing>
       </w:r>
-      <w:r>
-        <w:t>Casi d’uso</w:t>
-      </w:r>
-      <w:r>
-        <w:t xml:space="preserve"> e scenari</w:t>
-      </w:r>
-    </w:p>
-    <w:p>
-      <w:pPr>
-        <w:spacing w:after="0"/>
-        <w:jc w:val="center"/>
-      </w:pPr>
-      <w:r>
-        <w:t>Caso d’uso relativo alla gestione di un evento (creazione, modifica, eliminazione).</w:t>
-      </w:r>
-    </w:p>
-    <w:p>
-      <w:r>
-        <w:br w:type="page"/>
-      </w:r>
-    </w:p>
-    <w:p>
-      <w:pPr>
-        <w:spacing w:after="0"/>
-        <w:jc w:val="center"/>
-        <w:rPr>
-          <w:rFonts w:ascii="HelveticaNeueLT Std Thin" w:hAnsi="HelveticaNeueLT Std Thin"/>
-          <w:b/>
-          <w:u w:val="single"/>
-        </w:rPr>
-      </w:pPr>
-      <w:r>
-        <w:rPr>
-          <w:noProof/>
-          <w:sz w:val="24"/>
-          <w:szCs w:val="24"/>
-          <w:lang w:eastAsia="it-IT"/>
-        </w:rPr>
-        <w:lastRenderedPageBreak/>
-        <w:drawing>
-          <wp:anchor distT="0" distB="0" distL="114300" distR="114300" simplePos="0" relativeHeight="251656704" behindDoc="0" locked="0" layoutInCell="1" allowOverlap="1" wp14:anchorId="13E3A8B6" wp14:editId="6FE6BFDE">
-            <wp:simplePos x="0" y="0"/>
-            <wp:positionH relativeFrom="margin">
-              <wp:posOffset>-4445</wp:posOffset>
-            </wp:positionH>
-            <wp:positionV relativeFrom="margin">
-              <wp:posOffset>59055</wp:posOffset>
-            </wp:positionV>
-            <wp:extent cx="5819140" cy="3060065"/>
-            <wp:effectExtent l="0" t="0" r="0" b="6985"/>
-            <wp:wrapSquare wrapText="bothSides"/>
-            <wp:docPr id="15" name="Immagine 15"/>
-            <wp:cNvGraphicFramePr>
-              <a:graphicFrameLocks xmlns:a="http://schemas.openxmlformats.org/drawingml/2006/main" noChangeAspect="1"/>
-            </wp:cNvGraphicFramePr>
-            <a:graphic xmlns:a="http://schemas.openxmlformats.org/drawingml/2006/main">
-              <a:graphicData uri="http://schemas.openxmlformats.org/drawingml/2006/picture">
-                <pic:pic xmlns:pic="http://schemas.openxmlformats.org/drawingml/2006/picture">
-                  <pic:nvPicPr>
-                    <pic:cNvPr id="0" name="Picture 8" descr="E:\GITHUB\DynamiCal\WIP\Casi Uso\GestioneModelloEvento.png"/>
-                    <pic:cNvPicPr>
-                      <a:picLocks noChangeAspect="1" noChangeArrowheads="1"/>
-                    </pic:cNvPicPr>
-                  </pic:nvPicPr>
-                  <pic:blipFill>
-                    <a:blip r:embed="rId13">
-                      <a:extLst>
-                        <a:ext uri="{28A0092B-C50C-407E-A947-70E740481C1C}">
-                          <a14:useLocalDpi xmlns:a14="http://schemas.microsoft.com/office/drawing/2010/main" val="0"/>
-                        </a:ext>
-                      </a:extLst>
-                    </a:blip>
-                    <a:stretch>
-                      <a:fillRect/>
-                    </a:stretch>
-                  </pic:blipFill>
-                  <pic:spPr bwMode="auto">
-                    <a:xfrm>
-                      <a:off x="0" y="0"/>
-                      <a:ext cx="5819140" cy="3060065"/>
-                    </a:xfrm>
-                    <a:prstGeom prst="rect">
-                      <a:avLst/>
-                    </a:prstGeom>
-                    <a:noFill/>
-                    <a:ln>
-                      <a:noFill/>
-                    </a:ln>
-                  </pic:spPr>
-                </pic:pic>
-              </a:graphicData>
-            </a:graphic>
-            <wp14:sizeRelH relativeFrom="margin">
-              <wp14:pctWidth>0</wp14:pctWidth>
-            </wp14:sizeRelH>
-            <wp14:sizeRelV relativeFrom="margin">
-              <wp14:pctHeight>0</wp14:pctHeight>
-            </wp14:sizeRelV>
-          </wp:anchor>
-        </w:drawing>
-      </w:r>
-    </w:p>
-    <w:p>
-      <w:pPr>
-        <w:spacing w:after="0"/>
-        <w:jc w:val="center"/>
-        <w:rPr>
-          <w:rFonts w:ascii="HelveticaNeueLT Std Thin" w:hAnsi="HelveticaNeueLT Std Thin"/>
-          <w:b/>
-          <w:u w:val="single"/>
-        </w:rPr>
-      </w:pPr>
-    </w:p>
-    <w:p>
-      <w:pPr>
-        <w:spacing w:after="0"/>
-      </w:pPr>
-    </w:p>
-    <w:p>
-      <w:pPr>
-        <w:spacing w:after="0"/>
-      </w:pPr>
-    </w:p>
-    <w:p>
-      <w:pPr>
-        <w:spacing w:after="0"/>
-      </w:pPr>
-    </w:p>
-    <w:p>
-      <w:pPr>
-        <w:spacing w:after="0"/>
-      </w:pPr>
-    </w:p>
-    <w:p>
-      <w:pPr>
-        <w:spacing w:after="0"/>
-      </w:pPr>
-    </w:p>
-    <w:p>
-      <w:pPr>
-        <w:spacing w:after="0"/>
-      </w:pPr>
-      <w:r>
-        <w:t>Caso d’uso relativo alla gestione di un modello d’evento (creazione, eliminazione).</w:t>
-      </w:r>
-    </w:p>
-    <w:p>
-      <w:pPr>
-        <w:spacing w:after="0"/>
-      </w:pPr>
-    </w:p>
-    <w:p>
-      <w:pPr>
-        <w:spacing w:after="0"/>
-      </w:pPr>
-    </w:p>
-    <w:p>
-      <w:pPr>
-        <w:spacing w:after="0"/>
-      </w:pPr>
-    </w:p>
-    <w:p>
-      <w:pPr>
-        <w:spacing w:after="0"/>
-      </w:pPr>
-    </w:p>
-    <w:p>
-      <w:pPr>
-        <w:spacing w:after="0"/>
-      </w:pPr>
-    </w:p>
-    <w:p>
-      <w:pPr>
-        <w:spacing w:after="0"/>
-      </w:pPr>
-    </w:p>
-    <w:p>
-      <w:pPr>
-        <w:spacing w:after="0"/>
-      </w:pPr>
-    </w:p>
-    <w:p>
-      <w:pPr>
-        <w:spacing w:after="0"/>
-      </w:pPr>
-      <w:r>
-        <w:rPr>
-          <w:noProof/>
-          <w:sz w:val="24"/>
-          <w:szCs w:val="24"/>
-          <w:lang w:eastAsia="it-IT"/>
-        </w:rPr>
-        <w:drawing>
-          <wp:anchor distT="0" distB="0" distL="114300" distR="114300" simplePos="0" relativeHeight="251665920" behindDoc="0" locked="0" layoutInCell="1" allowOverlap="1" wp14:anchorId="04517D18" wp14:editId="65760EFA">
-            <wp:simplePos x="6829425" y="3829050"/>
-            <wp:positionH relativeFrom="margin">
-              <wp:align>right</wp:align>
-            </wp:positionH>
-            <wp:positionV relativeFrom="margin">
-              <wp:align>bottom</wp:align>
-            </wp:positionV>
-            <wp:extent cx="5972175" cy="2906395"/>
-            <wp:effectExtent l="0" t="0" r="0" b="8255"/>
-            <wp:wrapSquare wrapText="bothSides"/>
-            <wp:docPr id="18" name="Immagine 18" descr="E:\GITHUB\DynamiCal\WIP\Casi Uso\GestioneCalendario.png"/>
-            <wp:cNvGraphicFramePr>
-              <a:graphicFrameLocks xmlns:a="http://schemas.openxmlformats.org/drawingml/2006/main" noChangeAspect="1"/>
-            </wp:cNvGraphicFramePr>
-            <a:graphic xmlns:a="http://schemas.openxmlformats.org/drawingml/2006/main">
-              <a:graphicData uri="http://schemas.openxmlformats.org/drawingml/2006/picture">
-                <pic:pic xmlns:pic="http://schemas.openxmlformats.org/drawingml/2006/picture">
-                  <pic:nvPicPr>
-                    <pic:cNvPr id="0" name="Picture 2" descr="E:\GITHUB\DynamiCal\WIP\Casi Uso\GestioneCalendario.png"/>
-                    <pic:cNvPicPr>
-                      <a:picLocks noChangeAspect="1" noChangeArrowheads="1"/>
-                    </pic:cNvPicPr>
-                  </pic:nvPicPr>
-                  <pic:blipFill>
-                    <a:blip r:embed="rId14">
-                      <a:extLst>
-                        <a:ext uri="{28A0092B-C50C-407E-A947-70E740481C1C}">
-                          <a14:useLocalDpi xmlns:a14="http://schemas.microsoft.com/office/drawing/2010/main" val="0"/>
-                        </a:ext>
-                      </a:extLst>
-                    </a:blip>
-                    <a:srcRect/>
-                    <a:stretch>
-                      <a:fillRect/>
-                    </a:stretch>
-                  </pic:blipFill>
-                  <pic:spPr bwMode="auto">
-                    <a:xfrm>
-                      <a:off x="0" y="0"/>
-                      <a:ext cx="5980914" cy="2911258"/>
-                    </a:xfrm>
-                    <a:prstGeom prst="rect">
-                      <a:avLst/>
-                    </a:prstGeom>
-                    <a:noFill/>
-                    <a:ln>
-                      <a:noFill/>
-                    </a:ln>
-                  </pic:spPr>
-                </pic:pic>
-              </a:graphicData>
-            </a:graphic>
-            <wp14:sizeRelH relativeFrom="margin">
-              <wp14:pctWidth>0</wp14:pctWidth>
-            </wp14:sizeRelH>
-            <wp14:sizeRelV relativeFrom="margin">
-              <wp14:pctHeight>0</wp14:pctHeight>
-            </wp14:sizeRelV>
-          </wp:anchor>
-        </w:drawing>
-      </w:r>
     </w:p>
     <w:p>
       <w:pPr>
@@ -3737,10 +3729,10 @@
                 <w:lang w:eastAsia="it-IT"/>
               </w:rPr>
               <w:drawing>
-                <wp:inline distT="0" distB="0" distL="0" distR="0" wp14:anchorId="526E560F" wp14:editId="7AE64086">
-                  <wp:extent cx="3790950" cy="2740445"/>
-                  <wp:effectExtent l="0" t="0" r="0" b="3175"/>
-                  <wp:docPr id="21" name="Immagine 21"/>
+                <wp:inline distT="0" distB="0" distL="0" distR="0" wp14:anchorId="3B131AA7" wp14:editId="4C0F0EE0">
+                  <wp:extent cx="3838575" cy="2734634"/>
+                  <wp:effectExtent l="0" t="0" r="0" b="8890"/>
+                  <wp:docPr id="24" name="Immagine 24" descr="E:\GITHUB\DynamiCal\WIP\Casi Uso\Nuove\GestioneEventoRitagliato.png"/>
                   <wp:cNvGraphicFramePr>
                     <a:graphicFrameLocks xmlns:a="http://schemas.openxmlformats.org/drawingml/2006/main" noChangeAspect="1"/>
                   </wp:cNvGraphicFramePr>
@@ -3748,7 +3740,7 @@
                     <a:graphicData uri="http://schemas.openxmlformats.org/drawingml/2006/picture">
                       <pic:pic xmlns:pic="http://schemas.openxmlformats.org/drawingml/2006/picture">
                         <pic:nvPicPr>
-                          <pic:cNvPr id="0" name="Picture 6" descr="C:\Users\Tommaso\AppData\Local\Microsoft\Windows\INetCache\Content.Word\GestioneEvento.png"/>
+                          <pic:cNvPr id="0" name="Picture 5" descr="E:\GITHUB\DynamiCal\WIP\Casi Uso\Nuove\GestioneEventoRitagliato.png"/>
                           <pic:cNvPicPr>
                             <a:picLocks noChangeAspect="1" noChangeArrowheads="1"/>
                           </pic:cNvPicPr>
@@ -3761,6 +3753,7 @@
                               </a:ext>
                             </a:extLst>
                           </a:blip>
+                          <a:srcRect/>
                           <a:stretch>
                             <a:fillRect/>
                           </a:stretch>
@@ -3768,7 +3761,7 @@
                         <pic:spPr bwMode="auto">
                           <a:xfrm>
                             <a:off x="0" y="0"/>
-                            <a:ext cx="3803389" cy="2749437"/>
+                            <a:ext cx="3846899" cy="2740564"/>
                           </a:xfrm>
                           <a:prstGeom prst="rect">
                             <a:avLst/>
@@ -4435,15 +4428,7 @@
               <w:rPr>
                 <w:b/>
               </w:rPr>
-              <w:t>Relazi</w:t>
-            </w:r>
-            <w:bookmarkStart w:id="0" w:name="_GoBack"/>
-            <w:bookmarkEnd w:id="0"/>
-            <w:r>
-              <w:rPr>
-                <w:b/>
-              </w:rPr>
-              <w:t>oni</w:t>
+              <w:t>Relazioni</w:t>
             </w:r>
           </w:p>
         </w:tc>
@@ -4461,10 +4446,10 @@
                 <w:lang w:eastAsia="it-IT"/>
               </w:rPr>
               <w:drawing>
-                <wp:inline distT="0" distB="0" distL="0" distR="0" wp14:anchorId="569BD1BC" wp14:editId="31886908">
-                  <wp:extent cx="4238625" cy="1938505"/>
-                  <wp:effectExtent l="0" t="0" r="0" b="5080"/>
-                  <wp:docPr id="23" name="Immagine 23" descr="E:\GITHUB\DynamiCal\WIP\Casi Uso\Immagini\GestioneCalendario.png"/>
+                <wp:inline distT="0" distB="0" distL="0" distR="0" wp14:anchorId="47DB14BE" wp14:editId="2157DA98">
+                  <wp:extent cx="3724275" cy="1926551"/>
+                  <wp:effectExtent l="0" t="0" r="0" b="0"/>
+                  <wp:docPr id="26" name="Immagine 26" descr="E:\GITHUB\DynamiCal\WIP\Casi Uso\Nuove\GestioneCalendarioRitagliato.png"/>
                   <wp:cNvGraphicFramePr>
                     <a:graphicFrameLocks xmlns:a="http://schemas.openxmlformats.org/drawingml/2006/main" noChangeAspect="1"/>
                   </wp:cNvGraphicFramePr>
@@ -4472,7 +4457,7 @@
                     <a:graphicData uri="http://schemas.openxmlformats.org/drawingml/2006/picture">
                       <pic:pic xmlns:pic="http://schemas.openxmlformats.org/drawingml/2006/picture">
                         <pic:nvPicPr>
-                          <pic:cNvPr id="0" name="Picture 4" descr="E:\GITHUB\DynamiCal\WIP\Casi Uso\Immagini\GestioneCalendario.png"/>
+                          <pic:cNvPr id="0" name="Picture 7" descr="E:\GITHUB\DynamiCal\WIP\Casi Uso\Nuove\GestioneCalendarioRitagliato.png"/>
                           <pic:cNvPicPr>
                             <a:picLocks noChangeAspect="1" noChangeArrowheads="1"/>
                           </pic:cNvPicPr>
@@ -4493,7 +4478,7 @@
                         <pic:spPr bwMode="auto">
                           <a:xfrm>
                             <a:off x="0" y="0"/>
-                            <a:ext cx="4257638" cy="1947201"/>
+                            <a:ext cx="3728234" cy="1928599"/>
                           </a:xfrm>
                           <a:prstGeom prst="rect">
                             <a:avLst/>
@@ -4870,16 +4855,17 @@
             <w:pPr>
               <w:jc w:val="center"/>
             </w:pPr>
+            <w:bookmarkStart w:id="0" w:name="_GoBack"/>
             <w:r>
               <w:rPr>
                 <w:noProof/>
                 <w:lang w:eastAsia="it-IT"/>
               </w:rPr>
               <w:drawing>
-                <wp:inline distT="0" distB="0" distL="0" distR="0" wp14:anchorId="5C7E7181" wp14:editId="2CCE25F0">
-                  <wp:extent cx="4033104" cy="2076450"/>
-                  <wp:effectExtent l="0" t="0" r="5715" b="0"/>
-                  <wp:docPr id="8" name="Immagine 8"/>
+                <wp:inline distT="0" distB="0" distL="0" distR="0" wp14:anchorId="729D765D" wp14:editId="4B9D23FF">
+                  <wp:extent cx="4152900" cy="2144835"/>
+                  <wp:effectExtent l="0" t="0" r="0" b="8255"/>
+                  <wp:docPr id="27" name="Immagine 27" descr="E:\GITHUB\DynamiCal\WIP\Casi Uso\Nuove\GestioneModelloEventoRitagliato.png"/>
                   <wp:cNvGraphicFramePr>
                     <a:graphicFrameLocks xmlns:a="http://schemas.openxmlformats.org/drawingml/2006/main" noChangeAspect="1"/>
                   </wp:cNvGraphicFramePr>
@@ -4887,8 +4873,10 @@
                     <a:graphicData uri="http://schemas.openxmlformats.org/drawingml/2006/picture">
                       <pic:pic xmlns:pic="http://schemas.openxmlformats.org/drawingml/2006/picture">
                         <pic:nvPicPr>
-                          <pic:cNvPr id="8" name="GestioneModelloEvento_2.png"/>
-                          <pic:cNvPicPr/>
+                          <pic:cNvPr id="0" name="Picture 8" descr="E:\GITHUB\DynamiCal\WIP\Casi Uso\Nuove\GestioneModelloEventoRitagliato.png"/>
+                          <pic:cNvPicPr>
+                            <a:picLocks noChangeAspect="1" noChangeArrowheads="1"/>
+                          </pic:cNvPicPr>
                         </pic:nvPicPr>
                         <pic:blipFill>
                           <a:blip r:embed="rId17">
@@ -4898,18 +4886,23 @@
                               </a:ext>
                             </a:extLst>
                           </a:blip>
+                          <a:srcRect/>
                           <a:stretch>
                             <a:fillRect/>
                           </a:stretch>
                         </pic:blipFill>
-                        <pic:spPr>
+                        <pic:spPr bwMode="auto">
                           <a:xfrm>
                             <a:off x="0" y="0"/>
-                            <a:ext cx="4033104" cy="2076450"/>
+                            <a:ext cx="4174402" cy="2155940"/>
                           </a:xfrm>
                           <a:prstGeom prst="rect">
                             <a:avLst/>
                           </a:prstGeom>
+                          <a:noFill/>
+                          <a:ln>
+                            <a:noFill/>
+                          </a:ln>
                         </pic:spPr>
                       </pic:pic>
                     </a:graphicData>
@@ -4917,6 +4910,7 @@
                 </wp:inline>
               </w:drawing>
             </w:r>
+            <w:bookmarkEnd w:id="0"/>
           </w:p>
         </w:tc>
       </w:tr>
@@ -7072,7 +7066,7 @@
                                   <w:noProof/>
                                   <w:color w:val="C0504D" w:themeColor="accent2"/>
                                 </w:rPr>
-                                <w:t>11</w:t>
+                                <w:t>9</w:t>
                               </w:r>
                               <w:r>
                                 <w:rPr>
@@ -7127,7 +7121,7 @@
                             <w:noProof/>
                             <w:color w:val="C0504D" w:themeColor="accent2"/>
                           </w:rPr>
-                          <w:t>11</w:t>
+                          <w:t>9</w:t>
                         </w:r>
                         <w:r>
                           <w:rPr>
@@ -11851,7 +11845,7 @@
 </file>
 
 <file path=customXml/itemProps1.xml><?xml version="1.0" encoding="utf-8"?>
-<ds:datastoreItem xmlns:ds="http://schemas.openxmlformats.org/officeDocument/2006/customXml" ds:itemID="{EAA001AB-C7D3-4B44-8A69-7AF98633EC15}">
+<ds:datastoreItem xmlns:ds="http://schemas.openxmlformats.org/officeDocument/2006/customXml" ds:itemID="{574040B2-AE81-4B0E-96B3-F91BBE811108}">
   <ds:schemaRefs>
     <ds:schemaRef ds:uri="http://schemas.openxmlformats.org/officeDocument/2006/bibliography"/>
   </ds:schemaRefs>

</xml_diff>

<commit_message>
Corretto errore Descrizione CU Creazione Calendario
</commit_message>
<xml_diff>
--- a/WIP/relazione.docx
+++ b/WIP/relazione.docx
@@ -1,6 +1,6 @@
 
 <file path=word/document.xml><?xml version="1.0" encoding="utf-8"?>
-<w:document xmlns:wpc="http://schemas.microsoft.com/office/word/2010/wordprocessingCanvas" xmlns:mc="http://schemas.openxmlformats.org/markup-compatibility/2006" xmlns:o="urn:schemas-microsoft-com:office:office" xmlns:r="http://schemas.openxmlformats.org/officeDocument/2006/relationships" xmlns:m="http://schemas.openxmlformats.org/officeDocument/2006/math" xmlns:v="urn:schemas-microsoft-com:vml" xmlns:wp14="http://schemas.microsoft.com/office/word/2010/wordprocessingDrawing" xmlns:wp="http://schemas.openxmlformats.org/drawingml/2006/wordprocessingDrawing" xmlns:w10="urn:schemas-microsoft-com:office:word" xmlns:w="http://schemas.openxmlformats.org/wordprocessingml/2006/main" xmlns:w14="http://schemas.microsoft.com/office/word/2010/wordml" xmlns:w15="http://schemas.microsoft.com/office/word/2012/wordml" xmlns:wpg="http://schemas.microsoft.com/office/word/2010/wordprocessingGroup" xmlns:wpi="http://schemas.microsoft.com/office/word/2010/wordprocessingInk" xmlns:wne="http://schemas.microsoft.com/office/word/2006/wordml" xmlns:wps="http://schemas.microsoft.com/office/word/2010/wordprocessingShape" mc:Ignorable="w14 w15 wp14">
+<w:document xmlns:wpc="http://schemas.microsoft.com/office/word/2010/wordprocessingCanvas" xmlns:mc="http://schemas.openxmlformats.org/markup-compatibility/2006" xmlns:o="urn:schemas-microsoft-com:office:office" xmlns:r="http://schemas.openxmlformats.org/officeDocument/2006/relationships" xmlns:m="http://schemas.openxmlformats.org/officeDocument/2006/math" xmlns:v="urn:schemas-microsoft-com:vml" xmlns:wp14="http://schemas.microsoft.com/office/word/2010/wordprocessingDrawing" xmlns:wp="http://schemas.openxmlformats.org/drawingml/2006/wordprocessingDrawing" xmlns:w10="urn:schemas-microsoft-com:office:word" xmlns:w="http://schemas.openxmlformats.org/wordprocessingml/2006/main" xmlns:w14="http://schemas.microsoft.com/office/word/2010/wordml" xmlns:wpg="http://schemas.microsoft.com/office/word/2010/wordprocessingGroup" xmlns:wpi="http://schemas.microsoft.com/office/word/2010/wordprocessingInk" xmlns:wne="http://schemas.microsoft.com/office/word/2006/wordml" xmlns:wps="http://schemas.microsoft.com/office/word/2010/wordprocessingShape" mc:Ignorable="w14 wp14">
   <w:body>
     <w:sdt>
       <w:sdtPr>
@@ -286,6 +286,7 @@
                                           <w:lang w:val="en-US"/>
                                         </w:rPr>
                                       </w:pPr>
+                                      <w:proofErr w:type="spellStart"/>
                                       <w:r>
                                         <w:rPr>
                                           <w:rFonts w:asciiTheme="majorHAnsi" w:eastAsiaTheme="majorEastAsia" w:hAnsiTheme="majorHAnsi" w:cstheme="majorBidi"/>
@@ -296,6 +297,7 @@
                                         </w:rPr>
                                         <w:t>DynamiCal</w:t>
                                       </w:r>
+                                      <w:proofErr w:type="spellEnd"/>
                                     </w:p>
                                   </w:sdtContent>
                                 </w:sdt>
@@ -382,7 +384,7 @@
                   </wp:anchor>
                 </w:drawing>
               </mc:Choice>
-              <mc:Fallback>
+              <mc:Fallback xmlns:w15="http://schemas.microsoft.com/office/word/2012/wordml">
                 <w:pict>
                   <v:group w14:anchorId="1537632C" id="Gruppo 119" o:spid="_x0000_s1026" style="position:absolute;margin-left:0;margin-top:0;width:539.6pt;height:719.9pt;z-index:-251665920;mso-width-percent:882;mso-height-percent:909;mso-position-horizontal:center;mso-position-horizontal-relative:page;mso-position-vertical:center;mso-position-vertical-relative:page;mso-width-percent:882;mso-height-percent:909" coordsize="68580,92717" o:gfxdata="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">
                     <v:rect id="Rettangolo 120" o:spid="_x0000_s1027" style="position:absolute;top:73152;width:68580;height:1431;visibility:visible;mso-wrap-style:square;v-text-anchor:middle" o:gfxdata="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" fillcolor="#4f81bd [3204]" stroked="f" strokeweight="2pt"/>
@@ -638,7 +640,7 @@
                         </pic:cNvPicPr>
                       </pic:nvPicPr>
                       <pic:blipFill>
-                        <a:blip r:embed="rId8" cstate="print">
+                        <a:blip r:embed="rId9" cstate="print">
                           <a:extLst>
                             <a:ext uri="{28A0092B-C50C-407E-A947-70E740481C1C}">
                               <a14:useLocalDpi xmlns:a14="http://schemas.microsoft.com/office/drawing/2010/main" val="0"/>
@@ -843,7 +845,15 @@
         <w:t xml:space="preserve"> descritta</w:t>
       </w:r>
       <w:r>
-        <w:t xml:space="preserve"> da un nome e da un tipo (stringa/numero/boolean/data) e può contenere un valore (dello stesso tipo del suo tipo). Una voce può contenere un </w:t>
+        <w:t xml:space="preserve"> da un nome e da un tipo (stringa/numero/</w:t>
+      </w:r>
+      <w:proofErr w:type="spellStart"/>
+      <w:r>
+        <w:t>boolean</w:t>
+      </w:r>
+      <w:proofErr w:type="spellEnd"/>
+      <w:r>
+        <w:t xml:space="preserve">/data) e può contenere un valore (dello stesso tipo del suo tipo). Una voce può contenere un </w:t>
       </w:r>
       <w:r>
         <w:t>valore solo se non appartiene a</w:t>
@@ -939,7 +949,7 @@
           <w:numId w:val="2"/>
         </w:numPr>
         <w:sectPr>
-          <w:footerReference w:type="default" r:id="rId9"/>
+          <w:footerReference w:type="default" r:id="rId10"/>
           <w:pgSz w:w="16838" w:h="11906" w:orient="landscape"/>
           <w:pgMar w:top="1134" w:right="1134" w:bottom="1077" w:left="1417" w:header="708" w:footer="708" w:gutter="0"/>
           <w:pgNumType w:start="0"/>
@@ -2906,7 +2916,23 @@
                 <w:sz w:val="24"/>
                 <w:szCs w:val="24"/>
               </w:rPr>
-              <w:t>Rappresenta il tipo di dato modellato da una Voce. Può essere testuale, numerico, boolean o una data.</w:t>
+              <w:t xml:space="preserve">Rappresenta il tipo di dato modellato da una Voce. Può essere testuale, numerico, </w:t>
+            </w:r>
+            <w:proofErr w:type="spellStart"/>
+            <w:r>
+              <w:rPr>
+                <w:sz w:val="24"/>
+                <w:szCs w:val="24"/>
+              </w:rPr>
+              <w:t>boolean</w:t>
+            </w:r>
+            <w:proofErr w:type="spellEnd"/>
+            <w:r>
+              <w:rPr>
+                <w:sz w:val="24"/>
+                <w:szCs w:val="24"/>
+              </w:rPr>
+              <w:t xml:space="preserve"> o una data.</w:t>
             </w:r>
           </w:p>
         </w:tc>
@@ -3233,7 +3259,7 @@
           <w:szCs w:val="24"/>
         </w:rPr>
         <w:sectPr>
-          <w:footerReference w:type="first" r:id="rId10"/>
+          <w:footerReference w:type="first" r:id="rId11"/>
           <w:pgSz w:w="16838" w:h="11906" w:orient="landscape"/>
           <w:pgMar w:top="1134" w:right="1134" w:bottom="1134" w:left="1417" w:header="708" w:footer="708" w:gutter="0"/>
           <w:cols w:num="2" w:space="708"/>
@@ -3291,7 +3317,7 @@
                     </pic:cNvPicPr>
                   </pic:nvPicPr>
                   <pic:blipFill>
-                    <a:blip r:embed="rId11">
+                    <a:blip r:embed="rId12">
                       <a:extLst>
                         <a:ext uri="{28A0092B-C50C-407E-A947-70E740481C1C}">
                           <a14:useLocalDpi xmlns:a14="http://schemas.microsoft.com/office/drawing/2010/main" val="0"/>
@@ -3390,7 +3416,7 @@
                     </pic:cNvPicPr>
                   </pic:nvPicPr>
                   <pic:blipFill>
-                    <a:blip r:embed="rId12">
+                    <a:blip r:embed="rId13">
                       <a:extLst>
                         <a:ext uri="{28A0092B-C50C-407E-A947-70E740481C1C}">
                           <a14:useLocalDpi xmlns:a14="http://schemas.microsoft.com/office/drawing/2010/main" val="0"/>
@@ -3527,7 +3553,7 @@
                     </pic:cNvPicPr>
                   </pic:nvPicPr>
                   <pic:blipFill>
-                    <a:blip r:embed="rId13">
+                    <a:blip r:embed="rId14">
                       <a:extLst>
                         <a:ext uri="{28A0092B-C50C-407E-A947-70E740481C1C}">
                           <a14:useLocalDpi xmlns:a14="http://schemas.microsoft.com/office/drawing/2010/main" val="0"/>
@@ -3774,7 +3800,7 @@
                           </pic:cNvPicPr>
                         </pic:nvPicPr>
                         <pic:blipFill>
-                          <a:blip r:embed="rId14">
+                          <a:blip r:embed="rId15">
                             <a:extLst>
                               <a:ext uri="{28A0092B-C50C-407E-A947-70E740481C1C}">
                                 <a14:useLocalDpi xmlns:a14="http://schemas.microsoft.com/office/drawing/2010/main" val="0"/>
@@ -3884,12 +3910,14 @@
                 <w:b/>
               </w:rPr>
             </w:pPr>
+            <w:proofErr w:type="spellStart"/>
             <w:r>
               <w:rPr>
                 <w:b/>
               </w:rPr>
               <w:t>Postcondizioni</w:t>
             </w:r>
+            <w:proofErr w:type="spellEnd"/>
           </w:p>
         </w:tc>
         <w:tc>
@@ -4431,8 +4459,10 @@
           </w:tcPr>
           <w:p>
             <w:r>
-              <w:t>Aggiunta di un nuovo evento ad un calendario esistente</w:t>
-            </w:r>
+              <w:t>Creazione di un nuovo calendario di eventi, inizialmente vuoto</w:t>
+            </w:r>
+            <w:bookmarkStart w:id="0" w:name="_GoBack"/>
+            <w:bookmarkEnd w:id="0"/>
           </w:p>
         </w:tc>
       </w:tr>
@@ -4488,7 +4518,7 @@
                           </pic:cNvPicPr>
                         </pic:nvPicPr>
                         <pic:blipFill>
-                          <a:blip r:embed="rId15">
+                          <a:blip r:embed="rId16">
                             <a:extLst>
                               <a:ext uri="{28A0092B-C50C-407E-A947-70E740481C1C}">
                                 <a14:useLocalDpi xmlns:a14="http://schemas.microsoft.com/office/drawing/2010/main" val="0"/>
@@ -4598,12 +4628,14 @@
                 <w:b/>
               </w:rPr>
             </w:pPr>
+            <w:proofErr w:type="spellStart"/>
             <w:r>
               <w:rPr>
                 <w:b/>
               </w:rPr>
               <w:t>Postcondizioni</w:t>
             </w:r>
+            <w:proofErr w:type="spellEnd"/>
           </w:p>
         </w:tc>
         <w:tc>
@@ -4900,7 +4932,7 @@
                           </pic:cNvPicPr>
                         </pic:nvPicPr>
                         <pic:blipFill>
-                          <a:blip r:embed="rId16">
+                          <a:blip r:embed="rId17">
                             <a:extLst>
                               <a:ext uri="{28A0092B-C50C-407E-A947-70E740481C1C}">
                                 <a14:useLocalDpi xmlns:a14="http://schemas.microsoft.com/office/drawing/2010/main" val="0"/>
@@ -5007,12 +5039,14 @@
                 <w:b/>
               </w:rPr>
             </w:pPr>
+            <w:proofErr w:type="spellStart"/>
             <w:r>
               <w:rPr>
                 <w:b/>
               </w:rPr>
               <w:t>Postcondizioni</w:t>
             </w:r>
+            <w:proofErr w:type="spellEnd"/>
           </w:p>
         </w:tc>
         <w:tc>
@@ -5280,7 +5314,7 @@
                     <pic:cNvPicPr/>
                   </pic:nvPicPr>
                   <pic:blipFill>
-                    <a:blip r:embed="rId17">
+                    <a:blip r:embed="rId18">
                       <a:extLst>
                         <a:ext uri="{28A0092B-C50C-407E-A947-70E740481C1C}">
                           <a14:useLocalDpi xmlns:a14="http://schemas.microsoft.com/office/drawing/2010/main" val="0"/>
@@ -5335,8 +5369,6 @@
         </w:rPr>
         <w:br w:type="page"/>
       </w:r>
-      <w:bookmarkStart w:id="0" w:name="_GoBack"/>
-      <w:bookmarkEnd w:id="0"/>
     </w:p>
     <w:p>
       <w:pPr>
@@ -5377,7 +5409,7 @@
                     </pic:cNvPicPr>
                   </pic:nvPicPr>
                   <pic:blipFill>
-                    <a:blip r:embed="rId18">
+                    <a:blip r:embed="rId19">
                       <a:extLst>
                         <a:ext uri="{28A0092B-C50C-407E-A947-70E740481C1C}">
                           <a14:useLocalDpi xmlns:a14="http://schemas.microsoft.com/office/drawing/2010/main" val="0"/>
@@ -5475,7 +5507,7 @@
                     <pic:cNvPicPr/>
                   </pic:nvPicPr>
                   <pic:blipFill>
-                    <a:blip r:embed="rId19">
+                    <a:blip r:embed="rId20">
                       <a:extLst>
                         <a:ext uri="{28A0092B-C50C-407E-A947-70E740481C1C}">
                           <a14:useLocalDpi xmlns:a14="http://schemas.microsoft.com/office/drawing/2010/main" val="0"/>
@@ -5563,7 +5595,7 @@
                     <pic:cNvPicPr/>
                   </pic:nvPicPr>
                   <pic:blipFill>
-                    <a:blip r:embed="rId20">
+                    <a:blip r:embed="rId21">
                       <a:extLst>
                         <a:ext uri="{28A0092B-C50C-407E-A947-70E740481C1C}">
                           <a14:useLocalDpi xmlns:a14="http://schemas.microsoft.com/office/drawing/2010/main" val="0"/>
@@ -5646,7 +5678,7 @@
                     <pic:cNvPicPr/>
                   </pic:nvPicPr>
                   <pic:blipFill>
-                    <a:blip r:embed="rId21">
+                    <a:blip r:embed="rId22">
                       <a:extLst>
                         <a:ext uri="{28A0092B-C50C-407E-A947-70E740481C1C}">
                           <a14:useLocalDpi xmlns:a14="http://schemas.microsoft.com/office/drawing/2010/main" val="0"/>
@@ -5710,7 +5742,7 @@
                     <pic:cNvPicPr/>
                   </pic:nvPicPr>
                   <pic:blipFill>
-                    <a:blip r:embed="rId22">
+                    <a:blip r:embed="rId23">
                       <a:extLst>
                         <a:ext uri="{28A0092B-C50C-407E-A947-70E740481C1C}">
                           <a14:useLocalDpi xmlns:a14="http://schemas.microsoft.com/office/drawing/2010/main" val="0"/>
@@ -5801,7 +5833,7 @@
                     <pic:cNvPicPr/>
                   </pic:nvPicPr>
                   <pic:blipFill>
-                    <a:blip r:embed="rId23">
+                    <a:blip r:embed="rId24">
                       <a:extLst>
                         <a:ext uri="{28A0092B-C50C-407E-A947-70E740481C1C}">
                           <a14:useLocalDpi xmlns:a14="http://schemas.microsoft.com/office/drawing/2010/main" val="0"/>
@@ -5887,7 +5919,7 @@
                     <pic:cNvPicPr/>
                   </pic:nvPicPr>
                   <pic:blipFill>
-                    <a:blip r:embed="rId24" cstate="print">
+                    <a:blip r:embed="rId25" cstate="print">
                       <a:extLst>
                         <a:ext uri="{28A0092B-C50C-407E-A947-70E740481C1C}">
                           <a14:useLocalDpi xmlns:a14="http://schemas.microsoft.com/office/drawing/2010/main" val="0"/>
@@ -5934,8 +5966,21 @@
       </w:pPr>
       <w:r>
         <w:lastRenderedPageBreak/>
-        <w:t>Design patterns e design principles</w:t>
-      </w:r>
+        <w:t xml:space="preserve">Design </w:t>
+      </w:r>
+      <w:proofErr w:type="spellStart"/>
+      <w:r>
+        <w:t>patterns</w:t>
+      </w:r>
+      <w:proofErr w:type="spellEnd"/>
+      <w:r>
+        <w:t xml:space="preserve"> e design </w:t>
+      </w:r>
+      <w:proofErr w:type="spellStart"/>
+      <w:r>
+        <w:t>principles</w:t>
+      </w:r>
+      <w:proofErr w:type="spellEnd"/>
     </w:p>
     <w:p>
       <w:pPr>
@@ -5993,7 +6038,15 @@
         <w:t>Agende</w:t>
       </w:r>
       <w:r>
-        <w:t xml:space="preserve"> quindi l’instanza di </w:t>
+        <w:t xml:space="preserve"> quindi l’</w:t>
+      </w:r>
+      <w:proofErr w:type="spellStart"/>
+      <w:r>
+        <w:t>instanza</w:t>
+      </w:r>
+      <w:proofErr w:type="spellEnd"/>
+      <w:r>
+        <w:t xml:space="preserve"> di </w:t>
       </w:r>
       <w:r>
         <w:rPr>
@@ -6018,12 +6071,14 @@
       <w:r>
         <w:t xml:space="preserve"> il pattern </w:t>
       </w:r>
+      <w:proofErr w:type="spellStart"/>
       <w:r>
         <w:rPr>
           <w:b/>
         </w:rPr>
         <w:t>Factory</w:t>
       </w:r>
+      <w:proofErr w:type="spellEnd"/>
       <w:r>
         <w:rPr>
           <w:b/>
@@ -6063,12 +6118,42 @@
       <w:r>
         <w:t xml:space="preserve">Questa scelta è stata possibile grazie all’applicazione del </w:t>
       </w:r>
+      <w:proofErr w:type="spellStart"/>
       <w:r>
         <w:rPr>
           <w:b/>
         </w:rPr>
-        <w:t>Dependecy Inversion Principle</w:t>
-      </w:r>
+        <w:t>Dependecy</w:t>
+      </w:r>
+      <w:proofErr w:type="spellEnd"/>
+      <w:r>
+        <w:rPr>
+          <w:b/>
+        </w:rPr>
+        <w:t xml:space="preserve"> </w:t>
+      </w:r>
+      <w:proofErr w:type="spellStart"/>
+      <w:r>
+        <w:rPr>
+          <w:b/>
+        </w:rPr>
+        <w:t>Inversion</w:t>
+      </w:r>
+      <w:proofErr w:type="spellEnd"/>
+      <w:r>
+        <w:rPr>
+          <w:b/>
+        </w:rPr>
+        <w:t xml:space="preserve"> </w:t>
+      </w:r>
+      <w:proofErr w:type="spellStart"/>
+      <w:r>
+        <w:rPr>
+          <w:b/>
+        </w:rPr>
+        <w:t>Principle</w:t>
+      </w:r>
+      <w:proofErr w:type="spellEnd"/>
       <w:r>
         <w:t xml:space="preserve"> (DIP)</w:t>
       </w:r>
@@ -6096,12 +6181,14 @@
       <w:r>
         <w:t xml:space="preserve"> mentre è stata introdotta un’interfaccia </w:t>
       </w:r>
+      <w:proofErr w:type="spellStart"/>
       <w:r>
         <w:rPr>
           <w:i/>
         </w:rPr>
         <w:t>IVoce</w:t>
       </w:r>
+      <w:proofErr w:type="spellEnd"/>
       <w:r>
         <w:t xml:space="preserve"> che viene implementata dalla classe generica </w:t>
       </w:r>
@@ -6148,7 +6235,7 @@
                     <pic:cNvPicPr/>
                   </pic:nvPicPr>
                   <pic:blipFill>
-                    <a:blip r:embed="rId25" cstate="print">
+                    <a:blip r:embed="rId26" cstate="print">
                       <a:extLst>
                         <a:ext uri="{28A0092B-C50C-407E-A947-70E740481C1C}">
                           <a14:useLocalDpi xmlns:a14="http://schemas.microsoft.com/office/drawing/2010/main" val="0"/>
@@ -6204,12 +6291,14 @@
       <w:r>
         <w:t xml:space="preserve"> È possibile decorare un </w:t>
       </w:r>
+      <w:proofErr w:type="spellStart"/>
       <w:r>
         <w:rPr>
           <w:i/>
         </w:rPr>
         <w:t>CriterioDiFiltraggio</w:t>
       </w:r>
+      <w:proofErr w:type="spellEnd"/>
       <w:r>
         <w:t xml:space="preserve"> usando un qualsiasi numero di filtri che estendono </w:t>
       </w:r>
@@ -6225,12 +6314,14 @@
       <w:r>
         <w:t xml:space="preserve"> L’utilizzo del pattern Decorator è conforme al DIP: </w:t>
       </w:r>
+      <w:proofErr w:type="spellStart"/>
       <w:r>
         <w:rPr>
           <w:i/>
         </w:rPr>
         <w:t>CriterioDiFiltraggio</w:t>
       </w:r>
+      <w:proofErr w:type="spellEnd"/>
       <w:r>
         <w:t xml:space="preserve"> e </w:t>
       </w:r>
@@ -6243,12 +6334,14 @@
       <w:r>
         <w:t xml:space="preserve"> implementano un’interfaccia comune </w:t>
       </w:r>
+      <w:proofErr w:type="spellStart"/>
       <w:r>
         <w:rPr>
           <w:i/>
         </w:rPr>
         <w:t>IFiltro</w:t>
       </w:r>
+      <w:proofErr w:type="spellEnd"/>
       <w:r>
         <w:t>.</w:t>
       </w:r>
@@ -6262,8 +6355,16 @@
         <w:rPr>
           <w:b/>
         </w:rPr>
-        <w:t>Open/Close Principle</w:t>
-      </w:r>
+        <w:t xml:space="preserve">Open/Close </w:t>
+      </w:r>
+      <w:proofErr w:type="spellStart"/>
+      <w:r>
+        <w:rPr>
+          <w:b/>
+        </w:rPr>
+        <w:t>Principle</w:t>
+      </w:r>
+      <w:proofErr w:type="spellEnd"/>
       <w:r>
         <w:t xml:space="preserve"> (OCP) </w:t>
       </w:r>
@@ -6321,7 +6422,7 @@
                     <pic:cNvPicPr/>
                   </pic:nvPicPr>
                   <pic:blipFill>
-                    <a:blip r:embed="rId26" cstate="print">
+                    <a:blip r:embed="rId27" cstate="print">
                       <a:extLst>
                         <a:ext uri="{28A0092B-C50C-407E-A947-70E740481C1C}">
                           <a14:useLocalDpi xmlns:a14="http://schemas.microsoft.com/office/drawing/2010/main" val="0"/>
@@ -6359,12 +6460,14 @@
       <w:r>
         <w:t xml:space="preserve"> abbiamo usato il pattern </w:t>
       </w:r>
+      <w:proofErr w:type="spellStart"/>
       <w:r>
         <w:rPr>
           <w:b/>
         </w:rPr>
         <w:t>Template</w:t>
       </w:r>
+      <w:proofErr w:type="spellEnd"/>
       <w:r>
         <w:rPr>
           <w:b/>
@@ -6386,11 +6489,19 @@
       <w:r>
         <w:t xml:space="preserve"> il metodo </w:t>
       </w:r>
+      <w:proofErr w:type="spellStart"/>
       <w:r>
         <w:rPr>
           <w:i/>
         </w:rPr>
-        <w:t>FiltraEventi()</w:t>
+        <w:t>FiltraEventi</w:t>
+      </w:r>
+      <w:proofErr w:type="spellEnd"/>
+      <w:r>
+        <w:rPr>
+          <w:i/>
+        </w:rPr>
+        <w:t>()</w:t>
       </w:r>
       <w:r>
         <w:t xml:space="preserve"> della classe astratta </w:t>
@@ -6411,7 +6522,11 @@
         <w:t>Filtro</w:t>
       </w:r>
       <w:r>
-        <w:t xml:space="preserve"> attraverso l’ov</w:t>
+        <w:t xml:space="preserve"> attraverso l’</w:t>
+      </w:r>
+      <w:proofErr w:type="spellStart"/>
+      <w:r>
+        <w:t>ov</w:t>
       </w:r>
       <w:r>
         <w:t>er</w:t>
@@ -6420,13 +6535,25 @@
         <w:t>r</w:t>
       </w:r>
       <w:r>
-        <w:t xml:space="preserve">ide del metodo protetto e astratto </w:t>
-      </w:r>
+        <w:t>ide</w:t>
+      </w:r>
+      <w:proofErr w:type="spellEnd"/>
+      <w:r>
+        <w:t xml:space="preserve"> del metodo protetto e astratto </w:t>
+      </w:r>
+      <w:proofErr w:type="spellStart"/>
       <w:r>
         <w:rPr>
           <w:i/>
         </w:rPr>
-        <w:t>StrategiaFiltro()</w:t>
+        <w:t>StrategiaFiltro</w:t>
+      </w:r>
+      <w:proofErr w:type="spellEnd"/>
+      <w:r>
+        <w:rPr>
+          <w:i/>
+        </w:rPr>
+        <w:t>()</w:t>
       </w:r>
       <w:r>
         <w:t xml:space="preserve">. Anche </w:t>
@@ -6447,12 +6574,14 @@
       <w:r>
         <w:t xml:space="preserve">È stato scelto di usare il pattern </w:t>
       </w:r>
+      <w:proofErr w:type="spellStart"/>
       <w:r>
         <w:rPr>
           <w:b/>
         </w:rPr>
         <w:t>Observer</w:t>
       </w:r>
+      <w:proofErr w:type="spellEnd"/>
       <w:r>
         <w:t xml:space="preserve"> tramite l’implementazione di eventi per la gestione dei cambiamenti di stato del modello. In particolare sono stati implementati eventi per la notifica dell’aggiunta e rimozione di un </w:t>
       </w:r>
@@ -6504,7 +6633,49 @@
         <w:rPr>
           <w:b/>
         </w:rPr>
-        <w:t>Model-View-Presenter con View Passiva</w:t>
+        <w:t>Model-</w:t>
+      </w:r>
+      <w:proofErr w:type="spellStart"/>
+      <w:r>
+        <w:rPr>
+          <w:b/>
+        </w:rPr>
+        <w:t>View</w:t>
+      </w:r>
+      <w:proofErr w:type="spellEnd"/>
+      <w:r>
+        <w:rPr>
+          <w:b/>
+        </w:rPr>
+        <w:t>-</w:t>
+      </w:r>
+      <w:proofErr w:type="spellStart"/>
+      <w:r>
+        <w:rPr>
+          <w:b/>
+        </w:rPr>
+        <w:t>Presenter</w:t>
+      </w:r>
+      <w:proofErr w:type="spellEnd"/>
+      <w:r>
+        <w:rPr>
+          <w:b/>
+        </w:rPr>
+        <w:t xml:space="preserve"> con </w:t>
+      </w:r>
+      <w:proofErr w:type="spellStart"/>
+      <w:r>
+        <w:rPr>
+          <w:b/>
+        </w:rPr>
+        <w:t>View</w:t>
+      </w:r>
+      <w:proofErr w:type="spellEnd"/>
+      <w:r>
+        <w:rPr>
+          <w:b/>
+        </w:rPr>
+        <w:t xml:space="preserve"> Passiva</w:t>
       </w:r>
       <w:r>
         <w:rPr>
@@ -6519,16 +6690,64 @@
         <w:t>.</w:t>
       </w:r>
       <w:r>
-        <w:t xml:space="preserve"> Le view si occupano di gestire l’interazione con l’utente e mantenerne lo stato mentre</w:t>
+        <w:t xml:space="preserve"> Le </w:t>
+      </w:r>
+      <w:proofErr w:type="spellStart"/>
+      <w:r>
+        <w:t>view</w:t>
+      </w:r>
+      <w:proofErr w:type="spellEnd"/>
+      <w:r>
+        <w:t xml:space="preserve"> si occupano di gestire l’interazione con l’utente e mantenerne lo stato mentre</w:t>
       </w:r>
       <w:r>
         <w:t xml:space="preserve"> </w:t>
       </w:r>
       <w:r>
-        <w:t>i presenter si occupano di aggiornare la view quando cambia lo stato del model. Si è cercato di esporre il minor numero di metodi ai form che mantengon</w:t>
-      </w:r>
-      <w:r>
-        <w:t>o un riferimento ai presenter. È stato scelto di applicare il pattern MVP solo per i form più complessi.</w:t>
+        <w:t xml:space="preserve">i </w:t>
+      </w:r>
+      <w:proofErr w:type="spellStart"/>
+      <w:r>
+        <w:t>presenter</w:t>
+      </w:r>
+      <w:proofErr w:type="spellEnd"/>
+      <w:r>
+        <w:t xml:space="preserve"> si occupano di aggiornare la </w:t>
+      </w:r>
+      <w:proofErr w:type="spellStart"/>
+      <w:r>
+        <w:t>view</w:t>
+      </w:r>
+      <w:proofErr w:type="spellEnd"/>
+      <w:r>
+        <w:t xml:space="preserve"> quando cambia lo stato del model. Si è cercato di esporre il minor numero di metodi ai </w:t>
+      </w:r>
+      <w:proofErr w:type="spellStart"/>
+      <w:r>
+        <w:t>form</w:t>
+      </w:r>
+      <w:proofErr w:type="spellEnd"/>
+      <w:r>
+        <w:t xml:space="preserve"> che mantengon</w:t>
+      </w:r>
+      <w:r>
+        <w:t xml:space="preserve">o un riferimento ai </w:t>
+      </w:r>
+      <w:proofErr w:type="spellStart"/>
+      <w:r>
+        <w:t>presenter</w:t>
+      </w:r>
+      <w:proofErr w:type="spellEnd"/>
+      <w:r>
+        <w:t xml:space="preserve">. È stato scelto di applicare il pattern MVP solo per i </w:t>
+      </w:r>
+      <w:proofErr w:type="spellStart"/>
+      <w:r>
+        <w:t>form</w:t>
+      </w:r>
+      <w:proofErr w:type="spellEnd"/>
+      <w:r>
+        <w:t xml:space="preserve"> più complessi.</w:t>
       </w:r>
     </w:p>
     <w:p>
@@ -6541,12 +6760,14 @@
       <w:r>
         <w:t xml:space="preserve">Si è deciso di introdurre una struttura </w:t>
       </w:r>
+      <w:proofErr w:type="spellStart"/>
       <w:r>
         <w:rPr>
           <w:i/>
         </w:rPr>
         <w:t>PeriodoTempo</w:t>
       </w:r>
+      <w:proofErr w:type="spellEnd"/>
       <w:r>
         <w:t xml:space="preserve"> che modella il periodo di tempo di un evento (data di inizio, durata e data di fine) e quindi sono stati rimossi gli attributi Data e Durata di </w:t>
       </w:r>
@@ -6568,12 +6789,14 @@
       <w:r>
         <w:t xml:space="preserve">. L’introduzione di </w:t>
       </w:r>
+      <w:proofErr w:type="spellStart"/>
       <w:r>
         <w:rPr>
           <w:i/>
         </w:rPr>
         <w:t>PeriodoTempo</w:t>
       </w:r>
+      <w:proofErr w:type="spellEnd"/>
       <w:r>
         <w:t xml:space="preserve"> si può considerare conforme al </w:t>
       </w:r>
@@ -6581,8 +6804,30 @@
         <w:rPr>
           <w:b/>
         </w:rPr>
-        <w:t>Single Responsibility Principle</w:t>
-      </w:r>
+        <w:t xml:space="preserve">Single </w:t>
+      </w:r>
+      <w:proofErr w:type="spellStart"/>
+      <w:r>
+        <w:rPr>
+          <w:b/>
+        </w:rPr>
+        <w:t>Responsibility</w:t>
+      </w:r>
+      <w:proofErr w:type="spellEnd"/>
+      <w:r>
+        <w:rPr>
+          <w:b/>
+        </w:rPr>
+        <w:t xml:space="preserve"> </w:t>
+      </w:r>
+      <w:proofErr w:type="spellStart"/>
+      <w:r>
+        <w:rPr>
+          <w:b/>
+        </w:rPr>
+        <w:t>Principle</w:t>
+      </w:r>
+      <w:proofErr w:type="spellEnd"/>
       <w:r>
         <w:t xml:space="preserve"> (SRP) poiché si è tolta a </w:t>
       </w:r>
@@ -6613,14 +6858,24 @@
         <w:t>ne</w:t>
       </w:r>
       <w:r>
-        <w:t xml:space="preserve">re un riferimento al filtro applicato e fare caching del risultato del filtraggio. In questo caso è stato applicato il DIP introducendo un’interfaccia </w:t>
-      </w:r>
+        <w:t xml:space="preserve">re un riferimento al filtro applicato e fare </w:t>
+      </w:r>
+      <w:proofErr w:type="spellStart"/>
+      <w:r>
+        <w:t>caching</w:t>
+      </w:r>
+      <w:proofErr w:type="spellEnd"/>
+      <w:r>
+        <w:t xml:space="preserve"> del risultato del filtraggio. In questo caso è stato applicato il DIP introducendo un’interfaccia </w:t>
+      </w:r>
+      <w:proofErr w:type="spellStart"/>
       <w:r>
         <w:rPr>
           <w:i/>
         </w:rPr>
         <w:t>IFiltraggio</w:t>
       </w:r>
+      <w:proofErr w:type="spellEnd"/>
       <w:r>
         <w:t xml:space="preserve"> che espone al cliente i metodi rilevanti e nascondendo i dettagli implementativi.</w:t>
       </w:r>
@@ -6730,7 +6985,7 @@
 </file>
 
 <file path=word/endnotes.xml><?xml version="1.0" encoding="utf-8"?>
-<w:endnotes xmlns:wpc="http://schemas.microsoft.com/office/word/2010/wordprocessingCanvas" xmlns:mc="http://schemas.openxmlformats.org/markup-compatibility/2006" xmlns:o="urn:schemas-microsoft-com:office:office" xmlns:r="http://schemas.openxmlformats.org/officeDocument/2006/relationships" xmlns:m="http://schemas.openxmlformats.org/officeDocument/2006/math" xmlns:v="urn:schemas-microsoft-com:vml" xmlns:wp14="http://schemas.microsoft.com/office/word/2010/wordprocessingDrawing" xmlns:wp="http://schemas.openxmlformats.org/drawingml/2006/wordprocessingDrawing" xmlns:w10="urn:schemas-microsoft-com:office:word" xmlns:w="http://schemas.openxmlformats.org/wordprocessingml/2006/main" xmlns:w14="http://schemas.microsoft.com/office/word/2010/wordml" xmlns:w15="http://schemas.microsoft.com/office/word/2012/wordml" xmlns:wpg="http://schemas.microsoft.com/office/word/2010/wordprocessingGroup" xmlns:wpi="http://schemas.microsoft.com/office/word/2010/wordprocessingInk" xmlns:wne="http://schemas.microsoft.com/office/word/2006/wordml" xmlns:wps="http://schemas.microsoft.com/office/word/2010/wordprocessingShape" mc:Ignorable="w14 w15 wp14">
+<w:endnotes xmlns:wpc="http://schemas.microsoft.com/office/word/2010/wordprocessingCanvas" xmlns:mc="http://schemas.openxmlformats.org/markup-compatibility/2006" xmlns:o="urn:schemas-microsoft-com:office:office" xmlns:r="http://schemas.openxmlformats.org/officeDocument/2006/relationships" xmlns:m="http://schemas.openxmlformats.org/officeDocument/2006/math" xmlns:v="urn:schemas-microsoft-com:vml" xmlns:wp14="http://schemas.microsoft.com/office/word/2010/wordprocessingDrawing" xmlns:wp="http://schemas.openxmlformats.org/drawingml/2006/wordprocessingDrawing" xmlns:w10="urn:schemas-microsoft-com:office:word" xmlns:w="http://schemas.openxmlformats.org/wordprocessingml/2006/main" xmlns:w14="http://schemas.microsoft.com/office/word/2010/wordml" xmlns:wpg="http://schemas.microsoft.com/office/word/2010/wordprocessingGroup" xmlns:wpi="http://schemas.microsoft.com/office/word/2010/wordprocessingInk" xmlns:wne="http://schemas.microsoft.com/office/word/2006/wordml" xmlns:wps="http://schemas.microsoft.com/office/word/2010/wordprocessingShape" mc:Ignorable="w14 wp14">
   <w:endnote w:type="separator" w:id="-1">
     <w:p>
       <w:pPr>
@@ -6755,7 +7010,7 @@
 </file>
 
 <file path=word/footer1.xml><?xml version="1.0" encoding="utf-8"?>
-<w:ftr xmlns:wpc="http://schemas.microsoft.com/office/word/2010/wordprocessingCanvas" xmlns:mc="http://schemas.openxmlformats.org/markup-compatibility/2006" xmlns:o="urn:schemas-microsoft-com:office:office" xmlns:r="http://schemas.openxmlformats.org/officeDocument/2006/relationships" xmlns:m="http://schemas.openxmlformats.org/officeDocument/2006/math" xmlns:v="urn:schemas-microsoft-com:vml" xmlns:wp14="http://schemas.microsoft.com/office/word/2010/wordprocessingDrawing" xmlns:wp="http://schemas.openxmlformats.org/drawingml/2006/wordprocessingDrawing" xmlns:w10="urn:schemas-microsoft-com:office:word" xmlns:w="http://schemas.openxmlformats.org/wordprocessingml/2006/main" xmlns:w14="http://schemas.microsoft.com/office/word/2010/wordml" xmlns:w15="http://schemas.microsoft.com/office/word/2012/wordml" xmlns:wpg="http://schemas.microsoft.com/office/word/2010/wordprocessingGroup" xmlns:wpi="http://schemas.microsoft.com/office/word/2010/wordprocessingInk" xmlns:wne="http://schemas.microsoft.com/office/word/2006/wordml" xmlns:wps="http://schemas.microsoft.com/office/word/2010/wordprocessingShape" mc:Ignorable="w14 w15 wp14">
+<w:ftr xmlns:wpc="http://schemas.microsoft.com/office/word/2010/wordprocessingCanvas" xmlns:mc="http://schemas.openxmlformats.org/markup-compatibility/2006" xmlns:o="urn:schemas-microsoft-com:office:office" xmlns:r="http://schemas.openxmlformats.org/officeDocument/2006/relationships" xmlns:m="http://schemas.openxmlformats.org/officeDocument/2006/math" xmlns:v="urn:schemas-microsoft-com:vml" xmlns:wp14="http://schemas.microsoft.com/office/word/2010/wordprocessingDrawing" xmlns:wp="http://schemas.openxmlformats.org/drawingml/2006/wordprocessingDrawing" xmlns:w10="urn:schemas-microsoft-com:office:word" xmlns:w="http://schemas.openxmlformats.org/wordprocessingml/2006/main" xmlns:w14="http://schemas.microsoft.com/office/word/2010/wordml" xmlns:wpg="http://schemas.microsoft.com/office/word/2010/wordprocessingGroup" xmlns:wpi="http://schemas.microsoft.com/office/word/2010/wordprocessingInk" xmlns:wne="http://schemas.microsoft.com/office/word/2006/wordml" xmlns:wps="http://schemas.microsoft.com/office/word/2010/wordprocessingShape" mc:Ignorable="w14 wp14">
   <w:sdt>
     <w:sdtPr>
       <w:id w:val="-1540051534"/>
@@ -6857,7 +7112,7 @@
                                   <w:noProof/>
                                   <w:color w:val="C0504D" w:themeColor="accent2"/>
                                 </w:rPr>
-                                <w:t>9</w:t>
+                                <w:t>8</w:t>
                               </w:r>
                               <w:r>
                                 <w:rPr>
@@ -6885,7 +7140,7 @@
             </mc:Choice>
             <mc:Fallback>
               <w:pict>
-                <v:rect w14:anchorId="4648CB98" id="Rettangolo 14" o:spid="_x0000_s1030" style="position:absolute;margin-left:0;margin-top:0;width:44.55pt;height:15.1pt;rotation:180;flip:x;z-index:251660800;visibility:visible;mso-wrap-style:square;mso-width-percent:0;mso-height-percent:0;mso-wrap-distance-left:9pt;mso-wrap-distance-top:0;mso-wrap-distance-right:9pt;mso-wrap-distance-bottom:0;mso-position-horizontal:center;mso-position-horizontal-relative:right-margin-area;mso-position-vertical:center;mso-position-vertical-relative:bottom-margin-area;mso-width-percent:0;mso-height-percent:0;mso-width-relative:page;mso-height-relative:bottom-margin-area;v-text-anchor:top" o:gfxdata="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" filled="f" fillcolor="#c0504d" stroked="f" strokecolor="#5c83b4" strokeweight="2.25pt">
+                <v:rect id="Rettangolo 14" o:spid="_x0000_s1030" style="position:absolute;margin-left:0;margin-top:0;width:44.55pt;height:15.1pt;rotation:180;flip:x;z-index:251660800;visibility:visible;mso-wrap-style:square;mso-width-percent:0;mso-height-percent:0;mso-wrap-distance-left:9pt;mso-wrap-distance-top:0;mso-wrap-distance-right:9pt;mso-wrap-distance-bottom:0;mso-position-horizontal:center;mso-position-horizontal-relative:right-margin-area;mso-position-vertical:center;mso-position-vertical-relative:bottom-margin-area;mso-width-percent:0;mso-height-percent:0;mso-width-relative:page;mso-height-relative:bottom-margin-area;v-text-anchor:top" o:gfxdata="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" filled="f" fillcolor="#c0504d" stroked="f" strokecolor="#5c83b4" strokeweight="2.25pt">
                   <v:textbox inset=",0,,0">
                     <w:txbxContent>
                       <w:p>
@@ -6912,7 +7167,7 @@
                             <w:noProof/>
                             <w:color w:val="C0504D" w:themeColor="accent2"/>
                           </w:rPr>
-                          <w:t>9</w:t>
+                          <w:t>8</w:t>
                         </w:r>
                         <w:r>
                           <w:rPr>
@@ -6936,7 +7191,7 @@
 </file>
 
 <file path=word/footer2.xml><?xml version="1.0" encoding="utf-8"?>
-<w:ftr xmlns:wpc="http://schemas.microsoft.com/office/word/2010/wordprocessingCanvas" xmlns:mc="http://schemas.openxmlformats.org/markup-compatibility/2006" xmlns:o="urn:schemas-microsoft-com:office:office" xmlns:r="http://schemas.openxmlformats.org/officeDocument/2006/relationships" xmlns:m="http://schemas.openxmlformats.org/officeDocument/2006/math" xmlns:v="urn:schemas-microsoft-com:vml" xmlns:wp14="http://schemas.microsoft.com/office/word/2010/wordprocessingDrawing" xmlns:wp="http://schemas.openxmlformats.org/drawingml/2006/wordprocessingDrawing" xmlns:w10="urn:schemas-microsoft-com:office:word" xmlns:w="http://schemas.openxmlformats.org/wordprocessingml/2006/main" xmlns:w14="http://schemas.microsoft.com/office/word/2010/wordml" xmlns:w15="http://schemas.microsoft.com/office/word/2012/wordml" xmlns:wpg="http://schemas.microsoft.com/office/word/2010/wordprocessingGroup" xmlns:wpi="http://schemas.microsoft.com/office/word/2010/wordprocessingInk" xmlns:wne="http://schemas.microsoft.com/office/word/2006/wordml" xmlns:wps="http://schemas.microsoft.com/office/word/2010/wordprocessingShape" mc:Ignorable="w14 w15 wp14">
+<w:ftr xmlns:wpc="http://schemas.microsoft.com/office/word/2010/wordprocessingCanvas" xmlns:mc="http://schemas.openxmlformats.org/markup-compatibility/2006" xmlns:o="urn:schemas-microsoft-com:office:office" xmlns:r="http://schemas.openxmlformats.org/officeDocument/2006/relationships" xmlns:m="http://schemas.openxmlformats.org/officeDocument/2006/math" xmlns:v="urn:schemas-microsoft-com:vml" xmlns:wp14="http://schemas.microsoft.com/office/word/2010/wordprocessingDrawing" xmlns:wp="http://schemas.openxmlformats.org/drawingml/2006/wordprocessingDrawing" xmlns:w10="urn:schemas-microsoft-com:office:word" xmlns:w="http://schemas.openxmlformats.org/wordprocessingml/2006/main" xmlns:w14="http://schemas.microsoft.com/office/word/2010/wordml" xmlns:wpg="http://schemas.microsoft.com/office/word/2010/wordprocessingGroup" xmlns:wpi="http://schemas.microsoft.com/office/word/2010/wordprocessingInk" xmlns:wne="http://schemas.microsoft.com/office/word/2006/wordml" xmlns:wps="http://schemas.microsoft.com/office/word/2010/wordprocessingShape" mc:Ignorable="w14 wp14">
   <w:sdt>
     <w:sdtPr>
       <w:id w:val="502853472"/>
@@ -7066,7 +7321,7 @@
             </mc:Choice>
             <mc:Fallback>
               <w:pict>
-                <v:rect w14:anchorId="420430EE" id="Rettangolo 17" o:spid="_x0000_s1031" style="position:absolute;margin-left:0;margin-top:0;width:44.55pt;height:15.1pt;rotation:180;flip:x;z-index:251665408;visibility:visible;mso-wrap-style:square;mso-width-percent:0;mso-height-percent:0;mso-wrap-distance-left:9pt;mso-wrap-distance-top:0;mso-wrap-distance-right:9pt;mso-wrap-distance-bottom:0;mso-position-horizontal:center;mso-position-horizontal-relative:right-margin-area;mso-position-vertical:center;mso-position-vertical-relative:bottom-margin-area;mso-width-percent:0;mso-height-percent:0;mso-width-relative:page;mso-height-relative:bottom-margin-area;v-text-anchor:top" o:gfxdata="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" filled="f" fillcolor="#c0504d" stroked="f" strokecolor="#5c83b4" strokeweight="2.25pt">
+                <v:rect id="Rettangolo 17" o:spid="_x0000_s1031" style="position:absolute;margin-left:0;margin-top:0;width:44.55pt;height:15.1pt;rotation:180;flip:x;z-index:251665408;visibility:visible;mso-wrap-style:square;mso-width-percent:0;mso-height-percent:0;mso-wrap-distance-left:9pt;mso-wrap-distance-top:0;mso-wrap-distance-right:9pt;mso-wrap-distance-bottom:0;mso-position-horizontal:center;mso-position-horizontal-relative:right-margin-area;mso-position-vertical:center;mso-position-vertical-relative:bottom-margin-area;mso-width-percent:0;mso-height-percent:0;mso-width-relative:page;mso-height-relative:bottom-margin-area;v-text-anchor:top" o:gfxdata="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" filled="f" fillcolor="#c0504d" stroked="f" strokecolor="#5c83b4" strokeweight="2.25pt">
                   <v:textbox inset=",0,,0">
                     <w:txbxContent>
                       <w:p>
@@ -7117,7 +7372,7 @@
 </file>
 
 <file path=word/footnotes.xml><?xml version="1.0" encoding="utf-8"?>
-<w:footnotes xmlns:wpc="http://schemas.microsoft.com/office/word/2010/wordprocessingCanvas" xmlns:mc="http://schemas.openxmlformats.org/markup-compatibility/2006" xmlns:o="urn:schemas-microsoft-com:office:office" xmlns:r="http://schemas.openxmlformats.org/officeDocument/2006/relationships" xmlns:m="http://schemas.openxmlformats.org/officeDocument/2006/math" xmlns:v="urn:schemas-microsoft-com:vml" xmlns:wp14="http://schemas.microsoft.com/office/word/2010/wordprocessingDrawing" xmlns:wp="http://schemas.openxmlformats.org/drawingml/2006/wordprocessingDrawing" xmlns:w10="urn:schemas-microsoft-com:office:word" xmlns:w="http://schemas.openxmlformats.org/wordprocessingml/2006/main" xmlns:w14="http://schemas.microsoft.com/office/word/2010/wordml" xmlns:w15="http://schemas.microsoft.com/office/word/2012/wordml" xmlns:wpg="http://schemas.microsoft.com/office/word/2010/wordprocessingGroup" xmlns:wpi="http://schemas.microsoft.com/office/word/2010/wordprocessingInk" xmlns:wne="http://schemas.microsoft.com/office/word/2006/wordml" xmlns:wps="http://schemas.microsoft.com/office/word/2010/wordprocessingShape" mc:Ignorable="w14 w15 wp14">
+<w:footnotes xmlns:wpc="http://schemas.microsoft.com/office/word/2010/wordprocessingCanvas" xmlns:mc="http://schemas.openxmlformats.org/markup-compatibility/2006" xmlns:o="urn:schemas-microsoft-com:office:office" xmlns:r="http://schemas.openxmlformats.org/officeDocument/2006/relationships" xmlns:m="http://schemas.openxmlformats.org/officeDocument/2006/math" xmlns:v="urn:schemas-microsoft-com:vml" xmlns:wp14="http://schemas.microsoft.com/office/word/2010/wordprocessingDrawing" xmlns:wp="http://schemas.openxmlformats.org/drawingml/2006/wordprocessingDrawing" xmlns:w10="urn:schemas-microsoft-com:office:word" xmlns:w="http://schemas.openxmlformats.org/wordprocessingml/2006/main" xmlns:w14="http://schemas.microsoft.com/office/word/2010/wordml" xmlns:wpg="http://schemas.microsoft.com/office/word/2010/wordprocessingGroup" xmlns:wpi="http://schemas.microsoft.com/office/word/2010/wordprocessingInk" xmlns:wne="http://schemas.microsoft.com/office/word/2006/wordml" xmlns:wps="http://schemas.microsoft.com/office/word/2010/wordprocessingShape" mc:Ignorable="w14 wp14">
   <w:footnote w:type="separator" w:id="-1">
     <w:p>
       <w:pPr>
@@ -7142,7 +7397,7 @@
 </file>
 
 <file path=word/numbering.xml><?xml version="1.0" encoding="utf-8"?>
-<w:numbering xmlns:wpc="http://schemas.microsoft.com/office/word/2010/wordprocessingCanvas" xmlns:mc="http://schemas.openxmlformats.org/markup-compatibility/2006" xmlns:o="urn:schemas-microsoft-com:office:office" xmlns:r="http://schemas.openxmlformats.org/officeDocument/2006/relationships" xmlns:m="http://schemas.openxmlformats.org/officeDocument/2006/math" xmlns:v="urn:schemas-microsoft-com:vml" xmlns:wp14="http://schemas.microsoft.com/office/word/2010/wordprocessingDrawing" xmlns:wp="http://schemas.openxmlformats.org/drawingml/2006/wordprocessingDrawing" xmlns:w10="urn:schemas-microsoft-com:office:word" xmlns:w="http://schemas.openxmlformats.org/wordprocessingml/2006/main" xmlns:w14="http://schemas.microsoft.com/office/word/2010/wordml" xmlns:w15="http://schemas.microsoft.com/office/word/2012/wordml" xmlns:wpg="http://schemas.microsoft.com/office/word/2010/wordprocessingGroup" xmlns:wpi="http://schemas.microsoft.com/office/word/2010/wordprocessingInk" xmlns:wne="http://schemas.microsoft.com/office/word/2006/wordml" xmlns:wps="http://schemas.microsoft.com/office/word/2010/wordprocessingShape" mc:Ignorable="w14 w15 wp14">
+<w:numbering xmlns:wpc="http://schemas.microsoft.com/office/word/2010/wordprocessingCanvas" xmlns:mc="http://schemas.openxmlformats.org/markup-compatibility/2006" xmlns:o="urn:schemas-microsoft-com:office:office" xmlns:r="http://schemas.openxmlformats.org/officeDocument/2006/relationships" xmlns:m="http://schemas.openxmlformats.org/officeDocument/2006/math" xmlns:v="urn:schemas-microsoft-com:vml" xmlns:wp14="http://schemas.microsoft.com/office/word/2010/wordprocessingDrawing" xmlns:wp="http://schemas.openxmlformats.org/drawingml/2006/wordprocessingDrawing" xmlns:w10="urn:schemas-microsoft-com:office:word" xmlns:w="http://schemas.openxmlformats.org/wordprocessingml/2006/main" xmlns:w14="http://schemas.microsoft.com/office/word/2010/wordml" xmlns:wpg="http://schemas.microsoft.com/office/word/2010/wordprocessingGroup" xmlns:wpi="http://schemas.microsoft.com/office/word/2010/wordprocessingInk" xmlns:wne="http://schemas.microsoft.com/office/word/2006/wordml" xmlns:wps="http://schemas.microsoft.com/office/word/2010/wordprocessingShape" mc:Ignorable="w14 wp14">
   <w:abstractNum w:abstractNumId="0">
     <w:nsid w:val="060D609D"/>
     <w:multiLevelType w:val="multilevel"/>
@@ -10479,7 +10734,7 @@
 </file>
 
 <file path=word/styles.xml><?xml version="1.0" encoding="utf-8"?>
-<w:styles xmlns:mc="http://schemas.openxmlformats.org/markup-compatibility/2006" xmlns:r="http://schemas.openxmlformats.org/officeDocument/2006/relationships" xmlns:w="http://schemas.openxmlformats.org/wordprocessingml/2006/main" xmlns:w14="http://schemas.microsoft.com/office/word/2010/wordml" xmlns:w15="http://schemas.microsoft.com/office/word/2012/wordml" mc:Ignorable="w14 w15">
+<w:styles xmlns:mc="http://schemas.openxmlformats.org/markup-compatibility/2006" xmlns:r="http://schemas.openxmlformats.org/officeDocument/2006/relationships" xmlns:w="http://schemas.openxmlformats.org/wordprocessingml/2006/main" xmlns:w14="http://schemas.microsoft.com/office/word/2010/wordml" mc:Ignorable="w14">
   <w:docDefaults>
     <w:rPrDefault>
       <w:rPr>
@@ -10495,378 +10750,144 @@
       </w:pPr>
     </w:pPrDefault>
   </w:docDefaults>
-  <w:latentStyles w:defLockedState="0" w:defUIPriority="99" w:defSemiHidden="0" w:defUnhideWhenUsed="0" w:defQFormat="0" w:count="371">
-    <w:lsdException w:name="Normal" w:uiPriority="0" w:qFormat="1"/>
-    <w:lsdException w:name="heading 1" w:uiPriority="9" w:qFormat="1"/>
-    <w:lsdException w:name="heading 2" w:semiHidden="1" w:uiPriority="9" w:unhideWhenUsed="1" w:qFormat="1"/>
-    <w:lsdException w:name="heading 3" w:semiHidden="1" w:uiPriority="9" w:unhideWhenUsed="1" w:qFormat="1"/>
-    <w:lsdException w:name="heading 4" w:semiHidden="1" w:uiPriority="9" w:unhideWhenUsed="1" w:qFormat="1"/>
-    <w:lsdException w:name="heading 5" w:semiHidden="1" w:uiPriority="9" w:unhideWhenUsed="1" w:qFormat="1"/>
-    <w:lsdException w:name="heading 6" w:semiHidden="1" w:uiPriority="9" w:unhideWhenUsed="1" w:qFormat="1"/>
-    <w:lsdException w:name="heading 7" w:semiHidden="1" w:uiPriority="9" w:unhideWhenUsed="1" w:qFormat="1"/>
-    <w:lsdException w:name="heading 8" w:semiHidden="1" w:uiPriority="9" w:unhideWhenUsed="1" w:qFormat="1"/>
-    <w:lsdException w:name="heading 9" w:semiHidden="1" w:uiPriority="9" w:unhideWhenUsed="1" w:qFormat="1"/>
-    <w:lsdException w:name="index 1" w:semiHidden="1" w:unhideWhenUsed="1"/>
-    <w:lsdException w:name="index 2" w:semiHidden="1" w:unhideWhenUsed="1"/>
-    <w:lsdException w:name="index 3" w:semiHidden="1" w:unhideWhenUsed="1"/>
-    <w:lsdException w:name="index 4" w:semiHidden="1" w:unhideWhenUsed="1"/>
-    <w:lsdException w:name="index 5" w:semiHidden="1" w:unhideWhenUsed="1"/>
-    <w:lsdException w:name="index 6" w:semiHidden="1" w:unhideWhenUsed="1"/>
-    <w:lsdException w:name="index 7" w:semiHidden="1" w:unhideWhenUsed="1"/>
-    <w:lsdException w:name="index 8" w:semiHidden="1" w:unhideWhenUsed="1"/>
-    <w:lsdException w:name="index 9" w:semiHidden="1" w:unhideWhenUsed="1"/>
-    <w:lsdException w:name="toc 1" w:semiHidden="1" w:uiPriority="39" w:unhideWhenUsed="1"/>
-    <w:lsdException w:name="toc 2" w:semiHidden="1" w:uiPriority="39" w:unhideWhenUsed="1"/>
-    <w:lsdException w:name="toc 3" w:semiHidden="1" w:uiPriority="39" w:unhideWhenUsed="1"/>
-    <w:lsdException w:name="toc 4" w:semiHidden="1" w:uiPriority="39" w:unhideWhenUsed="1"/>
-    <w:lsdException w:name="toc 5" w:semiHidden="1" w:uiPriority="39" w:unhideWhenUsed="1"/>
-    <w:lsdException w:name="toc 6" w:semiHidden="1" w:uiPriority="39" w:unhideWhenUsed="1"/>
-    <w:lsdException w:name="toc 7" w:semiHidden="1" w:uiPriority="39" w:unhideWhenUsed="1"/>
-    <w:lsdException w:name="toc 8" w:semiHidden="1" w:uiPriority="39" w:unhideWhenUsed="1"/>
-    <w:lsdException w:name="toc 9" w:semiHidden="1" w:uiPriority="39" w:unhideWhenUsed="1"/>
-    <w:lsdException w:name="Normal Indent" w:semiHidden="1" w:unhideWhenUsed="1"/>
-    <w:lsdException w:name="footnote text" w:semiHidden="1" w:unhideWhenUsed="1"/>
-    <w:lsdException w:name="annotation text" w:semiHidden="1" w:unhideWhenUsed="1"/>
-    <w:lsdException w:name="header" w:semiHidden="1" w:unhideWhenUsed="1"/>
-    <w:lsdException w:name="footer" w:semiHidden="1" w:unhideWhenUsed="1"/>
-    <w:lsdException w:name="index heading" w:semiHidden="1" w:unhideWhenUsed="1"/>
-    <w:lsdException w:name="caption" w:semiHidden="1" w:uiPriority="35" w:unhideWhenUsed="1" w:qFormat="1"/>
-    <w:lsdException w:name="table of figures" w:semiHidden="1" w:unhideWhenUsed="1"/>
-    <w:lsdException w:name="envelope address" w:semiHidden="1" w:unhideWhenUsed="1"/>
-    <w:lsdException w:name="envelope return" w:semiHidden="1" w:unhideWhenUsed="1"/>
-    <w:lsdException w:name="footnote reference" w:semiHidden="1" w:unhideWhenUsed="1"/>
-    <w:lsdException w:name="annotation reference" w:semiHidden="1" w:unhideWhenUsed="1"/>
-    <w:lsdException w:name="line number" w:semiHidden="1" w:unhideWhenUsed="1"/>
-    <w:lsdException w:name="page number" w:semiHidden="1" w:unhideWhenUsed="1"/>
-    <w:lsdException w:name="endnote reference" w:semiHidden="1" w:unhideWhenUsed="1"/>
-    <w:lsdException w:name="endnote text" w:semiHidden="1" w:unhideWhenUsed="1"/>
-    <w:lsdException w:name="table of authorities" w:semiHidden="1" w:unhideWhenUsed="1"/>
-    <w:lsdException w:name="macro" w:semiHidden="1" w:unhideWhenUsed="1"/>
-    <w:lsdException w:name="toa heading" w:semiHidden="1" w:unhideWhenUsed="1"/>
-    <w:lsdException w:name="List" w:semiHidden="1" w:unhideWhenUsed="1"/>
-    <w:lsdException w:name="List Bullet" w:semiHidden="1" w:unhideWhenUsed="1"/>
-    <w:lsdException w:name="List Number" w:semiHidden="1" w:unhideWhenUsed="1"/>
-    <w:lsdException w:name="List 2" w:semiHidden="1" w:unhideWhenUsed="1"/>
-    <w:lsdException w:name="List 3" w:semiHidden="1" w:unhideWhenUsed="1"/>
-    <w:lsdException w:name="List 4" w:semiHidden="1" w:unhideWhenUsed="1"/>
-    <w:lsdException w:name="List 5" w:semiHidden="1" w:unhideWhenUsed="1"/>
-    <w:lsdException w:name="List Bullet 2" w:semiHidden="1" w:unhideWhenUsed="1"/>
-    <w:lsdException w:name="List Bullet 3" w:semiHidden="1" w:unhideWhenUsed="1"/>
-    <w:lsdException w:name="List Bullet 4" w:semiHidden="1" w:unhideWhenUsed="1"/>
-    <w:lsdException w:name="List Bullet 5" w:semiHidden="1" w:unhideWhenUsed="1"/>
-    <w:lsdException w:name="List Number 2" w:semiHidden="1" w:unhideWhenUsed="1"/>
-    <w:lsdException w:name="List Number 3" w:semiHidden="1" w:unhideWhenUsed="1"/>
-    <w:lsdException w:name="List Number 4" w:semiHidden="1" w:unhideWhenUsed="1"/>
-    <w:lsdException w:name="List Number 5" w:semiHidden="1" w:unhideWhenUsed="1"/>
-    <w:lsdException w:name="Title" w:uiPriority="10" w:qFormat="1"/>
-    <w:lsdException w:name="Closing" w:semiHidden="1" w:unhideWhenUsed="1"/>
-    <w:lsdException w:name="Signature" w:semiHidden="1" w:unhideWhenUsed="1"/>
-    <w:lsdException w:name="Default Paragraph Font" w:semiHidden="1" w:uiPriority="1" w:unhideWhenUsed="1"/>
-    <w:lsdException w:name="Body Text" w:semiHidden="1" w:unhideWhenUsed="1"/>
-    <w:lsdException w:name="Body Text Indent" w:semiHidden="1" w:unhideWhenUsed="1"/>
-    <w:lsdException w:name="List Continue" w:semiHidden="1" w:unhideWhenUsed="1"/>
-    <w:lsdException w:name="List Continue 2" w:semiHidden="1" w:unhideWhenUsed="1"/>
-    <w:lsdException w:name="List Continue 3" w:semiHidden="1" w:unhideWhenUsed="1"/>
-    <w:lsdException w:name="List Continue 4" w:semiHidden="1" w:unhideWhenUsed="1"/>
-    <w:lsdException w:name="List Continue 5" w:semiHidden="1" w:unhideWhenUsed="1"/>
-    <w:lsdException w:name="Message Header" w:semiHidden="1" w:unhideWhenUsed="1"/>
-    <w:lsdException w:name="Subtitle" w:uiPriority="11" w:qFormat="1"/>
-    <w:lsdException w:name="Salutation" w:semiHidden="1" w:unhideWhenUsed="1"/>
-    <w:lsdException w:name="Date" w:semiHidden="1" w:unhideWhenUsed="1"/>
-    <w:lsdException w:name="Body Text First Indent" w:semiHidden="1" w:unhideWhenUsed="1"/>
-    <w:lsdException w:name="Body Text First Indent 2" w:semiHidden="1" w:unhideWhenUsed="1"/>
-    <w:lsdException w:name="Note Heading" w:semiHidden="1" w:unhideWhenUsed="1"/>
-    <w:lsdException w:name="Body Text 2" w:semiHidden="1" w:unhideWhenUsed="1"/>
-    <w:lsdException w:name="Body Text 3" w:semiHidden="1" w:unhideWhenUsed="1"/>
-    <w:lsdException w:name="Body Text Indent 2" w:semiHidden="1" w:unhideWhenUsed="1"/>
-    <w:lsdException w:name="Body Text Indent 3" w:semiHidden="1" w:unhideWhenUsed="1"/>
-    <w:lsdException w:name="Block Text" w:semiHidden="1" w:unhideWhenUsed="1"/>
-    <w:lsdException w:name="Hyperlink" w:semiHidden="1" w:unhideWhenUsed="1"/>
-    <w:lsdException w:name="FollowedHyperlink" w:semiHidden="1" w:unhideWhenUsed="1"/>
-    <w:lsdException w:name="Strong" w:uiPriority="22" w:qFormat="1"/>
-    <w:lsdException w:name="Emphasis" w:uiPriority="20" w:qFormat="1"/>
-    <w:lsdException w:name="Document Map" w:semiHidden="1" w:unhideWhenUsed="1"/>
-    <w:lsdException w:name="Plain Text" w:semiHidden="1" w:unhideWhenUsed="1"/>
-    <w:lsdException w:name="E-mail Signature" w:semiHidden="1" w:unhideWhenUsed="1"/>
-    <w:lsdException w:name="HTML Top of Form" w:semiHidden="1" w:unhideWhenUsed="1"/>
-    <w:lsdException w:name="HTML Bottom of Form" w:semiHidden="1" w:unhideWhenUsed="1"/>
-    <w:lsdException w:name="Normal (Web)" w:semiHidden="1" w:unhideWhenUsed="1"/>
-    <w:lsdException w:name="HTML Acronym" w:semiHidden="1" w:unhideWhenUsed="1"/>
-    <w:lsdException w:name="HTML Address" w:semiHidden="1" w:unhideWhenUsed="1"/>
-    <w:lsdException w:name="HTML Cite" w:semiHidden="1" w:unhideWhenUsed="1"/>
-    <w:lsdException w:name="HTML Code" w:semiHidden="1" w:unhideWhenUsed="1"/>
-    <w:lsdException w:name="HTML Definition" w:semiHidden="1" w:unhideWhenUsed="1"/>
-    <w:lsdException w:name="HTML Keyboard" w:semiHidden="1" w:unhideWhenUsed="1"/>
-    <w:lsdException w:name="HTML Preformatted" w:semiHidden="1" w:unhideWhenUsed="1"/>
-    <w:lsdException w:name="HTML Sample" w:semiHidden="1" w:unhideWhenUsed="1"/>
-    <w:lsdException w:name="HTML Typewriter" w:semiHidden="1" w:unhideWhenUsed="1"/>
-    <w:lsdException w:name="HTML Variable" w:semiHidden="1" w:unhideWhenUsed="1"/>
-    <w:lsdException w:name="Normal Table" w:semiHidden="1" w:unhideWhenUsed="1"/>
-    <w:lsdException w:name="annotation subject" w:semiHidden="1" w:unhideWhenUsed="1"/>
-    <w:lsdException w:name="No List" w:semiHidden="1" w:unhideWhenUsed="1"/>
-    <w:lsdException w:name="Outline List 1" w:semiHidden="1" w:unhideWhenUsed="1"/>
-    <w:lsdException w:name="Outline List 2" w:semiHidden="1" w:unhideWhenUsed="1"/>
-    <w:lsdException w:name="Outline List 3" w:semiHidden="1" w:unhideWhenUsed="1"/>
-    <w:lsdException w:name="Table Simple 1" w:semiHidden="1" w:unhideWhenUsed="1"/>
-    <w:lsdException w:name="Table Simple 2" w:semiHidden="1" w:unhideWhenUsed="1"/>
-    <w:lsdException w:name="Table Simple 3" w:semiHidden="1" w:unhideWhenUsed="1"/>
-    <w:lsdException w:name="Table Classic 1" w:semiHidden="1" w:unhideWhenUsed="1"/>
-    <w:lsdException w:name="Table Classic 2" w:semiHidden="1" w:unhideWhenUsed="1"/>
-    <w:lsdException w:name="Table Classic 3" w:semiHidden="1" w:unhideWhenUsed="1"/>
-    <w:lsdException w:name="Table Classic 4" w:semiHidden="1" w:unhideWhenUsed="1"/>
-    <w:lsdException w:name="Table Colorful 1" w:semiHidden="1" w:unhideWhenUsed="1"/>
-    <w:lsdException w:name="Table Colorful 2" w:semiHidden="1" w:unhideWhenUsed="1"/>
-    <w:lsdException w:name="Table Colorful 3" w:semiHidden="1" w:unhideWhenUsed="1"/>
-    <w:lsdException w:name="Table Columns 1" w:semiHidden="1" w:unhideWhenUsed="1"/>
-    <w:lsdException w:name="Table Columns 2" w:semiHidden="1" w:unhideWhenUsed="1"/>
-    <w:lsdException w:name="Table Columns 3" w:semiHidden="1" w:unhideWhenUsed="1"/>
-    <w:lsdException w:name="Table Columns 4" w:semiHidden="1" w:unhideWhenUsed="1"/>
-    <w:lsdException w:name="Table Columns 5" w:semiHidden="1" w:unhideWhenUsed="1"/>
-    <w:lsdException w:name="Table Grid 1" w:semiHidden="1" w:unhideWhenUsed="1"/>
-    <w:lsdException w:name="Table Grid 2" w:semiHidden="1" w:unhideWhenUsed="1"/>
-    <w:lsdException w:name="Table Grid 3" w:semiHidden="1" w:unhideWhenUsed="1"/>
-    <w:lsdException w:name="Table Grid 4" w:semiHidden="1" w:unhideWhenUsed="1"/>
-    <w:lsdException w:name="Table Grid 5" w:semiHidden="1" w:unhideWhenUsed="1"/>
-    <w:lsdException w:name="Table Grid 6" w:semiHidden="1" w:unhideWhenUsed="1"/>
-    <w:lsdException w:name="Table Grid 7" w:semiHidden="1" w:unhideWhenUsed="1"/>
-    <w:lsdException w:name="Table Grid 8" w:semiHidden="1" w:unhideWhenUsed="1"/>
-    <w:lsdException w:name="Table List 1" w:semiHidden="1" w:unhideWhenUsed="1"/>
-    <w:lsdException w:name="Table List 2" w:semiHidden="1" w:unhideWhenUsed="1"/>
-    <w:lsdException w:name="Table List 3" w:semiHidden="1" w:unhideWhenUsed="1"/>
-    <w:lsdException w:name="Table List 4" w:semiHidden="1" w:unhideWhenUsed="1"/>
-    <w:lsdException w:name="Table List 5" w:semiHidden="1" w:unhideWhenUsed="1"/>
-    <w:lsdException w:name="Table List 6" w:semiHidden="1" w:unhideWhenUsed="1"/>
-    <w:lsdException w:name="Table List 7" w:semiHidden="1" w:unhideWhenUsed="1"/>
-    <w:lsdException w:name="Table List 8" w:semiHidden="1" w:unhideWhenUsed="1"/>
-    <w:lsdException w:name="Table 3D effects 1" w:semiHidden="1" w:unhideWhenUsed="1"/>
-    <w:lsdException w:name="Table 3D effects 2" w:semiHidden="1" w:unhideWhenUsed="1"/>
-    <w:lsdException w:name="Table 3D effects 3" w:semiHidden="1" w:unhideWhenUsed="1"/>
-    <w:lsdException w:name="Table Contemporary" w:semiHidden="1" w:unhideWhenUsed="1"/>
-    <w:lsdException w:name="Table Elegant" w:semiHidden="1" w:unhideWhenUsed="1"/>
-    <w:lsdException w:name="Table Professional" w:semiHidden="1" w:unhideWhenUsed="1"/>
-    <w:lsdException w:name="Table Subtle 1" w:semiHidden="1" w:unhideWhenUsed="1"/>
-    <w:lsdException w:name="Table Subtle 2" w:semiHidden="1" w:unhideWhenUsed="1"/>
-    <w:lsdException w:name="Table Web 1" w:semiHidden="1" w:unhideWhenUsed="1"/>
-    <w:lsdException w:name="Table Web 2" w:semiHidden="1" w:unhideWhenUsed="1"/>
-    <w:lsdException w:name="Table Web 3" w:semiHidden="1" w:unhideWhenUsed="1"/>
-    <w:lsdException w:name="Balloon Text" w:semiHidden="1" w:unhideWhenUsed="1"/>
-    <w:lsdException w:name="Table Grid" w:uiPriority="59"/>
-    <w:lsdException w:name="Table Theme" w:semiHidden="1" w:unhideWhenUsed="1"/>
-    <w:lsdException w:name="Placeholder Text" w:semiHidden="1"/>
-    <w:lsdException w:name="No Spacing" w:uiPriority="1" w:qFormat="1"/>
-    <w:lsdException w:name="Light Shading" w:uiPriority="60"/>
-    <w:lsdException w:name="Light List" w:uiPriority="61"/>
-    <w:lsdException w:name="Light Grid" w:uiPriority="62"/>
-    <w:lsdException w:name="Medium Shading 1" w:uiPriority="63"/>
-    <w:lsdException w:name="Medium Shading 2" w:uiPriority="64"/>
-    <w:lsdException w:name="Medium List 1" w:uiPriority="65"/>
-    <w:lsdException w:name="Medium List 2" w:uiPriority="66"/>
-    <w:lsdException w:name="Medium Grid 1" w:uiPriority="67"/>
-    <w:lsdException w:name="Medium Grid 2" w:uiPriority="68"/>
-    <w:lsdException w:name="Medium Grid 3" w:uiPriority="69"/>
-    <w:lsdException w:name="Dark List" w:uiPriority="70"/>
-    <w:lsdException w:name="Colorful Shading" w:uiPriority="71"/>
-    <w:lsdException w:name="Colorful List" w:uiPriority="72"/>
-    <w:lsdException w:name="Colorful Grid" w:uiPriority="73"/>
-    <w:lsdException w:name="Light Shading Accent 1" w:uiPriority="60"/>
-    <w:lsdException w:name="Light List Accent 1" w:uiPriority="61"/>
-    <w:lsdException w:name="Light Grid Accent 1" w:uiPriority="62"/>
-    <w:lsdException w:name="Medium Shading 1 Accent 1" w:uiPriority="63"/>
-    <w:lsdException w:name="Medium Shading 2 Accent 1" w:uiPriority="64"/>
-    <w:lsdException w:name="Medium List 1 Accent 1" w:uiPriority="65"/>
-    <w:lsdException w:name="Revision" w:semiHidden="1"/>
-    <w:lsdException w:name="List Paragraph" w:uiPriority="34" w:qFormat="1"/>
-    <w:lsdException w:name="Quote" w:uiPriority="29" w:qFormat="1"/>
-    <w:lsdException w:name="Intense Quote" w:uiPriority="30" w:qFormat="1"/>
-    <w:lsdException w:name="Medium List 2 Accent 1" w:uiPriority="66"/>
-    <w:lsdException w:name="Medium Grid 1 Accent 1" w:uiPriority="67"/>
-    <w:lsdException w:name="Medium Grid 2 Accent 1" w:uiPriority="68"/>
-    <w:lsdException w:name="Medium Grid 3 Accent 1" w:uiPriority="69"/>
-    <w:lsdException w:name="Dark List Accent 1" w:uiPriority="70"/>
-    <w:lsdException w:name="Colorful Shading Accent 1" w:uiPriority="71"/>
-    <w:lsdException w:name="Colorful List Accent 1" w:uiPriority="72"/>
-    <w:lsdException w:name="Colorful Grid Accent 1" w:uiPriority="73"/>
-    <w:lsdException w:name="Light Shading Accent 2" w:uiPriority="60"/>
-    <w:lsdException w:name="Light List Accent 2" w:uiPriority="61"/>
-    <w:lsdException w:name="Light Grid Accent 2" w:uiPriority="62"/>
-    <w:lsdException w:name="Medium Shading 1 Accent 2" w:uiPriority="63"/>
-    <w:lsdException w:name="Medium Shading 2 Accent 2" w:uiPriority="64"/>
-    <w:lsdException w:name="Medium List 1 Accent 2" w:uiPriority="65"/>
-    <w:lsdException w:name="Medium List 2 Accent 2" w:uiPriority="66"/>
-    <w:lsdException w:name="Medium Grid 1 Accent 2" w:uiPriority="67"/>
-    <w:lsdException w:name="Medium Grid 2 Accent 2" w:uiPriority="68"/>
-    <w:lsdException w:name="Medium Grid 3 Accent 2" w:uiPriority="69"/>
-    <w:lsdException w:name="Dark List Accent 2" w:uiPriority="70"/>
-    <w:lsdException w:name="Colorful Shading Accent 2" w:uiPriority="71"/>
-    <w:lsdException w:name="Colorful List Accent 2" w:uiPriority="72"/>
-    <w:lsdException w:name="Colorful Grid Accent 2" w:uiPriority="73"/>
-    <w:lsdException w:name="Light Shading Accent 3" w:uiPriority="60"/>
-    <w:lsdException w:name="Light List Accent 3" w:uiPriority="61"/>
-    <w:lsdException w:name="Light Grid Accent 3" w:uiPriority="62"/>
-    <w:lsdException w:name="Medium Shading 1 Accent 3" w:uiPriority="63"/>
-    <w:lsdException w:name="Medium Shading 2 Accent 3" w:uiPriority="64"/>
-    <w:lsdException w:name="Medium List 1 Accent 3" w:uiPriority="65"/>
-    <w:lsdException w:name="Medium List 2 Accent 3" w:uiPriority="66"/>
-    <w:lsdException w:name="Medium Grid 1 Accent 3" w:uiPriority="67"/>
-    <w:lsdException w:name="Medium Grid 2 Accent 3" w:uiPriority="68"/>
-    <w:lsdException w:name="Medium Grid 3 Accent 3" w:uiPriority="69"/>
-    <w:lsdException w:name="Dark List Accent 3" w:uiPriority="70"/>
-    <w:lsdException w:name="Colorful Shading Accent 3" w:uiPriority="71"/>
-    <w:lsdException w:name="Colorful List Accent 3" w:uiPriority="72"/>
-    <w:lsdException w:name="Colorful Grid Accent 3" w:uiPriority="73"/>
-    <w:lsdException w:name="Light Shading Accent 4" w:uiPriority="60"/>
-    <w:lsdException w:name="Light List Accent 4" w:uiPriority="61"/>
-    <w:lsdException w:name="Light Grid Accent 4" w:uiPriority="62"/>
-    <w:lsdException w:name="Medium Shading 1 Accent 4" w:uiPriority="63"/>
-    <w:lsdException w:name="Medium Shading 2 Accent 4" w:uiPriority="64"/>
-    <w:lsdException w:name="Medium List 1 Accent 4" w:uiPriority="65"/>
-    <w:lsdException w:name="Medium List 2 Accent 4" w:uiPriority="66"/>
-    <w:lsdException w:name="Medium Grid 1 Accent 4" w:uiPriority="67"/>
-    <w:lsdException w:name="Medium Grid 2 Accent 4" w:uiPriority="68"/>
-    <w:lsdException w:name="Medium Grid 3 Accent 4" w:uiPriority="69"/>
-    <w:lsdException w:name="Dark List Accent 4" w:uiPriority="70"/>
-    <w:lsdException w:name="Colorful Shading Accent 4" w:uiPriority="71"/>
-    <w:lsdException w:name="Colorful List Accent 4" w:uiPriority="72"/>
-    <w:lsdException w:name="Colorful Grid Accent 4" w:uiPriority="73"/>
-    <w:lsdException w:name="Light Shading Accent 5" w:uiPriority="60"/>
-    <w:lsdException w:name="Light List Accent 5" w:uiPriority="61"/>
-    <w:lsdException w:name="Light Grid Accent 5" w:uiPriority="62"/>
-    <w:lsdException w:name="Medium Shading 1 Accent 5" w:uiPriority="63"/>
-    <w:lsdException w:name="Medium Shading 2 Accent 5" w:uiPriority="64"/>
-    <w:lsdException w:name="Medium List 1 Accent 5" w:uiPriority="65"/>
-    <w:lsdException w:name="Medium List 2 Accent 5" w:uiPriority="66"/>
-    <w:lsdException w:name="Medium Grid 1 Accent 5" w:uiPriority="67"/>
-    <w:lsdException w:name="Medium Grid 2 Accent 5" w:uiPriority="68"/>
-    <w:lsdException w:name="Medium Grid 3 Accent 5" w:uiPriority="69"/>
-    <w:lsdException w:name="Dark List Accent 5" w:uiPriority="70"/>
-    <w:lsdException w:name="Colorful Shading Accent 5" w:uiPriority="71"/>
-    <w:lsdException w:name="Colorful List Accent 5" w:uiPriority="72"/>
-    <w:lsdException w:name="Colorful Grid Accent 5" w:uiPriority="73"/>
-    <w:lsdException w:name="Light Shading Accent 6" w:uiPriority="60"/>
-    <w:lsdException w:name="Light List Accent 6" w:uiPriority="61"/>
-    <w:lsdException w:name="Light Grid Accent 6" w:uiPriority="62"/>
-    <w:lsdException w:name="Medium Shading 1 Accent 6" w:uiPriority="63"/>
-    <w:lsdException w:name="Medium Shading 2 Accent 6" w:uiPriority="64"/>
-    <w:lsdException w:name="Medium List 1 Accent 6" w:uiPriority="65"/>
-    <w:lsdException w:name="Medium List 2 Accent 6" w:uiPriority="66"/>
-    <w:lsdException w:name="Medium Grid 1 Accent 6" w:uiPriority="67"/>
-    <w:lsdException w:name="Medium Grid 2 Accent 6" w:uiPriority="68"/>
-    <w:lsdException w:name="Medium Grid 3 Accent 6" w:uiPriority="69"/>
-    <w:lsdException w:name="Dark List Accent 6" w:uiPriority="70"/>
-    <w:lsdException w:name="Colorful Shading Accent 6" w:uiPriority="71"/>
-    <w:lsdException w:name="Colorful List Accent 6" w:uiPriority="72"/>
-    <w:lsdException w:name="Colorful Grid Accent 6" w:uiPriority="73"/>
-    <w:lsdException w:name="Subtle Emphasis" w:uiPriority="19" w:qFormat="1"/>
-    <w:lsdException w:name="Intense Emphasis" w:uiPriority="21" w:qFormat="1"/>
-    <w:lsdException w:name="Subtle Reference" w:uiPriority="31" w:qFormat="1"/>
-    <w:lsdException w:name="Intense Reference" w:uiPriority="32" w:qFormat="1"/>
-    <w:lsdException w:name="Book Title" w:uiPriority="33" w:qFormat="1"/>
-    <w:lsdException w:name="Bibliography" w:semiHidden="1" w:uiPriority="37" w:unhideWhenUsed="1"/>
-    <w:lsdException w:name="TOC Heading" w:semiHidden="1" w:uiPriority="39" w:unhideWhenUsed="1" w:qFormat="1"/>
-    <w:lsdException w:name="Plain Table 1" w:uiPriority="41"/>
-    <w:lsdException w:name="Plain Table 2" w:uiPriority="42"/>
-    <w:lsdException w:name="Plain Table 3" w:uiPriority="43"/>
-    <w:lsdException w:name="Plain Table 4" w:uiPriority="44"/>
-    <w:lsdException w:name="Plain Table 5" w:uiPriority="45"/>
-    <w:lsdException w:name="Grid Table Light" w:uiPriority="40"/>
-    <w:lsdException w:name="Grid Table 1 Light" w:uiPriority="46"/>
-    <w:lsdException w:name="Grid Table 2" w:uiPriority="47"/>
-    <w:lsdException w:name="Grid Table 3" w:uiPriority="48"/>
-    <w:lsdException w:name="Grid Table 4" w:uiPriority="49"/>
-    <w:lsdException w:name="Grid Table 5 Dark" w:uiPriority="50"/>
-    <w:lsdException w:name="Grid Table 6 Colorful" w:uiPriority="51"/>
-    <w:lsdException w:name="Grid Table 7 Colorful" w:uiPriority="52"/>
-    <w:lsdException w:name="Grid Table 1 Light Accent 1" w:uiPriority="46"/>
-    <w:lsdException w:name="Grid Table 2 Accent 1" w:uiPriority="47"/>
-    <w:lsdException w:name="Grid Table 3 Accent 1" w:uiPriority="48"/>
-    <w:lsdException w:name="Grid Table 4 Accent 1" w:uiPriority="49"/>
-    <w:lsdException w:name="Grid Table 5 Dark Accent 1" w:uiPriority="50"/>
-    <w:lsdException w:name="Grid Table 6 Colorful Accent 1" w:uiPriority="51"/>
-    <w:lsdException w:name="Grid Table 7 Colorful Accent 1" w:uiPriority="52"/>
-    <w:lsdException w:name="Grid Table 1 Light Accent 2" w:uiPriority="46"/>
-    <w:lsdException w:name="Grid Table 2 Accent 2" w:uiPriority="47"/>
-    <w:lsdException w:name="Grid Table 3 Accent 2" w:uiPriority="48"/>
-    <w:lsdException w:name="Grid Table 4 Accent 2" w:uiPriority="49"/>
-    <w:lsdException w:name="Grid Table 5 Dark Accent 2" w:uiPriority="50"/>
-    <w:lsdException w:name="Grid Table 6 Colorful Accent 2" w:uiPriority="51"/>
-    <w:lsdException w:name="Grid Table 7 Colorful Accent 2" w:uiPriority="52"/>
-    <w:lsdException w:name="Grid Table 1 Light Accent 3" w:uiPriority="46"/>
-    <w:lsdException w:name="Grid Table 2 Accent 3" w:uiPriority="47"/>
-    <w:lsdException w:name="Grid Table 3 Accent 3" w:uiPriority="48"/>
-    <w:lsdException w:name="Grid Table 4 Accent 3" w:uiPriority="49"/>
-    <w:lsdException w:name="Grid Table 5 Dark Accent 3" w:uiPriority="50"/>
-    <w:lsdException w:name="Grid Table 6 Colorful Accent 3" w:uiPriority="51"/>
-    <w:lsdException w:name="Grid Table 7 Colorful Accent 3" w:uiPriority="52"/>
-    <w:lsdException w:name="Grid Table 1 Light Accent 4" w:uiPriority="46"/>
-    <w:lsdException w:name="Grid Table 2 Accent 4" w:uiPriority="47"/>
-    <w:lsdException w:name="Grid Table 3 Accent 4" w:uiPriority="48"/>
-    <w:lsdException w:name="Grid Table 4 Accent 4" w:uiPriority="49"/>
-    <w:lsdException w:name="Grid Table 5 Dark Accent 4" w:uiPriority="50"/>
-    <w:lsdException w:name="Grid Table 6 Colorful Accent 4" w:uiPriority="51"/>
-    <w:lsdException w:name="Grid Table 7 Colorful Accent 4" w:uiPriority="52"/>
-    <w:lsdException w:name="Grid Table 1 Light Accent 5" w:uiPriority="46"/>
-    <w:lsdException w:name="Grid Table 2 Accent 5" w:uiPriority="47"/>
-    <w:lsdException w:name="Grid Table 3 Accent 5" w:uiPriority="48"/>
-    <w:lsdException w:name="Grid Table 4 Accent 5" w:uiPriority="49"/>
-    <w:lsdException w:name="Grid Table 5 Dark Accent 5" w:uiPriority="50"/>
-    <w:lsdException w:name="Grid Table 6 Colorful Accent 5" w:uiPriority="51"/>
-    <w:lsdException w:name="Grid Table 7 Colorful Accent 5" w:uiPriority="52"/>
-    <w:lsdException w:name="Grid Table 1 Light Accent 6" w:uiPriority="46"/>
-    <w:lsdException w:name="Grid Table 2 Accent 6" w:uiPriority="47"/>
-    <w:lsdException w:name="Grid Table 3 Accent 6" w:uiPriority="48"/>
-    <w:lsdException w:name="Grid Table 4 Accent 6" w:uiPriority="49"/>
-    <w:lsdException w:name="Grid Table 5 Dark Accent 6" w:uiPriority="50"/>
-    <w:lsdException w:name="Grid Table 6 Colorful Accent 6" w:uiPriority="51"/>
-    <w:lsdException w:name="Grid Table 7 Colorful Accent 6" w:uiPriority="52"/>
-    <w:lsdException w:name="List Table 1 Light" w:uiPriority="46"/>
-    <w:lsdException w:name="List Table 2" w:uiPriority="47"/>
-    <w:lsdException w:name="List Table 3" w:uiPriority="48"/>
-    <w:lsdException w:name="List Table 4" w:uiPriority="49"/>
-    <w:lsdException w:name="List Table 5 Dark" w:uiPriority="50"/>
-    <w:lsdException w:name="List Table 6 Colorful" w:uiPriority="51"/>
-    <w:lsdException w:name="List Table 7 Colorful" w:uiPriority="52"/>
-    <w:lsdException w:name="List Table 1 Light Accent 1" w:uiPriority="46"/>
-    <w:lsdException w:name="List Table 2 Accent 1" w:uiPriority="47"/>
-    <w:lsdException w:name="List Table 3 Accent 1" w:uiPriority="48"/>
-    <w:lsdException w:name="List Table 4 Accent 1" w:uiPriority="49"/>
-    <w:lsdException w:name="List Table 5 Dark Accent 1" w:uiPriority="50"/>
-    <w:lsdException w:name="List Table 6 Colorful Accent 1" w:uiPriority="51"/>
-    <w:lsdException w:name="List Table 7 Colorful Accent 1" w:uiPriority="52"/>
-    <w:lsdException w:name="List Table 1 Light Accent 2" w:uiPriority="46"/>
-    <w:lsdException w:name="List Table 2 Accent 2" w:uiPriority="47"/>
-    <w:lsdException w:name="List Table 3 Accent 2" w:uiPriority="48"/>
-    <w:lsdException w:name="List Table 4 Accent 2" w:uiPriority="49"/>
-    <w:lsdException w:name="List Table 5 Dark Accent 2" w:uiPriority="50"/>
-    <w:lsdException w:name="List Table 6 Colorful Accent 2" w:uiPriority="51"/>
-    <w:lsdException w:name="List Table 7 Colorful Accent 2" w:uiPriority="52"/>
-    <w:lsdException w:name="List Table 1 Light Accent 3" w:uiPriority="46"/>
-    <w:lsdException w:name="List Table 2 Accent 3" w:uiPriority="47"/>
-    <w:lsdException w:name="List Table 3 Accent 3" w:uiPriority="48"/>
-    <w:lsdException w:name="List Table 4 Accent 3" w:uiPriority="49"/>
-    <w:lsdException w:name="List Table 5 Dark Accent 3" w:uiPriority="50"/>
-    <w:lsdException w:name="List Table 6 Colorful Accent 3" w:uiPriority="51"/>
-    <w:lsdException w:name="List Table 7 Colorful Accent 3" w:uiPriority="52"/>
-    <w:lsdException w:name="List Table 1 Light Accent 4" w:uiPriority="46"/>
-    <w:lsdException w:name="List Table 2 Accent 4" w:uiPriority="47"/>
-    <w:lsdException w:name="List Table 3 Accent 4" w:uiPriority="48"/>
-    <w:lsdException w:name="List Table 4 Accent 4" w:uiPriority="49"/>
-    <w:lsdException w:name="List Table 5 Dark Accent 4" w:uiPriority="50"/>
-    <w:lsdException w:name="List Table 6 Colorful Accent 4" w:uiPriority="51"/>
-    <w:lsdException w:name="List Table 7 Colorful Accent 4" w:uiPriority="52"/>
-    <w:lsdException w:name="List Table 1 Light Accent 5" w:uiPriority="46"/>
-    <w:lsdException w:name="List Table 2 Accent 5" w:uiPriority="47"/>
-    <w:lsdException w:name="List Table 3 Accent 5" w:uiPriority="48"/>
-    <w:lsdException w:name="List Table 4 Accent 5" w:uiPriority="49"/>
-    <w:lsdException w:name="List Table 5 Dark Accent 5" w:uiPriority="50"/>
-    <w:lsdException w:name="List Table 6 Colorful Accent 5" w:uiPriority="51"/>
-    <w:lsdException w:name="List Table 7 Colorful Accent 5" w:uiPriority="52"/>
-    <w:lsdException w:name="List Table 1 Light Accent 6" w:uiPriority="46"/>
-    <w:lsdException w:name="List Table 2 Accent 6" w:uiPriority="47"/>
-    <w:lsdException w:name="List Table 3 Accent 6" w:uiPriority="48"/>
-    <w:lsdException w:name="List Table 4 Accent 6" w:uiPriority="49"/>
-    <w:lsdException w:name="List Table 5 Dark Accent 6" w:uiPriority="50"/>
-    <w:lsdException w:name="List Table 6 Colorful Accent 6" w:uiPriority="51"/>
-    <w:lsdException w:name="List Table 7 Colorful Accent 6" w:uiPriority="52"/>
+  <w:latentStyles w:defLockedState="0" w:defUIPriority="99" w:defSemiHidden="1" w:defUnhideWhenUsed="1" w:defQFormat="0" w:count="267">
+    <w:lsdException w:name="Normal" w:semiHidden="0" w:uiPriority="0" w:unhideWhenUsed="0" w:qFormat="1"/>
+    <w:lsdException w:name="heading 1" w:semiHidden="0" w:uiPriority="9" w:unhideWhenUsed="0" w:qFormat="1"/>
+    <w:lsdException w:name="heading 2" w:uiPriority="9" w:qFormat="1"/>
+    <w:lsdException w:name="heading 3" w:uiPriority="9" w:qFormat="1"/>
+    <w:lsdException w:name="heading 4" w:uiPriority="9" w:qFormat="1"/>
+    <w:lsdException w:name="heading 5" w:uiPriority="9" w:qFormat="1"/>
+    <w:lsdException w:name="heading 6" w:uiPriority="9" w:qFormat="1"/>
+    <w:lsdException w:name="heading 7" w:uiPriority="9" w:qFormat="1"/>
+    <w:lsdException w:name="heading 8" w:uiPriority="9" w:qFormat="1"/>
+    <w:lsdException w:name="heading 9" w:uiPriority="9" w:qFormat="1"/>
+    <w:lsdException w:name="toc 1" w:uiPriority="39"/>
+    <w:lsdException w:name="toc 2" w:uiPriority="39"/>
+    <w:lsdException w:name="toc 3" w:uiPriority="39"/>
+    <w:lsdException w:name="toc 4" w:uiPriority="39"/>
+    <w:lsdException w:name="toc 5" w:uiPriority="39"/>
+    <w:lsdException w:name="toc 6" w:uiPriority="39"/>
+    <w:lsdException w:name="toc 7" w:uiPriority="39"/>
+    <w:lsdException w:name="toc 8" w:uiPriority="39"/>
+    <w:lsdException w:name="toc 9" w:uiPriority="39"/>
+    <w:lsdException w:name="caption" w:uiPriority="35" w:qFormat="1"/>
+    <w:lsdException w:name="Title" w:semiHidden="0" w:uiPriority="10" w:unhideWhenUsed="0" w:qFormat="1"/>
+    <w:lsdException w:name="Default Paragraph Font" w:uiPriority="1"/>
+    <w:lsdException w:name="Subtitle" w:semiHidden="0" w:uiPriority="11" w:unhideWhenUsed="0" w:qFormat="1"/>
+    <w:lsdException w:name="Strong" w:semiHidden="0" w:uiPriority="22" w:unhideWhenUsed="0" w:qFormat="1"/>
+    <w:lsdException w:name="Emphasis" w:semiHidden="0" w:uiPriority="20" w:unhideWhenUsed="0" w:qFormat="1"/>
+    <w:lsdException w:name="Table Grid" w:semiHidden="0" w:uiPriority="59" w:unhideWhenUsed="0"/>
+    <w:lsdException w:name="Placeholder Text" w:unhideWhenUsed="0"/>
+    <w:lsdException w:name="No Spacing" w:semiHidden="0" w:uiPriority="1" w:unhideWhenUsed="0" w:qFormat="1"/>
+    <w:lsdException w:name="Light Shading" w:semiHidden="0" w:uiPriority="60" w:unhideWhenUsed="0"/>
+    <w:lsdException w:name="Light List" w:semiHidden="0" w:uiPriority="61" w:unhideWhenUsed="0"/>
+    <w:lsdException w:name="Light Grid" w:semiHidden="0" w:uiPriority="62" w:unhideWhenUsed="0"/>
+    <w:lsdException w:name="Medium Shading 1" w:semiHidden="0" w:uiPriority="63" w:unhideWhenUsed="0"/>
+    <w:lsdException w:name="Medium Shading 2" w:semiHidden="0" w:uiPriority="64" w:unhideWhenUsed="0"/>
+    <w:lsdException w:name="Medium List 1" w:semiHidden="0" w:uiPriority="65" w:unhideWhenUsed="0"/>
+    <w:lsdException w:name="Medium List 2" w:semiHidden="0" w:uiPriority="66" w:unhideWhenUsed="0"/>
+    <w:lsdException w:name="Medium Grid 1" w:semiHidden="0" w:uiPriority="67" w:unhideWhenUsed="0"/>
+    <w:lsdException w:name="Medium Grid 2" w:semiHidden="0" w:uiPriority="68" w:unhideWhenUsed="0"/>
+    <w:lsdException w:name="Medium Grid 3" w:semiHidden="0" w:uiPriority="69" w:unhideWhenUsed="0"/>
+    <w:lsdException w:name="Dark List" w:semiHidden="0" w:uiPriority="70" w:unhideWhenUsed="0"/>
+    <w:lsdException w:name="Colorful Shading" w:semiHidden="0" w:uiPriority="71" w:unhideWhenUsed="0"/>
+    <w:lsdException w:name="Colorful List" w:semiHidden="0" w:uiPriority="72" w:unhideWhenUsed="0"/>
+    <w:lsdException w:name="Colorful Grid" w:semiHidden="0" w:uiPriority="73" w:unhideWhenUsed="0"/>
+    <w:lsdException w:name="Light Shading Accent 1" w:semiHidden="0" w:uiPriority="60" w:unhideWhenUsed="0"/>
+    <w:lsdException w:name="Light List Accent 1" w:semiHidden="0" w:uiPriority="61" w:unhideWhenUsed="0"/>
+    <w:lsdException w:name="Light Grid Accent 1" w:semiHidden="0" w:uiPriority="62" w:unhideWhenUsed="0"/>
+    <w:lsdException w:name="Medium Shading 1 Accent 1" w:semiHidden="0" w:uiPriority="63" w:unhideWhenUsed="0"/>
+    <w:lsdException w:name="Medium Shading 2 Accent 1" w:semiHidden="0" w:uiPriority="64" w:unhideWhenUsed="0"/>
+    <w:lsdException w:name="Medium List 1 Accent 1" w:semiHidden="0" w:uiPriority="65" w:unhideWhenUsed="0"/>
+    <w:lsdException w:name="Revision" w:unhideWhenUsed="0"/>
+    <w:lsdException w:name="List Paragraph" w:semiHidden="0" w:uiPriority="34" w:unhideWhenUsed="0" w:qFormat="1"/>
+    <w:lsdException w:name="Quote" w:semiHidden="0" w:uiPriority="29" w:unhideWhenUsed="0" w:qFormat="1"/>
+    <w:lsdException w:name="Intense Quote" w:semiHidden="0" w:uiPriority="30" w:unhideWhenUsed="0" w:qFormat="1"/>
+    <w:lsdException w:name="Medium List 2 Accent 1" w:semiHidden="0" w:uiPriority="66" w:unhideWhenUsed="0"/>
+    <w:lsdException w:name="Medium Grid 1 Accent 1" w:semiHidden="0" w:uiPriority="67" w:unhideWhenUsed="0"/>
+    <w:lsdException w:name="Medium Grid 2 Accent 1" w:semiHidden="0" w:uiPriority="68" w:unhideWhenUsed="0"/>
+    <w:lsdException w:name="Medium Grid 3 Accent 1" w:semiHidden="0" w:uiPriority="69" w:unhideWhenUsed="0"/>
+    <w:lsdException w:name="Dark List Accent 1" w:semiHidden="0" w:uiPriority="70" w:unhideWhenUsed="0"/>
+    <w:lsdException w:name="Colorful Shading Accent 1" w:semiHidden="0" w:uiPriority="71" w:unhideWhenUsed="0"/>
+    <w:lsdException w:name="Colorful List Accent 1" w:semiHidden="0" w:uiPriority="72" w:unhideWhenUsed="0"/>
+    <w:lsdException w:name="Colorful Grid Accent 1" w:semiHidden="0" w:uiPriority="73" w:unhideWhenUsed="0"/>
+    <w:lsdException w:name="Light Shading Accent 2" w:semiHidden="0" w:uiPriority="60" w:unhideWhenUsed="0"/>
+    <w:lsdException w:name="Light List Accent 2" w:semiHidden="0" w:uiPriority="61" w:unhideWhenUsed="0"/>
+    <w:lsdException w:name="Light Grid Accent 2" w:semiHidden="0" w:uiPriority="62" w:unhideWhenUsed="0"/>
+    <w:lsdException w:name="Medium Shading 1 Accent 2" w:semiHidden="0" w:uiPriority="63" w:unhideWhenUsed="0"/>
+    <w:lsdException w:name="Medium Shading 2 Accent 2" w:semiHidden="0" w:uiPriority="64" w:unhideWhenUsed="0"/>
+    <w:lsdException w:name="Medium List 1 Accent 2" w:semiHidden="0" w:uiPriority="65" w:unhideWhenUsed="0"/>
+    <w:lsdException w:name="Medium List 2 Accent 2" w:semiHidden="0" w:uiPriority="66" w:unhideWhenUsed="0"/>
+    <w:lsdException w:name="Medium Grid 1 Accent 2" w:semiHidden="0" w:uiPriority="67" w:unhideWhenUsed="0"/>
+    <w:lsdException w:name="Medium Grid 2 Accent 2" w:semiHidden="0" w:uiPriority="68" w:unhideWhenUsed="0"/>
+    <w:lsdException w:name="Medium Grid 3 Accent 2" w:semiHidden="0" w:uiPriority="69" w:unhideWhenUsed="0"/>
+    <w:lsdException w:name="Dark List Accent 2" w:semiHidden="0" w:uiPriority="70" w:unhideWhenUsed="0"/>
+    <w:lsdException w:name="Colorful Shading Accent 2" w:semiHidden="0" w:uiPriority="71" w:unhideWhenUsed="0"/>
+    <w:lsdException w:name="Colorful List Accent 2" w:semiHidden="0" w:uiPriority="72" w:unhideWhenUsed="0"/>
+    <w:lsdException w:name="Colorful Grid Accent 2" w:semiHidden="0" w:uiPriority="73" w:unhideWhenUsed="0"/>
+    <w:lsdException w:name="Light Shading Accent 3" w:semiHidden="0" w:uiPriority="60" w:unhideWhenUsed="0"/>
+    <w:lsdException w:name="Light List Accent 3" w:semiHidden="0" w:uiPriority="61" w:unhideWhenUsed="0"/>
+    <w:lsdException w:name="Light Grid Accent 3" w:semiHidden="0" w:uiPriority="62" w:unhideWhenUsed="0"/>
+    <w:lsdException w:name="Medium Shading 1 Accent 3" w:semiHidden="0" w:uiPriority="63" w:unhideWhenUsed="0"/>
+    <w:lsdException w:name="Medium Shading 2 Accent 3" w:semiHidden="0" w:uiPriority="64" w:unhideWhenUsed="0"/>
+    <w:lsdException w:name="Medium List 1 Accent 3" w:semiHidden="0" w:uiPriority="65" w:unhideWhenUsed="0"/>
+    <w:lsdException w:name="Medium List 2 Accent 3" w:semiHidden="0" w:uiPriority="66" w:unhideWhenUsed="0"/>
+    <w:lsdException w:name="Medium Grid 1 Accent 3" w:semiHidden="0" w:uiPriority="67" w:unhideWhenUsed="0"/>
+    <w:lsdException w:name="Medium Grid 2 Accent 3" w:semiHidden="0" w:uiPriority="68" w:unhideWhenUsed="0"/>
+    <w:lsdException w:name="Medium Grid 3 Accent 3" w:semiHidden="0" w:uiPriority="69" w:unhideWhenUsed="0"/>
+    <w:lsdException w:name="Dark List Accent 3" w:semiHidden="0" w:uiPriority="70" w:unhideWhenUsed="0"/>
+    <w:lsdException w:name="Colorful Shading Accent 3" w:semiHidden="0" w:uiPriority="71" w:unhideWhenUsed="0"/>
+    <w:lsdException w:name="Colorful List Accent 3" w:semiHidden="0" w:uiPriority="72" w:unhideWhenUsed="0"/>
+    <w:lsdException w:name="Colorful Grid Accent 3" w:semiHidden="0" w:uiPriority="73" w:unhideWhenUsed="0"/>
+    <w:lsdException w:name="Light Shading Accent 4" w:semiHidden="0" w:uiPriority="60" w:unhideWhenUsed="0"/>
+    <w:lsdException w:name="Light List Accent 4" w:semiHidden="0" w:uiPriority="61" w:unhideWhenUsed="0"/>
+    <w:lsdException w:name="Light Grid Accent 4" w:semiHidden="0" w:uiPriority="62" w:unhideWhenUsed="0"/>
+    <w:lsdException w:name="Medium Shading 1 Accent 4" w:semiHidden="0" w:uiPriority="63" w:unhideWhenUsed="0"/>
+    <w:lsdException w:name="Medium Shading 2 Accent 4" w:semiHidden="0" w:uiPriority="64" w:unhideWhenUsed="0"/>
+    <w:lsdException w:name="Medium List 1 Accent 4" w:semiHidden="0" w:uiPriority="65" w:unhideWhenUsed="0"/>
+    <w:lsdException w:name="Medium List 2 Accent 4" w:semiHidden="0" w:uiPriority="66" w:unhideWhenUsed="0"/>
+    <w:lsdException w:name="Medium Grid 1 Accent 4" w:semiHidden="0" w:uiPriority="67" w:unhideWhenUsed="0"/>
+    <w:lsdException w:name="Medium Grid 2 Accent 4" w:semiHidden="0" w:uiPriority="68" w:unhideWhenUsed="0"/>
+    <w:lsdException w:name="Medium Grid 3 Accent 4" w:semiHidden="0" w:uiPriority="69" w:unhideWhenUsed="0"/>
+    <w:lsdException w:name="Dark List Accent 4" w:semiHidden="0" w:uiPriority="70" w:unhideWhenUsed="0"/>
+    <w:lsdException w:name="Colorful Shading Accent 4" w:semiHidden="0" w:uiPriority="71" w:unhideWhenUsed="0"/>
+    <w:lsdException w:name="Colorful List Accent 4" w:semiHidden="0" w:uiPriority="72" w:unhideWhenUsed="0"/>
+    <w:lsdException w:name="Colorful Grid Accent 4" w:semiHidden="0" w:uiPriority="73" w:unhideWhenUsed="0"/>
+    <w:lsdException w:name="Light Shading Accent 5" w:semiHidden="0" w:uiPriority="60" w:unhideWhenUsed="0"/>
+    <w:lsdException w:name="Light List Accent 5" w:semiHidden="0" w:uiPriority="61" w:unhideWhenUsed="0"/>
+    <w:lsdException w:name="Light Grid Accent 5" w:semiHidden="0" w:uiPriority="62" w:unhideWhenUsed="0"/>
+    <w:lsdException w:name="Medium Shading 1 Accent 5" w:semiHidden="0" w:uiPriority="63" w:unhideWhenUsed="0"/>
+    <w:lsdException w:name="Medium Shading 2 Accent 5" w:semiHidden="0" w:uiPriority="64" w:unhideWhenUsed="0"/>
+    <w:lsdException w:name="Medium List 1 Accent 5" w:semiHidden="0" w:uiPriority="65" w:unhideWhenUsed="0"/>
+    <w:lsdException w:name="Medium List 2 Accent 5" w:semiHidden="0" w:uiPriority="66" w:unhideWhenUsed="0"/>
+    <w:lsdException w:name="Medium Grid 1 Accent 5" w:semiHidden="0" w:uiPriority="67" w:unhideWhenUsed="0"/>
+    <w:lsdException w:name="Medium Grid 2 Accent 5" w:semiHidden="0" w:uiPriority="68" w:unhideWhenUsed="0"/>
+    <w:lsdException w:name="Medium Grid 3 Accent 5" w:semiHidden="0" w:uiPriority="69" w:unhideWhenUsed="0"/>
+    <w:lsdException w:name="Dark List Accent 5" w:semiHidden="0" w:uiPriority="70" w:unhideWhenUsed="0"/>
+    <w:lsdException w:name="Colorful Shading Accent 5" w:semiHidden="0" w:uiPriority="71" w:unhideWhenUsed="0"/>
+    <w:lsdException w:name="Colorful List Accent 5" w:semiHidden="0" w:uiPriority="72" w:unhideWhenUsed="0"/>
+    <w:lsdException w:name="Colorful Grid Accent 5" w:semiHidden="0" w:uiPriority="73" w:unhideWhenUsed="0"/>
+    <w:lsdException w:name="Light Shading Accent 6" w:semiHidden="0" w:uiPriority="60" w:unhideWhenUsed="0"/>
+    <w:lsdException w:name="Light List Accent 6" w:semiHidden="0" w:uiPriority="61" w:unhideWhenUsed="0"/>
+    <w:lsdException w:name="Light Grid Accent 6" w:semiHidden="0" w:uiPriority="62" w:unhideWhenUsed="0"/>
+    <w:lsdException w:name="Medium Shading 1 Accent 6" w:semiHidden="0" w:uiPriority="63" w:unhideWhenUsed="0"/>
+    <w:lsdException w:name="Medium Shading 2 Accent 6" w:semiHidden="0" w:uiPriority="64" w:unhideWhenUsed="0"/>
+    <w:lsdException w:name="Medium List 1 Accent 6" w:semiHidden="0" w:uiPriority="65" w:unhideWhenUsed="0"/>
+    <w:lsdException w:name="Medium List 2 Accent 6" w:semiHidden="0" w:uiPriority="66" w:unhideWhenUsed="0"/>
+    <w:lsdException w:name="Medium Grid 1 Accent 6" w:semiHidden="0" w:uiPriority="67" w:unhideWhenUsed="0"/>
+    <w:lsdException w:name="Medium Grid 2 Accent 6" w:semiHidden="0" w:uiPriority="68" w:unhideWhenUsed="0"/>
+    <w:lsdException w:name="Medium Grid 3 Accent 6" w:semiHidden="0" w:uiPriority="69" w:unhideWhenUsed="0"/>
+    <w:lsdException w:name="Dark List Accent 6" w:semiHidden="0" w:uiPriority="70" w:unhideWhenUsed="0"/>
+    <w:lsdException w:name="Colorful Shading Accent 6" w:semiHidden="0" w:uiPriority="71" w:unhideWhenUsed="0"/>
+    <w:lsdException w:name="Colorful List Accent 6" w:semiHidden="0" w:uiPriority="72" w:unhideWhenUsed="0"/>
+    <w:lsdException w:name="Colorful Grid Accent 6" w:semiHidden="0" w:uiPriority="73" w:unhideWhenUsed="0"/>
+    <w:lsdException w:name="Subtle Emphasis" w:semiHidden="0" w:uiPriority="19" w:unhideWhenUsed="0" w:qFormat="1"/>
+    <w:lsdException w:name="Intense Emphasis" w:semiHidden="0" w:uiPriority="21" w:unhideWhenUsed="0" w:qFormat="1"/>
+    <w:lsdException w:name="Subtle Reference" w:semiHidden="0" w:uiPriority="31" w:unhideWhenUsed="0" w:qFormat="1"/>
+    <w:lsdException w:name="Intense Reference" w:semiHidden="0" w:uiPriority="32" w:unhideWhenUsed="0" w:qFormat="1"/>
+    <w:lsdException w:name="Book Title" w:semiHidden="0" w:uiPriority="33" w:unhideWhenUsed="0" w:qFormat="1"/>
+    <w:lsdException w:name="Bibliography" w:uiPriority="37"/>
+    <w:lsdException w:name="TOC Heading" w:uiPriority="39" w:qFormat="1"/>
   </w:latentStyles>
   <w:style w:type="paragraph" w:default="1" w:styleId="Normale">
     <w:name w:val="Normal"/>
@@ -11113,6 +11134,7 @@
       <w:spacing w:after="0" w:line="240" w:lineRule="auto"/>
     </w:pPr>
     <w:tblPr>
+      <w:tblInd w:w="0" w:type="dxa"/>
       <w:tblBorders>
         <w:top w:val="single" w:sz="4" w:space="0" w:color="auto"/>
         <w:left w:val="single" w:sz="4" w:space="0" w:color="auto"/>
@@ -11121,6 +11143,446 @@
         <w:insideH w:val="single" w:sz="4" w:space="0" w:color="auto"/>
         <w:insideV w:val="single" w:sz="4" w:space="0" w:color="auto"/>
       </w:tblBorders>
+      <w:tblCellMar>
+        <w:top w:w="0" w:type="dxa"/>
+        <w:left w:w="108" w:type="dxa"/>
+        <w:bottom w:w="0" w:type="dxa"/>
+        <w:right w:w="108" w:type="dxa"/>
+      </w:tblCellMar>
+    </w:tblPr>
+  </w:style>
+  <w:style w:type="character" w:customStyle="1" w:styleId="Titolo2Carattere">
+    <w:name w:val="Titolo 2 Carattere"/>
+    <w:basedOn w:val="Carpredefinitoparagrafo"/>
+    <w:link w:val="Titolo2"/>
+    <w:uiPriority w:val="9"/>
+    <w:rsid w:val="00CA71E6"/>
+    <w:rPr>
+      <w:rFonts w:asciiTheme="majorHAnsi" w:eastAsiaTheme="majorEastAsia" w:hAnsiTheme="majorHAnsi" w:cstheme="majorBidi"/>
+      <w:color w:val="365F91" w:themeColor="accent1" w:themeShade="BF"/>
+      <w:sz w:val="26"/>
+      <w:szCs w:val="26"/>
+    </w:rPr>
+  </w:style>
+</w:styles>
+</file>
+
+<file path=word/stylesWithEffects.xml><?xml version="1.0" encoding="utf-8"?>
+<w:styles xmlns:wpc="http://schemas.microsoft.com/office/word/2010/wordprocessingCanvas" xmlns:mc="http://schemas.openxmlformats.org/markup-compatibility/2006" xmlns:o="urn:schemas-microsoft-com:office:office" xmlns:r="http://schemas.openxmlformats.org/officeDocument/2006/relationships" xmlns:m="http://schemas.openxmlformats.org/officeDocument/2006/math" xmlns:v="urn:schemas-microsoft-com:vml" xmlns:wp14="http://schemas.microsoft.com/office/word/2010/wordprocessingDrawing" xmlns:wp="http://schemas.openxmlformats.org/drawingml/2006/wordprocessingDrawing" xmlns:w10="urn:schemas-microsoft-com:office:word" xmlns:w="http://schemas.openxmlformats.org/wordprocessingml/2006/main" xmlns:w14="http://schemas.microsoft.com/office/word/2010/wordml" xmlns:wpg="http://schemas.microsoft.com/office/word/2010/wordprocessingGroup" xmlns:wpi="http://schemas.microsoft.com/office/word/2010/wordprocessingInk" xmlns:wne="http://schemas.microsoft.com/office/word/2006/wordml" xmlns:wps="http://schemas.microsoft.com/office/word/2010/wordprocessingShape" mc:Ignorable="w14 wp14">
+  <w:docDefaults>
+    <w:rPrDefault>
+      <w:rPr>
+        <w:rFonts w:asciiTheme="minorHAnsi" w:eastAsiaTheme="minorHAnsi" w:hAnsiTheme="minorHAnsi" w:cstheme="minorBidi"/>
+        <w:sz w:val="22"/>
+        <w:szCs w:val="22"/>
+        <w:lang w:val="it-IT" w:eastAsia="en-US" w:bidi="ar-SA"/>
+      </w:rPr>
+    </w:rPrDefault>
+    <w:pPrDefault>
+      <w:pPr>
+        <w:spacing w:after="200" w:line="276" w:lineRule="auto"/>
+      </w:pPr>
+    </w:pPrDefault>
+  </w:docDefaults>
+  <w:latentStyles w:defLockedState="0" w:defUIPriority="99" w:defSemiHidden="1" w:defUnhideWhenUsed="1" w:defQFormat="0" w:count="267">
+    <w:lsdException w:name="Normal" w:semiHidden="0" w:uiPriority="0" w:unhideWhenUsed="0" w:qFormat="1"/>
+    <w:lsdException w:name="heading 1" w:semiHidden="0" w:uiPriority="9" w:unhideWhenUsed="0" w:qFormat="1"/>
+    <w:lsdException w:name="heading 2" w:uiPriority="9" w:qFormat="1"/>
+    <w:lsdException w:name="heading 3" w:uiPriority="9" w:qFormat="1"/>
+    <w:lsdException w:name="heading 4" w:uiPriority="9" w:qFormat="1"/>
+    <w:lsdException w:name="heading 5" w:uiPriority="9" w:qFormat="1"/>
+    <w:lsdException w:name="heading 6" w:uiPriority="9" w:qFormat="1"/>
+    <w:lsdException w:name="heading 7" w:uiPriority="9" w:qFormat="1"/>
+    <w:lsdException w:name="heading 8" w:uiPriority="9" w:qFormat="1"/>
+    <w:lsdException w:name="heading 9" w:uiPriority="9" w:qFormat="1"/>
+    <w:lsdException w:name="toc 1" w:uiPriority="39"/>
+    <w:lsdException w:name="toc 2" w:uiPriority="39"/>
+    <w:lsdException w:name="toc 3" w:uiPriority="39"/>
+    <w:lsdException w:name="toc 4" w:uiPriority="39"/>
+    <w:lsdException w:name="toc 5" w:uiPriority="39"/>
+    <w:lsdException w:name="toc 6" w:uiPriority="39"/>
+    <w:lsdException w:name="toc 7" w:uiPriority="39"/>
+    <w:lsdException w:name="toc 8" w:uiPriority="39"/>
+    <w:lsdException w:name="toc 9" w:uiPriority="39"/>
+    <w:lsdException w:name="caption" w:uiPriority="35" w:qFormat="1"/>
+    <w:lsdException w:name="Title" w:semiHidden="0" w:uiPriority="10" w:unhideWhenUsed="0" w:qFormat="1"/>
+    <w:lsdException w:name="Default Paragraph Font" w:uiPriority="1"/>
+    <w:lsdException w:name="Subtitle" w:semiHidden="0" w:uiPriority="11" w:unhideWhenUsed="0" w:qFormat="1"/>
+    <w:lsdException w:name="Strong" w:semiHidden="0" w:uiPriority="22" w:unhideWhenUsed="0" w:qFormat="1"/>
+    <w:lsdException w:name="Emphasis" w:semiHidden="0" w:uiPriority="20" w:unhideWhenUsed="0" w:qFormat="1"/>
+    <w:lsdException w:name="Table Grid" w:semiHidden="0" w:uiPriority="59" w:unhideWhenUsed="0"/>
+    <w:lsdException w:name="Placeholder Text" w:unhideWhenUsed="0"/>
+    <w:lsdException w:name="No Spacing" w:semiHidden="0" w:uiPriority="1" w:unhideWhenUsed="0" w:qFormat="1"/>
+    <w:lsdException w:name="Light Shading" w:semiHidden="0" w:uiPriority="60" w:unhideWhenUsed="0"/>
+    <w:lsdException w:name="Light List" w:semiHidden="0" w:uiPriority="61" w:unhideWhenUsed="0"/>
+    <w:lsdException w:name="Light Grid" w:semiHidden="0" w:uiPriority="62" w:unhideWhenUsed="0"/>
+    <w:lsdException w:name="Medium Shading 1" w:semiHidden="0" w:uiPriority="63" w:unhideWhenUsed="0"/>
+    <w:lsdException w:name="Medium Shading 2" w:semiHidden="0" w:uiPriority="64" w:unhideWhenUsed="0"/>
+    <w:lsdException w:name="Medium List 1" w:semiHidden="0" w:uiPriority="65" w:unhideWhenUsed="0"/>
+    <w:lsdException w:name="Medium List 2" w:semiHidden="0" w:uiPriority="66" w:unhideWhenUsed="0"/>
+    <w:lsdException w:name="Medium Grid 1" w:semiHidden="0" w:uiPriority="67" w:unhideWhenUsed="0"/>
+    <w:lsdException w:name="Medium Grid 2" w:semiHidden="0" w:uiPriority="68" w:unhideWhenUsed="0"/>
+    <w:lsdException w:name="Medium Grid 3" w:semiHidden="0" w:uiPriority="69" w:unhideWhenUsed="0"/>
+    <w:lsdException w:name="Dark List" w:semiHidden="0" w:uiPriority="70" w:unhideWhenUsed="0"/>
+    <w:lsdException w:name="Colorful Shading" w:semiHidden="0" w:uiPriority="71" w:unhideWhenUsed="0"/>
+    <w:lsdException w:name="Colorful List" w:semiHidden="0" w:uiPriority="72" w:unhideWhenUsed="0"/>
+    <w:lsdException w:name="Colorful Grid" w:semiHidden="0" w:uiPriority="73" w:unhideWhenUsed="0"/>
+    <w:lsdException w:name="Light Shading Accent 1" w:semiHidden="0" w:uiPriority="60" w:unhideWhenUsed="0"/>
+    <w:lsdException w:name="Light List Accent 1" w:semiHidden="0" w:uiPriority="61" w:unhideWhenUsed="0"/>
+    <w:lsdException w:name="Light Grid Accent 1" w:semiHidden="0" w:uiPriority="62" w:unhideWhenUsed="0"/>
+    <w:lsdException w:name="Medium Shading 1 Accent 1" w:semiHidden="0" w:uiPriority="63" w:unhideWhenUsed="0"/>
+    <w:lsdException w:name="Medium Shading 2 Accent 1" w:semiHidden="0" w:uiPriority="64" w:unhideWhenUsed="0"/>
+    <w:lsdException w:name="Medium List 1 Accent 1" w:semiHidden="0" w:uiPriority="65" w:unhideWhenUsed="0"/>
+    <w:lsdException w:name="Revision" w:unhideWhenUsed="0"/>
+    <w:lsdException w:name="List Paragraph" w:semiHidden="0" w:uiPriority="34" w:unhideWhenUsed="0" w:qFormat="1"/>
+    <w:lsdException w:name="Quote" w:semiHidden="0" w:uiPriority="29" w:unhideWhenUsed="0" w:qFormat="1"/>
+    <w:lsdException w:name="Intense Quote" w:semiHidden="0" w:uiPriority="30" w:unhideWhenUsed="0" w:qFormat="1"/>
+    <w:lsdException w:name="Medium List 2 Accent 1" w:semiHidden="0" w:uiPriority="66" w:unhideWhenUsed="0"/>
+    <w:lsdException w:name="Medium Grid 1 Accent 1" w:semiHidden="0" w:uiPriority="67" w:unhideWhenUsed="0"/>
+    <w:lsdException w:name="Medium Grid 2 Accent 1" w:semiHidden="0" w:uiPriority="68" w:unhideWhenUsed="0"/>
+    <w:lsdException w:name="Medium Grid 3 Accent 1" w:semiHidden="0" w:uiPriority="69" w:unhideWhenUsed="0"/>
+    <w:lsdException w:name="Dark List Accent 1" w:semiHidden="0" w:uiPriority="70" w:unhideWhenUsed="0"/>
+    <w:lsdException w:name="Colorful Shading Accent 1" w:semiHidden="0" w:uiPriority="71" w:unhideWhenUsed="0"/>
+    <w:lsdException w:name="Colorful List Accent 1" w:semiHidden="0" w:uiPriority="72" w:unhideWhenUsed="0"/>
+    <w:lsdException w:name="Colorful Grid Accent 1" w:semiHidden="0" w:uiPriority="73" w:unhideWhenUsed="0"/>
+    <w:lsdException w:name="Light Shading Accent 2" w:semiHidden="0" w:uiPriority="60" w:unhideWhenUsed="0"/>
+    <w:lsdException w:name="Light List Accent 2" w:semiHidden="0" w:uiPriority="61" w:unhideWhenUsed="0"/>
+    <w:lsdException w:name="Light Grid Accent 2" w:semiHidden="0" w:uiPriority="62" w:unhideWhenUsed="0"/>
+    <w:lsdException w:name="Medium Shading 1 Accent 2" w:semiHidden="0" w:uiPriority="63" w:unhideWhenUsed="0"/>
+    <w:lsdException w:name="Medium Shading 2 Accent 2" w:semiHidden="0" w:uiPriority="64" w:unhideWhenUsed="0"/>
+    <w:lsdException w:name="Medium List 1 Accent 2" w:semiHidden="0" w:uiPriority="65" w:unhideWhenUsed="0"/>
+    <w:lsdException w:name="Medium List 2 Accent 2" w:semiHidden="0" w:uiPriority="66" w:unhideWhenUsed="0"/>
+    <w:lsdException w:name="Medium Grid 1 Accent 2" w:semiHidden="0" w:uiPriority="67" w:unhideWhenUsed="0"/>
+    <w:lsdException w:name="Medium Grid 2 Accent 2" w:semiHidden="0" w:uiPriority="68" w:unhideWhenUsed="0"/>
+    <w:lsdException w:name="Medium Grid 3 Accent 2" w:semiHidden="0" w:uiPriority="69" w:unhideWhenUsed="0"/>
+    <w:lsdException w:name="Dark List Accent 2" w:semiHidden="0" w:uiPriority="70" w:unhideWhenUsed="0"/>
+    <w:lsdException w:name="Colorful Shading Accent 2" w:semiHidden="0" w:uiPriority="71" w:unhideWhenUsed="0"/>
+    <w:lsdException w:name="Colorful List Accent 2" w:semiHidden="0" w:uiPriority="72" w:unhideWhenUsed="0"/>
+    <w:lsdException w:name="Colorful Grid Accent 2" w:semiHidden="0" w:uiPriority="73" w:unhideWhenUsed="0"/>
+    <w:lsdException w:name="Light Shading Accent 3" w:semiHidden="0" w:uiPriority="60" w:unhideWhenUsed="0"/>
+    <w:lsdException w:name="Light List Accent 3" w:semiHidden="0" w:uiPriority="61" w:unhideWhenUsed="0"/>
+    <w:lsdException w:name="Light Grid Accent 3" w:semiHidden="0" w:uiPriority="62" w:unhideWhenUsed="0"/>
+    <w:lsdException w:name="Medium Shading 1 Accent 3" w:semiHidden="0" w:uiPriority="63" w:unhideWhenUsed="0"/>
+    <w:lsdException w:name="Medium Shading 2 Accent 3" w:semiHidden="0" w:uiPriority="64" w:unhideWhenUsed="0"/>
+    <w:lsdException w:name="Medium List 1 Accent 3" w:semiHidden="0" w:uiPriority="65" w:unhideWhenUsed="0"/>
+    <w:lsdException w:name="Medium List 2 Accent 3" w:semiHidden="0" w:uiPriority="66" w:unhideWhenUsed="0"/>
+    <w:lsdException w:name="Medium Grid 1 Accent 3" w:semiHidden="0" w:uiPriority="67" w:unhideWhenUsed="0"/>
+    <w:lsdException w:name="Medium Grid 2 Accent 3" w:semiHidden="0" w:uiPriority="68" w:unhideWhenUsed="0"/>
+    <w:lsdException w:name="Medium Grid 3 Accent 3" w:semiHidden="0" w:uiPriority="69" w:unhideWhenUsed="0"/>
+    <w:lsdException w:name="Dark List Accent 3" w:semiHidden="0" w:uiPriority="70" w:unhideWhenUsed="0"/>
+    <w:lsdException w:name="Colorful Shading Accent 3" w:semiHidden="0" w:uiPriority="71" w:unhideWhenUsed="0"/>
+    <w:lsdException w:name="Colorful List Accent 3" w:semiHidden="0" w:uiPriority="72" w:unhideWhenUsed="0"/>
+    <w:lsdException w:name="Colorful Grid Accent 3" w:semiHidden="0" w:uiPriority="73" w:unhideWhenUsed="0"/>
+    <w:lsdException w:name="Light Shading Accent 4" w:semiHidden="0" w:uiPriority="60" w:unhideWhenUsed="0"/>
+    <w:lsdException w:name="Light List Accent 4" w:semiHidden="0" w:uiPriority="61" w:unhideWhenUsed="0"/>
+    <w:lsdException w:name="Light Grid Accent 4" w:semiHidden="0" w:uiPriority="62" w:unhideWhenUsed="0"/>
+    <w:lsdException w:name="Medium Shading 1 Accent 4" w:semiHidden="0" w:uiPriority="63" w:unhideWhenUsed="0"/>
+    <w:lsdException w:name="Medium Shading 2 Accent 4" w:semiHidden="0" w:uiPriority="64" w:unhideWhenUsed="0"/>
+    <w:lsdException w:name="Medium List 1 Accent 4" w:semiHidden="0" w:uiPriority="65" w:unhideWhenUsed="0"/>
+    <w:lsdException w:name="Medium List 2 Accent 4" w:semiHidden="0" w:uiPriority="66" w:unhideWhenUsed="0"/>
+    <w:lsdException w:name="Medium Grid 1 Accent 4" w:semiHidden="0" w:uiPriority="67" w:unhideWhenUsed="0"/>
+    <w:lsdException w:name="Medium Grid 2 Accent 4" w:semiHidden="0" w:uiPriority="68" w:unhideWhenUsed="0"/>
+    <w:lsdException w:name="Medium Grid 3 Accent 4" w:semiHidden="0" w:uiPriority="69" w:unhideWhenUsed="0"/>
+    <w:lsdException w:name="Dark List Accent 4" w:semiHidden="0" w:uiPriority="70" w:unhideWhenUsed="0"/>
+    <w:lsdException w:name="Colorful Shading Accent 4" w:semiHidden="0" w:uiPriority="71" w:unhideWhenUsed="0"/>
+    <w:lsdException w:name="Colorful List Accent 4" w:semiHidden="0" w:uiPriority="72" w:unhideWhenUsed="0"/>
+    <w:lsdException w:name="Colorful Grid Accent 4" w:semiHidden="0" w:uiPriority="73" w:unhideWhenUsed="0"/>
+    <w:lsdException w:name="Light Shading Accent 5" w:semiHidden="0" w:uiPriority="60" w:unhideWhenUsed="0"/>
+    <w:lsdException w:name="Light List Accent 5" w:semiHidden="0" w:uiPriority="61" w:unhideWhenUsed="0"/>
+    <w:lsdException w:name="Light Grid Accent 5" w:semiHidden="0" w:uiPriority="62" w:unhideWhenUsed="0"/>
+    <w:lsdException w:name="Medium Shading 1 Accent 5" w:semiHidden="0" w:uiPriority="63" w:unhideWhenUsed="0"/>
+    <w:lsdException w:name="Medium Shading 2 Accent 5" w:semiHidden="0" w:uiPriority="64" w:unhideWhenUsed="0"/>
+    <w:lsdException w:name="Medium List 1 Accent 5" w:semiHidden="0" w:uiPriority="65" w:unhideWhenUsed="0"/>
+    <w:lsdException w:name="Medium List 2 Accent 5" w:semiHidden="0" w:uiPriority="66" w:unhideWhenUsed="0"/>
+    <w:lsdException w:name="Medium Grid 1 Accent 5" w:semiHidden="0" w:uiPriority="67" w:unhideWhenUsed="0"/>
+    <w:lsdException w:name="Medium Grid 2 Accent 5" w:semiHidden="0" w:uiPriority="68" w:unhideWhenUsed="0"/>
+    <w:lsdException w:name="Medium Grid 3 Accent 5" w:semiHidden="0" w:uiPriority="69" w:unhideWhenUsed="0"/>
+    <w:lsdException w:name="Dark List Accent 5" w:semiHidden="0" w:uiPriority="70" w:unhideWhenUsed="0"/>
+    <w:lsdException w:name="Colorful Shading Accent 5" w:semiHidden="0" w:uiPriority="71" w:unhideWhenUsed="0"/>
+    <w:lsdException w:name="Colorful List Accent 5" w:semiHidden="0" w:uiPriority="72" w:unhideWhenUsed="0"/>
+    <w:lsdException w:name="Colorful Grid Accent 5" w:semiHidden="0" w:uiPriority="73" w:unhideWhenUsed="0"/>
+    <w:lsdException w:name="Light Shading Accent 6" w:semiHidden="0" w:uiPriority="60" w:unhideWhenUsed="0"/>
+    <w:lsdException w:name="Light List Accent 6" w:semiHidden="0" w:uiPriority="61" w:unhideWhenUsed="0"/>
+    <w:lsdException w:name="Light Grid Accent 6" w:semiHidden="0" w:uiPriority="62" w:unhideWhenUsed="0"/>
+    <w:lsdException w:name="Medium Shading 1 Accent 6" w:semiHidden="0" w:uiPriority="63" w:unhideWhenUsed="0"/>
+    <w:lsdException w:name="Medium Shading 2 Accent 6" w:semiHidden="0" w:uiPriority="64" w:unhideWhenUsed="0"/>
+    <w:lsdException w:name="Medium List 1 Accent 6" w:semiHidden="0" w:uiPriority="65" w:unhideWhenUsed="0"/>
+    <w:lsdException w:name="Medium List 2 Accent 6" w:semiHidden="0" w:uiPriority="66" w:unhideWhenUsed="0"/>
+    <w:lsdException w:name="Medium Grid 1 Accent 6" w:semiHidden="0" w:uiPriority="67" w:unhideWhenUsed="0"/>
+    <w:lsdException w:name="Medium Grid 2 Accent 6" w:semiHidden="0" w:uiPriority="68" w:unhideWhenUsed="0"/>
+    <w:lsdException w:name="Medium Grid 3 Accent 6" w:semiHidden="0" w:uiPriority="69" w:unhideWhenUsed="0"/>
+    <w:lsdException w:name="Dark List Accent 6" w:semiHidden="0" w:uiPriority="70" w:unhideWhenUsed="0"/>
+    <w:lsdException w:name="Colorful Shading Accent 6" w:semiHidden="0" w:uiPriority="71" w:unhideWhenUsed="0"/>
+    <w:lsdException w:name="Colorful List Accent 6" w:semiHidden="0" w:uiPriority="72" w:unhideWhenUsed="0"/>
+    <w:lsdException w:name="Colorful Grid Accent 6" w:semiHidden="0" w:uiPriority="73" w:unhideWhenUsed="0"/>
+    <w:lsdException w:name="Subtle Emphasis" w:semiHidden="0" w:uiPriority="19" w:unhideWhenUsed="0" w:qFormat="1"/>
+    <w:lsdException w:name="Intense Emphasis" w:semiHidden="0" w:uiPriority="21" w:unhideWhenUsed="0" w:qFormat="1"/>
+    <w:lsdException w:name="Subtle Reference" w:semiHidden="0" w:uiPriority="31" w:unhideWhenUsed="0" w:qFormat="1"/>
+    <w:lsdException w:name="Intense Reference" w:semiHidden="0" w:uiPriority="32" w:unhideWhenUsed="0" w:qFormat="1"/>
+    <w:lsdException w:name="Book Title" w:semiHidden="0" w:uiPriority="33" w:unhideWhenUsed="0" w:qFormat="1"/>
+    <w:lsdException w:name="Bibliography" w:uiPriority="37"/>
+    <w:lsdException w:name="TOC Heading" w:uiPriority="39" w:qFormat="1"/>
+  </w:latentStyles>
+  <w:style w:type="paragraph" w:default="1" w:styleId="Normale">
+    <w:name w:val="Normal"/>
+    <w:qFormat/>
+  </w:style>
+  <w:style w:type="paragraph" w:styleId="Titolo1">
+    <w:name w:val="heading 1"/>
+    <w:basedOn w:val="Normale"/>
+    <w:next w:val="Normale"/>
+    <w:link w:val="Titolo1Carattere"/>
+    <w:uiPriority w:val="9"/>
+    <w:qFormat/>
+    <w:rsid w:val="00BA17BA"/>
+    <w:pPr>
+      <w:keepNext/>
+      <w:keepLines/>
+      <w:spacing w:before="240" w:after="0"/>
+      <w:outlineLvl w:val="0"/>
+    </w:pPr>
+    <w:rPr>
+      <w:rFonts w:asciiTheme="majorHAnsi" w:eastAsiaTheme="majorEastAsia" w:hAnsiTheme="majorHAnsi" w:cstheme="majorBidi"/>
+      <w:color w:val="365F91" w:themeColor="accent1" w:themeShade="BF"/>
+      <w:sz w:val="32"/>
+      <w:szCs w:val="32"/>
+    </w:rPr>
+  </w:style>
+  <w:style w:type="paragraph" w:styleId="Titolo2">
+    <w:name w:val="heading 2"/>
+    <w:basedOn w:val="Normale"/>
+    <w:next w:val="Normale"/>
+    <w:link w:val="Titolo2Carattere"/>
+    <w:uiPriority w:val="9"/>
+    <w:unhideWhenUsed/>
+    <w:qFormat/>
+    <w:rsid w:val="00CA71E6"/>
+    <w:pPr>
+      <w:keepNext/>
+      <w:keepLines/>
+      <w:spacing w:before="40" w:after="0"/>
+      <w:outlineLvl w:val="1"/>
+    </w:pPr>
+    <w:rPr>
+      <w:rFonts w:asciiTheme="majorHAnsi" w:eastAsiaTheme="majorEastAsia" w:hAnsiTheme="majorHAnsi" w:cstheme="majorBidi"/>
+      <w:color w:val="365F91" w:themeColor="accent1" w:themeShade="BF"/>
+      <w:sz w:val="26"/>
+      <w:szCs w:val="26"/>
+    </w:rPr>
+  </w:style>
+  <w:style w:type="character" w:default="1" w:styleId="Carpredefinitoparagrafo">
+    <w:name w:val="Default Paragraph Font"/>
+    <w:uiPriority w:val="1"/>
+    <w:semiHidden/>
+    <w:unhideWhenUsed/>
+  </w:style>
+  <w:style w:type="table" w:default="1" w:styleId="Tabellanormale">
+    <w:name w:val="Normal Table"/>
+    <w:uiPriority w:val="99"/>
+    <w:semiHidden/>
+    <w:unhideWhenUsed/>
+    <w:tblPr>
+      <w:tblInd w:w="0" w:type="dxa"/>
+      <w:tblCellMar>
+        <w:top w:w="0" w:type="dxa"/>
+        <w:left w:w="108" w:type="dxa"/>
+        <w:bottom w:w="0" w:type="dxa"/>
+        <w:right w:w="108" w:type="dxa"/>
+      </w:tblCellMar>
+    </w:tblPr>
+  </w:style>
+  <w:style w:type="numbering" w:default="1" w:styleId="Nessunelenco">
+    <w:name w:val="No List"/>
+    <w:uiPriority w:val="99"/>
+    <w:semiHidden/>
+    <w:unhideWhenUsed/>
+  </w:style>
+  <w:style w:type="paragraph" w:styleId="Paragrafoelenco">
+    <w:name w:val="List Paragraph"/>
+    <w:basedOn w:val="Normale"/>
+    <w:uiPriority w:val="34"/>
+    <w:qFormat/>
+    <w:rsid w:val="00C41826"/>
+    <w:pPr>
+      <w:ind w:left="720"/>
+      <w:contextualSpacing/>
+    </w:pPr>
+  </w:style>
+  <w:style w:type="character" w:customStyle="1" w:styleId="Titolo1Carattere">
+    <w:name w:val="Titolo 1 Carattere"/>
+    <w:basedOn w:val="Carpredefinitoparagrafo"/>
+    <w:link w:val="Titolo1"/>
+    <w:uiPriority w:val="9"/>
+    <w:rsid w:val="00BA17BA"/>
+    <w:rPr>
+      <w:rFonts w:asciiTheme="majorHAnsi" w:eastAsiaTheme="majorEastAsia" w:hAnsiTheme="majorHAnsi" w:cstheme="majorBidi"/>
+      <w:color w:val="365F91" w:themeColor="accent1" w:themeShade="BF"/>
+      <w:sz w:val="32"/>
+      <w:szCs w:val="32"/>
+    </w:rPr>
+  </w:style>
+  <w:style w:type="paragraph" w:styleId="Testonotaapidipagina">
+    <w:name w:val="footnote text"/>
+    <w:basedOn w:val="Normale"/>
+    <w:link w:val="TestonotaapidipaginaCarattere"/>
+    <w:uiPriority w:val="99"/>
+    <w:semiHidden/>
+    <w:unhideWhenUsed/>
+    <w:rsid w:val="00BA17BA"/>
+    <w:pPr>
+      <w:spacing w:after="0" w:line="240" w:lineRule="auto"/>
+    </w:pPr>
+    <w:rPr>
+      <w:sz w:val="20"/>
+      <w:szCs w:val="20"/>
+    </w:rPr>
+  </w:style>
+  <w:style w:type="character" w:customStyle="1" w:styleId="TestonotaapidipaginaCarattere">
+    <w:name w:val="Testo nota a piè di pagina Carattere"/>
+    <w:basedOn w:val="Carpredefinitoparagrafo"/>
+    <w:link w:val="Testonotaapidipagina"/>
+    <w:uiPriority w:val="99"/>
+    <w:semiHidden/>
+    <w:rsid w:val="00BA17BA"/>
+    <w:rPr>
+      <w:sz w:val="20"/>
+      <w:szCs w:val="20"/>
+    </w:rPr>
+  </w:style>
+  <w:style w:type="character" w:styleId="Rimandonotaapidipagina">
+    <w:name w:val="footnote reference"/>
+    <w:basedOn w:val="Carpredefinitoparagrafo"/>
+    <w:uiPriority w:val="99"/>
+    <w:semiHidden/>
+    <w:unhideWhenUsed/>
+    <w:rsid w:val="00BA17BA"/>
+    <w:rPr>
+      <w:vertAlign w:val="superscript"/>
+    </w:rPr>
+  </w:style>
+  <w:style w:type="paragraph" w:styleId="Nessunaspaziatura">
+    <w:name w:val="No Spacing"/>
+    <w:link w:val="NessunaspaziaturaCarattere"/>
+    <w:uiPriority w:val="1"/>
+    <w:qFormat/>
+    <w:rsid w:val="00BA17BA"/>
+    <w:pPr>
+      <w:spacing w:after="0" w:line="240" w:lineRule="auto"/>
+    </w:pPr>
+    <w:rPr>
+      <w:rFonts w:eastAsiaTheme="minorEastAsia"/>
+      <w:lang w:eastAsia="it-IT"/>
+    </w:rPr>
+  </w:style>
+  <w:style w:type="character" w:customStyle="1" w:styleId="NessunaspaziaturaCarattere">
+    <w:name w:val="Nessuna spaziatura Carattere"/>
+    <w:basedOn w:val="Carpredefinitoparagrafo"/>
+    <w:link w:val="Nessunaspaziatura"/>
+    <w:uiPriority w:val="1"/>
+    <w:rsid w:val="00BA17BA"/>
+    <w:rPr>
+      <w:rFonts w:eastAsiaTheme="minorEastAsia"/>
+      <w:lang w:eastAsia="it-IT"/>
+    </w:rPr>
+  </w:style>
+  <w:style w:type="paragraph" w:styleId="Intestazione">
+    <w:name w:val="header"/>
+    <w:basedOn w:val="Normale"/>
+    <w:link w:val="IntestazioneCarattere"/>
+    <w:uiPriority w:val="99"/>
+    <w:unhideWhenUsed/>
+    <w:rsid w:val="00BA17BA"/>
+    <w:pPr>
+      <w:tabs>
+        <w:tab w:val="center" w:pos="4819"/>
+        <w:tab w:val="right" w:pos="9638"/>
+      </w:tabs>
+      <w:spacing w:after="0" w:line="240" w:lineRule="auto"/>
+    </w:pPr>
+  </w:style>
+  <w:style w:type="character" w:customStyle="1" w:styleId="IntestazioneCarattere">
+    <w:name w:val="Intestazione Carattere"/>
+    <w:basedOn w:val="Carpredefinitoparagrafo"/>
+    <w:link w:val="Intestazione"/>
+    <w:uiPriority w:val="99"/>
+    <w:rsid w:val="00BA17BA"/>
+  </w:style>
+  <w:style w:type="paragraph" w:styleId="Pidipagina">
+    <w:name w:val="footer"/>
+    <w:basedOn w:val="Normale"/>
+    <w:link w:val="PidipaginaCarattere"/>
+    <w:uiPriority w:val="99"/>
+    <w:unhideWhenUsed/>
+    <w:rsid w:val="00BA17BA"/>
+    <w:pPr>
+      <w:tabs>
+        <w:tab w:val="center" w:pos="4819"/>
+        <w:tab w:val="right" w:pos="9638"/>
+      </w:tabs>
+      <w:spacing w:after="0" w:line="240" w:lineRule="auto"/>
+    </w:pPr>
+  </w:style>
+  <w:style w:type="character" w:customStyle="1" w:styleId="PidipaginaCarattere">
+    <w:name w:val="Piè di pagina Carattere"/>
+    <w:basedOn w:val="Carpredefinitoparagrafo"/>
+    <w:link w:val="Pidipagina"/>
+    <w:uiPriority w:val="99"/>
+    <w:rsid w:val="00BA17BA"/>
+  </w:style>
+  <w:style w:type="paragraph" w:styleId="Testofumetto">
+    <w:name w:val="Balloon Text"/>
+    <w:basedOn w:val="Normale"/>
+    <w:link w:val="TestofumettoCarattere"/>
+    <w:uiPriority w:val="99"/>
+    <w:semiHidden/>
+    <w:unhideWhenUsed/>
+    <w:rsid w:val="003A6B82"/>
+    <w:pPr>
+      <w:spacing w:after="0" w:line="240" w:lineRule="auto"/>
+    </w:pPr>
+    <w:rPr>
+      <w:rFonts w:ascii="Tahoma" w:hAnsi="Tahoma" w:cs="Tahoma"/>
+      <w:sz w:val="16"/>
+      <w:szCs w:val="16"/>
+    </w:rPr>
+  </w:style>
+  <w:style w:type="character" w:customStyle="1" w:styleId="TestofumettoCarattere">
+    <w:name w:val="Testo fumetto Carattere"/>
+    <w:basedOn w:val="Carpredefinitoparagrafo"/>
+    <w:link w:val="Testofumetto"/>
+    <w:uiPriority w:val="99"/>
+    <w:semiHidden/>
+    <w:rsid w:val="003A6B82"/>
+    <w:rPr>
+      <w:rFonts w:ascii="Tahoma" w:hAnsi="Tahoma" w:cs="Tahoma"/>
+      <w:sz w:val="16"/>
+      <w:szCs w:val="16"/>
+    </w:rPr>
+  </w:style>
+  <w:style w:type="table" w:styleId="Grigliatabella">
+    <w:name w:val="Table Grid"/>
+    <w:basedOn w:val="Tabellanormale"/>
+    <w:uiPriority w:val="59"/>
+    <w:rsid w:val="003A6B82"/>
+    <w:pPr>
+      <w:spacing w:after="0" w:line="240" w:lineRule="auto"/>
+    </w:pPr>
+    <w:tblPr>
+      <w:tblInd w:w="0" w:type="dxa"/>
+      <w:tblBorders>
+        <w:top w:val="single" w:sz="4" w:space="0" w:color="auto"/>
+        <w:left w:val="single" w:sz="4" w:space="0" w:color="auto"/>
+        <w:bottom w:val="single" w:sz="4" w:space="0" w:color="auto"/>
+        <w:right w:val="single" w:sz="4" w:space="0" w:color="auto"/>
+        <w:insideH w:val="single" w:sz="4" w:space="0" w:color="auto"/>
+        <w:insideV w:val="single" w:sz="4" w:space="0" w:color="auto"/>
+      </w:tblBorders>
+      <w:tblCellMar>
+        <w:top w:w="0" w:type="dxa"/>
+        <w:left w:w="108" w:type="dxa"/>
+        <w:bottom w:w="0" w:type="dxa"/>
+        <w:right w:w="108" w:type="dxa"/>
+      </w:tblCellMar>
     </w:tblPr>
   </w:style>
   <w:style w:type="character" w:customStyle="1" w:styleId="Titolo2Carattere">
@@ -11429,7 +11891,7 @@
 </file>
 
 <file path=customXml/itemProps1.xml><?xml version="1.0" encoding="utf-8"?>
-<ds:datastoreItem xmlns:ds="http://schemas.openxmlformats.org/officeDocument/2006/customXml" ds:itemID="{B4603884-A65B-48F5-8F0A-DBA5CC94D105}">
+<ds:datastoreItem xmlns:ds="http://schemas.openxmlformats.org/officeDocument/2006/customXml" ds:itemID="{7141B7ED-2819-46F7-8824-461ECBDFA66E}">
   <ds:schemaRefs>
     <ds:schemaRef ds:uri="http://schemas.openxmlformats.org/officeDocument/2006/bibliography"/>
   </ds:schemaRefs>

</xml_diff>

<commit_message>
Già che dobbiamo rimandarla...
</commit_message>
<xml_diff>
--- a/WIP/relazione.docx
+++ b/WIP/relazione.docx
@@ -1,6 +1,6 @@
 
 <file path=word/document.xml><?xml version="1.0" encoding="utf-8"?>
-<w:document xmlns:wpc="http://schemas.microsoft.com/office/word/2010/wordprocessingCanvas" xmlns:mc="http://schemas.openxmlformats.org/markup-compatibility/2006" xmlns:o="urn:schemas-microsoft-com:office:office" xmlns:r="http://schemas.openxmlformats.org/officeDocument/2006/relationships" xmlns:m="http://schemas.openxmlformats.org/officeDocument/2006/math" xmlns:v="urn:schemas-microsoft-com:vml" xmlns:wp14="http://schemas.microsoft.com/office/word/2010/wordprocessingDrawing" xmlns:wp="http://schemas.openxmlformats.org/drawingml/2006/wordprocessingDrawing" xmlns:w10="urn:schemas-microsoft-com:office:word" xmlns:w="http://schemas.openxmlformats.org/wordprocessingml/2006/main" xmlns:w14="http://schemas.microsoft.com/office/word/2010/wordml" xmlns:wpg="http://schemas.microsoft.com/office/word/2010/wordprocessingGroup" xmlns:wpi="http://schemas.microsoft.com/office/word/2010/wordprocessingInk" xmlns:wne="http://schemas.microsoft.com/office/word/2006/wordml" xmlns:wps="http://schemas.microsoft.com/office/word/2010/wordprocessingShape" mc:Ignorable="w14 wp14">
+<w:document xmlns:wpc="http://schemas.microsoft.com/office/word/2010/wordprocessingCanvas" xmlns:mc="http://schemas.openxmlformats.org/markup-compatibility/2006" xmlns:o="urn:schemas-microsoft-com:office:office" xmlns:r="http://schemas.openxmlformats.org/officeDocument/2006/relationships" xmlns:m="http://schemas.openxmlformats.org/officeDocument/2006/math" xmlns:v="urn:schemas-microsoft-com:vml" xmlns:wp14="http://schemas.microsoft.com/office/word/2010/wordprocessingDrawing" xmlns:wp="http://schemas.openxmlformats.org/drawingml/2006/wordprocessingDrawing" xmlns:w10="urn:schemas-microsoft-com:office:word" xmlns:w="http://schemas.openxmlformats.org/wordprocessingml/2006/main" xmlns:w14="http://schemas.microsoft.com/office/word/2010/wordml" xmlns:w15="http://schemas.microsoft.com/office/word/2012/wordml" xmlns:wpg="http://schemas.microsoft.com/office/word/2010/wordprocessingGroup" xmlns:wpi="http://schemas.microsoft.com/office/word/2010/wordprocessingInk" xmlns:wne="http://schemas.microsoft.com/office/word/2006/wordml" xmlns:wps="http://schemas.microsoft.com/office/word/2010/wordprocessingShape" mc:Ignorable="w14 w15 wp14">
   <w:body>
     <w:sdt>
       <w:sdtPr>
@@ -286,7 +286,6 @@
                                           <w:lang w:val="en-US"/>
                                         </w:rPr>
                                       </w:pPr>
-                                      <w:proofErr w:type="spellStart"/>
                                       <w:r>
                                         <w:rPr>
                                           <w:rFonts w:asciiTheme="majorHAnsi" w:eastAsiaTheme="majorEastAsia" w:hAnsiTheme="majorHAnsi" w:cstheme="majorBidi"/>
@@ -297,7 +296,6 @@
                                         </w:rPr>
                                         <w:t>DynamiCal</w:t>
                                       </w:r>
-                                      <w:proofErr w:type="spellEnd"/>
                                     </w:p>
                                   </w:sdtContent>
                                 </w:sdt>
@@ -384,7 +382,7 @@
                   </wp:anchor>
                 </w:drawing>
               </mc:Choice>
-              <mc:Fallback xmlns:w15="http://schemas.microsoft.com/office/word/2012/wordml">
+              <mc:Fallback>
                 <w:pict>
                   <v:group w14:anchorId="1537632C" id="Gruppo 119" o:spid="_x0000_s1026" style="position:absolute;margin-left:0;margin-top:0;width:539.6pt;height:719.9pt;z-index:-251665920;mso-width-percent:882;mso-height-percent:909;mso-position-horizontal:center;mso-position-horizontal-relative:page;mso-position-vertical:center;mso-position-vertical-relative:page;mso-width-percent:882;mso-height-percent:909" coordsize="68580,92717" o:gfxdata="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">
                     <v:rect id="Rettangolo 120" o:spid="_x0000_s1027" style="position:absolute;top:73152;width:68580;height:1431;visibility:visible;mso-wrap-style:square;v-text-anchor:middle" o:gfxdata="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" fillcolor="#4f81bd [3204]" stroked="f" strokeweight="2pt"/>
@@ -640,7 +638,7 @@
                         </pic:cNvPicPr>
                       </pic:nvPicPr>
                       <pic:blipFill>
-                        <a:blip r:embed="rId9" cstate="print">
+                        <a:blip r:embed="rId8" cstate="print">
                           <a:extLst>
                             <a:ext uri="{28A0092B-C50C-407E-A947-70E740481C1C}">
                               <a14:useLocalDpi xmlns:a14="http://schemas.microsoft.com/office/drawing/2010/main" val="0"/>
@@ -845,15 +843,7 @@
         <w:t xml:space="preserve"> descritta</w:t>
       </w:r>
       <w:r>
-        <w:t xml:space="preserve"> da un nome e da un tipo (stringa/numero/</w:t>
-      </w:r>
-      <w:proofErr w:type="spellStart"/>
-      <w:r>
-        <w:t>boolean</w:t>
-      </w:r>
-      <w:proofErr w:type="spellEnd"/>
-      <w:r>
-        <w:t xml:space="preserve">/data) e può contenere un valore (dello stesso tipo del suo tipo). Una voce può contenere un </w:t>
+        <w:t xml:space="preserve"> da un nome e da un tipo (stringa/numero/boolean/data) e può contenere un valore (dello stesso tipo del suo tipo). Una voce può contenere un </w:t>
       </w:r>
       <w:r>
         <w:t>valore solo se non appartiene a</w:t>
@@ -949,7 +939,7 @@
           <w:numId w:val="2"/>
         </w:numPr>
         <w:sectPr>
-          <w:footerReference w:type="default" r:id="rId10"/>
+          <w:footerReference w:type="default" r:id="rId9"/>
           <w:pgSz w:w="16838" w:h="11906" w:orient="landscape"/>
           <w:pgMar w:top="1134" w:right="1134" w:bottom="1077" w:left="1417" w:header="708" w:footer="708" w:gutter="0"/>
           <w:pgNumType w:start="0"/>
@@ -2916,23 +2906,7 @@
                 <w:sz w:val="24"/>
                 <w:szCs w:val="24"/>
               </w:rPr>
-              <w:t xml:space="preserve">Rappresenta il tipo di dato modellato da una Voce. Può essere testuale, numerico, </w:t>
-            </w:r>
-            <w:proofErr w:type="spellStart"/>
-            <w:r>
-              <w:rPr>
-                <w:sz w:val="24"/>
-                <w:szCs w:val="24"/>
-              </w:rPr>
-              <w:t>boolean</w:t>
-            </w:r>
-            <w:proofErr w:type="spellEnd"/>
-            <w:r>
-              <w:rPr>
-                <w:sz w:val="24"/>
-                <w:szCs w:val="24"/>
-              </w:rPr>
-              <w:t xml:space="preserve"> o una data.</w:t>
+              <w:t>Rappresenta il tipo di dato modellato da una Voce. Può essere testuale, numerico, boolean o una data.</w:t>
             </w:r>
           </w:p>
         </w:tc>
@@ -3259,7 +3233,7 @@
           <w:szCs w:val="24"/>
         </w:rPr>
         <w:sectPr>
-          <w:footerReference w:type="first" r:id="rId11"/>
+          <w:footerReference w:type="first" r:id="rId10"/>
           <w:pgSz w:w="16838" w:h="11906" w:orient="landscape"/>
           <w:pgMar w:top="1134" w:right="1134" w:bottom="1134" w:left="1417" w:header="708" w:footer="708" w:gutter="0"/>
           <w:cols w:num="2" w:space="708"/>
@@ -3317,7 +3291,7 @@
                     </pic:cNvPicPr>
                   </pic:nvPicPr>
                   <pic:blipFill>
-                    <a:blip r:embed="rId12">
+                    <a:blip r:embed="rId11">
                       <a:extLst>
                         <a:ext uri="{28A0092B-C50C-407E-A947-70E740481C1C}">
                           <a14:useLocalDpi xmlns:a14="http://schemas.microsoft.com/office/drawing/2010/main" val="0"/>
@@ -3416,7 +3390,7 @@
                     </pic:cNvPicPr>
                   </pic:nvPicPr>
                   <pic:blipFill>
-                    <a:blip r:embed="rId13">
+                    <a:blip r:embed="rId12">
                       <a:extLst>
                         <a:ext uri="{28A0092B-C50C-407E-A947-70E740481C1C}">
                           <a14:useLocalDpi xmlns:a14="http://schemas.microsoft.com/office/drawing/2010/main" val="0"/>
@@ -3553,7 +3527,7 @@
                     </pic:cNvPicPr>
                   </pic:nvPicPr>
                   <pic:blipFill>
-                    <a:blip r:embed="rId14">
+                    <a:blip r:embed="rId13">
                       <a:extLst>
                         <a:ext uri="{28A0092B-C50C-407E-A947-70E740481C1C}">
                           <a14:useLocalDpi xmlns:a14="http://schemas.microsoft.com/office/drawing/2010/main" val="0"/>
@@ -3800,7 +3774,7 @@
                           </pic:cNvPicPr>
                         </pic:nvPicPr>
                         <pic:blipFill>
-                          <a:blip r:embed="rId15">
+                          <a:blip r:embed="rId14">
                             <a:extLst>
                               <a:ext uri="{28A0092B-C50C-407E-A947-70E740481C1C}">
                                 <a14:useLocalDpi xmlns:a14="http://schemas.microsoft.com/office/drawing/2010/main" val="0"/>
@@ -3910,14 +3884,12 @@
                 <w:b/>
               </w:rPr>
             </w:pPr>
-            <w:proofErr w:type="spellStart"/>
             <w:r>
               <w:rPr>
                 <w:b/>
               </w:rPr>
               <w:t>Postcondizioni</w:t>
             </w:r>
-            <w:proofErr w:type="spellEnd"/>
           </w:p>
         </w:tc>
         <w:tc>
@@ -4461,8 +4433,6 @@
             <w:r>
               <w:t>Creazione di un nuovo calendario di eventi, inizialmente vuoto</w:t>
             </w:r>
-            <w:bookmarkStart w:id="0" w:name="_GoBack"/>
-            <w:bookmarkEnd w:id="0"/>
           </w:p>
         </w:tc>
       </w:tr>
@@ -4518,7 +4488,7 @@
                           </pic:cNvPicPr>
                         </pic:nvPicPr>
                         <pic:blipFill>
-                          <a:blip r:embed="rId16">
+                          <a:blip r:embed="rId15">
                             <a:extLst>
                               <a:ext uri="{28A0092B-C50C-407E-A947-70E740481C1C}">
                                 <a14:useLocalDpi xmlns:a14="http://schemas.microsoft.com/office/drawing/2010/main" val="0"/>
@@ -4628,14 +4598,12 @@
                 <w:b/>
               </w:rPr>
             </w:pPr>
-            <w:proofErr w:type="spellStart"/>
             <w:r>
               <w:rPr>
                 <w:b/>
               </w:rPr>
               <w:t>Postcondizioni</w:t>
             </w:r>
-            <w:proofErr w:type="spellEnd"/>
           </w:p>
         </w:tc>
         <w:tc>
@@ -4932,7 +4900,7 @@
                           </pic:cNvPicPr>
                         </pic:nvPicPr>
                         <pic:blipFill>
-                          <a:blip r:embed="rId17">
+                          <a:blip r:embed="rId16">
                             <a:extLst>
                               <a:ext uri="{28A0092B-C50C-407E-A947-70E740481C1C}">
                                 <a14:useLocalDpi xmlns:a14="http://schemas.microsoft.com/office/drawing/2010/main" val="0"/>
@@ -5039,14 +5007,12 @@
                 <w:b/>
               </w:rPr>
             </w:pPr>
-            <w:proofErr w:type="spellStart"/>
             <w:r>
               <w:rPr>
                 <w:b/>
               </w:rPr>
               <w:t>Postcondizioni</w:t>
             </w:r>
-            <w:proofErr w:type="spellEnd"/>
           </w:p>
         </w:tc>
         <w:tc>
@@ -5314,7 +5280,7 @@
                     <pic:cNvPicPr/>
                   </pic:nvPicPr>
                   <pic:blipFill>
-                    <a:blip r:embed="rId18">
+                    <a:blip r:embed="rId17">
                       <a:extLst>
                         <a:ext uri="{28A0092B-C50C-407E-A947-70E740481C1C}">
                           <a14:useLocalDpi xmlns:a14="http://schemas.microsoft.com/office/drawing/2010/main" val="0"/>
@@ -5409,7 +5375,7 @@
                     </pic:cNvPicPr>
                   </pic:nvPicPr>
                   <pic:blipFill>
-                    <a:blip r:embed="rId19">
+                    <a:blip r:embed="rId18">
                       <a:extLst>
                         <a:ext uri="{28A0092B-C50C-407E-A947-70E740481C1C}">
                           <a14:useLocalDpi xmlns:a14="http://schemas.microsoft.com/office/drawing/2010/main" val="0"/>
@@ -5507,7 +5473,7 @@
                     <pic:cNvPicPr/>
                   </pic:nvPicPr>
                   <pic:blipFill>
-                    <a:blip r:embed="rId20">
+                    <a:blip r:embed="rId19">
                       <a:extLst>
                         <a:ext uri="{28A0092B-C50C-407E-A947-70E740481C1C}">
                           <a14:useLocalDpi xmlns:a14="http://schemas.microsoft.com/office/drawing/2010/main" val="0"/>
@@ -5595,7 +5561,7 @@
                     <pic:cNvPicPr/>
                   </pic:nvPicPr>
                   <pic:blipFill>
-                    <a:blip r:embed="rId21">
+                    <a:blip r:embed="rId20">
                       <a:extLst>
                         <a:ext uri="{28A0092B-C50C-407E-A947-70E740481C1C}">
                           <a14:useLocalDpi xmlns:a14="http://schemas.microsoft.com/office/drawing/2010/main" val="0"/>
@@ -5678,7 +5644,7 @@
                     <pic:cNvPicPr/>
                   </pic:nvPicPr>
                   <pic:blipFill>
-                    <a:blip r:embed="rId22">
+                    <a:blip r:embed="rId21">
                       <a:extLst>
                         <a:ext uri="{28A0092B-C50C-407E-A947-70E740481C1C}">
                           <a14:useLocalDpi xmlns:a14="http://schemas.microsoft.com/office/drawing/2010/main" val="0"/>
@@ -5719,16 +5685,16 @@
         </w:rPr>
         <w:lastRenderedPageBreak/>
         <w:drawing>
-          <wp:anchor distT="0" distB="0" distL="114300" distR="114300" simplePos="0" relativeHeight="251658752" behindDoc="1" locked="0" layoutInCell="1" allowOverlap="1" wp14:anchorId="2D3FFCF2" wp14:editId="7CD49D81">
+          <wp:anchor distT="0" distB="0" distL="114300" distR="114300" simplePos="0" relativeHeight="251658752" behindDoc="1" locked="0" layoutInCell="1" allowOverlap="1" wp14:anchorId="2D3FFCF2" wp14:editId="4E1EE4E7">
             <wp:simplePos x="0" y="0"/>
             <wp:positionH relativeFrom="margin">
-              <wp:posOffset>-90170</wp:posOffset>
+              <wp:posOffset>-318770</wp:posOffset>
             </wp:positionH>
             <wp:positionV relativeFrom="margin">
-              <wp:posOffset>-462915</wp:posOffset>
+              <wp:posOffset>-272415</wp:posOffset>
             </wp:positionV>
-            <wp:extent cx="9029700" cy="6820137"/>
-            <wp:effectExtent l="0" t="0" r="0" b="0"/>
+            <wp:extent cx="9725483" cy="6778625"/>
+            <wp:effectExtent l="0" t="0" r="9525" b="3175"/>
             <wp:wrapNone/>
             <wp:docPr id="12" name="Immagine 12"/>
             <wp:cNvGraphicFramePr>
@@ -5742,7 +5708,7 @@
                     <pic:cNvPicPr/>
                   </pic:nvPicPr>
                   <pic:blipFill>
-                    <a:blip r:embed="rId23">
+                    <a:blip r:embed="rId22">
                       <a:extLst>
                         <a:ext uri="{28A0092B-C50C-407E-A947-70E740481C1C}">
                           <a14:useLocalDpi xmlns:a14="http://schemas.microsoft.com/office/drawing/2010/main" val="0"/>
@@ -5756,7 +5722,7 @@
                   <pic:spPr>
                     <a:xfrm>
                       <a:off x="0" y="0"/>
-                      <a:ext cx="9039868" cy="6827817"/>
+                      <a:ext cx="9741772" cy="6789978"/>
                     </a:xfrm>
                     <a:prstGeom prst="rect">
                       <a:avLst/>
@@ -5833,7 +5799,7 @@
                     <pic:cNvPicPr/>
                   </pic:nvPicPr>
                   <pic:blipFill>
-                    <a:blip r:embed="rId24">
+                    <a:blip r:embed="rId23">
                       <a:extLst>
                         <a:ext uri="{28A0092B-C50C-407E-A947-70E740481C1C}">
                           <a14:useLocalDpi xmlns:a14="http://schemas.microsoft.com/office/drawing/2010/main" val="0"/>
@@ -5919,7 +5885,7 @@
                     <pic:cNvPicPr/>
                   </pic:nvPicPr>
                   <pic:blipFill>
-                    <a:blip r:embed="rId25" cstate="print">
+                    <a:blip r:embed="rId24" cstate="print">
                       <a:extLst>
                         <a:ext uri="{28A0092B-C50C-407E-A947-70E740481C1C}">
                           <a14:useLocalDpi xmlns:a14="http://schemas.microsoft.com/office/drawing/2010/main" val="0"/>
@@ -5966,21 +5932,8 @@
       </w:pPr>
       <w:r>
         <w:lastRenderedPageBreak/>
-        <w:t xml:space="preserve">Design </w:t>
-      </w:r>
-      <w:proofErr w:type="spellStart"/>
-      <w:r>
-        <w:t>patterns</w:t>
-      </w:r>
-      <w:proofErr w:type="spellEnd"/>
-      <w:r>
-        <w:t xml:space="preserve"> e design </w:t>
-      </w:r>
-      <w:proofErr w:type="spellStart"/>
-      <w:r>
-        <w:t>principles</w:t>
-      </w:r>
-      <w:proofErr w:type="spellEnd"/>
+        <w:t>Design patterns e design principles</w:t>
+      </w:r>
     </w:p>
     <w:p>
       <w:pPr>
@@ -6038,15 +5991,7 @@
         <w:t>Agende</w:t>
       </w:r>
       <w:r>
-        <w:t xml:space="preserve"> quindi l’</w:t>
-      </w:r>
-      <w:proofErr w:type="spellStart"/>
-      <w:r>
-        <w:t>instanza</w:t>
-      </w:r>
-      <w:proofErr w:type="spellEnd"/>
-      <w:r>
-        <w:t xml:space="preserve"> di </w:t>
+        <w:t xml:space="preserve"> quindi l’instanza di </w:t>
       </w:r>
       <w:r>
         <w:rPr>
@@ -6071,14 +6016,12 @@
       <w:r>
         <w:t xml:space="preserve"> il pattern </w:t>
       </w:r>
-      <w:proofErr w:type="spellStart"/>
       <w:r>
         <w:rPr>
           <w:b/>
         </w:rPr>
         <w:t>Factory</w:t>
       </w:r>
-      <w:proofErr w:type="spellEnd"/>
       <w:r>
         <w:rPr>
           <w:b/>
@@ -6118,42 +6061,12 @@
       <w:r>
         <w:t xml:space="preserve">Questa scelta è stata possibile grazie all’applicazione del </w:t>
       </w:r>
-      <w:proofErr w:type="spellStart"/>
       <w:r>
         <w:rPr>
           <w:b/>
         </w:rPr>
-        <w:t>Dependecy</w:t>
-      </w:r>
-      <w:proofErr w:type="spellEnd"/>
-      <w:r>
-        <w:rPr>
-          <w:b/>
-        </w:rPr>
-        <w:t xml:space="preserve"> </w:t>
-      </w:r>
-      <w:proofErr w:type="spellStart"/>
-      <w:r>
-        <w:rPr>
-          <w:b/>
-        </w:rPr>
-        <w:t>Inversion</w:t>
-      </w:r>
-      <w:proofErr w:type="spellEnd"/>
-      <w:r>
-        <w:rPr>
-          <w:b/>
-        </w:rPr>
-        <w:t xml:space="preserve"> </w:t>
-      </w:r>
-      <w:proofErr w:type="spellStart"/>
-      <w:r>
-        <w:rPr>
-          <w:b/>
-        </w:rPr>
-        <w:t>Principle</w:t>
-      </w:r>
-      <w:proofErr w:type="spellEnd"/>
+        <w:t>Dependecy Inversion Principle</w:t>
+      </w:r>
       <w:r>
         <w:t xml:space="preserve"> (DIP)</w:t>
       </w:r>
@@ -6181,14 +6094,12 @@
       <w:r>
         <w:t xml:space="preserve"> mentre è stata introdotta un’interfaccia </w:t>
       </w:r>
-      <w:proofErr w:type="spellStart"/>
       <w:r>
         <w:rPr>
           <w:i/>
         </w:rPr>
         <w:t>IVoce</w:t>
       </w:r>
-      <w:proofErr w:type="spellEnd"/>
       <w:r>
         <w:t xml:space="preserve"> che viene implementata dalla classe generica </w:t>
       </w:r>
@@ -6235,7 +6146,7 @@
                     <pic:cNvPicPr/>
                   </pic:nvPicPr>
                   <pic:blipFill>
-                    <a:blip r:embed="rId26" cstate="print">
+                    <a:blip r:embed="rId25" cstate="print">
                       <a:extLst>
                         <a:ext uri="{28A0092B-C50C-407E-A947-70E740481C1C}">
                           <a14:useLocalDpi xmlns:a14="http://schemas.microsoft.com/office/drawing/2010/main" val="0"/>
@@ -6291,14 +6202,12 @@
       <w:r>
         <w:t xml:space="preserve"> È possibile decorare un </w:t>
       </w:r>
-      <w:proofErr w:type="spellStart"/>
       <w:r>
         <w:rPr>
           <w:i/>
         </w:rPr>
         <w:t>CriterioDiFiltraggio</w:t>
       </w:r>
-      <w:proofErr w:type="spellEnd"/>
       <w:r>
         <w:t xml:space="preserve"> usando un qualsiasi numero di filtri che estendono </w:t>
       </w:r>
@@ -6314,14 +6223,12 @@
       <w:r>
         <w:t xml:space="preserve"> L’utilizzo del pattern Decorator è conforme al DIP: </w:t>
       </w:r>
-      <w:proofErr w:type="spellStart"/>
       <w:r>
         <w:rPr>
           <w:i/>
         </w:rPr>
         <w:t>CriterioDiFiltraggio</w:t>
       </w:r>
-      <w:proofErr w:type="spellEnd"/>
       <w:r>
         <w:t xml:space="preserve"> e </w:t>
       </w:r>
@@ -6334,14 +6241,12 @@
       <w:r>
         <w:t xml:space="preserve"> implementano un’interfaccia comune </w:t>
       </w:r>
-      <w:proofErr w:type="spellStart"/>
       <w:r>
         <w:rPr>
           <w:i/>
         </w:rPr>
         <w:t>IFiltro</w:t>
       </w:r>
-      <w:proofErr w:type="spellEnd"/>
       <w:r>
         <w:t>.</w:t>
       </w:r>
@@ -6355,16 +6260,8 @@
         <w:rPr>
           <w:b/>
         </w:rPr>
-        <w:t xml:space="preserve">Open/Close </w:t>
-      </w:r>
-      <w:proofErr w:type="spellStart"/>
-      <w:r>
-        <w:rPr>
-          <w:b/>
-        </w:rPr>
-        <w:t>Principle</w:t>
-      </w:r>
-      <w:proofErr w:type="spellEnd"/>
+        <w:t>Open/Close Principle</w:t>
+      </w:r>
       <w:r>
         <w:t xml:space="preserve"> (OCP) </w:t>
       </w:r>
@@ -6422,7 +6319,7 @@
                     <pic:cNvPicPr/>
                   </pic:nvPicPr>
                   <pic:blipFill>
-                    <a:blip r:embed="rId27" cstate="print">
+                    <a:blip r:embed="rId26" cstate="print">
                       <a:extLst>
                         <a:ext uri="{28A0092B-C50C-407E-A947-70E740481C1C}">
                           <a14:useLocalDpi xmlns:a14="http://schemas.microsoft.com/office/drawing/2010/main" val="0"/>
@@ -6460,14 +6357,18 @@
       <w:r>
         <w:t xml:space="preserve"> abbiamo usato il pattern </w:t>
       </w:r>
-      <w:proofErr w:type="spellStart"/>
       <w:r>
         <w:rPr>
           <w:b/>
         </w:rPr>
         <w:t>Template</w:t>
       </w:r>
-      <w:proofErr w:type="spellEnd"/>
+      <w:r>
+        <w:rPr>
+          <w:b/>
+        </w:rPr>
+        <w:t xml:space="preserve"> Method</w:t>
+      </w:r>
       <w:r>
         <w:rPr>
           <w:b/>
@@ -6489,19 +6390,11 @@
       <w:r>
         <w:t xml:space="preserve"> il metodo </w:t>
       </w:r>
-      <w:proofErr w:type="spellStart"/>
       <w:r>
         <w:rPr>
           <w:i/>
         </w:rPr>
-        <w:t>FiltraEventi</w:t>
-      </w:r>
-      <w:proofErr w:type="spellEnd"/>
-      <w:r>
-        <w:rPr>
-          <w:i/>
-        </w:rPr>
-        <w:t>()</w:t>
+        <w:t>FiltraEventi()</w:t>
       </w:r>
       <w:r>
         <w:t xml:space="preserve"> della classe astratta </w:t>
@@ -6513,7 +6406,12 @@
         <w:t>Filtro</w:t>
       </w:r>
       <w:r>
-        <w:t xml:space="preserve"> fornisce un’implementazione comune a tutti i filtri e viene specializzato nelle sottoclassi di </w:t>
+        <w:t xml:space="preserve"> fornisce </w:t>
+      </w:r>
+      <w:bookmarkStart w:id="0" w:name="_GoBack"/>
+      <w:bookmarkEnd w:id="0"/>
+      <w:r>
+        <w:t xml:space="preserve">un’implementazione comune a tutti i filtri e viene specializzato nelle sottoclassi di </w:t>
       </w:r>
       <w:r>
         <w:rPr>
@@ -6522,11 +6420,7 @@
         <w:t>Filtro</w:t>
       </w:r>
       <w:r>
-        <w:t xml:space="preserve"> attraverso l’</w:t>
-      </w:r>
-      <w:proofErr w:type="spellStart"/>
-      <w:r>
-        <w:t>ov</w:t>
+        <w:t xml:space="preserve"> attraverso l’ov</w:t>
       </w:r>
       <w:r>
         <w:t>er</w:t>
@@ -6535,25 +6429,13 @@
         <w:t>r</w:t>
       </w:r>
       <w:r>
-        <w:t>ide</w:t>
-      </w:r>
-      <w:proofErr w:type="spellEnd"/>
-      <w:r>
-        <w:t xml:space="preserve"> del metodo protetto e astratto </w:t>
-      </w:r>
-      <w:proofErr w:type="spellStart"/>
+        <w:t xml:space="preserve">ide del metodo protetto e astratto </w:t>
+      </w:r>
       <w:r>
         <w:rPr>
           <w:i/>
         </w:rPr>
-        <w:t>StrategiaFiltro</w:t>
-      </w:r>
-      <w:proofErr w:type="spellEnd"/>
-      <w:r>
-        <w:rPr>
-          <w:i/>
-        </w:rPr>
-        <w:t>()</w:t>
+        <w:t>StrategiaFiltro()</w:t>
       </w:r>
       <w:r>
         <w:t xml:space="preserve">. Anche </w:t>
@@ -6574,14 +6456,12 @@
       <w:r>
         <w:t xml:space="preserve">È stato scelto di usare il pattern </w:t>
       </w:r>
-      <w:proofErr w:type="spellStart"/>
       <w:r>
         <w:rPr>
           <w:b/>
         </w:rPr>
         <w:t>Observer</w:t>
       </w:r>
-      <w:proofErr w:type="spellEnd"/>
       <w:r>
         <w:t xml:space="preserve"> tramite l’implementazione di eventi per la gestione dei cambiamenti di stato del modello. In particolare sono stati implementati eventi per la notifica dell’aggiunta e rimozione di un </w:t>
       </w:r>
@@ -6633,49 +6513,7 @@
         <w:rPr>
           <w:b/>
         </w:rPr>
-        <w:t>Model-</w:t>
-      </w:r>
-      <w:proofErr w:type="spellStart"/>
-      <w:r>
-        <w:rPr>
-          <w:b/>
-        </w:rPr>
-        <w:t>View</w:t>
-      </w:r>
-      <w:proofErr w:type="spellEnd"/>
-      <w:r>
-        <w:rPr>
-          <w:b/>
-        </w:rPr>
-        <w:t>-</w:t>
-      </w:r>
-      <w:proofErr w:type="spellStart"/>
-      <w:r>
-        <w:rPr>
-          <w:b/>
-        </w:rPr>
-        <w:t>Presenter</w:t>
-      </w:r>
-      <w:proofErr w:type="spellEnd"/>
-      <w:r>
-        <w:rPr>
-          <w:b/>
-        </w:rPr>
-        <w:t xml:space="preserve"> con </w:t>
-      </w:r>
-      <w:proofErr w:type="spellStart"/>
-      <w:r>
-        <w:rPr>
-          <w:b/>
-        </w:rPr>
-        <w:t>View</w:t>
-      </w:r>
-      <w:proofErr w:type="spellEnd"/>
-      <w:r>
-        <w:rPr>
-          <w:b/>
-        </w:rPr>
-        <w:t xml:space="preserve"> Passiva</w:t>
+        <w:t>Model-View-Presenter con View Passiva</w:t>
       </w:r>
       <w:r>
         <w:rPr>
@@ -6690,64 +6528,16 @@
         <w:t>.</w:t>
       </w:r>
       <w:r>
-        <w:t xml:space="preserve"> Le </w:t>
-      </w:r>
-      <w:proofErr w:type="spellStart"/>
-      <w:r>
-        <w:t>view</w:t>
-      </w:r>
-      <w:proofErr w:type="spellEnd"/>
-      <w:r>
-        <w:t xml:space="preserve"> si occupano di gestire l’interazione con l’utente e mantenerne lo stato mentre</w:t>
+        <w:t xml:space="preserve"> Le view si occupano di gestire l’interazione con l’utente e mantenerne lo stato mentre</w:t>
       </w:r>
       <w:r>
         <w:t xml:space="preserve"> </w:t>
       </w:r>
       <w:r>
-        <w:t xml:space="preserve">i </w:t>
-      </w:r>
-      <w:proofErr w:type="spellStart"/>
-      <w:r>
-        <w:t>presenter</w:t>
-      </w:r>
-      <w:proofErr w:type="spellEnd"/>
-      <w:r>
-        <w:t xml:space="preserve"> si occupano di aggiornare la </w:t>
-      </w:r>
-      <w:proofErr w:type="spellStart"/>
-      <w:r>
-        <w:t>view</w:t>
-      </w:r>
-      <w:proofErr w:type="spellEnd"/>
-      <w:r>
-        <w:t xml:space="preserve"> quando cambia lo stato del model. Si è cercato di esporre il minor numero di metodi ai </w:t>
-      </w:r>
-      <w:proofErr w:type="spellStart"/>
-      <w:r>
-        <w:t>form</w:t>
-      </w:r>
-      <w:proofErr w:type="spellEnd"/>
-      <w:r>
-        <w:t xml:space="preserve"> che mantengon</w:t>
-      </w:r>
-      <w:r>
-        <w:t xml:space="preserve">o un riferimento ai </w:t>
-      </w:r>
-      <w:proofErr w:type="spellStart"/>
-      <w:r>
-        <w:t>presenter</w:t>
-      </w:r>
-      <w:proofErr w:type="spellEnd"/>
-      <w:r>
-        <w:t xml:space="preserve">. È stato scelto di applicare il pattern MVP solo per i </w:t>
-      </w:r>
-      <w:proofErr w:type="spellStart"/>
-      <w:r>
-        <w:t>form</w:t>
-      </w:r>
-      <w:proofErr w:type="spellEnd"/>
-      <w:r>
-        <w:t xml:space="preserve"> più complessi.</w:t>
+        <w:t>i presenter si occupano di aggiornare la view quando cambia lo stato del model. Si è cercato di esporre il minor numero di metodi ai form che mantengon</w:t>
+      </w:r>
+      <w:r>
+        <w:t>o un riferimento ai presenter. È stato scelto di applicare il pattern MVP solo per i form più complessi.</w:t>
       </w:r>
     </w:p>
     <w:p>
@@ -6760,14 +6550,12 @@
       <w:r>
         <w:t xml:space="preserve">Si è deciso di introdurre una struttura </w:t>
       </w:r>
-      <w:proofErr w:type="spellStart"/>
       <w:r>
         <w:rPr>
           <w:i/>
         </w:rPr>
         <w:t>PeriodoTempo</w:t>
       </w:r>
-      <w:proofErr w:type="spellEnd"/>
       <w:r>
         <w:t xml:space="preserve"> che modella il periodo di tempo di un evento (data di inizio, durata e data di fine) e quindi sono stati rimossi gli attributi Data e Durata di </w:t>
       </w:r>
@@ -6789,14 +6577,12 @@
       <w:r>
         <w:t xml:space="preserve">. L’introduzione di </w:t>
       </w:r>
-      <w:proofErr w:type="spellStart"/>
       <w:r>
         <w:rPr>
           <w:i/>
         </w:rPr>
         <w:t>PeriodoTempo</w:t>
       </w:r>
-      <w:proofErr w:type="spellEnd"/>
       <w:r>
         <w:t xml:space="preserve"> si può considerare conforme al </w:t>
       </w:r>
@@ -6804,30 +6590,8 @@
         <w:rPr>
           <w:b/>
         </w:rPr>
-        <w:t xml:space="preserve">Single </w:t>
-      </w:r>
-      <w:proofErr w:type="spellStart"/>
-      <w:r>
-        <w:rPr>
-          <w:b/>
-        </w:rPr>
-        <w:t>Responsibility</w:t>
-      </w:r>
-      <w:proofErr w:type="spellEnd"/>
-      <w:r>
-        <w:rPr>
-          <w:b/>
-        </w:rPr>
-        <w:t xml:space="preserve"> </w:t>
-      </w:r>
-      <w:proofErr w:type="spellStart"/>
-      <w:r>
-        <w:rPr>
-          <w:b/>
-        </w:rPr>
-        <w:t>Principle</w:t>
-      </w:r>
-      <w:proofErr w:type="spellEnd"/>
+        <w:t>Single Responsibility Principle</w:t>
+      </w:r>
       <w:r>
         <w:t xml:space="preserve"> (SRP) poiché si è tolta a </w:t>
       </w:r>
@@ -6858,24 +6622,14 @@
         <w:t>ne</w:t>
       </w:r>
       <w:r>
-        <w:t xml:space="preserve">re un riferimento al filtro applicato e fare </w:t>
-      </w:r>
-      <w:proofErr w:type="spellStart"/>
-      <w:r>
-        <w:t>caching</w:t>
-      </w:r>
-      <w:proofErr w:type="spellEnd"/>
-      <w:r>
-        <w:t xml:space="preserve"> del risultato del filtraggio. In questo caso è stato applicato il DIP introducendo un’interfaccia </w:t>
-      </w:r>
-      <w:proofErr w:type="spellStart"/>
+        <w:t xml:space="preserve">re un riferimento al filtro applicato e fare caching del risultato del filtraggio. In questo caso è stato applicato il DIP introducendo un’interfaccia </w:t>
+      </w:r>
       <w:r>
         <w:rPr>
           <w:i/>
         </w:rPr>
         <w:t>IFiltraggio</w:t>
       </w:r>
-      <w:proofErr w:type="spellEnd"/>
       <w:r>
         <w:t xml:space="preserve"> che espone al cliente i metodi rilevanti e nascondendo i dettagli implementativi.</w:t>
       </w:r>
@@ -6985,7 +6739,7 @@
 </file>
 
 <file path=word/endnotes.xml><?xml version="1.0" encoding="utf-8"?>
-<w:endnotes xmlns:wpc="http://schemas.microsoft.com/office/word/2010/wordprocessingCanvas" xmlns:mc="http://schemas.openxmlformats.org/markup-compatibility/2006" xmlns:o="urn:schemas-microsoft-com:office:office" xmlns:r="http://schemas.openxmlformats.org/officeDocument/2006/relationships" xmlns:m="http://schemas.openxmlformats.org/officeDocument/2006/math" xmlns:v="urn:schemas-microsoft-com:vml" xmlns:wp14="http://schemas.microsoft.com/office/word/2010/wordprocessingDrawing" xmlns:wp="http://schemas.openxmlformats.org/drawingml/2006/wordprocessingDrawing" xmlns:w10="urn:schemas-microsoft-com:office:word" xmlns:w="http://schemas.openxmlformats.org/wordprocessingml/2006/main" xmlns:w14="http://schemas.microsoft.com/office/word/2010/wordml" xmlns:wpg="http://schemas.microsoft.com/office/word/2010/wordprocessingGroup" xmlns:wpi="http://schemas.microsoft.com/office/word/2010/wordprocessingInk" xmlns:wne="http://schemas.microsoft.com/office/word/2006/wordml" xmlns:wps="http://schemas.microsoft.com/office/word/2010/wordprocessingShape" mc:Ignorable="w14 wp14">
+<w:endnotes xmlns:wpc="http://schemas.microsoft.com/office/word/2010/wordprocessingCanvas" xmlns:mc="http://schemas.openxmlformats.org/markup-compatibility/2006" xmlns:o="urn:schemas-microsoft-com:office:office" xmlns:r="http://schemas.openxmlformats.org/officeDocument/2006/relationships" xmlns:m="http://schemas.openxmlformats.org/officeDocument/2006/math" xmlns:v="urn:schemas-microsoft-com:vml" xmlns:wp14="http://schemas.microsoft.com/office/word/2010/wordprocessingDrawing" xmlns:wp="http://schemas.openxmlformats.org/drawingml/2006/wordprocessingDrawing" xmlns:w10="urn:schemas-microsoft-com:office:word" xmlns:w="http://schemas.openxmlformats.org/wordprocessingml/2006/main" xmlns:w14="http://schemas.microsoft.com/office/word/2010/wordml" xmlns:w15="http://schemas.microsoft.com/office/word/2012/wordml" xmlns:wpg="http://schemas.microsoft.com/office/word/2010/wordprocessingGroup" xmlns:wpi="http://schemas.microsoft.com/office/word/2010/wordprocessingInk" xmlns:wne="http://schemas.microsoft.com/office/word/2006/wordml" xmlns:wps="http://schemas.microsoft.com/office/word/2010/wordprocessingShape" mc:Ignorable="w14 w15 wp14">
   <w:endnote w:type="separator" w:id="-1">
     <w:p>
       <w:pPr>
@@ -7010,7 +6764,7 @@
 </file>
 
 <file path=word/footer1.xml><?xml version="1.0" encoding="utf-8"?>
-<w:ftr xmlns:wpc="http://schemas.microsoft.com/office/word/2010/wordprocessingCanvas" xmlns:mc="http://schemas.openxmlformats.org/markup-compatibility/2006" xmlns:o="urn:schemas-microsoft-com:office:office" xmlns:r="http://schemas.openxmlformats.org/officeDocument/2006/relationships" xmlns:m="http://schemas.openxmlformats.org/officeDocument/2006/math" xmlns:v="urn:schemas-microsoft-com:vml" xmlns:wp14="http://schemas.microsoft.com/office/word/2010/wordprocessingDrawing" xmlns:wp="http://schemas.openxmlformats.org/drawingml/2006/wordprocessingDrawing" xmlns:w10="urn:schemas-microsoft-com:office:word" xmlns:w="http://schemas.openxmlformats.org/wordprocessingml/2006/main" xmlns:w14="http://schemas.microsoft.com/office/word/2010/wordml" xmlns:wpg="http://schemas.microsoft.com/office/word/2010/wordprocessingGroup" xmlns:wpi="http://schemas.microsoft.com/office/word/2010/wordprocessingInk" xmlns:wne="http://schemas.microsoft.com/office/word/2006/wordml" xmlns:wps="http://schemas.microsoft.com/office/word/2010/wordprocessingShape" mc:Ignorable="w14 wp14">
+<w:ftr xmlns:wpc="http://schemas.microsoft.com/office/word/2010/wordprocessingCanvas" xmlns:mc="http://schemas.openxmlformats.org/markup-compatibility/2006" xmlns:o="urn:schemas-microsoft-com:office:office" xmlns:r="http://schemas.openxmlformats.org/officeDocument/2006/relationships" xmlns:m="http://schemas.openxmlformats.org/officeDocument/2006/math" xmlns:v="urn:schemas-microsoft-com:vml" xmlns:wp14="http://schemas.microsoft.com/office/word/2010/wordprocessingDrawing" xmlns:wp="http://schemas.openxmlformats.org/drawingml/2006/wordprocessingDrawing" xmlns:w10="urn:schemas-microsoft-com:office:word" xmlns:w="http://schemas.openxmlformats.org/wordprocessingml/2006/main" xmlns:w14="http://schemas.microsoft.com/office/word/2010/wordml" xmlns:w15="http://schemas.microsoft.com/office/word/2012/wordml" xmlns:wpg="http://schemas.microsoft.com/office/word/2010/wordprocessingGroup" xmlns:wpi="http://schemas.microsoft.com/office/word/2010/wordprocessingInk" xmlns:wne="http://schemas.microsoft.com/office/word/2006/wordml" xmlns:wps="http://schemas.microsoft.com/office/word/2010/wordprocessingShape" mc:Ignorable="w14 w15 wp14">
   <w:sdt>
     <w:sdtPr>
       <w:id w:val="-1540051534"/>
@@ -7112,7 +6866,7 @@
                                   <w:noProof/>
                                   <w:color w:val="C0504D" w:themeColor="accent2"/>
                                 </w:rPr>
-                                <w:t>8</w:t>
+                                <w:t>18</w:t>
                               </w:r>
                               <w:r>
                                 <w:rPr>
@@ -7140,7 +6894,7 @@
             </mc:Choice>
             <mc:Fallback>
               <w:pict>
-                <v:rect id="Rettangolo 14" o:spid="_x0000_s1030" style="position:absolute;margin-left:0;margin-top:0;width:44.55pt;height:15.1pt;rotation:180;flip:x;z-index:251660800;visibility:visible;mso-wrap-style:square;mso-width-percent:0;mso-height-percent:0;mso-wrap-distance-left:9pt;mso-wrap-distance-top:0;mso-wrap-distance-right:9pt;mso-wrap-distance-bottom:0;mso-position-horizontal:center;mso-position-horizontal-relative:right-margin-area;mso-position-vertical:center;mso-position-vertical-relative:bottom-margin-area;mso-width-percent:0;mso-height-percent:0;mso-width-relative:page;mso-height-relative:bottom-margin-area;v-text-anchor:top" o:gfxdata="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" filled="f" fillcolor="#c0504d" stroked="f" strokecolor="#5c83b4" strokeweight="2.25pt">
+                <v:rect w14:anchorId="4648CB98" id="Rettangolo 14" o:spid="_x0000_s1030" style="position:absolute;margin-left:0;margin-top:0;width:44.55pt;height:15.1pt;rotation:180;flip:x;z-index:251660800;visibility:visible;mso-wrap-style:square;mso-width-percent:0;mso-height-percent:0;mso-wrap-distance-left:9pt;mso-wrap-distance-top:0;mso-wrap-distance-right:9pt;mso-wrap-distance-bottom:0;mso-position-horizontal:center;mso-position-horizontal-relative:right-margin-area;mso-position-vertical:center;mso-position-vertical-relative:bottom-margin-area;mso-width-percent:0;mso-height-percent:0;mso-width-relative:page;mso-height-relative:bottom-margin-area;v-text-anchor:top" o:gfxdata="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" filled="f" fillcolor="#c0504d" stroked="f" strokecolor="#5c83b4" strokeweight="2.25pt">
                   <v:textbox inset=",0,,0">
                     <w:txbxContent>
                       <w:p>
@@ -7167,7 +6921,7 @@
                             <w:noProof/>
                             <w:color w:val="C0504D" w:themeColor="accent2"/>
                           </w:rPr>
-                          <w:t>8</w:t>
+                          <w:t>18</w:t>
                         </w:r>
                         <w:r>
                           <w:rPr>
@@ -7191,7 +6945,7 @@
 </file>
 
 <file path=word/footer2.xml><?xml version="1.0" encoding="utf-8"?>
-<w:ftr xmlns:wpc="http://schemas.microsoft.com/office/word/2010/wordprocessingCanvas" xmlns:mc="http://schemas.openxmlformats.org/markup-compatibility/2006" xmlns:o="urn:schemas-microsoft-com:office:office" xmlns:r="http://schemas.openxmlformats.org/officeDocument/2006/relationships" xmlns:m="http://schemas.openxmlformats.org/officeDocument/2006/math" xmlns:v="urn:schemas-microsoft-com:vml" xmlns:wp14="http://schemas.microsoft.com/office/word/2010/wordprocessingDrawing" xmlns:wp="http://schemas.openxmlformats.org/drawingml/2006/wordprocessingDrawing" xmlns:w10="urn:schemas-microsoft-com:office:word" xmlns:w="http://schemas.openxmlformats.org/wordprocessingml/2006/main" xmlns:w14="http://schemas.microsoft.com/office/word/2010/wordml" xmlns:wpg="http://schemas.microsoft.com/office/word/2010/wordprocessingGroup" xmlns:wpi="http://schemas.microsoft.com/office/word/2010/wordprocessingInk" xmlns:wne="http://schemas.microsoft.com/office/word/2006/wordml" xmlns:wps="http://schemas.microsoft.com/office/word/2010/wordprocessingShape" mc:Ignorable="w14 wp14">
+<w:ftr xmlns:wpc="http://schemas.microsoft.com/office/word/2010/wordprocessingCanvas" xmlns:mc="http://schemas.openxmlformats.org/markup-compatibility/2006" xmlns:o="urn:schemas-microsoft-com:office:office" xmlns:r="http://schemas.openxmlformats.org/officeDocument/2006/relationships" xmlns:m="http://schemas.openxmlformats.org/officeDocument/2006/math" xmlns:v="urn:schemas-microsoft-com:vml" xmlns:wp14="http://schemas.microsoft.com/office/word/2010/wordprocessingDrawing" xmlns:wp="http://schemas.openxmlformats.org/drawingml/2006/wordprocessingDrawing" xmlns:w10="urn:schemas-microsoft-com:office:word" xmlns:w="http://schemas.openxmlformats.org/wordprocessingml/2006/main" xmlns:w14="http://schemas.microsoft.com/office/word/2010/wordml" xmlns:w15="http://schemas.microsoft.com/office/word/2012/wordml" xmlns:wpg="http://schemas.microsoft.com/office/word/2010/wordprocessingGroup" xmlns:wpi="http://schemas.microsoft.com/office/word/2010/wordprocessingInk" xmlns:wne="http://schemas.microsoft.com/office/word/2006/wordml" xmlns:wps="http://schemas.microsoft.com/office/word/2010/wordprocessingShape" mc:Ignorable="w14 w15 wp14">
   <w:sdt>
     <w:sdtPr>
       <w:id w:val="502853472"/>
@@ -7321,7 +7075,7 @@
             </mc:Choice>
             <mc:Fallback>
               <w:pict>
-                <v:rect id="Rettangolo 17" o:spid="_x0000_s1031" style="position:absolute;margin-left:0;margin-top:0;width:44.55pt;height:15.1pt;rotation:180;flip:x;z-index:251665408;visibility:visible;mso-wrap-style:square;mso-width-percent:0;mso-height-percent:0;mso-wrap-distance-left:9pt;mso-wrap-distance-top:0;mso-wrap-distance-right:9pt;mso-wrap-distance-bottom:0;mso-position-horizontal:center;mso-position-horizontal-relative:right-margin-area;mso-position-vertical:center;mso-position-vertical-relative:bottom-margin-area;mso-width-percent:0;mso-height-percent:0;mso-width-relative:page;mso-height-relative:bottom-margin-area;v-text-anchor:top" o:gfxdata="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" filled="f" fillcolor="#c0504d" stroked="f" strokecolor="#5c83b4" strokeweight="2.25pt">
+                <v:rect w14:anchorId="420430EE" id="Rettangolo 17" o:spid="_x0000_s1031" style="position:absolute;margin-left:0;margin-top:0;width:44.55pt;height:15.1pt;rotation:180;flip:x;z-index:251665408;visibility:visible;mso-wrap-style:square;mso-width-percent:0;mso-height-percent:0;mso-wrap-distance-left:9pt;mso-wrap-distance-top:0;mso-wrap-distance-right:9pt;mso-wrap-distance-bottom:0;mso-position-horizontal:center;mso-position-horizontal-relative:right-margin-area;mso-position-vertical:center;mso-position-vertical-relative:bottom-margin-area;mso-width-percent:0;mso-height-percent:0;mso-width-relative:page;mso-height-relative:bottom-margin-area;v-text-anchor:top" o:gfxdata="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" filled="f" fillcolor="#c0504d" stroked="f" strokecolor="#5c83b4" strokeweight="2.25pt">
                   <v:textbox inset=",0,,0">
                     <w:txbxContent>
                       <w:p>
@@ -7372,7 +7126,7 @@
 </file>
 
 <file path=word/footnotes.xml><?xml version="1.0" encoding="utf-8"?>
-<w:footnotes xmlns:wpc="http://schemas.microsoft.com/office/word/2010/wordprocessingCanvas" xmlns:mc="http://schemas.openxmlformats.org/markup-compatibility/2006" xmlns:o="urn:schemas-microsoft-com:office:office" xmlns:r="http://schemas.openxmlformats.org/officeDocument/2006/relationships" xmlns:m="http://schemas.openxmlformats.org/officeDocument/2006/math" xmlns:v="urn:schemas-microsoft-com:vml" xmlns:wp14="http://schemas.microsoft.com/office/word/2010/wordprocessingDrawing" xmlns:wp="http://schemas.openxmlformats.org/drawingml/2006/wordprocessingDrawing" xmlns:w10="urn:schemas-microsoft-com:office:word" xmlns:w="http://schemas.openxmlformats.org/wordprocessingml/2006/main" xmlns:w14="http://schemas.microsoft.com/office/word/2010/wordml" xmlns:wpg="http://schemas.microsoft.com/office/word/2010/wordprocessingGroup" xmlns:wpi="http://schemas.microsoft.com/office/word/2010/wordprocessingInk" xmlns:wne="http://schemas.microsoft.com/office/word/2006/wordml" xmlns:wps="http://schemas.microsoft.com/office/word/2010/wordprocessingShape" mc:Ignorable="w14 wp14">
+<w:footnotes xmlns:wpc="http://schemas.microsoft.com/office/word/2010/wordprocessingCanvas" xmlns:mc="http://schemas.openxmlformats.org/markup-compatibility/2006" xmlns:o="urn:schemas-microsoft-com:office:office" xmlns:r="http://schemas.openxmlformats.org/officeDocument/2006/relationships" xmlns:m="http://schemas.openxmlformats.org/officeDocument/2006/math" xmlns:v="urn:schemas-microsoft-com:vml" xmlns:wp14="http://schemas.microsoft.com/office/word/2010/wordprocessingDrawing" xmlns:wp="http://schemas.openxmlformats.org/drawingml/2006/wordprocessingDrawing" xmlns:w10="urn:schemas-microsoft-com:office:word" xmlns:w="http://schemas.openxmlformats.org/wordprocessingml/2006/main" xmlns:w14="http://schemas.microsoft.com/office/word/2010/wordml" xmlns:w15="http://schemas.microsoft.com/office/word/2012/wordml" xmlns:wpg="http://schemas.microsoft.com/office/word/2010/wordprocessingGroup" xmlns:wpi="http://schemas.microsoft.com/office/word/2010/wordprocessingInk" xmlns:wne="http://schemas.microsoft.com/office/word/2006/wordml" xmlns:wps="http://schemas.microsoft.com/office/word/2010/wordprocessingShape" mc:Ignorable="w14 w15 wp14">
   <w:footnote w:type="separator" w:id="-1">
     <w:p>
       <w:pPr>
@@ -7397,7 +7151,7 @@
 </file>
 
 <file path=word/numbering.xml><?xml version="1.0" encoding="utf-8"?>
-<w:numbering xmlns:wpc="http://schemas.microsoft.com/office/word/2010/wordprocessingCanvas" xmlns:mc="http://schemas.openxmlformats.org/markup-compatibility/2006" xmlns:o="urn:schemas-microsoft-com:office:office" xmlns:r="http://schemas.openxmlformats.org/officeDocument/2006/relationships" xmlns:m="http://schemas.openxmlformats.org/officeDocument/2006/math" xmlns:v="urn:schemas-microsoft-com:vml" xmlns:wp14="http://schemas.microsoft.com/office/word/2010/wordprocessingDrawing" xmlns:wp="http://schemas.openxmlformats.org/drawingml/2006/wordprocessingDrawing" xmlns:w10="urn:schemas-microsoft-com:office:word" xmlns:w="http://schemas.openxmlformats.org/wordprocessingml/2006/main" xmlns:w14="http://schemas.microsoft.com/office/word/2010/wordml" xmlns:wpg="http://schemas.microsoft.com/office/word/2010/wordprocessingGroup" xmlns:wpi="http://schemas.microsoft.com/office/word/2010/wordprocessingInk" xmlns:wne="http://schemas.microsoft.com/office/word/2006/wordml" xmlns:wps="http://schemas.microsoft.com/office/word/2010/wordprocessingShape" mc:Ignorable="w14 wp14">
+<w:numbering xmlns:wpc="http://schemas.microsoft.com/office/word/2010/wordprocessingCanvas" xmlns:mc="http://schemas.openxmlformats.org/markup-compatibility/2006" xmlns:o="urn:schemas-microsoft-com:office:office" xmlns:r="http://schemas.openxmlformats.org/officeDocument/2006/relationships" xmlns:m="http://schemas.openxmlformats.org/officeDocument/2006/math" xmlns:v="urn:schemas-microsoft-com:vml" xmlns:wp14="http://schemas.microsoft.com/office/word/2010/wordprocessingDrawing" xmlns:wp="http://schemas.openxmlformats.org/drawingml/2006/wordprocessingDrawing" xmlns:w10="urn:schemas-microsoft-com:office:word" xmlns:w="http://schemas.openxmlformats.org/wordprocessingml/2006/main" xmlns:w14="http://schemas.microsoft.com/office/word/2010/wordml" xmlns:w15="http://schemas.microsoft.com/office/word/2012/wordml" xmlns:wpg="http://schemas.microsoft.com/office/word/2010/wordprocessingGroup" xmlns:wpi="http://schemas.microsoft.com/office/word/2010/wordprocessingInk" xmlns:wne="http://schemas.microsoft.com/office/word/2006/wordml" xmlns:wps="http://schemas.microsoft.com/office/word/2010/wordprocessingShape" mc:Ignorable="w14 w15 wp14">
   <w:abstractNum w:abstractNumId="0">
     <w:nsid w:val="060D609D"/>
     <w:multiLevelType w:val="multilevel"/>
@@ -10734,7 +10488,7 @@
 </file>
 
 <file path=word/styles.xml><?xml version="1.0" encoding="utf-8"?>
-<w:styles xmlns:mc="http://schemas.openxmlformats.org/markup-compatibility/2006" xmlns:r="http://schemas.openxmlformats.org/officeDocument/2006/relationships" xmlns:w="http://schemas.openxmlformats.org/wordprocessingml/2006/main" xmlns:w14="http://schemas.microsoft.com/office/word/2010/wordml" mc:Ignorable="w14">
+<w:styles xmlns:mc="http://schemas.openxmlformats.org/markup-compatibility/2006" xmlns:r="http://schemas.openxmlformats.org/officeDocument/2006/relationships" xmlns:w="http://schemas.openxmlformats.org/wordprocessingml/2006/main" xmlns:w14="http://schemas.microsoft.com/office/word/2010/wordml" xmlns:w15="http://schemas.microsoft.com/office/word/2012/wordml" mc:Ignorable="w14 w15">
   <w:docDefaults>
     <w:rPrDefault>
       <w:rPr>
@@ -10750,144 +10504,378 @@
       </w:pPr>
     </w:pPrDefault>
   </w:docDefaults>
-  <w:latentStyles w:defLockedState="0" w:defUIPriority="99" w:defSemiHidden="1" w:defUnhideWhenUsed="1" w:defQFormat="0" w:count="267">
-    <w:lsdException w:name="Normal" w:semiHidden="0" w:uiPriority="0" w:unhideWhenUsed="0" w:qFormat="1"/>
-    <w:lsdException w:name="heading 1" w:semiHidden="0" w:uiPriority="9" w:unhideWhenUsed="0" w:qFormat="1"/>
-    <w:lsdException w:name="heading 2" w:uiPriority="9" w:qFormat="1"/>
-    <w:lsdException w:name="heading 3" w:uiPriority="9" w:qFormat="1"/>
-    <w:lsdException w:name="heading 4" w:uiPriority="9" w:qFormat="1"/>
-    <w:lsdException w:name="heading 5" w:uiPriority="9" w:qFormat="1"/>
-    <w:lsdException w:name="heading 6" w:uiPriority="9" w:qFormat="1"/>
-    <w:lsdException w:name="heading 7" w:uiPriority="9" w:qFormat="1"/>
-    <w:lsdException w:name="heading 8" w:uiPriority="9" w:qFormat="1"/>
-    <w:lsdException w:name="heading 9" w:uiPriority="9" w:qFormat="1"/>
-    <w:lsdException w:name="toc 1" w:uiPriority="39"/>
-    <w:lsdException w:name="toc 2" w:uiPriority="39"/>
-    <w:lsdException w:name="toc 3" w:uiPriority="39"/>
-    <w:lsdException w:name="toc 4" w:uiPriority="39"/>
-    <w:lsdException w:name="toc 5" w:uiPriority="39"/>
-    <w:lsdException w:name="toc 6" w:uiPriority="39"/>
-    <w:lsdException w:name="toc 7" w:uiPriority="39"/>
-    <w:lsdException w:name="toc 8" w:uiPriority="39"/>
-    <w:lsdException w:name="toc 9" w:uiPriority="39"/>
-    <w:lsdException w:name="caption" w:uiPriority="35" w:qFormat="1"/>
-    <w:lsdException w:name="Title" w:semiHidden="0" w:uiPriority="10" w:unhideWhenUsed="0" w:qFormat="1"/>
-    <w:lsdException w:name="Default Paragraph Font" w:uiPriority="1"/>
-    <w:lsdException w:name="Subtitle" w:semiHidden="0" w:uiPriority="11" w:unhideWhenUsed="0" w:qFormat="1"/>
-    <w:lsdException w:name="Strong" w:semiHidden="0" w:uiPriority="22" w:unhideWhenUsed="0" w:qFormat="1"/>
-    <w:lsdException w:name="Emphasis" w:semiHidden="0" w:uiPriority="20" w:unhideWhenUsed="0" w:qFormat="1"/>
-    <w:lsdException w:name="Table Grid" w:semiHidden="0" w:uiPriority="59" w:unhideWhenUsed="0"/>
-    <w:lsdException w:name="Placeholder Text" w:unhideWhenUsed="0"/>
-    <w:lsdException w:name="No Spacing" w:semiHidden="0" w:uiPriority="1" w:unhideWhenUsed="0" w:qFormat="1"/>
-    <w:lsdException w:name="Light Shading" w:semiHidden="0" w:uiPriority="60" w:unhideWhenUsed="0"/>
-    <w:lsdException w:name="Light List" w:semiHidden="0" w:uiPriority="61" w:unhideWhenUsed="0"/>
-    <w:lsdException w:name="Light Grid" w:semiHidden="0" w:uiPriority="62" w:unhideWhenUsed="0"/>
-    <w:lsdException w:name="Medium Shading 1" w:semiHidden="0" w:uiPriority="63" w:unhideWhenUsed="0"/>
-    <w:lsdException w:name="Medium Shading 2" w:semiHidden="0" w:uiPriority="64" w:unhideWhenUsed="0"/>
-    <w:lsdException w:name="Medium List 1" w:semiHidden="0" w:uiPriority="65" w:unhideWhenUsed="0"/>
-    <w:lsdException w:name="Medium List 2" w:semiHidden="0" w:uiPriority="66" w:unhideWhenUsed="0"/>
-    <w:lsdException w:name="Medium Grid 1" w:semiHidden="0" w:uiPriority="67" w:unhideWhenUsed="0"/>
-    <w:lsdException w:name="Medium Grid 2" w:semiHidden="0" w:uiPriority="68" w:unhideWhenUsed="0"/>
-    <w:lsdException w:name="Medium Grid 3" w:semiHidden="0" w:uiPriority="69" w:unhideWhenUsed="0"/>
-    <w:lsdException w:name="Dark List" w:semiHidden="0" w:uiPriority="70" w:unhideWhenUsed="0"/>
-    <w:lsdException w:name="Colorful Shading" w:semiHidden="0" w:uiPriority="71" w:unhideWhenUsed="0"/>
-    <w:lsdException w:name="Colorful List" w:semiHidden="0" w:uiPriority="72" w:unhideWhenUsed="0"/>
-    <w:lsdException w:name="Colorful Grid" w:semiHidden="0" w:uiPriority="73" w:unhideWhenUsed="0"/>
-    <w:lsdException w:name="Light Shading Accent 1" w:semiHidden="0" w:uiPriority="60" w:unhideWhenUsed="0"/>
-    <w:lsdException w:name="Light List Accent 1" w:semiHidden="0" w:uiPriority="61" w:unhideWhenUsed="0"/>
-    <w:lsdException w:name="Light Grid Accent 1" w:semiHidden="0" w:uiPriority="62" w:unhideWhenUsed="0"/>
-    <w:lsdException w:name="Medium Shading 1 Accent 1" w:semiHidden="0" w:uiPriority="63" w:unhideWhenUsed="0"/>
-    <w:lsdException w:name="Medium Shading 2 Accent 1" w:semiHidden="0" w:uiPriority="64" w:unhideWhenUsed="0"/>
-    <w:lsdException w:name="Medium List 1 Accent 1" w:semiHidden="0" w:uiPriority="65" w:unhideWhenUsed="0"/>
-    <w:lsdException w:name="Revision" w:unhideWhenUsed="0"/>
-    <w:lsdException w:name="List Paragraph" w:semiHidden="0" w:uiPriority="34" w:unhideWhenUsed="0" w:qFormat="1"/>
-    <w:lsdException w:name="Quote" w:semiHidden="0" w:uiPriority="29" w:unhideWhenUsed="0" w:qFormat="1"/>
-    <w:lsdException w:name="Intense Quote" w:semiHidden="0" w:uiPriority="30" w:unhideWhenUsed="0" w:qFormat="1"/>
-    <w:lsdException w:name="Medium List 2 Accent 1" w:semiHidden="0" w:uiPriority="66" w:unhideWhenUsed="0"/>
-    <w:lsdException w:name="Medium Grid 1 Accent 1" w:semiHidden="0" w:uiPriority="67" w:unhideWhenUsed="0"/>
-    <w:lsdException w:name="Medium Grid 2 Accent 1" w:semiHidden="0" w:uiPriority="68" w:unhideWhenUsed="0"/>
-    <w:lsdException w:name="Medium Grid 3 Accent 1" w:semiHidden="0" w:uiPriority="69" w:unhideWhenUsed="0"/>
-    <w:lsdException w:name="Dark List Accent 1" w:semiHidden="0" w:uiPriority="70" w:unhideWhenUsed="0"/>
-    <w:lsdException w:name="Colorful Shading Accent 1" w:semiHidden="0" w:uiPriority="71" w:unhideWhenUsed="0"/>
-    <w:lsdException w:name="Colorful List Accent 1" w:semiHidden="0" w:uiPriority="72" w:unhideWhenUsed="0"/>
-    <w:lsdException w:name="Colorful Grid Accent 1" w:semiHidden="0" w:uiPriority="73" w:unhideWhenUsed="0"/>
-    <w:lsdException w:name="Light Shading Accent 2" w:semiHidden="0" w:uiPriority="60" w:unhideWhenUsed="0"/>
-    <w:lsdException w:name="Light List Accent 2" w:semiHidden="0" w:uiPriority="61" w:unhideWhenUsed="0"/>
-    <w:lsdException w:name="Light Grid Accent 2" w:semiHidden="0" w:uiPriority="62" w:unhideWhenUsed="0"/>
-    <w:lsdException w:name="Medium Shading 1 Accent 2" w:semiHidden="0" w:uiPriority="63" w:unhideWhenUsed="0"/>
-    <w:lsdException w:name="Medium Shading 2 Accent 2" w:semiHidden="0" w:uiPriority="64" w:unhideWhenUsed="0"/>
-    <w:lsdException w:name="Medium List 1 Accent 2" w:semiHidden="0" w:uiPriority="65" w:unhideWhenUsed="0"/>
-    <w:lsdException w:name="Medium List 2 Accent 2" w:semiHidden="0" w:uiPriority="66" w:unhideWhenUsed="0"/>
-    <w:lsdException w:name="Medium Grid 1 Accent 2" w:semiHidden="0" w:uiPriority="67" w:unhideWhenUsed="0"/>
-    <w:lsdException w:name="Medium Grid 2 Accent 2" w:semiHidden="0" w:uiPriority="68" w:unhideWhenUsed="0"/>
-    <w:lsdException w:name="Medium Grid 3 Accent 2" w:semiHidden="0" w:uiPriority="69" w:unhideWhenUsed="0"/>
-    <w:lsdException w:name="Dark List Accent 2" w:semiHidden="0" w:uiPriority="70" w:unhideWhenUsed="0"/>
-    <w:lsdException w:name="Colorful Shading Accent 2" w:semiHidden="0" w:uiPriority="71" w:unhideWhenUsed="0"/>
-    <w:lsdException w:name="Colorful List Accent 2" w:semiHidden="0" w:uiPriority="72" w:unhideWhenUsed="0"/>
-    <w:lsdException w:name="Colorful Grid Accent 2" w:semiHidden="0" w:uiPriority="73" w:unhideWhenUsed="0"/>
-    <w:lsdException w:name="Light Shading Accent 3" w:semiHidden="0" w:uiPriority="60" w:unhideWhenUsed="0"/>
-    <w:lsdException w:name="Light List Accent 3" w:semiHidden="0" w:uiPriority="61" w:unhideWhenUsed="0"/>
-    <w:lsdException w:name="Light Grid Accent 3" w:semiHidden="0" w:uiPriority="62" w:unhideWhenUsed="0"/>
-    <w:lsdException w:name="Medium Shading 1 Accent 3" w:semiHidden="0" w:uiPriority="63" w:unhideWhenUsed="0"/>
-    <w:lsdException w:name="Medium Shading 2 Accent 3" w:semiHidden="0" w:uiPriority="64" w:unhideWhenUsed="0"/>
-    <w:lsdException w:name="Medium List 1 Accent 3" w:semiHidden="0" w:uiPriority="65" w:unhideWhenUsed="0"/>
-    <w:lsdException w:name="Medium List 2 Accent 3" w:semiHidden="0" w:uiPriority="66" w:unhideWhenUsed="0"/>
-    <w:lsdException w:name="Medium Grid 1 Accent 3" w:semiHidden="0" w:uiPriority="67" w:unhideWhenUsed="0"/>
-    <w:lsdException w:name="Medium Grid 2 Accent 3" w:semiHidden="0" w:uiPriority="68" w:unhideWhenUsed="0"/>
-    <w:lsdException w:name="Medium Grid 3 Accent 3" w:semiHidden="0" w:uiPriority="69" w:unhideWhenUsed="0"/>
-    <w:lsdException w:name="Dark List Accent 3" w:semiHidden="0" w:uiPriority="70" w:unhideWhenUsed="0"/>
-    <w:lsdException w:name="Colorful Shading Accent 3" w:semiHidden="0" w:uiPriority="71" w:unhideWhenUsed="0"/>
-    <w:lsdException w:name="Colorful List Accent 3" w:semiHidden="0" w:uiPriority="72" w:unhideWhenUsed="0"/>
-    <w:lsdException w:name="Colorful Grid Accent 3" w:semiHidden="0" w:uiPriority="73" w:unhideWhenUsed="0"/>
-    <w:lsdException w:name="Light Shading Accent 4" w:semiHidden="0" w:uiPriority="60" w:unhideWhenUsed="0"/>
-    <w:lsdException w:name="Light List Accent 4" w:semiHidden="0" w:uiPriority="61" w:unhideWhenUsed="0"/>
-    <w:lsdException w:name="Light Grid Accent 4" w:semiHidden="0" w:uiPriority="62" w:unhideWhenUsed="0"/>
-    <w:lsdException w:name="Medium Shading 1 Accent 4" w:semiHidden="0" w:uiPriority="63" w:unhideWhenUsed="0"/>
-    <w:lsdException w:name="Medium Shading 2 Accent 4" w:semiHidden="0" w:uiPriority="64" w:unhideWhenUsed="0"/>
-    <w:lsdException w:name="Medium List 1 Accent 4" w:semiHidden="0" w:uiPriority="65" w:unhideWhenUsed="0"/>
-    <w:lsdException w:name="Medium List 2 Accent 4" w:semiHidden="0" w:uiPriority="66" w:unhideWhenUsed="0"/>
-    <w:lsdException w:name="Medium Grid 1 Accent 4" w:semiHidden="0" w:uiPriority="67" w:unhideWhenUsed="0"/>
-    <w:lsdException w:name="Medium Grid 2 Accent 4" w:semiHidden="0" w:uiPriority="68" w:unhideWhenUsed="0"/>
-    <w:lsdException w:name="Medium Grid 3 Accent 4" w:semiHidden="0" w:uiPriority="69" w:unhideWhenUsed="0"/>
-    <w:lsdException w:name="Dark List Accent 4" w:semiHidden="0" w:uiPriority="70" w:unhideWhenUsed="0"/>
-    <w:lsdException w:name="Colorful Shading Accent 4" w:semiHidden="0" w:uiPriority="71" w:unhideWhenUsed="0"/>
-    <w:lsdException w:name="Colorful List Accent 4" w:semiHidden="0" w:uiPriority="72" w:unhideWhenUsed="0"/>
-    <w:lsdException w:name="Colorful Grid Accent 4" w:semiHidden="0" w:uiPriority="73" w:unhideWhenUsed="0"/>
-    <w:lsdException w:name="Light Shading Accent 5" w:semiHidden="0" w:uiPriority="60" w:unhideWhenUsed="0"/>
-    <w:lsdException w:name="Light List Accent 5" w:semiHidden="0" w:uiPriority="61" w:unhideWhenUsed="0"/>
-    <w:lsdException w:name="Light Grid Accent 5" w:semiHidden="0" w:uiPriority="62" w:unhideWhenUsed="0"/>
-    <w:lsdException w:name="Medium Shading 1 Accent 5" w:semiHidden="0" w:uiPriority="63" w:unhideWhenUsed="0"/>
-    <w:lsdException w:name="Medium Shading 2 Accent 5" w:semiHidden="0" w:uiPriority="64" w:unhideWhenUsed="0"/>
-    <w:lsdException w:name="Medium List 1 Accent 5" w:semiHidden="0" w:uiPriority="65" w:unhideWhenUsed="0"/>
-    <w:lsdException w:name="Medium List 2 Accent 5" w:semiHidden="0" w:uiPriority="66" w:unhideWhenUsed="0"/>
-    <w:lsdException w:name="Medium Grid 1 Accent 5" w:semiHidden="0" w:uiPriority="67" w:unhideWhenUsed="0"/>
-    <w:lsdException w:name="Medium Grid 2 Accent 5" w:semiHidden="0" w:uiPriority="68" w:unhideWhenUsed="0"/>
-    <w:lsdException w:name="Medium Grid 3 Accent 5" w:semiHidden="0" w:uiPriority="69" w:unhideWhenUsed="0"/>
-    <w:lsdException w:name="Dark List Accent 5" w:semiHidden="0" w:uiPriority="70" w:unhideWhenUsed="0"/>
-    <w:lsdException w:name="Colorful Shading Accent 5" w:semiHidden="0" w:uiPriority="71" w:unhideWhenUsed="0"/>
-    <w:lsdException w:name="Colorful List Accent 5" w:semiHidden="0" w:uiPriority="72" w:unhideWhenUsed="0"/>
-    <w:lsdException w:name="Colorful Grid Accent 5" w:semiHidden="0" w:uiPriority="73" w:unhideWhenUsed="0"/>
-    <w:lsdException w:name="Light Shading Accent 6" w:semiHidden="0" w:uiPriority="60" w:unhideWhenUsed="0"/>
-    <w:lsdException w:name="Light List Accent 6" w:semiHidden="0" w:uiPriority="61" w:unhideWhenUsed="0"/>
-    <w:lsdException w:name="Light Grid Accent 6" w:semiHidden="0" w:uiPriority="62" w:unhideWhenUsed="0"/>
-    <w:lsdException w:name="Medium Shading 1 Accent 6" w:semiHidden="0" w:uiPriority="63" w:unhideWhenUsed="0"/>
-    <w:lsdException w:name="Medium Shading 2 Accent 6" w:semiHidden="0" w:uiPriority="64" w:unhideWhenUsed="0"/>
-    <w:lsdException w:name="Medium List 1 Accent 6" w:semiHidden="0" w:uiPriority="65" w:unhideWhenUsed="0"/>
-    <w:lsdException w:name="Medium List 2 Accent 6" w:semiHidden="0" w:uiPriority="66" w:unhideWhenUsed="0"/>
-    <w:lsdException w:name="Medium Grid 1 Accent 6" w:semiHidden="0" w:uiPriority="67" w:unhideWhenUsed="0"/>
-    <w:lsdException w:name="Medium Grid 2 Accent 6" w:semiHidden="0" w:uiPriority="68" w:unhideWhenUsed="0"/>
-    <w:lsdException w:name="Medium Grid 3 Accent 6" w:semiHidden="0" w:uiPriority="69" w:unhideWhenUsed="0"/>
-    <w:lsdException w:name="Dark List Accent 6" w:semiHidden="0" w:uiPriority="70" w:unhideWhenUsed="0"/>
-    <w:lsdException w:name="Colorful Shading Accent 6" w:semiHidden="0" w:uiPriority="71" w:unhideWhenUsed="0"/>
-    <w:lsdException w:name="Colorful List Accent 6" w:semiHidden="0" w:uiPriority="72" w:unhideWhenUsed="0"/>
-    <w:lsdException w:name="Colorful Grid Accent 6" w:semiHidden="0" w:uiPriority="73" w:unhideWhenUsed="0"/>
-    <w:lsdException w:name="Subtle Emphasis" w:semiHidden="0" w:uiPriority="19" w:unhideWhenUsed="0" w:qFormat="1"/>
-    <w:lsdException w:name="Intense Emphasis" w:semiHidden="0" w:uiPriority="21" w:unhideWhenUsed="0" w:qFormat="1"/>
-    <w:lsdException w:name="Subtle Reference" w:semiHidden="0" w:uiPriority="31" w:unhideWhenUsed="0" w:qFormat="1"/>
-    <w:lsdException w:name="Intense Reference" w:semiHidden="0" w:uiPriority="32" w:unhideWhenUsed="0" w:qFormat="1"/>
-    <w:lsdException w:name="Book Title" w:semiHidden="0" w:uiPriority="33" w:unhideWhenUsed="0" w:qFormat="1"/>
-    <w:lsdException w:name="Bibliography" w:uiPriority="37"/>
-    <w:lsdException w:name="TOC Heading" w:uiPriority="39" w:qFormat="1"/>
+  <w:latentStyles w:defLockedState="0" w:defUIPriority="99" w:defSemiHidden="0" w:defUnhideWhenUsed="0" w:defQFormat="0" w:count="371">
+    <w:lsdException w:name="Normal" w:uiPriority="0" w:qFormat="1"/>
+    <w:lsdException w:name="heading 1" w:uiPriority="9" w:qFormat="1"/>
+    <w:lsdException w:name="heading 2" w:semiHidden="1" w:uiPriority="9" w:unhideWhenUsed="1" w:qFormat="1"/>
+    <w:lsdException w:name="heading 3" w:semiHidden="1" w:uiPriority="9" w:unhideWhenUsed="1" w:qFormat="1"/>
+    <w:lsdException w:name="heading 4" w:semiHidden="1" w:uiPriority="9" w:unhideWhenUsed="1" w:qFormat="1"/>
+    <w:lsdException w:name="heading 5" w:semiHidden="1" w:uiPriority="9" w:unhideWhenUsed="1" w:qFormat="1"/>
+    <w:lsdException w:name="heading 6" w:semiHidden="1" w:uiPriority="9" w:unhideWhenUsed="1" w:qFormat="1"/>
+    <w:lsdException w:name="heading 7" w:semiHidden="1" w:uiPriority="9" w:unhideWhenUsed="1" w:qFormat="1"/>
+    <w:lsdException w:name="heading 8" w:semiHidden="1" w:uiPriority="9" w:unhideWhenUsed="1" w:qFormat="1"/>
+    <w:lsdException w:name="heading 9" w:semiHidden="1" w:uiPriority="9" w:unhideWhenUsed="1" w:qFormat="1"/>
+    <w:lsdException w:name="index 1" w:semiHidden="1" w:unhideWhenUsed="1"/>
+    <w:lsdException w:name="index 2" w:semiHidden="1" w:unhideWhenUsed="1"/>
+    <w:lsdException w:name="index 3" w:semiHidden="1" w:unhideWhenUsed="1"/>
+    <w:lsdException w:name="index 4" w:semiHidden="1" w:unhideWhenUsed="1"/>
+    <w:lsdException w:name="index 5" w:semiHidden="1" w:unhideWhenUsed="1"/>
+    <w:lsdException w:name="index 6" w:semiHidden="1" w:unhideWhenUsed="1"/>
+    <w:lsdException w:name="index 7" w:semiHidden="1" w:unhideWhenUsed="1"/>
+    <w:lsdException w:name="index 8" w:semiHidden="1" w:unhideWhenUsed="1"/>
+    <w:lsdException w:name="index 9" w:semiHidden="1" w:unhideWhenUsed="1"/>
+    <w:lsdException w:name="toc 1" w:semiHidden="1" w:uiPriority="39" w:unhideWhenUsed="1"/>
+    <w:lsdException w:name="toc 2" w:semiHidden="1" w:uiPriority="39" w:unhideWhenUsed="1"/>
+    <w:lsdException w:name="toc 3" w:semiHidden="1" w:uiPriority="39" w:unhideWhenUsed="1"/>
+    <w:lsdException w:name="toc 4" w:semiHidden="1" w:uiPriority="39" w:unhideWhenUsed="1"/>
+    <w:lsdException w:name="toc 5" w:semiHidden="1" w:uiPriority="39" w:unhideWhenUsed="1"/>
+    <w:lsdException w:name="toc 6" w:semiHidden="1" w:uiPriority="39" w:unhideWhenUsed="1"/>
+    <w:lsdException w:name="toc 7" w:semiHidden="1" w:uiPriority="39" w:unhideWhenUsed="1"/>
+    <w:lsdException w:name="toc 8" w:semiHidden="1" w:uiPriority="39" w:unhideWhenUsed="1"/>
+    <w:lsdException w:name="toc 9" w:semiHidden="1" w:uiPriority="39" w:unhideWhenUsed="1"/>
+    <w:lsdException w:name="Normal Indent" w:semiHidden="1" w:unhideWhenUsed="1"/>
+    <w:lsdException w:name="footnote text" w:semiHidden="1" w:unhideWhenUsed="1"/>
+    <w:lsdException w:name="annotation text" w:semiHidden="1" w:unhideWhenUsed="1"/>
+    <w:lsdException w:name="header" w:semiHidden="1" w:unhideWhenUsed="1"/>
+    <w:lsdException w:name="footer" w:semiHidden="1" w:unhideWhenUsed="1"/>
+    <w:lsdException w:name="index heading" w:semiHidden="1" w:unhideWhenUsed="1"/>
+    <w:lsdException w:name="caption" w:semiHidden="1" w:uiPriority="35" w:unhideWhenUsed="1" w:qFormat="1"/>
+    <w:lsdException w:name="table of figures" w:semiHidden="1" w:unhideWhenUsed="1"/>
+    <w:lsdException w:name="envelope address" w:semiHidden="1" w:unhideWhenUsed="1"/>
+    <w:lsdException w:name="envelope return" w:semiHidden="1" w:unhideWhenUsed="1"/>
+    <w:lsdException w:name="footnote reference" w:semiHidden="1" w:unhideWhenUsed="1"/>
+    <w:lsdException w:name="annotation reference" w:semiHidden="1" w:unhideWhenUsed="1"/>
+    <w:lsdException w:name="line number" w:semiHidden="1" w:unhideWhenUsed="1"/>
+    <w:lsdException w:name="page number" w:semiHidden="1" w:unhideWhenUsed="1"/>
+    <w:lsdException w:name="endnote reference" w:semiHidden="1" w:unhideWhenUsed="1"/>
+    <w:lsdException w:name="endnote text" w:semiHidden="1" w:unhideWhenUsed="1"/>
+    <w:lsdException w:name="table of authorities" w:semiHidden="1" w:unhideWhenUsed="1"/>
+    <w:lsdException w:name="macro" w:semiHidden="1" w:unhideWhenUsed="1"/>
+    <w:lsdException w:name="toa heading" w:semiHidden="1" w:unhideWhenUsed="1"/>
+    <w:lsdException w:name="List" w:semiHidden="1" w:unhideWhenUsed="1"/>
+    <w:lsdException w:name="List Bullet" w:semiHidden="1" w:unhideWhenUsed="1"/>
+    <w:lsdException w:name="List Number" w:semiHidden="1" w:unhideWhenUsed="1"/>
+    <w:lsdException w:name="List 2" w:semiHidden="1" w:unhideWhenUsed="1"/>
+    <w:lsdException w:name="List 3" w:semiHidden="1" w:unhideWhenUsed="1"/>
+    <w:lsdException w:name="List 4" w:semiHidden="1" w:unhideWhenUsed="1"/>
+    <w:lsdException w:name="List 5" w:semiHidden="1" w:unhideWhenUsed="1"/>
+    <w:lsdException w:name="List Bullet 2" w:semiHidden="1" w:unhideWhenUsed="1"/>
+    <w:lsdException w:name="List Bullet 3" w:semiHidden="1" w:unhideWhenUsed="1"/>
+    <w:lsdException w:name="List Bullet 4" w:semiHidden="1" w:unhideWhenUsed="1"/>
+    <w:lsdException w:name="List Bullet 5" w:semiHidden="1" w:unhideWhenUsed="1"/>
+    <w:lsdException w:name="List Number 2" w:semiHidden="1" w:unhideWhenUsed="1"/>
+    <w:lsdException w:name="List Number 3" w:semiHidden="1" w:unhideWhenUsed="1"/>
+    <w:lsdException w:name="List Number 4" w:semiHidden="1" w:unhideWhenUsed="1"/>
+    <w:lsdException w:name="List Number 5" w:semiHidden="1" w:unhideWhenUsed="1"/>
+    <w:lsdException w:name="Title" w:uiPriority="10" w:qFormat="1"/>
+    <w:lsdException w:name="Closing" w:semiHidden="1" w:unhideWhenUsed="1"/>
+    <w:lsdException w:name="Signature" w:semiHidden="1" w:unhideWhenUsed="1"/>
+    <w:lsdException w:name="Default Paragraph Font" w:semiHidden="1" w:uiPriority="1" w:unhideWhenUsed="1"/>
+    <w:lsdException w:name="Body Text" w:semiHidden="1" w:unhideWhenUsed="1"/>
+    <w:lsdException w:name="Body Text Indent" w:semiHidden="1" w:unhideWhenUsed="1"/>
+    <w:lsdException w:name="List Continue" w:semiHidden="1" w:unhideWhenUsed="1"/>
+    <w:lsdException w:name="List Continue 2" w:semiHidden="1" w:unhideWhenUsed="1"/>
+    <w:lsdException w:name="List Continue 3" w:semiHidden="1" w:unhideWhenUsed="1"/>
+    <w:lsdException w:name="List Continue 4" w:semiHidden="1" w:unhideWhenUsed="1"/>
+    <w:lsdException w:name="List Continue 5" w:semiHidden="1" w:unhideWhenUsed="1"/>
+    <w:lsdException w:name="Message Header" w:semiHidden="1" w:unhideWhenUsed="1"/>
+    <w:lsdException w:name="Subtitle" w:uiPriority="11" w:qFormat="1"/>
+    <w:lsdException w:name="Salutation" w:semiHidden="1" w:unhideWhenUsed="1"/>
+    <w:lsdException w:name="Date" w:semiHidden="1" w:unhideWhenUsed="1"/>
+    <w:lsdException w:name="Body Text First Indent" w:semiHidden="1" w:unhideWhenUsed="1"/>
+    <w:lsdException w:name="Body Text First Indent 2" w:semiHidden="1" w:unhideWhenUsed="1"/>
+    <w:lsdException w:name="Note Heading" w:semiHidden="1" w:unhideWhenUsed="1"/>
+    <w:lsdException w:name="Body Text 2" w:semiHidden="1" w:unhideWhenUsed="1"/>
+    <w:lsdException w:name="Body Text 3" w:semiHidden="1" w:unhideWhenUsed="1"/>
+    <w:lsdException w:name="Body Text Indent 2" w:semiHidden="1" w:unhideWhenUsed="1"/>
+    <w:lsdException w:name="Body Text Indent 3" w:semiHidden="1" w:unhideWhenUsed="1"/>
+    <w:lsdException w:name="Block Text" w:semiHidden="1" w:unhideWhenUsed="1"/>
+    <w:lsdException w:name="Hyperlink" w:semiHidden="1" w:unhideWhenUsed="1"/>
+    <w:lsdException w:name="FollowedHyperlink" w:semiHidden="1" w:unhideWhenUsed="1"/>
+    <w:lsdException w:name="Strong" w:uiPriority="22" w:qFormat="1"/>
+    <w:lsdException w:name="Emphasis" w:uiPriority="20" w:qFormat="1"/>
+    <w:lsdException w:name="Document Map" w:semiHidden="1" w:unhideWhenUsed="1"/>
+    <w:lsdException w:name="Plain Text" w:semiHidden="1" w:unhideWhenUsed="1"/>
+    <w:lsdException w:name="E-mail Signature" w:semiHidden="1" w:unhideWhenUsed="1"/>
+    <w:lsdException w:name="HTML Top of Form" w:semiHidden="1" w:unhideWhenUsed="1"/>
+    <w:lsdException w:name="HTML Bottom of Form" w:semiHidden="1" w:unhideWhenUsed="1"/>
+    <w:lsdException w:name="Normal (Web)" w:semiHidden="1" w:unhideWhenUsed="1"/>
+    <w:lsdException w:name="HTML Acronym" w:semiHidden="1" w:unhideWhenUsed="1"/>
+    <w:lsdException w:name="HTML Address" w:semiHidden="1" w:unhideWhenUsed="1"/>
+    <w:lsdException w:name="HTML Cite" w:semiHidden="1" w:unhideWhenUsed="1"/>
+    <w:lsdException w:name="HTML Code" w:semiHidden="1" w:unhideWhenUsed="1"/>
+    <w:lsdException w:name="HTML Definition" w:semiHidden="1" w:unhideWhenUsed="1"/>
+    <w:lsdException w:name="HTML Keyboard" w:semiHidden="1" w:unhideWhenUsed="1"/>
+    <w:lsdException w:name="HTML Preformatted" w:semiHidden="1" w:unhideWhenUsed="1"/>
+    <w:lsdException w:name="HTML Sample" w:semiHidden="1" w:unhideWhenUsed="1"/>
+    <w:lsdException w:name="HTML Typewriter" w:semiHidden="1" w:unhideWhenUsed="1"/>
+    <w:lsdException w:name="HTML Variable" w:semiHidden="1" w:unhideWhenUsed="1"/>
+    <w:lsdException w:name="Normal Table" w:semiHidden="1" w:unhideWhenUsed="1"/>
+    <w:lsdException w:name="annotation subject" w:semiHidden="1" w:unhideWhenUsed="1"/>
+    <w:lsdException w:name="No List" w:semiHidden="1" w:unhideWhenUsed="1"/>
+    <w:lsdException w:name="Outline List 1" w:semiHidden="1" w:unhideWhenUsed="1"/>
+    <w:lsdException w:name="Outline List 2" w:semiHidden="1" w:unhideWhenUsed="1"/>
+    <w:lsdException w:name="Outline List 3" w:semiHidden="1" w:unhideWhenUsed="1"/>
+    <w:lsdException w:name="Table Simple 1" w:semiHidden="1" w:unhideWhenUsed="1"/>
+    <w:lsdException w:name="Table Simple 2" w:semiHidden="1" w:unhideWhenUsed="1"/>
+    <w:lsdException w:name="Table Simple 3" w:semiHidden="1" w:unhideWhenUsed="1"/>
+    <w:lsdException w:name="Table Classic 1" w:semiHidden="1" w:unhideWhenUsed="1"/>
+    <w:lsdException w:name="Table Classic 2" w:semiHidden="1" w:unhideWhenUsed="1"/>
+    <w:lsdException w:name="Table Classic 3" w:semiHidden="1" w:unhideWhenUsed="1"/>
+    <w:lsdException w:name="Table Classic 4" w:semiHidden="1" w:unhideWhenUsed="1"/>
+    <w:lsdException w:name="Table Colorful 1" w:semiHidden="1" w:unhideWhenUsed="1"/>
+    <w:lsdException w:name="Table Colorful 2" w:semiHidden="1" w:unhideWhenUsed="1"/>
+    <w:lsdException w:name="Table Colorful 3" w:semiHidden="1" w:unhideWhenUsed="1"/>
+    <w:lsdException w:name="Table Columns 1" w:semiHidden="1" w:unhideWhenUsed="1"/>
+    <w:lsdException w:name="Table Columns 2" w:semiHidden="1" w:unhideWhenUsed="1"/>
+    <w:lsdException w:name="Table Columns 3" w:semiHidden="1" w:unhideWhenUsed="1"/>
+    <w:lsdException w:name="Table Columns 4" w:semiHidden="1" w:unhideWhenUsed="1"/>
+    <w:lsdException w:name="Table Columns 5" w:semiHidden="1" w:unhideWhenUsed="1"/>
+    <w:lsdException w:name="Table Grid 1" w:semiHidden="1" w:unhideWhenUsed="1"/>
+    <w:lsdException w:name="Table Grid 2" w:semiHidden="1" w:unhideWhenUsed="1"/>
+    <w:lsdException w:name="Table Grid 3" w:semiHidden="1" w:unhideWhenUsed="1"/>
+    <w:lsdException w:name="Table Grid 4" w:semiHidden="1" w:unhideWhenUsed="1"/>
+    <w:lsdException w:name="Table Grid 5" w:semiHidden="1" w:unhideWhenUsed="1"/>
+    <w:lsdException w:name="Table Grid 6" w:semiHidden="1" w:unhideWhenUsed="1"/>
+    <w:lsdException w:name="Table Grid 7" w:semiHidden="1" w:unhideWhenUsed="1"/>
+    <w:lsdException w:name="Table Grid 8" w:semiHidden="1" w:unhideWhenUsed="1"/>
+    <w:lsdException w:name="Table List 1" w:semiHidden="1" w:unhideWhenUsed="1"/>
+    <w:lsdException w:name="Table List 2" w:semiHidden="1" w:unhideWhenUsed="1"/>
+    <w:lsdException w:name="Table List 3" w:semiHidden="1" w:unhideWhenUsed="1"/>
+    <w:lsdException w:name="Table List 4" w:semiHidden="1" w:unhideWhenUsed="1"/>
+    <w:lsdException w:name="Table List 5" w:semiHidden="1" w:unhideWhenUsed="1"/>
+    <w:lsdException w:name="Table List 6" w:semiHidden="1" w:unhideWhenUsed="1"/>
+    <w:lsdException w:name="Table List 7" w:semiHidden="1" w:unhideWhenUsed="1"/>
+    <w:lsdException w:name="Table List 8" w:semiHidden="1" w:unhideWhenUsed="1"/>
+    <w:lsdException w:name="Table 3D effects 1" w:semiHidden="1" w:unhideWhenUsed="1"/>
+    <w:lsdException w:name="Table 3D effects 2" w:semiHidden="1" w:unhideWhenUsed="1"/>
+    <w:lsdException w:name="Table 3D effects 3" w:semiHidden="1" w:unhideWhenUsed="1"/>
+    <w:lsdException w:name="Table Contemporary" w:semiHidden="1" w:unhideWhenUsed="1"/>
+    <w:lsdException w:name="Table Elegant" w:semiHidden="1" w:unhideWhenUsed="1"/>
+    <w:lsdException w:name="Table Professional" w:semiHidden="1" w:unhideWhenUsed="1"/>
+    <w:lsdException w:name="Table Subtle 1" w:semiHidden="1" w:unhideWhenUsed="1"/>
+    <w:lsdException w:name="Table Subtle 2" w:semiHidden="1" w:unhideWhenUsed="1"/>
+    <w:lsdException w:name="Table Web 1" w:semiHidden="1" w:unhideWhenUsed="1"/>
+    <w:lsdException w:name="Table Web 2" w:semiHidden="1" w:unhideWhenUsed="1"/>
+    <w:lsdException w:name="Table Web 3" w:semiHidden="1" w:unhideWhenUsed="1"/>
+    <w:lsdException w:name="Balloon Text" w:semiHidden="1" w:unhideWhenUsed="1"/>
+    <w:lsdException w:name="Table Grid" w:uiPriority="59"/>
+    <w:lsdException w:name="Table Theme" w:semiHidden="1" w:unhideWhenUsed="1"/>
+    <w:lsdException w:name="Placeholder Text" w:semiHidden="1"/>
+    <w:lsdException w:name="No Spacing" w:uiPriority="1" w:qFormat="1"/>
+    <w:lsdException w:name="Light Shading" w:uiPriority="60"/>
+    <w:lsdException w:name="Light List" w:uiPriority="61"/>
+    <w:lsdException w:name="Light Grid" w:uiPriority="62"/>
+    <w:lsdException w:name="Medium Shading 1" w:uiPriority="63"/>
+    <w:lsdException w:name="Medium Shading 2" w:uiPriority="64"/>
+    <w:lsdException w:name="Medium List 1" w:uiPriority="65"/>
+    <w:lsdException w:name="Medium List 2" w:uiPriority="66"/>
+    <w:lsdException w:name="Medium Grid 1" w:uiPriority="67"/>
+    <w:lsdException w:name="Medium Grid 2" w:uiPriority="68"/>
+    <w:lsdException w:name="Medium Grid 3" w:uiPriority="69"/>
+    <w:lsdException w:name="Dark List" w:uiPriority="70"/>
+    <w:lsdException w:name="Colorful Shading" w:uiPriority="71"/>
+    <w:lsdException w:name="Colorful List" w:uiPriority="72"/>
+    <w:lsdException w:name="Colorful Grid" w:uiPriority="73"/>
+    <w:lsdException w:name="Light Shading Accent 1" w:uiPriority="60"/>
+    <w:lsdException w:name="Light List Accent 1" w:uiPriority="61"/>
+    <w:lsdException w:name="Light Grid Accent 1" w:uiPriority="62"/>
+    <w:lsdException w:name="Medium Shading 1 Accent 1" w:uiPriority="63"/>
+    <w:lsdException w:name="Medium Shading 2 Accent 1" w:uiPriority="64"/>
+    <w:lsdException w:name="Medium List 1 Accent 1" w:uiPriority="65"/>
+    <w:lsdException w:name="Revision" w:semiHidden="1"/>
+    <w:lsdException w:name="List Paragraph" w:uiPriority="34" w:qFormat="1"/>
+    <w:lsdException w:name="Quote" w:uiPriority="29" w:qFormat="1"/>
+    <w:lsdException w:name="Intense Quote" w:uiPriority="30" w:qFormat="1"/>
+    <w:lsdException w:name="Medium List 2 Accent 1" w:uiPriority="66"/>
+    <w:lsdException w:name="Medium Grid 1 Accent 1" w:uiPriority="67"/>
+    <w:lsdException w:name="Medium Grid 2 Accent 1" w:uiPriority="68"/>
+    <w:lsdException w:name="Medium Grid 3 Accent 1" w:uiPriority="69"/>
+    <w:lsdException w:name="Dark List Accent 1" w:uiPriority="70"/>
+    <w:lsdException w:name="Colorful Shading Accent 1" w:uiPriority="71"/>
+    <w:lsdException w:name="Colorful List Accent 1" w:uiPriority="72"/>
+    <w:lsdException w:name="Colorful Grid Accent 1" w:uiPriority="73"/>
+    <w:lsdException w:name="Light Shading Accent 2" w:uiPriority="60"/>
+    <w:lsdException w:name="Light List Accent 2" w:uiPriority="61"/>
+    <w:lsdException w:name="Light Grid Accent 2" w:uiPriority="62"/>
+    <w:lsdException w:name="Medium Shading 1 Accent 2" w:uiPriority="63"/>
+    <w:lsdException w:name="Medium Shading 2 Accent 2" w:uiPriority="64"/>
+    <w:lsdException w:name="Medium List 1 Accent 2" w:uiPriority="65"/>
+    <w:lsdException w:name="Medium List 2 Accent 2" w:uiPriority="66"/>
+    <w:lsdException w:name="Medium Grid 1 Accent 2" w:uiPriority="67"/>
+    <w:lsdException w:name="Medium Grid 2 Accent 2" w:uiPriority="68"/>
+    <w:lsdException w:name="Medium Grid 3 Accent 2" w:uiPriority="69"/>
+    <w:lsdException w:name="Dark List Accent 2" w:uiPriority="70"/>
+    <w:lsdException w:name="Colorful Shading Accent 2" w:uiPriority="71"/>
+    <w:lsdException w:name="Colorful List Accent 2" w:uiPriority="72"/>
+    <w:lsdException w:name="Colorful Grid Accent 2" w:uiPriority="73"/>
+    <w:lsdException w:name="Light Shading Accent 3" w:uiPriority="60"/>
+    <w:lsdException w:name="Light List Accent 3" w:uiPriority="61"/>
+    <w:lsdException w:name="Light Grid Accent 3" w:uiPriority="62"/>
+    <w:lsdException w:name="Medium Shading 1 Accent 3" w:uiPriority="63"/>
+    <w:lsdException w:name="Medium Shading 2 Accent 3" w:uiPriority="64"/>
+    <w:lsdException w:name="Medium List 1 Accent 3" w:uiPriority="65"/>
+    <w:lsdException w:name="Medium List 2 Accent 3" w:uiPriority="66"/>
+    <w:lsdException w:name="Medium Grid 1 Accent 3" w:uiPriority="67"/>
+    <w:lsdException w:name="Medium Grid 2 Accent 3" w:uiPriority="68"/>
+    <w:lsdException w:name="Medium Grid 3 Accent 3" w:uiPriority="69"/>
+    <w:lsdException w:name="Dark List Accent 3" w:uiPriority="70"/>
+    <w:lsdException w:name="Colorful Shading Accent 3" w:uiPriority="71"/>
+    <w:lsdException w:name="Colorful List Accent 3" w:uiPriority="72"/>
+    <w:lsdException w:name="Colorful Grid Accent 3" w:uiPriority="73"/>
+    <w:lsdException w:name="Light Shading Accent 4" w:uiPriority="60"/>
+    <w:lsdException w:name="Light List Accent 4" w:uiPriority="61"/>
+    <w:lsdException w:name="Light Grid Accent 4" w:uiPriority="62"/>
+    <w:lsdException w:name="Medium Shading 1 Accent 4" w:uiPriority="63"/>
+    <w:lsdException w:name="Medium Shading 2 Accent 4" w:uiPriority="64"/>
+    <w:lsdException w:name="Medium List 1 Accent 4" w:uiPriority="65"/>
+    <w:lsdException w:name="Medium List 2 Accent 4" w:uiPriority="66"/>
+    <w:lsdException w:name="Medium Grid 1 Accent 4" w:uiPriority="67"/>
+    <w:lsdException w:name="Medium Grid 2 Accent 4" w:uiPriority="68"/>
+    <w:lsdException w:name="Medium Grid 3 Accent 4" w:uiPriority="69"/>
+    <w:lsdException w:name="Dark List Accent 4" w:uiPriority="70"/>
+    <w:lsdException w:name="Colorful Shading Accent 4" w:uiPriority="71"/>
+    <w:lsdException w:name="Colorful List Accent 4" w:uiPriority="72"/>
+    <w:lsdException w:name="Colorful Grid Accent 4" w:uiPriority="73"/>
+    <w:lsdException w:name="Light Shading Accent 5" w:uiPriority="60"/>
+    <w:lsdException w:name="Light List Accent 5" w:uiPriority="61"/>
+    <w:lsdException w:name="Light Grid Accent 5" w:uiPriority="62"/>
+    <w:lsdException w:name="Medium Shading 1 Accent 5" w:uiPriority="63"/>
+    <w:lsdException w:name="Medium Shading 2 Accent 5" w:uiPriority="64"/>
+    <w:lsdException w:name="Medium List 1 Accent 5" w:uiPriority="65"/>
+    <w:lsdException w:name="Medium List 2 Accent 5" w:uiPriority="66"/>
+    <w:lsdException w:name="Medium Grid 1 Accent 5" w:uiPriority="67"/>
+    <w:lsdException w:name="Medium Grid 2 Accent 5" w:uiPriority="68"/>
+    <w:lsdException w:name="Medium Grid 3 Accent 5" w:uiPriority="69"/>
+    <w:lsdException w:name="Dark List Accent 5" w:uiPriority="70"/>
+    <w:lsdException w:name="Colorful Shading Accent 5" w:uiPriority="71"/>
+    <w:lsdException w:name="Colorful List Accent 5" w:uiPriority="72"/>
+    <w:lsdException w:name="Colorful Grid Accent 5" w:uiPriority="73"/>
+    <w:lsdException w:name="Light Shading Accent 6" w:uiPriority="60"/>
+    <w:lsdException w:name="Light List Accent 6" w:uiPriority="61"/>
+    <w:lsdException w:name="Light Grid Accent 6" w:uiPriority="62"/>
+    <w:lsdException w:name="Medium Shading 1 Accent 6" w:uiPriority="63"/>
+    <w:lsdException w:name="Medium Shading 2 Accent 6" w:uiPriority="64"/>
+    <w:lsdException w:name="Medium List 1 Accent 6" w:uiPriority="65"/>
+    <w:lsdException w:name="Medium List 2 Accent 6" w:uiPriority="66"/>
+    <w:lsdException w:name="Medium Grid 1 Accent 6" w:uiPriority="67"/>
+    <w:lsdException w:name="Medium Grid 2 Accent 6" w:uiPriority="68"/>
+    <w:lsdException w:name="Medium Grid 3 Accent 6" w:uiPriority="69"/>
+    <w:lsdException w:name="Dark List Accent 6" w:uiPriority="70"/>
+    <w:lsdException w:name="Colorful Shading Accent 6" w:uiPriority="71"/>
+    <w:lsdException w:name="Colorful List Accent 6" w:uiPriority="72"/>
+    <w:lsdException w:name="Colorful Grid Accent 6" w:uiPriority="73"/>
+    <w:lsdException w:name="Subtle Emphasis" w:uiPriority="19" w:qFormat="1"/>
+    <w:lsdException w:name="Intense Emphasis" w:uiPriority="21" w:qFormat="1"/>
+    <w:lsdException w:name="Subtle Reference" w:uiPriority="31" w:qFormat="1"/>
+    <w:lsdException w:name="Intense Reference" w:uiPriority="32" w:qFormat="1"/>
+    <w:lsdException w:name="Book Title" w:uiPriority="33" w:qFormat="1"/>
+    <w:lsdException w:name="Bibliography" w:semiHidden="1" w:uiPriority="37" w:unhideWhenUsed="1"/>
+    <w:lsdException w:name="TOC Heading" w:semiHidden="1" w:uiPriority="39" w:unhideWhenUsed="1" w:qFormat="1"/>
+    <w:lsdException w:name="Plain Table 1" w:uiPriority="41"/>
+    <w:lsdException w:name="Plain Table 2" w:uiPriority="42"/>
+    <w:lsdException w:name="Plain Table 3" w:uiPriority="43"/>
+    <w:lsdException w:name="Plain Table 4" w:uiPriority="44"/>
+    <w:lsdException w:name="Plain Table 5" w:uiPriority="45"/>
+    <w:lsdException w:name="Grid Table Light" w:uiPriority="40"/>
+    <w:lsdException w:name="Grid Table 1 Light" w:uiPriority="46"/>
+    <w:lsdException w:name="Grid Table 2" w:uiPriority="47"/>
+    <w:lsdException w:name="Grid Table 3" w:uiPriority="48"/>
+    <w:lsdException w:name="Grid Table 4" w:uiPriority="49"/>
+    <w:lsdException w:name="Grid Table 5 Dark" w:uiPriority="50"/>
+    <w:lsdException w:name="Grid Table 6 Colorful" w:uiPriority="51"/>
+    <w:lsdException w:name="Grid Table 7 Colorful" w:uiPriority="52"/>
+    <w:lsdException w:name="Grid Table 1 Light Accent 1" w:uiPriority="46"/>
+    <w:lsdException w:name="Grid Table 2 Accent 1" w:uiPriority="47"/>
+    <w:lsdException w:name="Grid Table 3 Accent 1" w:uiPriority="48"/>
+    <w:lsdException w:name="Grid Table 4 Accent 1" w:uiPriority="49"/>
+    <w:lsdException w:name="Grid Table 5 Dark Accent 1" w:uiPriority="50"/>
+    <w:lsdException w:name="Grid Table 6 Colorful Accent 1" w:uiPriority="51"/>
+    <w:lsdException w:name="Grid Table 7 Colorful Accent 1" w:uiPriority="52"/>
+    <w:lsdException w:name="Grid Table 1 Light Accent 2" w:uiPriority="46"/>
+    <w:lsdException w:name="Grid Table 2 Accent 2" w:uiPriority="47"/>
+    <w:lsdException w:name="Grid Table 3 Accent 2" w:uiPriority="48"/>
+    <w:lsdException w:name="Grid Table 4 Accent 2" w:uiPriority="49"/>
+    <w:lsdException w:name="Grid Table 5 Dark Accent 2" w:uiPriority="50"/>
+    <w:lsdException w:name="Grid Table 6 Colorful Accent 2" w:uiPriority="51"/>
+    <w:lsdException w:name="Grid Table 7 Colorful Accent 2" w:uiPriority="52"/>
+    <w:lsdException w:name="Grid Table 1 Light Accent 3" w:uiPriority="46"/>
+    <w:lsdException w:name="Grid Table 2 Accent 3" w:uiPriority="47"/>
+    <w:lsdException w:name="Grid Table 3 Accent 3" w:uiPriority="48"/>
+    <w:lsdException w:name="Grid Table 4 Accent 3" w:uiPriority="49"/>
+    <w:lsdException w:name="Grid Table 5 Dark Accent 3" w:uiPriority="50"/>
+    <w:lsdException w:name="Grid Table 6 Colorful Accent 3" w:uiPriority="51"/>
+    <w:lsdException w:name="Grid Table 7 Colorful Accent 3" w:uiPriority="52"/>
+    <w:lsdException w:name="Grid Table 1 Light Accent 4" w:uiPriority="46"/>
+    <w:lsdException w:name="Grid Table 2 Accent 4" w:uiPriority="47"/>
+    <w:lsdException w:name="Grid Table 3 Accent 4" w:uiPriority="48"/>
+    <w:lsdException w:name="Grid Table 4 Accent 4" w:uiPriority="49"/>
+    <w:lsdException w:name="Grid Table 5 Dark Accent 4" w:uiPriority="50"/>
+    <w:lsdException w:name="Grid Table 6 Colorful Accent 4" w:uiPriority="51"/>
+    <w:lsdException w:name="Grid Table 7 Colorful Accent 4" w:uiPriority="52"/>
+    <w:lsdException w:name="Grid Table 1 Light Accent 5" w:uiPriority="46"/>
+    <w:lsdException w:name="Grid Table 2 Accent 5" w:uiPriority="47"/>
+    <w:lsdException w:name="Grid Table 3 Accent 5" w:uiPriority="48"/>
+    <w:lsdException w:name="Grid Table 4 Accent 5" w:uiPriority="49"/>
+    <w:lsdException w:name="Grid Table 5 Dark Accent 5" w:uiPriority="50"/>
+    <w:lsdException w:name="Grid Table 6 Colorful Accent 5" w:uiPriority="51"/>
+    <w:lsdException w:name="Grid Table 7 Colorful Accent 5" w:uiPriority="52"/>
+    <w:lsdException w:name="Grid Table 1 Light Accent 6" w:uiPriority="46"/>
+    <w:lsdException w:name="Grid Table 2 Accent 6" w:uiPriority="47"/>
+    <w:lsdException w:name="Grid Table 3 Accent 6" w:uiPriority="48"/>
+    <w:lsdException w:name="Grid Table 4 Accent 6" w:uiPriority="49"/>
+    <w:lsdException w:name="Grid Table 5 Dark Accent 6" w:uiPriority="50"/>
+    <w:lsdException w:name="Grid Table 6 Colorful Accent 6" w:uiPriority="51"/>
+    <w:lsdException w:name="Grid Table 7 Colorful Accent 6" w:uiPriority="52"/>
+    <w:lsdException w:name="List Table 1 Light" w:uiPriority="46"/>
+    <w:lsdException w:name="List Table 2" w:uiPriority="47"/>
+    <w:lsdException w:name="List Table 3" w:uiPriority="48"/>
+    <w:lsdException w:name="List Table 4" w:uiPriority="49"/>
+    <w:lsdException w:name="List Table 5 Dark" w:uiPriority="50"/>
+    <w:lsdException w:name="List Table 6 Colorful" w:uiPriority="51"/>
+    <w:lsdException w:name="List Table 7 Colorful" w:uiPriority="52"/>
+    <w:lsdException w:name="List Table 1 Light Accent 1" w:uiPriority="46"/>
+    <w:lsdException w:name="List Table 2 Accent 1" w:uiPriority="47"/>
+    <w:lsdException w:name="List Table 3 Accent 1" w:uiPriority="48"/>
+    <w:lsdException w:name="List Table 4 Accent 1" w:uiPriority="49"/>
+    <w:lsdException w:name="List Table 5 Dark Accent 1" w:uiPriority="50"/>
+    <w:lsdException w:name="List Table 6 Colorful Accent 1" w:uiPriority="51"/>
+    <w:lsdException w:name="List Table 7 Colorful Accent 1" w:uiPriority="52"/>
+    <w:lsdException w:name="List Table 1 Light Accent 2" w:uiPriority="46"/>
+    <w:lsdException w:name="List Table 2 Accent 2" w:uiPriority="47"/>
+    <w:lsdException w:name="List Table 3 Accent 2" w:uiPriority="48"/>
+    <w:lsdException w:name="List Table 4 Accent 2" w:uiPriority="49"/>
+    <w:lsdException w:name="List Table 5 Dark Accent 2" w:uiPriority="50"/>
+    <w:lsdException w:name="List Table 6 Colorful Accent 2" w:uiPriority="51"/>
+    <w:lsdException w:name="List Table 7 Colorful Accent 2" w:uiPriority="52"/>
+    <w:lsdException w:name="List Table 1 Light Accent 3" w:uiPriority="46"/>
+    <w:lsdException w:name="List Table 2 Accent 3" w:uiPriority="47"/>
+    <w:lsdException w:name="List Table 3 Accent 3" w:uiPriority="48"/>
+    <w:lsdException w:name="List Table 4 Accent 3" w:uiPriority="49"/>
+    <w:lsdException w:name="List Table 5 Dark Accent 3" w:uiPriority="50"/>
+    <w:lsdException w:name="List Table 6 Colorful Accent 3" w:uiPriority="51"/>
+    <w:lsdException w:name="List Table 7 Colorful Accent 3" w:uiPriority="52"/>
+    <w:lsdException w:name="List Table 1 Light Accent 4" w:uiPriority="46"/>
+    <w:lsdException w:name="List Table 2 Accent 4" w:uiPriority="47"/>
+    <w:lsdException w:name="List Table 3 Accent 4" w:uiPriority="48"/>
+    <w:lsdException w:name="List Table 4 Accent 4" w:uiPriority="49"/>
+    <w:lsdException w:name="List Table 5 Dark Accent 4" w:uiPriority="50"/>
+    <w:lsdException w:name="List Table 6 Colorful Accent 4" w:uiPriority="51"/>
+    <w:lsdException w:name="List Table 7 Colorful Accent 4" w:uiPriority="52"/>
+    <w:lsdException w:name="List Table 1 Light Accent 5" w:uiPriority="46"/>
+    <w:lsdException w:name="List Table 2 Accent 5" w:uiPriority="47"/>
+    <w:lsdException w:name="List Table 3 Accent 5" w:uiPriority="48"/>
+    <w:lsdException w:name="List Table 4 Accent 5" w:uiPriority="49"/>
+    <w:lsdException w:name="List Table 5 Dark Accent 5" w:uiPriority="50"/>
+    <w:lsdException w:name="List Table 6 Colorful Accent 5" w:uiPriority="51"/>
+    <w:lsdException w:name="List Table 7 Colorful Accent 5" w:uiPriority="52"/>
+    <w:lsdException w:name="List Table 1 Light Accent 6" w:uiPriority="46"/>
+    <w:lsdException w:name="List Table 2 Accent 6" w:uiPriority="47"/>
+    <w:lsdException w:name="List Table 3 Accent 6" w:uiPriority="48"/>
+    <w:lsdException w:name="List Table 4 Accent 6" w:uiPriority="49"/>
+    <w:lsdException w:name="List Table 5 Dark Accent 6" w:uiPriority="50"/>
+    <w:lsdException w:name="List Table 6 Colorful Accent 6" w:uiPriority="51"/>
+    <w:lsdException w:name="List Table 7 Colorful Accent 6" w:uiPriority="52"/>
   </w:latentStyles>
   <w:style w:type="paragraph" w:default="1" w:styleId="Normale">
     <w:name w:val="Normal"/>
@@ -11134,7 +11122,6 @@
       <w:spacing w:after="0" w:line="240" w:lineRule="auto"/>
     </w:pPr>
     <w:tblPr>
-      <w:tblInd w:w="0" w:type="dxa"/>
       <w:tblBorders>
         <w:top w:val="single" w:sz="4" w:space="0" w:color="auto"/>
         <w:left w:val="single" w:sz="4" w:space="0" w:color="auto"/>
@@ -11143,446 +11130,6 @@
         <w:insideH w:val="single" w:sz="4" w:space="0" w:color="auto"/>
         <w:insideV w:val="single" w:sz="4" w:space="0" w:color="auto"/>
       </w:tblBorders>
-      <w:tblCellMar>
-        <w:top w:w="0" w:type="dxa"/>
-        <w:left w:w="108" w:type="dxa"/>
-        <w:bottom w:w="0" w:type="dxa"/>
-        <w:right w:w="108" w:type="dxa"/>
-      </w:tblCellMar>
-    </w:tblPr>
-  </w:style>
-  <w:style w:type="character" w:customStyle="1" w:styleId="Titolo2Carattere">
-    <w:name w:val="Titolo 2 Carattere"/>
-    <w:basedOn w:val="Carpredefinitoparagrafo"/>
-    <w:link w:val="Titolo2"/>
-    <w:uiPriority w:val="9"/>
-    <w:rsid w:val="00CA71E6"/>
-    <w:rPr>
-      <w:rFonts w:asciiTheme="majorHAnsi" w:eastAsiaTheme="majorEastAsia" w:hAnsiTheme="majorHAnsi" w:cstheme="majorBidi"/>
-      <w:color w:val="365F91" w:themeColor="accent1" w:themeShade="BF"/>
-      <w:sz w:val="26"/>
-      <w:szCs w:val="26"/>
-    </w:rPr>
-  </w:style>
-</w:styles>
-</file>
-
-<file path=word/stylesWithEffects.xml><?xml version="1.0" encoding="utf-8"?>
-<w:styles xmlns:wpc="http://schemas.microsoft.com/office/word/2010/wordprocessingCanvas" xmlns:mc="http://schemas.openxmlformats.org/markup-compatibility/2006" xmlns:o="urn:schemas-microsoft-com:office:office" xmlns:r="http://schemas.openxmlformats.org/officeDocument/2006/relationships" xmlns:m="http://schemas.openxmlformats.org/officeDocument/2006/math" xmlns:v="urn:schemas-microsoft-com:vml" xmlns:wp14="http://schemas.microsoft.com/office/word/2010/wordprocessingDrawing" xmlns:wp="http://schemas.openxmlformats.org/drawingml/2006/wordprocessingDrawing" xmlns:w10="urn:schemas-microsoft-com:office:word" xmlns:w="http://schemas.openxmlformats.org/wordprocessingml/2006/main" xmlns:w14="http://schemas.microsoft.com/office/word/2010/wordml" xmlns:wpg="http://schemas.microsoft.com/office/word/2010/wordprocessingGroup" xmlns:wpi="http://schemas.microsoft.com/office/word/2010/wordprocessingInk" xmlns:wne="http://schemas.microsoft.com/office/word/2006/wordml" xmlns:wps="http://schemas.microsoft.com/office/word/2010/wordprocessingShape" mc:Ignorable="w14 wp14">
-  <w:docDefaults>
-    <w:rPrDefault>
-      <w:rPr>
-        <w:rFonts w:asciiTheme="minorHAnsi" w:eastAsiaTheme="minorHAnsi" w:hAnsiTheme="minorHAnsi" w:cstheme="minorBidi"/>
-        <w:sz w:val="22"/>
-        <w:szCs w:val="22"/>
-        <w:lang w:val="it-IT" w:eastAsia="en-US" w:bidi="ar-SA"/>
-      </w:rPr>
-    </w:rPrDefault>
-    <w:pPrDefault>
-      <w:pPr>
-        <w:spacing w:after="200" w:line="276" w:lineRule="auto"/>
-      </w:pPr>
-    </w:pPrDefault>
-  </w:docDefaults>
-  <w:latentStyles w:defLockedState="0" w:defUIPriority="99" w:defSemiHidden="1" w:defUnhideWhenUsed="1" w:defQFormat="0" w:count="267">
-    <w:lsdException w:name="Normal" w:semiHidden="0" w:uiPriority="0" w:unhideWhenUsed="0" w:qFormat="1"/>
-    <w:lsdException w:name="heading 1" w:semiHidden="0" w:uiPriority="9" w:unhideWhenUsed="0" w:qFormat="1"/>
-    <w:lsdException w:name="heading 2" w:uiPriority="9" w:qFormat="1"/>
-    <w:lsdException w:name="heading 3" w:uiPriority="9" w:qFormat="1"/>
-    <w:lsdException w:name="heading 4" w:uiPriority="9" w:qFormat="1"/>
-    <w:lsdException w:name="heading 5" w:uiPriority="9" w:qFormat="1"/>
-    <w:lsdException w:name="heading 6" w:uiPriority="9" w:qFormat="1"/>
-    <w:lsdException w:name="heading 7" w:uiPriority="9" w:qFormat="1"/>
-    <w:lsdException w:name="heading 8" w:uiPriority="9" w:qFormat="1"/>
-    <w:lsdException w:name="heading 9" w:uiPriority="9" w:qFormat="1"/>
-    <w:lsdException w:name="toc 1" w:uiPriority="39"/>
-    <w:lsdException w:name="toc 2" w:uiPriority="39"/>
-    <w:lsdException w:name="toc 3" w:uiPriority="39"/>
-    <w:lsdException w:name="toc 4" w:uiPriority="39"/>
-    <w:lsdException w:name="toc 5" w:uiPriority="39"/>
-    <w:lsdException w:name="toc 6" w:uiPriority="39"/>
-    <w:lsdException w:name="toc 7" w:uiPriority="39"/>
-    <w:lsdException w:name="toc 8" w:uiPriority="39"/>
-    <w:lsdException w:name="toc 9" w:uiPriority="39"/>
-    <w:lsdException w:name="caption" w:uiPriority="35" w:qFormat="1"/>
-    <w:lsdException w:name="Title" w:semiHidden="0" w:uiPriority="10" w:unhideWhenUsed="0" w:qFormat="1"/>
-    <w:lsdException w:name="Default Paragraph Font" w:uiPriority="1"/>
-    <w:lsdException w:name="Subtitle" w:semiHidden="0" w:uiPriority="11" w:unhideWhenUsed="0" w:qFormat="1"/>
-    <w:lsdException w:name="Strong" w:semiHidden="0" w:uiPriority="22" w:unhideWhenUsed="0" w:qFormat="1"/>
-    <w:lsdException w:name="Emphasis" w:semiHidden="0" w:uiPriority="20" w:unhideWhenUsed="0" w:qFormat="1"/>
-    <w:lsdException w:name="Table Grid" w:semiHidden="0" w:uiPriority="59" w:unhideWhenUsed="0"/>
-    <w:lsdException w:name="Placeholder Text" w:unhideWhenUsed="0"/>
-    <w:lsdException w:name="No Spacing" w:semiHidden="0" w:uiPriority="1" w:unhideWhenUsed="0" w:qFormat="1"/>
-    <w:lsdException w:name="Light Shading" w:semiHidden="0" w:uiPriority="60" w:unhideWhenUsed="0"/>
-    <w:lsdException w:name="Light List" w:semiHidden="0" w:uiPriority="61" w:unhideWhenUsed="0"/>
-    <w:lsdException w:name="Light Grid" w:semiHidden="0" w:uiPriority="62" w:unhideWhenUsed="0"/>
-    <w:lsdException w:name="Medium Shading 1" w:semiHidden="0" w:uiPriority="63" w:unhideWhenUsed="0"/>
-    <w:lsdException w:name="Medium Shading 2" w:semiHidden="0" w:uiPriority="64" w:unhideWhenUsed="0"/>
-    <w:lsdException w:name="Medium List 1" w:semiHidden="0" w:uiPriority="65" w:unhideWhenUsed="0"/>
-    <w:lsdException w:name="Medium List 2" w:semiHidden="0" w:uiPriority="66" w:unhideWhenUsed="0"/>
-    <w:lsdException w:name="Medium Grid 1" w:semiHidden="0" w:uiPriority="67" w:unhideWhenUsed="0"/>
-    <w:lsdException w:name="Medium Grid 2" w:semiHidden="0" w:uiPriority="68" w:unhideWhenUsed="0"/>
-    <w:lsdException w:name="Medium Grid 3" w:semiHidden="0" w:uiPriority="69" w:unhideWhenUsed="0"/>
-    <w:lsdException w:name="Dark List" w:semiHidden="0" w:uiPriority="70" w:unhideWhenUsed="0"/>
-    <w:lsdException w:name="Colorful Shading" w:semiHidden="0" w:uiPriority="71" w:unhideWhenUsed="0"/>
-    <w:lsdException w:name="Colorful List" w:semiHidden="0" w:uiPriority="72" w:unhideWhenUsed="0"/>
-    <w:lsdException w:name="Colorful Grid" w:semiHidden="0" w:uiPriority="73" w:unhideWhenUsed="0"/>
-    <w:lsdException w:name="Light Shading Accent 1" w:semiHidden="0" w:uiPriority="60" w:unhideWhenUsed="0"/>
-    <w:lsdException w:name="Light List Accent 1" w:semiHidden="0" w:uiPriority="61" w:unhideWhenUsed="0"/>
-    <w:lsdException w:name="Light Grid Accent 1" w:semiHidden="0" w:uiPriority="62" w:unhideWhenUsed="0"/>
-    <w:lsdException w:name="Medium Shading 1 Accent 1" w:semiHidden="0" w:uiPriority="63" w:unhideWhenUsed="0"/>
-    <w:lsdException w:name="Medium Shading 2 Accent 1" w:semiHidden="0" w:uiPriority="64" w:unhideWhenUsed="0"/>
-    <w:lsdException w:name="Medium List 1 Accent 1" w:semiHidden="0" w:uiPriority="65" w:unhideWhenUsed="0"/>
-    <w:lsdException w:name="Revision" w:unhideWhenUsed="0"/>
-    <w:lsdException w:name="List Paragraph" w:semiHidden="0" w:uiPriority="34" w:unhideWhenUsed="0" w:qFormat="1"/>
-    <w:lsdException w:name="Quote" w:semiHidden="0" w:uiPriority="29" w:unhideWhenUsed="0" w:qFormat="1"/>
-    <w:lsdException w:name="Intense Quote" w:semiHidden="0" w:uiPriority="30" w:unhideWhenUsed="0" w:qFormat="1"/>
-    <w:lsdException w:name="Medium List 2 Accent 1" w:semiHidden="0" w:uiPriority="66" w:unhideWhenUsed="0"/>
-    <w:lsdException w:name="Medium Grid 1 Accent 1" w:semiHidden="0" w:uiPriority="67" w:unhideWhenUsed="0"/>
-    <w:lsdException w:name="Medium Grid 2 Accent 1" w:semiHidden="0" w:uiPriority="68" w:unhideWhenUsed="0"/>
-    <w:lsdException w:name="Medium Grid 3 Accent 1" w:semiHidden="0" w:uiPriority="69" w:unhideWhenUsed="0"/>
-    <w:lsdException w:name="Dark List Accent 1" w:semiHidden="0" w:uiPriority="70" w:unhideWhenUsed="0"/>
-    <w:lsdException w:name="Colorful Shading Accent 1" w:semiHidden="0" w:uiPriority="71" w:unhideWhenUsed="0"/>
-    <w:lsdException w:name="Colorful List Accent 1" w:semiHidden="0" w:uiPriority="72" w:unhideWhenUsed="0"/>
-    <w:lsdException w:name="Colorful Grid Accent 1" w:semiHidden="0" w:uiPriority="73" w:unhideWhenUsed="0"/>
-    <w:lsdException w:name="Light Shading Accent 2" w:semiHidden="0" w:uiPriority="60" w:unhideWhenUsed="0"/>
-    <w:lsdException w:name="Light List Accent 2" w:semiHidden="0" w:uiPriority="61" w:unhideWhenUsed="0"/>
-    <w:lsdException w:name="Light Grid Accent 2" w:semiHidden="0" w:uiPriority="62" w:unhideWhenUsed="0"/>
-    <w:lsdException w:name="Medium Shading 1 Accent 2" w:semiHidden="0" w:uiPriority="63" w:unhideWhenUsed="0"/>
-    <w:lsdException w:name="Medium Shading 2 Accent 2" w:semiHidden="0" w:uiPriority="64" w:unhideWhenUsed="0"/>
-    <w:lsdException w:name="Medium List 1 Accent 2" w:semiHidden="0" w:uiPriority="65" w:unhideWhenUsed="0"/>
-    <w:lsdException w:name="Medium List 2 Accent 2" w:semiHidden="0" w:uiPriority="66" w:unhideWhenUsed="0"/>
-    <w:lsdException w:name="Medium Grid 1 Accent 2" w:semiHidden="0" w:uiPriority="67" w:unhideWhenUsed="0"/>
-    <w:lsdException w:name="Medium Grid 2 Accent 2" w:semiHidden="0" w:uiPriority="68" w:unhideWhenUsed="0"/>
-    <w:lsdException w:name="Medium Grid 3 Accent 2" w:semiHidden="0" w:uiPriority="69" w:unhideWhenUsed="0"/>
-    <w:lsdException w:name="Dark List Accent 2" w:semiHidden="0" w:uiPriority="70" w:unhideWhenUsed="0"/>
-    <w:lsdException w:name="Colorful Shading Accent 2" w:semiHidden="0" w:uiPriority="71" w:unhideWhenUsed="0"/>
-    <w:lsdException w:name="Colorful List Accent 2" w:semiHidden="0" w:uiPriority="72" w:unhideWhenUsed="0"/>
-    <w:lsdException w:name="Colorful Grid Accent 2" w:semiHidden="0" w:uiPriority="73" w:unhideWhenUsed="0"/>
-    <w:lsdException w:name="Light Shading Accent 3" w:semiHidden="0" w:uiPriority="60" w:unhideWhenUsed="0"/>
-    <w:lsdException w:name="Light List Accent 3" w:semiHidden="0" w:uiPriority="61" w:unhideWhenUsed="0"/>
-    <w:lsdException w:name="Light Grid Accent 3" w:semiHidden="0" w:uiPriority="62" w:unhideWhenUsed="0"/>
-    <w:lsdException w:name="Medium Shading 1 Accent 3" w:semiHidden="0" w:uiPriority="63" w:unhideWhenUsed="0"/>
-    <w:lsdException w:name="Medium Shading 2 Accent 3" w:semiHidden="0" w:uiPriority="64" w:unhideWhenUsed="0"/>
-    <w:lsdException w:name="Medium List 1 Accent 3" w:semiHidden="0" w:uiPriority="65" w:unhideWhenUsed="0"/>
-    <w:lsdException w:name="Medium List 2 Accent 3" w:semiHidden="0" w:uiPriority="66" w:unhideWhenUsed="0"/>
-    <w:lsdException w:name="Medium Grid 1 Accent 3" w:semiHidden="0" w:uiPriority="67" w:unhideWhenUsed="0"/>
-    <w:lsdException w:name="Medium Grid 2 Accent 3" w:semiHidden="0" w:uiPriority="68" w:unhideWhenUsed="0"/>
-    <w:lsdException w:name="Medium Grid 3 Accent 3" w:semiHidden="0" w:uiPriority="69" w:unhideWhenUsed="0"/>
-    <w:lsdException w:name="Dark List Accent 3" w:semiHidden="0" w:uiPriority="70" w:unhideWhenUsed="0"/>
-    <w:lsdException w:name="Colorful Shading Accent 3" w:semiHidden="0" w:uiPriority="71" w:unhideWhenUsed="0"/>
-    <w:lsdException w:name="Colorful List Accent 3" w:semiHidden="0" w:uiPriority="72" w:unhideWhenUsed="0"/>
-    <w:lsdException w:name="Colorful Grid Accent 3" w:semiHidden="0" w:uiPriority="73" w:unhideWhenUsed="0"/>
-    <w:lsdException w:name="Light Shading Accent 4" w:semiHidden="0" w:uiPriority="60" w:unhideWhenUsed="0"/>
-    <w:lsdException w:name="Light List Accent 4" w:semiHidden="0" w:uiPriority="61" w:unhideWhenUsed="0"/>
-    <w:lsdException w:name="Light Grid Accent 4" w:semiHidden="0" w:uiPriority="62" w:unhideWhenUsed="0"/>
-    <w:lsdException w:name="Medium Shading 1 Accent 4" w:semiHidden="0" w:uiPriority="63" w:unhideWhenUsed="0"/>
-    <w:lsdException w:name="Medium Shading 2 Accent 4" w:semiHidden="0" w:uiPriority="64" w:unhideWhenUsed="0"/>
-    <w:lsdException w:name="Medium List 1 Accent 4" w:semiHidden="0" w:uiPriority="65" w:unhideWhenUsed="0"/>
-    <w:lsdException w:name="Medium List 2 Accent 4" w:semiHidden="0" w:uiPriority="66" w:unhideWhenUsed="0"/>
-    <w:lsdException w:name="Medium Grid 1 Accent 4" w:semiHidden="0" w:uiPriority="67" w:unhideWhenUsed="0"/>
-    <w:lsdException w:name="Medium Grid 2 Accent 4" w:semiHidden="0" w:uiPriority="68" w:unhideWhenUsed="0"/>
-    <w:lsdException w:name="Medium Grid 3 Accent 4" w:semiHidden="0" w:uiPriority="69" w:unhideWhenUsed="0"/>
-    <w:lsdException w:name="Dark List Accent 4" w:semiHidden="0" w:uiPriority="70" w:unhideWhenUsed="0"/>
-    <w:lsdException w:name="Colorful Shading Accent 4" w:semiHidden="0" w:uiPriority="71" w:unhideWhenUsed="0"/>
-    <w:lsdException w:name="Colorful List Accent 4" w:semiHidden="0" w:uiPriority="72" w:unhideWhenUsed="0"/>
-    <w:lsdException w:name="Colorful Grid Accent 4" w:semiHidden="0" w:uiPriority="73" w:unhideWhenUsed="0"/>
-    <w:lsdException w:name="Light Shading Accent 5" w:semiHidden="0" w:uiPriority="60" w:unhideWhenUsed="0"/>
-    <w:lsdException w:name="Light List Accent 5" w:semiHidden="0" w:uiPriority="61" w:unhideWhenUsed="0"/>
-    <w:lsdException w:name="Light Grid Accent 5" w:semiHidden="0" w:uiPriority="62" w:unhideWhenUsed="0"/>
-    <w:lsdException w:name="Medium Shading 1 Accent 5" w:semiHidden="0" w:uiPriority="63" w:unhideWhenUsed="0"/>
-    <w:lsdException w:name="Medium Shading 2 Accent 5" w:semiHidden="0" w:uiPriority="64" w:unhideWhenUsed="0"/>
-    <w:lsdException w:name="Medium List 1 Accent 5" w:semiHidden="0" w:uiPriority="65" w:unhideWhenUsed="0"/>
-    <w:lsdException w:name="Medium List 2 Accent 5" w:semiHidden="0" w:uiPriority="66" w:unhideWhenUsed="0"/>
-    <w:lsdException w:name="Medium Grid 1 Accent 5" w:semiHidden="0" w:uiPriority="67" w:unhideWhenUsed="0"/>
-    <w:lsdException w:name="Medium Grid 2 Accent 5" w:semiHidden="0" w:uiPriority="68" w:unhideWhenUsed="0"/>
-    <w:lsdException w:name="Medium Grid 3 Accent 5" w:semiHidden="0" w:uiPriority="69" w:unhideWhenUsed="0"/>
-    <w:lsdException w:name="Dark List Accent 5" w:semiHidden="0" w:uiPriority="70" w:unhideWhenUsed="0"/>
-    <w:lsdException w:name="Colorful Shading Accent 5" w:semiHidden="0" w:uiPriority="71" w:unhideWhenUsed="0"/>
-    <w:lsdException w:name="Colorful List Accent 5" w:semiHidden="0" w:uiPriority="72" w:unhideWhenUsed="0"/>
-    <w:lsdException w:name="Colorful Grid Accent 5" w:semiHidden="0" w:uiPriority="73" w:unhideWhenUsed="0"/>
-    <w:lsdException w:name="Light Shading Accent 6" w:semiHidden="0" w:uiPriority="60" w:unhideWhenUsed="0"/>
-    <w:lsdException w:name="Light List Accent 6" w:semiHidden="0" w:uiPriority="61" w:unhideWhenUsed="0"/>
-    <w:lsdException w:name="Light Grid Accent 6" w:semiHidden="0" w:uiPriority="62" w:unhideWhenUsed="0"/>
-    <w:lsdException w:name="Medium Shading 1 Accent 6" w:semiHidden="0" w:uiPriority="63" w:unhideWhenUsed="0"/>
-    <w:lsdException w:name="Medium Shading 2 Accent 6" w:semiHidden="0" w:uiPriority="64" w:unhideWhenUsed="0"/>
-    <w:lsdException w:name="Medium List 1 Accent 6" w:semiHidden="0" w:uiPriority="65" w:unhideWhenUsed="0"/>
-    <w:lsdException w:name="Medium List 2 Accent 6" w:semiHidden="0" w:uiPriority="66" w:unhideWhenUsed="0"/>
-    <w:lsdException w:name="Medium Grid 1 Accent 6" w:semiHidden="0" w:uiPriority="67" w:unhideWhenUsed="0"/>
-    <w:lsdException w:name="Medium Grid 2 Accent 6" w:semiHidden="0" w:uiPriority="68" w:unhideWhenUsed="0"/>
-    <w:lsdException w:name="Medium Grid 3 Accent 6" w:semiHidden="0" w:uiPriority="69" w:unhideWhenUsed="0"/>
-    <w:lsdException w:name="Dark List Accent 6" w:semiHidden="0" w:uiPriority="70" w:unhideWhenUsed="0"/>
-    <w:lsdException w:name="Colorful Shading Accent 6" w:semiHidden="0" w:uiPriority="71" w:unhideWhenUsed="0"/>
-    <w:lsdException w:name="Colorful List Accent 6" w:semiHidden="0" w:uiPriority="72" w:unhideWhenUsed="0"/>
-    <w:lsdException w:name="Colorful Grid Accent 6" w:semiHidden="0" w:uiPriority="73" w:unhideWhenUsed="0"/>
-    <w:lsdException w:name="Subtle Emphasis" w:semiHidden="0" w:uiPriority="19" w:unhideWhenUsed="0" w:qFormat="1"/>
-    <w:lsdException w:name="Intense Emphasis" w:semiHidden="0" w:uiPriority="21" w:unhideWhenUsed="0" w:qFormat="1"/>
-    <w:lsdException w:name="Subtle Reference" w:semiHidden="0" w:uiPriority="31" w:unhideWhenUsed="0" w:qFormat="1"/>
-    <w:lsdException w:name="Intense Reference" w:semiHidden="0" w:uiPriority="32" w:unhideWhenUsed="0" w:qFormat="1"/>
-    <w:lsdException w:name="Book Title" w:semiHidden="0" w:uiPriority="33" w:unhideWhenUsed="0" w:qFormat="1"/>
-    <w:lsdException w:name="Bibliography" w:uiPriority="37"/>
-    <w:lsdException w:name="TOC Heading" w:uiPriority="39" w:qFormat="1"/>
-  </w:latentStyles>
-  <w:style w:type="paragraph" w:default="1" w:styleId="Normale">
-    <w:name w:val="Normal"/>
-    <w:qFormat/>
-  </w:style>
-  <w:style w:type="paragraph" w:styleId="Titolo1">
-    <w:name w:val="heading 1"/>
-    <w:basedOn w:val="Normale"/>
-    <w:next w:val="Normale"/>
-    <w:link w:val="Titolo1Carattere"/>
-    <w:uiPriority w:val="9"/>
-    <w:qFormat/>
-    <w:rsid w:val="00BA17BA"/>
-    <w:pPr>
-      <w:keepNext/>
-      <w:keepLines/>
-      <w:spacing w:before="240" w:after="0"/>
-      <w:outlineLvl w:val="0"/>
-    </w:pPr>
-    <w:rPr>
-      <w:rFonts w:asciiTheme="majorHAnsi" w:eastAsiaTheme="majorEastAsia" w:hAnsiTheme="majorHAnsi" w:cstheme="majorBidi"/>
-      <w:color w:val="365F91" w:themeColor="accent1" w:themeShade="BF"/>
-      <w:sz w:val="32"/>
-      <w:szCs w:val="32"/>
-    </w:rPr>
-  </w:style>
-  <w:style w:type="paragraph" w:styleId="Titolo2">
-    <w:name w:val="heading 2"/>
-    <w:basedOn w:val="Normale"/>
-    <w:next w:val="Normale"/>
-    <w:link w:val="Titolo2Carattere"/>
-    <w:uiPriority w:val="9"/>
-    <w:unhideWhenUsed/>
-    <w:qFormat/>
-    <w:rsid w:val="00CA71E6"/>
-    <w:pPr>
-      <w:keepNext/>
-      <w:keepLines/>
-      <w:spacing w:before="40" w:after="0"/>
-      <w:outlineLvl w:val="1"/>
-    </w:pPr>
-    <w:rPr>
-      <w:rFonts w:asciiTheme="majorHAnsi" w:eastAsiaTheme="majorEastAsia" w:hAnsiTheme="majorHAnsi" w:cstheme="majorBidi"/>
-      <w:color w:val="365F91" w:themeColor="accent1" w:themeShade="BF"/>
-      <w:sz w:val="26"/>
-      <w:szCs w:val="26"/>
-    </w:rPr>
-  </w:style>
-  <w:style w:type="character" w:default="1" w:styleId="Carpredefinitoparagrafo">
-    <w:name w:val="Default Paragraph Font"/>
-    <w:uiPriority w:val="1"/>
-    <w:semiHidden/>
-    <w:unhideWhenUsed/>
-  </w:style>
-  <w:style w:type="table" w:default="1" w:styleId="Tabellanormale">
-    <w:name w:val="Normal Table"/>
-    <w:uiPriority w:val="99"/>
-    <w:semiHidden/>
-    <w:unhideWhenUsed/>
-    <w:tblPr>
-      <w:tblInd w:w="0" w:type="dxa"/>
-      <w:tblCellMar>
-        <w:top w:w="0" w:type="dxa"/>
-        <w:left w:w="108" w:type="dxa"/>
-        <w:bottom w:w="0" w:type="dxa"/>
-        <w:right w:w="108" w:type="dxa"/>
-      </w:tblCellMar>
-    </w:tblPr>
-  </w:style>
-  <w:style w:type="numbering" w:default="1" w:styleId="Nessunelenco">
-    <w:name w:val="No List"/>
-    <w:uiPriority w:val="99"/>
-    <w:semiHidden/>
-    <w:unhideWhenUsed/>
-  </w:style>
-  <w:style w:type="paragraph" w:styleId="Paragrafoelenco">
-    <w:name w:val="List Paragraph"/>
-    <w:basedOn w:val="Normale"/>
-    <w:uiPriority w:val="34"/>
-    <w:qFormat/>
-    <w:rsid w:val="00C41826"/>
-    <w:pPr>
-      <w:ind w:left="720"/>
-      <w:contextualSpacing/>
-    </w:pPr>
-  </w:style>
-  <w:style w:type="character" w:customStyle="1" w:styleId="Titolo1Carattere">
-    <w:name w:val="Titolo 1 Carattere"/>
-    <w:basedOn w:val="Carpredefinitoparagrafo"/>
-    <w:link w:val="Titolo1"/>
-    <w:uiPriority w:val="9"/>
-    <w:rsid w:val="00BA17BA"/>
-    <w:rPr>
-      <w:rFonts w:asciiTheme="majorHAnsi" w:eastAsiaTheme="majorEastAsia" w:hAnsiTheme="majorHAnsi" w:cstheme="majorBidi"/>
-      <w:color w:val="365F91" w:themeColor="accent1" w:themeShade="BF"/>
-      <w:sz w:val="32"/>
-      <w:szCs w:val="32"/>
-    </w:rPr>
-  </w:style>
-  <w:style w:type="paragraph" w:styleId="Testonotaapidipagina">
-    <w:name w:val="footnote text"/>
-    <w:basedOn w:val="Normale"/>
-    <w:link w:val="TestonotaapidipaginaCarattere"/>
-    <w:uiPriority w:val="99"/>
-    <w:semiHidden/>
-    <w:unhideWhenUsed/>
-    <w:rsid w:val="00BA17BA"/>
-    <w:pPr>
-      <w:spacing w:after="0" w:line="240" w:lineRule="auto"/>
-    </w:pPr>
-    <w:rPr>
-      <w:sz w:val="20"/>
-      <w:szCs w:val="20"/>
-    </w:rPr>
-  </w:style>
-  <w:style w:type="character" w:customStyle="1" w:styleId="TestonotaapidipaginaCarattere">
-    <w:name w:val="Testo nota a piè di pagina Carattere"/>
-    <w:basedOn w:val="Carpredefinitoparagrafo"/>
-    <w:link w:val="Testonotaapidipagina"/>
-    <w:uiPriority w:val="99"/>
-    <w:semiHidden/>
-    <w:rsid w:val="00BA17BA"/>
-    <w:rPr>
-      <w:sz w:val="20"/>
-      <w:szCs w:val="20"/>
-    </w:rPr>
-  </w:style>
-  <w:style w:type="character" w:styleId="Rimandonotaapidipagina">
-    <w:name w:val="footnote reference"/>
-    <w:basedOn w:val="Carpredefinitoparagrafo"/>
-    <w:uiPriority w:val="99"/>
-    <w:semiHidden/>
-    <w:unhideWhenUsed/>
-    <w:rsid w:val="00BA17BA"/>
-    <w:rPr>
-      <w:vertAlign w:val="superscript"/>
-    </w:rPr>
-  </w:style>
-  <w:style w:type="paragraph" w:styleId="Nessunaspaziatura">
-    <w:name w:val="No Spacing"/>
-    <w:link w:val="NessunaspaziaturaCarattere"/>
-    <w:uiPriority w:val="1"/>
-    <w:qFormat/>
-    <w:rsid w:val="00BA17BA"/>
-    <w:pPr>
-      <w:spacing w:after="0" w:line="240" w:lineRule="auto"/>
-    </w:pPr>
-    <w:rPr>
-      <w:rFonts w:eastAsiaTheme="minorEastAsia"/>
-      <w:lang w:eastAsia="it-IT"/>
-    </w:rPr>
-  </w:style>
-  <w:style w:type="character" w:customStyle="1" w:styleId="NessunaspaziaturaCarattere">
-    <w:name w:val="Nessuna spaziatura Carattere"/>
-    <w:basedOn w:val="Carpredefinitoparagrafo"/>
-    <w:link w:val="Nessunaspaziatura"/>
-    <w:uiPriority w:val="1"/>
-    <w:rsid w:val="00BA17BA"/>
-    <w:rPr>
-      <w:rFonts w:eastAsiaTheme="minorEastAsia"/>
-      <w:lang w:eastAsia="it-IT"/>
-    </w:rPr>
-  </w:style>
-  <w:style w:type="paragraph" w:styleId="Intestazione">
-    <w:name w:val="header"/>
-    <w:basedOn w:val="Normale"/>
-    <w:link w:val="IntestazioneCarattere"/>
-    <w:uiPriority w:val="99"/>
-    <w:unhideWhenUsed/>
-    <w:rsid w:val="00BA17BA"/>
-    <w:pPr>
-      <w:tabs>
-        <w:tab w:val="center" w:pos="4819"/>
-        <w:tab w:val="right" w:pos="9638"/>
-      </w:tabs>
-      <w:spacing w:after="0" w:line="240" w:lineRule="auto"/>
-    </w:pPr>
-  </w:style>
-  <w:style w:type="character" w:customStyle="1" w:styleId="IntestazioneCarattere">
-    <w:name w:val="Intestazione Carattere"/>
-    <w:basedOn w:val="Carpredefinitoparagrafo"/>
-    <w:link w:val="Intestazione"/>
-    <w:uiPriority w:val="99"/>
-    <w:rsid w:val="00BA17BA"/>
-  </w:style>
-  <w:style w:type="paragraph" w:styleId="Pidipagina">
-    <w:name w:val="footer"/>
-    <w:basedOn w:val="Normale"/>
-    <w:link w:val="PidipaginaCarattere"/>
-    <w:uiPriority w:val="99"/>
-    <w:unhideWhenUsed/>
-    <w:rsid w:val="00BA17BA"/>
-    <w:pPr>
-      <w:tabs>
-        <w:tab w:val="center" w:pos="4819"/>
-        <w:tab w:val="right" w:pos="9638"/>
-      </w:tabs>
-      <w:spacing w:after="0" w:line="240" w:lineRule="auto"/>
-    </w:pPr>
-  </w:style>
-  <w:style w:type="character" w:customStyle="1" w:styleId="PidipaginaCarattere">
-    <w:name w:val="Piè di pagina Carattere"/>
-    <w:basedOn w:val="Carpredefinitoparagrafo"/>
-    <w:link w:val="Pidipagina"/>
-    <w:uiPriority w:val="99"/>
-    <w:rsid w:val="00BA17BA"/>
-  </w:style>
-  <w:style w:type="paragraph" w:styleId="Testofumetto">
-    <w:name w:val="Balloon Text"/>
-    <w:basedOn w:val="Normale"/>
-    <w:link w:val="TestofumettoCarattere"/>
-    <w:uiPriority w:val="99"/>
-    <w:semiHidden/>
-    <w:unhideWhenUsed/>
-    <w:rsid w:val="003A6B82"/>
-    <w:pPr>
-      <w:spacing w:after="0" w:line="240" w:lineRule="auto"/>
-    </w:pPr>
-    <w:rPr>
-      <w:rFonts w:ascii="Tahoma" w:hAnsi="Tahoma" w:cs="Tahoma"/>
-      <w:sz w:val="16"/>
-      <w:szCs w:val="16"/>
-    </w:rPr>
-  </w:style>
-  <w:style w:type="character" w:customStyle="1" w:styleId="TestofumettoCarattere">
-    <w:name w:val="Testo fumetto Carattere"/>
-    <w:basedOn w:val="Carpredefinitoparagrafo"/>
-    <w:link w:val="Testofumetto"/>
-    <w:uiPriority w:val="99"/>
-    <w:semiHidden/>
-    <w:rsid w:val="003A6B82"/>
-    <w:rPr>
-      <w:rFonts w:ascii="Tahoma" w:hAnsi="Tahoma" w:cs="Tahoma"/>
-      <w:sz w:val="16"/>
-      <w:szCs w:val="16"/>
-    </w:rPr>
-  </w:style>
-  <w:style w:type="table" w:styleId="Grigliatabella">
-    <w:name w:val="Table Grid"/>
-    <w:basedOn w:val="Tabellanormale"/>
-    <w:uiPriority w:val="59"/>
-    <w:rsid w:val="003A6B82"/>
-    <w:pPr>
-      <w:spacing w:after="0" w:line="240" w:lineRule="auto"/>
-    </w:pPr>
-    <w:tblPr>
-      <w:tblInd w:w="0" w:type="dxa"/>
-      <w:tblBorders>
-        <w:top w:val="single" w:sz="4" w:space="0" w:color="auto"/>
-        <w:left w:val="single" w:sz="4" w:space="0" w:color="auto"/>
-        <w:bottom w:val="single" w:sz="4" w:space="0" w:color="auto"/>
-        <w:right w:val="single" w:sz="4" w:space="0" w:color="auto"/>
-        <w:insideH w:val="single" w:sz="4" w:space="0" w:color="auto"/>
-        <w:insideV w:val="single" w:sz="4" w:space="0" w:color="auto"/>
-      </w:tblBorders>
-      <w:tblCellMar>
-        <w:top w:w="0" w:type="dxa"/>
-        <w:left w:w="108" w:type="dxa"/>
-        <w:bottom w:w="0" w:type="dxa"/>
-        <w:right w:w="108" w:type="dxa"/>
-      </w:tblCellMar>
     </w:tblPr>
   </w:style>
   <w:style w:type="character" w:customStyle="1" w:styleId="Titolo2Carattere">
@@ -11891,7 +11438,7 @@
 </file>
 
 <file path=customXml/itemProps1.xml><?xml version="1.0" encoding="utf-8"?>
-<ds:datastoreItem xmlns:ds="http://schemas.openxmlformats.org/officeDocument/2006/customXml" ds:itemID="{7141B7ED-2819-46F7-8824-461ECBDFA66E}">
+<ds:datastoreItem xmlns:ds="http://schemas.openxmlformats.org/officeDocument/2006/customXml" ds:itemID="{1BF0656A-DF6D-426B-ABF0-0FB89D0109B8}">
   <ds:schemaRefs>
     <ds:schemaRef ds:uri="http://schemas.openxmlformats.org/officeDocument/2006/bibliography"/>
   </ds:schemaRefs>

</xml_diff>